<commit_message>
Add some text to theory part and add tasks to redo
</commit_message>
<xml_diff>
--- a/BP.docx
+++ b/BP.docx
@@ -278,7 +278,15 @@
                 <w:sz w:val="32"/>
                 <w:szCs w:val="32"/>
               </w:rPr>
-              <w:t>2018</w:t>
+              <w:t>201</w:t>
+            </w:r>
+            <w:r>
+              <w:rPr>
+                <w:rFonts w:ascii="Arial Narrow" w:hAnsi="Arial Narrow" w:cs="Arial Narrow"/>
+                <w:sz w:val="32"/>
+                <w:szCs w:val="32"/>
+              </w:rPr>
+              <w:t>9</w:t>
             </w:r>
           </w:p>
         </w:tc>
@@ -425,112 +433,49 @@
         </w:sectPr>
       </w:pPr>
     </w:p>
+    <w:p>
+      <w:r>
+        <w:rPr>
+          <w:highlight w:val="yellow"/>
+        </w:rPr>
+        <w:lastRenderedPageBreak/>
+        <w:t>// SCAN PRVNÍ STRANY ZADÁNÍ ZDE</w:t>
+      </w:r>
+    </w:p>
+    <w:p>
+      <w:r>
+        <w:br w:type="page"/>
+      </w:r>
+    </w:p>
+    <w:p>
+      <w:r>
+        <w:rPr>
+          <w:highlight w:val="yellow"/>
+        </w:rPr>
+        <w:lastRenderedPageBreak/>
+        <w:t xml:space="preserve">// SCAN </w:t>
+      </w:r>
+      <w:r>
+        <w:rPr>
+          <w:highlight w:val="yellow"/>
+        </w:rPr>
+        <w:t>DRUHÉ</w:t>
+      </w:r>
+      <w:r>
+        <w:rPr>
+          <w:highlight w:val="yellow"/>
+        </w:rPr>
+        <w:t xml:space="preserve"> STRANY ZADÁNÍ ZDE</w:t>
+      </w:r>
+    </w:p>
     <w:p/>
     <w:p>
-      <w:r>
-        <w:rPr>
-          <w:noProof/>
-        </w:rPr>
-        <w:drawing>
-          <wp:inline distT="0" distB="0" distL="0" distR="0">
-            <wp:extent cx="5580380" cy="7887335"/>
-            <wp:effectExtent l="0" t="0" r="0" b="0"/>
-            <wp:docPr id="6" name="Obrázek 6"/>
-            <wp:cNvGraphicFramePr>
-              <a:graphicFrameLocks xmlns:a="http://schemas.openxmlformats.org/drawingml/2006/main" noChangeAspect="1"/>
-            </wp:cNvGraphicFramePr>
-            <a:graphic xmlns:a="http://schemas.openxmlformats.org/drawingml/2006/main">
-              <a:graphicData uri="http://schemas.openxmlformats.org/drawingml/2006/picture">
-                <pic:pic xmlns:pic="http://schemas.openxmlformats.org/drawingml/2006/picture">
-                  <pic:nvPicPr>
-                    <pic:cNvPr id="6" name="zadání str1.png"/>
-                    <pic:cNvPicPr/>
-                  </pic:nvPicPr>
-                  <pic:blipFill>
-                    <a:blip r:embed="rId9">
-                      <a:extLst>
-                        <a:ext uri="{28A0092B-C50C-407E-A947-70E740481C1C}">
-                          <a14:useLocalDpi xmlns:a14="http://schemas.microsoft.com/office/drawing/2010/main" val="0"/>
-                        </a:ext>
-                      </a:extLst>
-                    </a:blip>
-                    <a:stretch>
-                      <a:fillRect/>
-                    </a:stretch>
-                  </pic:blipFill>
-                  <pic:spPr>
-                    <a:xfrm>
-                      <a:off x="0" y="0"/>
-                      <a:ext cx="5580380" cy="7887335"/>
-                    </a:xfrm>
-                    <a:prstGeom prst="rect">
-                      <a:avLst/>
-                    </a:prstGeom>
-                  </pic:spPr>
-                </pic:pic>
-              </a:graphicData>
-            </a:graphic>
-          </wp:inline>
-        </w:drawing>
-      </w:r>
-      <w:r>
-        <w:br w:type="page"/>
-      </w:r>
-    </w:p>
-    <w:p/>
-    <w:p>
       <w:pPr>
         <w:suppressAutoHyphens/>
         <w:rPr>
           <w:b/>
         </w:rPr>
       </w:pPr>
-      <w:r>
-        <w:rPr>
-          <w:noProof/>
-        </w:rPr>
-        <w:drawing>
-          <wp:inline distT="0" distB="0" distL="0" distR="0">
-            <wp:extent cx="5580380" cy="7900670"/>
-            <wp:effectExtent l="0" t="0" r="0" b="0"/>
-            <wp:docPr id="8" name="Obrázek 8"/>
-            <wp:cNvGraphicFramePr>
-              <a:graphicFrameLocks xmlns:a="http://schemas.openxmlformats.org/drawingml/2006/main" noChangeAspect="1"/>
-            </wp:cNvGraphicFramePr>
-            <a:graphic xmlns:a="http://schemas.openxmlformats.org/drawingml/2006/main">
-              <a:graphicData uri="http://schemas.openxmlformats.org/drawingml/2006/picture">
-                <pic:pic xmlns:pic="http://schemas.openxmlformats.org/drawingml/2006/picture">
-                  <pic:nvPicPr>
-                    <pic:cNvPr id="8" name="Doc 25. 2. 2018 21_29.png"/>
-                    <pic:cNvPicPr/>
-                  </pic:nvPicPr>
-                  <pic:blipFill>
-                    <a:blip r:embed="rId10">
-                      <a:extLst>
-                        <a:ext uri="{28A0092B-C50C-407E-A947-70E740481C1C}">
-                          <a14:useLocalDpi xmlns:a14="http://schemas.microsoft.com/office/drawing/2010/main" val="0"/>
-                        </a:ext>
-                      </a:extLst>
-                    </a:blip>
-                    <a:stretch>
-                      <a:fillRect/>
-                    </a:stretch>
-                  </pic:blipFill>
-                  <pic:spPr>
-                    <a:xfrm>
-                      <a:off x="0" y="0"/>
-                      <a:ext cx="5580380" cy="7900670"/>
-                    </a:xfrm>
-                    <a:prstGeom prst="rect">
-                      <a:avLst/>
-                    </a:prstGeom>
-                  </pic:spPr>
-                </pic:pic>
-              </a:graphicData>
-            </a:graphic>
-          </wp:inline>
-        </w:drawing>
-      </w:r>
       <w:r>
         <w:br w:type="page"/>
       </w:r>
@@ -961,6 +906,21 @@
         <w:t xml:space="preserve">Abstrakt ve světovém jazyce </w:t>
       </w:r>
     </w:p>
+    <w:p>
+      <w:r>
+        <w:rPr>
+          <w:highlight w:val="yellow"/>
+        </w:rPr>
+        <w:t xml:space="preserve">// </w:t>
+      </w:r>
+      <w:r>
+        <w:rPr>
+          <w:highlight w:val="yellow"/>
+        </w:rPr>
+        <w:t>DOPLNIT ABSTRAKT V AJ</w:t>
+      </w:r>
+    </w:p>
+    <w:p/>
     <w:p/>
     <w:p>
       <w:pPr>
@@ -4608,13 +4568,17 @@
       <w:bookmarkEnd w:id="28"/>
     </w:p>
     <w:p>
-      <w:pPr>
-        <w:rPr>
-          <w:rStyle w:val="Pokec"/>
-        </w:rPr>
-      </w:pPr>
-      <w:r>
-        <w:t>text</w:t>
+      <w:r>
+        <w:rPr>
+          <w:highlight w:val="yellow"/>
+        </w:rPr>
+        <w:t xml:space="preserve">// </w:t>
+      </w:r>
+      <w:r>
+        <w:rPr>
+          <w:highlight w:val="yellow"/>
+        </w:rPr>
+        <w:t>DOPLNIT ÚVOD</w:t>
       </w:r>
     </w:p>
     <w:tbl>
@@ -4665,16 +4629,16 @@
       <w:pPr>
         <w:pStyle w:val="Nadpis1"/>
       </w:pPr>
-      <w:bookmarkStart w:id="30" w:name="_Toc107634143"/>
-      <w:bookmarkStart w:id="31" w:name="_Toc107635178"/>
-      <w:bookmarkStart w:id="32" w:name="_Toc107635218"/>
-      <w:bookmarkStart w:id="33" w:name="_Toc107635235"/>
-      <w:bookmarkStart w:id="34" w:name="_Toc513403411"/>
+      <w:bookmarkStart w:id="30" w:name="_Toc513403411"/>
+      <w:bookmarkStart w:id="31" w:name="_Toc107634143"/>
+      <w:bookmarkStart w:id="32" w:name="_Toc107635178"/>
+      <w:bookmarkStart w:id="33" w:name="_Toc107635218"/>
+      <w:bookmarkStart w:id="34" w:name="_Toc107635235"/>
       <w:r>
         <w:lastRenderedPageBreak/>
         <w:t>Mobilní Platformy</w:t>
       </w:r>
-      <w:bookmarkEnd w:id="34"/>
+      <w:bookmarkEnd w:id="30"/>
     </w:p>
     <w:p>
       <w:r>
@@ -4740,7 +4704,7 @@
                     <pic:cNvPicPr/>
                   </pic:nvPicPr>
                   <pic:blipFill>
-                    <a:blip r:embed="rId11">
+                    <a:blip r:embed="rId9">
                       <a:extLst>
                         <a:ext uri="{28A0092B-C50C-407E-A947-70E740481C1C}">
                           <a14:useLocalDpi xmlns:a14="http://schemas.microsoft.com/office/drawing/2010/main" val="0"/>
@@ -4770,21 +4734,40 @@
     <w:p>
       <w:pPr>
         <w:pStyle w:val="Titulek"/>
-        <w:rPr>
-          <w:b/>
-        </w:rPr>
       </w:pPr>
       <w:r>
         <w:t xml:space="preserve">Graf </w:t>
       </w:r>
-      <w:fldSimple w:instr=" SEQ Graf \* ARABIC ">
-        <w:r>
-          <w:rPr>
-            <w:noProof/>
-          </w:rPr>
-          <w:t>1</w:t>
-        </w:r>
-      </w:fldSimple>
+      <w:r>
+        <w:rPr>
+          <w:noProof/>
+        </w:rPr>
+        <w:fldChar w:fldCharType="begin"/>
+      </w:r>
+      <w:r>
+        <w:rPr>
+          <w:noProof/>
+        </w:rPr>
+        <w:instrText xml:space="preserve"> SEQ Graf \* ARABIC </w:instrText>
+      </w:r>
+      <w:r>
+        <w:rPr>
+          <w:noProof/>
+        </w:rPr>
+        <w:fldChar w:fldCharType="separate"/>
+      </w:r>
+      <w:r>
+        <w:rPr>
+          <w:noProof/>
+        </w:rPr>
+        <w:t>1</w:t>
+      </w:r>
+      <w:r>
+        <w:rPr>
+          <w:noProof/>
+        </w:rPr>
+        <w:fldChar w:fldCharType="end"/>
+      </w:r>
       <w:r>
         <w:t xml:space="preserve"> Podíl mobilních OS na trhu</w:t>
       </w:r>
@@ -4793,6 +4776,20 @@
       </w:r>
       <w:r>
         <w:t>[1]</w:t>
+      </w:r>
+    </w:p>
+    <w:p>
+      <w:r>
+        <w:rPr>
+          <w:highlight w:val="yellow"/>
+        </w:rPr>
+        <w:t xml:space="preserve">// </w:t>
+      </w:r>
+      <w:r>
+        <w:rPr>
+          <w:highlight w:val="yellow"/>
+        </w:rPr>
+        <w:t>DOPLNIT AKTUÁLNÍ DATA A GRAF</w:t>
       </w:r>
     </w:p>
     <w:p>
@@ -4910,6 +4907,7 @@
         </w:numPr>
       </w:pPr>
       <w:r>
+        <w:lastRenderedPageBreak/>
         <w:t xml:space="preserve">Knihovny – jsou napsány v jazyce C/C++, využívají různé komponenty systému, slouží vývojářům prostřednictvím Android </w:t>
       </w:r>
       <w:proofErr w:type="spellStart"/>
@@ -4918,11 +4916,7 @@
       </w:r>
       <w:proofErr w:type="spellEnd"/>
       <w:r>
-        <w:t xml:space="preserve"> Framework k práci s práci </w:t>
-      </w:r>
-      <w:r>
-        <w:lastRenderedPageBreak/>
-        <w:t>s audio/video soubory, webovým prohlížečem, relační databází, vykreslování 3D grafiky a další</w:t>
+        <w:t xml:space="preserve"> Framework k práci s práci s audio/video soubory, webovým prohlížečem, relační databází, vykreslování 3D grafiky a další</w:t>
       </w:r>
     </w:p>
     <w:p>
@@ -5038,7 +5032,7 @@
                     <pic:cNvPicPr/>
                   </pic:nvPicPr>
                   <pic:blipFill>
-                    <a:blip r:embed="rId12">
+                    <a:blip r:embed="rId10">
                       <a:extLst>
                         <a:ext uri="{28A0092B-C50C-407E-A947-70E740481C1C}">
                           <a14:useLocalDpi xmlns:a14="http://schemas.microsoft.com/office/drawing/2010/main" val="0"/>
@@ -5069,85 +5063,142 @@
       <w:pPr>
         <w:pStyle w:val="Titulek"/>
         <w:jc w:val="both"/>
+        <w:rPr>
+          <w:highlight w:val="green"/>
+        </w:rPr>
       </w:pPr>
       <w:r>
         <w:t xml:space="preserve">Obrázek </w:t>
       </w:r>
-      <w:fldSimple w:instr=" SEQ Obrázek \* ARABIC ">
-        <w:r>
-          <w:rPr>
-            <w:noProof/>
-          </w:rPr>
-          <w:t>1</w:t>
-        </w:r>
-      </w:fldSimple>
+      <w:r>
+        <w:rPr>
+          <w:noProof/>
+        </w:rPr>
+        <w:fldChar w:fldCharType="begin"/>
+      </w:r>
+      <w:r>
+        <w:rPr>
+          <w:noProof/>
+        </w:rPr>
+        <w:instrText xml:space="preserve"> SEQ Obrázek \* ARABIC </w:instrText>
+      </w:r>
+      <w:r>
+        <w:rPr>
+          <w:noProof/>
+        </w:rPr>
+        <w:fldChar w:fldCharType="separate"/>
+      </w:r>
+      <w:r>
+        <w:rPr>
+          <w:noProof/>
+        </w:rPr>
+        <w:t>1</w:t>
+      </w:r>
+      <w:r>
+        <w:rPr>
+          <w:noProof/>
+        </w:rPr>
+        <w:fldChar w:fldCharType="end"/>
+      </w:r>
       <w:r>
         <w:t xml:space="preserve"> Podíl verzí systému Android na trhu v Q1 2018 [6]</w:t>
       </w:r>
+    </w:p>
+    <w:p>
+      <w:r>
+        <w:rPr>
+          <w:highlight w:val="yellow"/>
+        </w:rPr>
+        <w:t xml:space="preserve">// </w:t>
+      </w:r>
+      <w:r>
+        <w:rPr>
+          <w:highlight w:val="yellow"/>
+        </w:rPr>
+        <w:t>DOPLNIT AKTUÁLNÍ DATA A GRAF (PROCENTA)</w:t>
+      </w:r>
+    </w:p>
+    <w:p>
+      <w:pPr>
+        <w:pStyle w:val="Nadpis2"/>
+      </w:pPr>
+      <w:bookmarkStart w:id="37" w:name="_Toc513403414"/>
+      <w:r>
+        <w:t xml:space="preserve">Operační systém </w:t>
+      </w:r>
+      <w:proofErr w:type="spellStart"/>
+      <w:r>
+        <w:t>iOS</w:t>
+      </w:r>
+      <w:bookmarkEnd w:id="37"/>
+      <w:proofErr w:type="spellEnd"/>
+    </w:p>
+    <w:p>
+      <w:pPr>
+        <w:rPr>
+          <w:highlight w:val="green"/>
+        </w:rPr>
+      </w:pPr>
+      <w:proofErr w:type="spellStart"/>
+      <w:r>
+        <w:t>iOS</w:t>
+      </w:r>
+      <w:proofErr w:type="spellEnd"/>
+      <w:r>
+        <w:t xml:space="preserve"> je mobilní operační systém založený na </w:t>
+      </w:r>
+      <w:proofErr w:type="spellStart"/>
+      <w:r>
+        <w:t>macOS</w:t>
+      </w:r>
+      <w:proofErr w:type="spellEnd"/>
+      <w:r>
+        <w:t xml:space="preserve"> (je jeho odlehčenou verzí). Jedná se o systém </w:t>
+      </w:r>
+      <w:proofErr w:type="spellStart"/>
+      <w:r>
+        <w:t>UNIXového</w:t>
+      </w:r>
+      <w:proofErr w:type="spellEnd"/>
+      <w:r>
+        <w:t xml:space="preserve"> typu.</w:t>
+      </w:r>
       <w:r>
         <w:t xml:space="preserve"> </w:t>
       </w:r>
       <w:r>
-        <w:rPr>
-          <w:highlight w:val="green"/>
-        </w:rPr>
-        <w:t>(doplnit procenta</w:t>
-      </w:r>
-      <w:r>
-        <w:rPr>
-          <w:highlight w:val="green"/>
-        </w:rPr>
+        <w:t xml:space="preserve">Původně byl </w:t>
+      </w:r>
+      <w:proofErr w:type="spellStart"/>
+      <w:r>
+        <w:t>iOS</w:t>
+      </w:r>
+      <w:proofErr w:type="spellEnd"/>
+      <w:r>
+        <w:t xml:space="preserve"> vytvořen pouze pro mobilní telefony iPhone </w:t>
+      </w:r>
+      <w:r>
+        <w:lastRenderedPageBreak/>
+        <w:t xml:space="preserve">(pod názvem </w:t>
+      </w:r>
+      <w:proofErr w:type="spellStart"/>
+      <w:r>
+        <w:t>iPhoneOS</w:t>
+      </w:r>
+      <w:proofErr w:type="spellEnd"/>
+      <w:r>
         <w:t>)</w:t>
       </w:r>
-    </w:p>
-    <w:p>
-      <w:pPr>
-        <w:pStyle w:val="Nadpis2"/>
-      </w:pPr>
-      <w:bookmarkStart w:id="37" w:name="_Toc513403414"/>
-      <w:r>
-        <w:t xml:space="preserve">Operační systém </w:t>
-      </w:r>
-      <w:proofErr w:type="spellStart"/>
-      <w:r>
-        <w:t>iOS</w:t>
-      </w:r>
-      <w:bookmarkEnd w:id="37"/>
-      <w:proofErr w:type="spellEnd"/>
-    </w:p>
-    <w:p>
-      <w:proofErr w:type="spellStart"/>
-      <w:r>
-        <w:t>iOS</w:t>
-      </w:r>
-      <w:proofErr w:type="spellEnd"/>
-      <w:r>
-        <w:t xml:space="preserve"> je mobilní operační systém založený na </w:t>
-      </w:r>
-      <w:proofErr w:type="spellStart"/>
-      <w:r>
-        <w:t>macOS</w:t>
-      </w:r>
-      <w:proofErr w:type="spellEnd"/>
-      <w:r>
-        <w:t xml:space="preserve"> (je jeho odlehčenou verzí). Jedná se o systém </w:t>
-      </w:r>
-      <w:proofErr w:type="spellStart"/>
-      <w:r>
-        <w:t>UNIXového</w:t>
-      </w:r>
-      <w:proofErr w:type="spellEnd"/>
-      <w:r>
-        <w:t xml:space="preserve"> typu.</w:t>
-      </w:r>
-      <w:r>
-        <w:t xml:space="preserve"> </w:t>
-      </w:r>
-      <w:r>
-        <w:rPr>
-          <w:highlight w:val="green"/>
-        </w:rPr>
-        <w:t>(DOPLNIT)</w:t>
+      <w:r>
+        <w:t xml:space="preserve">, ale později se začal používat na dalších zařízeních jako hudební přehrávače iPod, nebo tablety </w:t>
+      </w:r>
+      <w:proofErr w:type="spellStart"/>
+      <w:r>
+        <w:t>iPad</w:t>
+      </w:r>
+      <w:proofErr w:type="spellEnd"/>
+      <w:r>
+        <w:t>.</w:t>
       </w:r>
     </w:p>
     <w:p>
@@ -5180,7 +5231,6 @@
       </w:pPr>
       <w:proofErr w:type="spellStart"/>
       <w:r>
-        <w:lastRenderedPageBreak/>
         <w:t>Core</w:t>
       </w:r>
       <w:proofErr w:type="spellEnd"/>
@@ -5319,11 +5369,9 @@
       <w:r>
         <w:t xml:space="preserve"> je distribuován pouze pro zařízení společnosti Apple. Svou koncepcí se jedná o uzavřený ekosystém, což má výhodu v optimalizaci a bezpečnosti, ale nevýhodu v nulové </w:t>
       </w:r>
-      <w:proofErr w:type="spellStart"/>
-      <w:r>
-        <w:t>rozšířítelnosti</w:t>
-      </w:r>
-      <w:proofErr w:type="spellEnd"/>
+      <w:r>
+        <w:t>upravitelnosti</w:t>
+      </w:r>
       <w:r>
         <w:t xml:space="preserve">. Oproti Androidu se nové verze </w:t>
       </w:r>
@@ -5333,7 +5381,13 @@
       </w:r>
       <w:proofErr w:type="spellEnd"/>
       <w:r>
-        <w:t xml:space="preserve"> dostávají daleko rychleji na větší poměr zařízení na trhu.</w:t>
+        <w:t xml:space="preserve"> </w:t>
+      </w:r>
+      <w:r>
+        <w:t>aktualizují</w:t>
+      </w:r>
+      <w:r>
+        <w:t xml:space="preserve"> daleko rychleji na větší poměr zařízení na trhu.</w:t>
       </w:r>
     </w:p>
     <w:p>
@@ -5344,6 +5398,7 @@
         <w:rPr>
           <w:noProof/>
         </w:rPr>
+        <w:lastRenderedPageBreak/>
         <w:drawing>
           <wp:inline distT="0" distB="0" distL="0" distR="0">
             <wp:extent cx="5580380" cy="3604260"/>
@@ -5360,7 +5415,7 @@
                     <pic:cNvPicPr/>
                   </pic:nvPicPr>
                   <pic:blipFill>
-                    <a:blip r:embed="rId13">
+                    <a:blip r:embed="rId11">
                       <a:extLst>
                         <a:ext uri="{28A0092B-C50C-407E-A947-70E740481C1C}">
                           <a14:useLocalDpi xmlns:a14="http://schemas.microsoft.com/office/drawing/2010/main" val="0"/>
@@ -5395,14 +5450,36 @@
       <w:r>
         <w:t xml:space="preserve">Obrázek </w:t>
       </w:r>
-      <w:fldSimple w:instr=" SEQ Obrázek \* ARABIC ">
-        <w:r>
-          <w:rPr>
-            <w:noProof/>
-          </w:rPr>
-          <w:t>2</w:t>
-        </w:r>
-      </w:fldSimple>
+      <w:r>
+        <w:rPr>
+          <w:noProof/>
+        </w:rPr>
+        <w:fldChar w:fldCharType="begin"/>
+      </w:r>
+      <w:r>
+        <w:rPr>
+          <w:noProof/>
+        </w:rPr>
+        <w:instrText xml:space="preserve"> SEQ Obrázek \* ARABIC </w:instrText>
+      </w:r>
+      <w:r>
+        <w:rPr>
+          <w:noProof/>
+        </w:rPr>
+        <w:fldChar w:fldCharType="separate"/>
+      </w:r>
+      <w:r>
+        <w:rPr>
+          <w:noProof/>
+        </w:rPr>
+        <w:t>2</w:t>
+      </w:r>
+      <w:r>
+        <w:rPr>
+          <w:noProof/>
+        </w:rPr>
+        <w:fldChar w:fldCharType="end"/>
+      </w:r>
       <w:r>
         <w:t xml:space="preserve"> Podíl verzí systému </w:t>
       </w:r>
@@ -5416,12 +5493,25 @@
       </w:r>
     </w:p>
     <w:p>
+      <w:r>
+        <w:rPr>
+          <w:highlight w:val="yellow"/>
+        </w:rPr>
+        <w:t xml:space="preserve">// </w:t>
+      </w:r>
+      <w:r>
+        <w:rPr>
+          <w:highlight w:val="yellow"/>
+        </w:rPr>
+        <w:t>DOPLNIT AKTUÁLNÍ DATA A GRAF</w:t>
+      </w:r>
+    </w:p>
+    <w:p>
       <w:pPr>
         <w:pStyle w:val="Nadpis2"/>
       </w:pPr>
       <w:bookmarkStart w:id="39" w:name="_Toc513403416"/>
       <w:r>
-        <w:lastRenderedPageBreak/>
         <w:t>Další</w:t>
       </w:r>
       <w:r>
@@ -5451,13 +5541,68 @@
         <w:t xml:space="preserve"> jako</w:t>
       </w:r>
       <w:r>
-        <w:t xml:space="preserve"> Windows), který ale v současné době není vyvíjen a </w:t>
-      </w:r>
-      <w:r>
-        <w:t>podle neoficiálních zdrojů tento systém končí.</w:t>
-      </w:r>
-      <w:r>
-        <w:t xml:space="preserve"> Existuje několik aktivně vyvíjených alternativ jako například </w:t>
+        <w:t xml:space="preserve"> Windows), který ale v současné době není vyvíjen a</w:t>
+      </w:r>
+      <w:r>
+        <w:t xml:space="preserve"> </w:t>
+      </w:r>
+      <w:r>
+        <w:t>v roce 2019 končí oficiální podpora tohoto</w:t>
+      </w:r>
+      <w:r>
+        <w:t xml:space="preserve"> systém</w:t>
+      </w:r>
+      <w:r>
+        <w:t>u</w:t>
+      </w:r>
+      <w:r>
+        <w:t>.</w:t>
+      </w:r>
+      <w:r>
+        <w:t xml:space="preserve"> </w:t>
+      </w:r>
+      <w:r>
+        <w:t>Mezi</w:t>
+      </w:r>
+      <w:r>
+        <w:t xml:space="preserve"> další</w:t>
+      </w:r>
+      <w:r>
+        <w:t xml:space="preserve"> </w:t>
+      </w:r>
+      <w:r>
+        <w:t>n</w:t>
+      </w:r>
+      <w:r>
+        <w:t xml:space="preserve">eúspěšné projekty paří například </w:t>
+      </w:r>
+      <w:proofErr w:type="spellStart"/>
+      <w:r>
+        <w:t>FirefoxOS</w:t>
+      </w:r>
+      <w:proofErr w:type="spellEnd"/>
+      <w:r>
+        <w:t xml:space="preserve"> [8]</w:t>
+      </w:r>
+      <w:r>
+        <w:t>,</w:t>
+      </w:r>
+      <w:r>
+        <w:t xml:space="preserve"> nebo </w:t>
+      </w:r>
+      <w:proofErr w:type="spellStart"/>
+      <w:r>
+        <w:t>Symbian</w:t>
+      </w:r>
+      <w:proofErr w:type="spellEnd"/>
+      <w:r>
+        <w:t>.</w:t>
+      </w:r>
+      <w:r>
+        <w:t xml:space="preserve"> </w:t>
+      </w:r>
+      <w:r>
+        <w:t xml:space="preserve">Existuje několik aktivně vyvíjených alternativ jako například </w:t>
       </w:r>
       <w:proofErr w:type="spellStart"/>
       <w:r>
@@ -5465,38 +5610,7 @@
       </w:r>
       <w:proofErr w:type="spellEnd"/>
       <w:r>
-        <w:t xml:space="preserve"> OS</w:t>
-      </w:r>
-      <w:r>
-        <w:t xml:space="preserve"> Mezi </w:t>
-      </w:r>
-      <w:r>
-        <w:t>n</w:t>
-      </w:r>
-      <w:r>
-        <w:t xml:space="preserve">eúspěšné projekty paří například </w:t>
-      </w:r>
-      <w:proofErr w:type="spellStart"/>
-      <w:r>
-        <w:t>FirefoxOS</w:t>
-      </w:r>
-      <w:proofErr w:type="spellEnd"/>
-      <w:r>
-        <w:t xml:space="preserve"> [8]</w:t>
-      </w:r>
-      <w:r>
-        <w:t>,</w:t>
-      </w:r>
-      <w:r>
-        <w:t xml:space="preserve"> nebo </w:t>
-      </w:r>
-      <w:proofErr w:type="spellStart"/>
-      <w:r>
-        <w:t>Symbian</w:t>
-      </w:r>
-      <w:proofErr w:type="spellEnd"/>
-      <w:r>
-        <w:t>.</w:t>
+        <w:t xml:space="preserve"> OS.</w:t>
       </w:r>
     </w:p>
     <w:p>
@@ -5504,10 +5618,10 @@
         <w:pStyle w:val="Nadpis1"/>
       </w:pPr>
       <w:bookmarkStart w:id="40" w:name="_Toc513403417"/>
-      <w:bookmarkEnd w:id="30"/>
       <w:bookmarkEnd w:id="31"/>
       <w:bookmarkEnd w:id="32"/>
       <w:bookmarkEnd w:id="33"/>
+      <w:bookmarkEnd w:id="34"/>
       <w:r>
         <w:lastRenderedPageBreak/>
         <w:t>Multiplatformní vývoj</w:t>
@@ -5586,7 +5700,7 @@
                     <pic:cNvPicPr/>
                   </pic:nvPicPr>
                   <pic:blipFill>
-                    <a:blip r:embed="rId14">
+                    <a:blip r:embed="rId12">
                       <a:extLst>
                         <a:ext uri="{28A0092B-C50C-407E-A947-70E740481C1C}">
                           <a14:useLocalDpi xmlns:a14="http://schemas.microsoft.com/office/drawing/2010/main" val="0"/>
@@ -5620,14 +5734,36 @@
       <w:r>
         <w:t xml:space="preserve">Graf </w:t>
       </w:r>
-      <w:fldSimple w:instr=" SEQ Graf \* ARABIC ">
-        <w:r>
-          <w:rPr>
-            <w:noProof/>
-          </w:rPr>
-          <w:t>2</w:t>
-        </w:r>
-      </w:fldSimple>
+      <w:r>
+        <w:rPr>
+          <w:noProof/>
+        </w:rPr>
+        <w:fldChar w:fldCharType="begin"/>
+      </w:r>
+      <w:r>
+        <w:rPr>
+          <w:noProof/>
+        </w:rPr>
+        <w:instrText xml:space="preserve"> SEQ Graf \* ARABIC </w:instrText>
+      </w:r>
+      <w:r>
+        <w:rPr>
+          <w:noProof/>
+        </w:rPr>
+        <w:fldChar w:fldCharType="separate"/>
+      </w:r>
+      <w:r>
+        <w:rPr>
+          <w:noProof/>
+        </w:rPr>
+        <w:t>2</w:t>
+      </w:r>
+      <w:r>
+        <w:rPr>
+          <w:noProof/>
+        </w:rPr>
+        <w:fldChar w:fldCharType="end"/>
+      </w:r>
       <w:r>
         <w:t xml:space="preserve"> Poměr PC proti mobilním zařízením na webu</w:t>
       </w:r>
@@ -5637,13 +5773,25 @@
     </w:p>
     <w:p>
       <w:r>
+        <w:rPr>
+          <w:highlight w:val="yellow"/>
+        </w:rPr>
+        <w:t>// DOPLNIT DATA A GRAF</w:t>
+      </w:r>
+    </w:p>
+    <w:p>
+      <w:r>
         <w:t xml:space="preserve">Webové stránky přizpůsobené pro mobilní zařízení mohou sloužit jako mobilní aplikace. Při vývoji webů je potřeba dbát na vzestupný trend prohlížení webů na mobilních zařízeních. Pro tento účel vznikl pojem responzivní design, který klade důraz na to, aby se stránka přizpůsobila velikosti </w:t>
       </w:r>
       <w:r>
         <w:t>displeje</w:t>
       </w:r>
       <w:r>
-        <w:t xml:space="preserve">, na kterém je zobrazena. K tomuto typu vývoje slouží přístup Mobile </w:t>
+        <w:t xml:space="preserve">, na kterém je zobrazena. K tomuto typu vývoje slouží přístup </w:t>
+      </w:r>
+      <w:r>
+        <w:lastRenderedPageBreak/>
+        <w:t xml:space="preserve">Mobile </w:t>
       </w:r>
       <w:proofErr w:type="spellStart"/>
       <w:r>
@@ -5668,7 +5816,6 @@
     </w:p>
     <w:p>
       <w:r>
-        <w:lastRenderedPageBreak/>
         <w:t>Další možností jsou hybridní HTML5 aplikace, které vypadají jako nativní aplikace, ale prakticky jde o webový prohlížeč, který zobrazuje uživatelské rozhraní pomocí webových technologií</w:t>
       </w:r>
       <w:r>
@@ -5844,7 +5991,7 @@
                     <pic:cNvPicPr/>
                   </pic:nvPicPr>
                   <pic:blipFill>
-                    <a:blip r:embed="rId15">
+                    <a:blip r:embed="rId13">
                       <a:extLst>
                         <a:ext uri="{28A0092B-C50C-407E-A947-70E740481C1C}">
                           <a14:useLocalDpi xmlns:a14="http://schemas.microsoft.com/office/drawing/2010/main" val="0"/>
@@ -5879,14 +6026,36 @@
       <w:r>
         <w:t xml:space="preserve">Obrázek </w:t>
       </w:r>
-      <w:fldSimple w:instr=" SEQ Obrázek \* ARABIC ">
-        <w:r>
-          <w:rPr>
-            <w:noProof/>
-          </w:rPr>
-          <w:t>3</w:t>
-        </w:r>
-      </w:fldSimple>
+      <w:r>
+        <w:rPr>
+          <w:noProof/>
+        </w:rPr>
+        <w:fldChar w:fldCharType="begin"/>
+      </w:r>
+      <w:r>
+        <w:rPr>
+          <w:noProof/>
+        </w:rPr>
+        <w:instrText xml:space="preserve"> SEQ Obrázek \* ARABIC </w:instrText>
+      </w:r>
+      <w:r>
+        <w:rPr>
+          <w:noProof/>
+        </w:rPr>
+        <w:fldChar w:fldCharType="separate"/>
+      </w:r>
+      <w:r>
+        <w:rPr>
+          <w:noProof/>
+        </w:rPr>
+        <w:t>3</w:t>
+      </w:r>
+      <w:r>
+        <w:rPr>
+          <w:noProof/>
+        </w:rPr>
+        <w:fldChar w:fldCharType="end"/>
+      </w:r>
       <w:r>
         <w:t xml:space="preserve"> Výčet podporovaných platforem Unity3D [20]</w:t>
       </w:r>
@@ -5906,7 +6075,11 @@
     </w:p>
     <w:p>
       <w:r>
-        <w:t xml:space="preserve">Multiplatformní vývoj aplikací se nejvíce vyplatí při vývoji business aplikací, nebo tam, kde je potřeba sdílet co nejvíce kódu a šetřit tak čas vývoje. Mezi nejznámější zástupce multiplatformního vývoje patří </w:t>
+        <w:t xml:space="preserve">Multiplatformní vývoj aplikací se nejvíce vyplatí při vývoji business aplikací, nebo tam, kde je potřeba sdílet co nejvíce kódu a šetřit tak čas vývoje. Mezi nejznámější zástupce </w:t>
+      </w:r>
+      <w:r>
+        <w:lastRenderedPageBreak/>
+        <w:t xml:space="preserve">multiplatformního vývoje patří </w:t>
       </w:r>
       <w:proofErr w:type="spellStart"/>
       <w:r>
@@ -6141,7 +6314,7 @@
                     <pic:cNvPicPr/>
                   </pic:nvPicPr>
                   <pic:blipFill>
-                    <a:blip r:embed="rId16" cstate="print">
+                    <a:blip r:embed="rId14" cstate="print">
                       <a:extLst>
                         <a:ext uri="{28A0092B-C50C-407E-A947-70E740481C1C}">
                           <a14:useLocalDpi xmlns:a14="http://schemas.microsoft.com/office/drawing/2010/main" val="0"/>
@@ -6176,14 +6349,36 @@
       <w:r>
         <w:t xml:space="preserve">Obrázek </w:t>
       </w:r>
-      <w:fldSimple w:instr=" SEQ Obrázek \* ARABIC ">
-        <w:r>
-          <w:rPr>
-            <w:noProof/>
-          </w:rPr>
-          <w:t>4</w:t>
-        </w:r>
-      </w:fldSimple>
+      <w:r>
+        <w:rPr>
+          <w:noProof/>
+        </w:rPr>
+        <w:fldChar w:fldCharType="begin"/>
+      </w:r>
+      <w:r>
+        <w:rPr>
+          <w:noProof/>
+        </w:rPr>
+        <w:instrText xml:space="preserve"> SEQ Obrázek \* ARABIC </w:instrText>
+      </w:r>
+      <w:r>
+        <w:rPr>
+          <w:noProof/>
+        </w:rPr>
+        <w:fldChar w:fldCharType="separate"/>
+      </w:r>
+      <w:r>
+        <w:rPr>
+          <w:noProof/>
+        </w:rPr>
+        <w:t>4</w:t>
+      </w:r>
+      <w:r>
+        <w:rPr>
+          <w:noProof/>
+        </w:rPr>
+        <w:fldChar w:fldCharType="end"/>
+      </w:r>
       <w:r>
         <w:t xml:space="preserve"> Princip sdílení kódu v </w:t>
       </w:r>
@@ -6257,21 +6452,10 @@
     </w:p>
     <w:p>
       <w:r>
-        <w:t xml:space="preserve">Mono je softwarová platforma vytvořená pro vývoj multiplatformních aplikací prostřednictvím .NET </w:t>
-      </w:r>
-      <w:proofErr w:type="spellStart"/>
-      <w:r>
-        <w:t>frameworku</w:t>
-      </w:r>
-      <w:proofErr w:type="spellEnd"/>
-      <w:r>
-        <w:t xml:space="preserve"> </w:t>
-      </w:r>
-      <w:r>
-        <w:rPr>
-          <w:highlight w:val="green"/>
-        </w:rPr>
-        <w:t>(.NET standart)</w:t>
+        <w:t>Mono je softwarová platforma vytvořená pro vývoj multiplatformních aplikací prostřednictvím .NET</w:t>
+      </w:r>
+      <w:r>
+        <w:t xml:space="preserve"> standart</w:t>
       </w:r>
       <w:r>
         <w:t>. Je vyvíjena</w:t>
@@ -6479,25 +6663,25 @@
         </w:numPr>
       </w:pPr>
       <w:r>
+        <w:t xml:space="preserve">Sony </w:t>
+      </w:r>
+      <w:proofErr w:type="spellStart"/>
+      <w:r>
+        <w:t>Playstation</w:t>
+      </w:r>
+      <w:proofErr w:type="spellEnd"/>
+      <w:r>
+        <w:t xml:space="preserve"> 4</w:t>
+      </w:r>
+    </w:p>
+    <w:p>
+      <w:pPr>
+        <w:pStyle w:val="Nadpis2"/>
+      </w:pPr>
+      <w:bookmarkStart w:id="56" w:name="_Toc513403424"/>
+      <w:proofErr w:type="spellStart"/>
+      <w:r>
         <w:lastRenderedPageBreak/>
-        <w:t xml:space="preserve">Sony </w:t>
-      </w:r>
-      <w:proofErr w:type="spellStart"/>
-      <w:r>
-        <w:t>Playstation</w:t>
-      </w:r>
-      <w:proofErr w:type="spellEnd"/>
-      <w:r>
-        <w:t xml:space="preserve"> 4</w:t>
-      </w:r>
-    </w:p>
-    <w:p>
-      <w:pPr>
-        <w:pStyle w:val="Nadpis2"/>
-      </w:pPr>
-      <w:bookmarkStart w:id="56" w:name="_Toc513403424"/>
-      <w:proofErr w:type="spellStart"/>
-      <w:r>
         <w:t>Xamarin.Forms</w:t>
       </w:r>
       <w:bookmarkEnd w:id="56"/>
@@ -6583,7 +6767,7 @@
                     <pic:cNvPicPr/>
                   </pic:nvPicPr>
                   <pic:blipFill>
-                    <a:blip r:embed="rId17">
+                    <a:blip r:embed="rId15">
                       <a:extLst>
                         <a:ext uri="{28A0092B-C50C-407E-A947-70E740481C1C}">
                           <a14:useLocalDpi xmlns:a14="http://schemas.microsoft.com/office/drawing/2010/main" val="0"/>
@@ -6618,14 +6802,36 @@
       <w:r>
         <w:t xml:space="preserve">Obrázek </w:t>
       </w:r>
-      <w:fldSimple w:instr=" SEQ Obrázek \* ARABIC ">
-        <w:r>
-          <w:rPr>
-            <w:noProof/>
-          </w:rPr>
-          <w:t>5</w:t>
-        </w:r>
-      </w:fldSimple>
+      <w:r>
+        <w:rPr>
+          <w:noProof/>
+        </w:rPr>
+        <w:fldChar w:fldCharType="begin"/>
+      </w:r>
+      <w:r>
+        <w:rPr>
+          <w:noProof/>
+        </w:rPr>
+        <w:instrText xml:space="preserve"> SEQ Obrázek \* ARABIC </w:instrText>
+      </w:r>
+      <w:r>
+        <w:rPr>
+          <w:noProof/>
+        </w:rPr>
+        <w:fldChar w:fldCharType="separate"/>
+      </w:r>
+      <w:r>
+        <w:rPr>
+          <w:noProof/>
+        </w:rPr>
+        <w:t>5</w:t>
+      </w:r>
+      <w:r>
+        <w:rPr>
+          <w:noProof/>
+        </w:rPr>
+        <w:fldChar w:fldCharType="end"/>
+      </w:r>
       <w:r>
         <w:t xml:space="preserve"> Popis vytvoření multiplatformní </w:t>
       </w:r>
@@ -6703,47 +6909,44 @@
       </w:r>
       <w:proofErr w:type="spellEnd"/>
       <w:r>
-        <w:t xml:space="preserve">, nejvíce vyvážené jsou pak aplikace napsané </w:t>
-      </w:r>
+        <w:t>, nejvíce vyvážené jsou pak aplikace napsané v </w:t>
+      </w:r>
+      <w:proofErr w:type="spellStart"/>
+      <w:r>
+        <w:t>Xamarin.iOS</w:t>
+      </w:r>
+      <w:proofErr w:type="spellEnd"/>
+      <w:r>
+        <w:t xml:space="preserve"> a </w:t>
+      </w:r>
+      <w:proofErr w:type="spellStart"/>
+      <w:r>
+        <w:t>Xamarin.Android</w:t>
+      </w:r>
+      <w:proofErr w:type="spellEnd"/>
+      <w:r>
+        <w:t>, avšak uživatel nejspíše vůbec nepozná rozdíl mezi aplikací napsanou v </w:t>
+      </w:r>
+      <w:proofErr w:type="spellStart"/>
+      <w:r>
+        <w:t>Xamarin.Forms</w:t>
+      </w:r>
+      <w:proofErr w:type="spellEnd"/>
+      <w:r>
+        <w:t xml:space="preserve">, </w:t>
+      </w:r>
+      <w:r>
+        <w:t>které se jeví jako nejpomalejší [17].</w:t>
+      </w:r>
+    </w:p>
+    <w:p>
+      <w:pPr>
+        <w:pStyle w:val="Nadpis2"/>
+      </w:pPr>
+      <w:bookmarkStart w:id="58" w:name="_Toc513403426"/>
+      <w:proofErr w:type="spellStart"/>
       <w:r>
         <w:lastRenderedPageBreak/>
-        <w:t>v </w:t>
-      </w:r>
-      <w:proofErr w:type="spellStart"/>
-      <w:r>
-        <w:t>Xamarin.iOS</w:t>
-      </w:r>
-      <w:proofErr w:type="spellEnd"/>
-      <w:r>
-        <w:t xml:space="preserve"> a </w:t>
-      </w:r>
-      <w:proofErr w:type="spellStart"/>
-      <w:r>
-        <w:t>Xamarin.Android</w:t>
-      </w:r>
-      <w:proofErr w:type="spellEnd"/>
-      <w:r>
-        <w:t>, avšak uživatel nejspíše vůbec nepozná rozdíl mezi aplikací napsanou v </w:t>
-      </w:r>
-      <w:proofErr w:type="spellStart"/>
-      <w:r>
-        <w:t>Xamarin.Forms</w:t>
-      </w:r>
-      <w:proofErr w:type="spellEnd"/>
-      <w:r>
-        <w:t xml:space="preserve">, </w:t>
-      </w:r>
-      <w:r>
-        <w:t>které se jeví jako nejpomalejší [17].</w:t>
-      </w:r>
-    </w:p>
-    <w:p>
-      <w:pPr>
-        <w:pStyle w:val="Nadpis2"/>
-      </w:pPr>
-      <w:bookmarkStart w:id="58" w:name="_Toc513403426"/>
-      <w:proofErr w:type="spellStart"/>
-      <w:r>
         <w:t>Xamarin.Android</w:t>
       </w:r>
       <w:bookmarkEnd w:id="58"/>
@@ -6994,7 +7197,7 @@
                     <pic:cNvPicPr/>
                   </pic:nvPicPr>
                   <pic:blipFill>
-                    <a:blip r:embed="rId18">
+                    <a:blip r:embed="rId16">
                       <a:extLst>
                         <a:ext uri="{28A0092B-C50C-407E-A947-70E740481C1C}">
                           <a14:useLocalDpi xmlns:a14="http://schemas.microsoft.com/office/drawing/2010/main" val="0"/>
@@ -7029,14 +7232,36 @@
       <w:r>
         <w:t xml:space="preserve">Obrázek </w:t>
       </w:r>
-      <w:fldSimple w:instr=" SEQ Obrázek \* ARABIC ">
-        <w:r>
-          <w:rPr>
-            <w:noProof/>
-          </w:rPr>
-          <w:t>6</w:t>
-        </w:r>
-      </w:fldSimple>
+      <w:r>
+        <w:rPr>
+          <w:noProof/>
+        </w:rPr>
+        <w:fldChar w:fldCharType="begin"/>
+      </w:r>
+      <w:r>
+        <w:rPr>
+          <w:noProof/>
+        </w:rPr>
+        <w:instrText xml:space="preserve"> SEQ Obrázek \* ARABIC </w:instrText>
+      </w:r>
+      <w:r>
+        <w:rPr>
+          <w:noProof/>
+        </w:rPr>
+        <w:fldChar w:fldCharType="separate"/>
+      </w:r>
+      <w:r>
+        <w:rPr>
+          <w:noProof/>
+        </w:rPr>
+        <w:t>6</w:t>
+      </w:r>
+      <w:r>
+        <w:rPr>
+          <w:noProof/>
+        </w:rPr>
+        <w:fldChar w:fldCharType="end"/>
+      </w:r>
       <w:r>
         <w:t xml:space="preserve"> </w:t>
       </w:r>
@@ -7286,7 +7511,7 @@
                     <pic:cNvPicPr/>
                   </pic:nvPicPr>
                   <pic:blipFill>
-                    <a:blip r:embed="rId19">
+                    <a:blip r:embed="rId17">
                       <a:extLst>
                         <a:ext uri="{28A0092B-C50C-407E-A947-70E740481C1C}">
                           <a14:useLocalDpi xmlns:a14="http://schemas.microsoft.com/office/drawing/2010/main" val="0"/>
@@ -7321,14 +7546,36 @@
       <w:r>
         <w:t xml:space="preserve">Obrázek </w:t>
       </w:r>
-      <w:fldSimple w:instr=" SEQ Obrázek \* ARABIC ">
-        <w:r>
-          <w:rPr>
-            <w:noProof/>
-          </w:rPr>
-          <w:t>7</w:t>
-        </w:r>
-      </w:fldSimple>
+      <w:r>
+        <w:rPr>
+          <w:noProof/>
+        </w:rPr>
+        <w:fldChar w:fldCharType="begin"/>
+      </w:r>
+      <w:r>
+        <w:rPr>
+          <w:noProof/>
+        </w:rPr>
+        <w:instrText xml:space="preserve"> SEQ Obrázek \* ARABIC </w:instrText>
+      </w:r>
+      <w:r>
+        <w:rPr>
+          <w:noProof/>
+        </w:rPr>
+        <w:fldChar w:fldCharType="separate"/>
+      </w:r>
+      <w:r>
+        <w:rPr>
+          <w:noProof/>
+        </w:rPr>
+        <w:t>7</w:t>
+      </w:r>
+      <w:r>
+        <w:rPr>
+          <w:noProof/>
+        </w:rPr>
+        <w:fldChar w:fldCharType="end"/>
+      </w:r>
       <w:r>
         <w:t xml:space="preserve"> </w:t>
       </w:r>
@@ -7530,7 +7777,7 @@
                     <pic:cNvPicPr/>
                   </pic:nvPicPr>
                   <pic:blipFill>
-                    <a:blip r:embed="rId20">
+                    <a:blip r:embed="rId18">
                       <a:extLst>
                         <a:ext uri="{28A0092B-C50C-407E-A947-70E740481C1C}">
                           <a14:useLocalDpi xmlns:a14="http://schemas.microsoft.com/office/drawing/2010/main" val="0"/>
@@ -7564,14 +7811,36 @@
       <w:r>
         <w:t xml:space="preserve">Obrázek </w:t>
       </w:r>
-      <w:fldSimple w:instr=" SEQ Obrázek \* ARABIC ">
-        <w:r>
-          <w:rPr>
-            <w:noProof/>
-          </w:rPr>
-          <w:t>8</w:t>
-        </w:r>
-      </w:fldSimple>
+      <w:r>
+        <w:rPr>
+          <w:noProof/>
+        </w:rPr>
+        <w:fldChar w:fldCharType="begin"/>
+      </w:r>
+      <w:r>
+        <w:rPr>
+          <w:noProof/>
+        </w:rPr>
+        <w:instrText xml:space="preserve"> SEQ Obrázek \* ARABIC </w:instrText>
+      </w:r>
+      <w:r>
+        <w:rPr>
+          <w:noProof/>
+        </w:rPr>
+        <w:fldChar w:fldCharType="separate"/>
+      </w:r>
+      <w:r>
+        <w:rPr>
+          <w:noProof/>
+        </w:rPr>
+        <w:t>8</w:t>
+      </w:r>
+      <w:r>
+        <w:rPr>
+          <w:noProof/>
+        </w:rPr>
+        <w:fldChar w:fldCharType="end"/>
+      </w:r>
       <w:r>
         <w:t xml:space="preserve"> Popis Azure</w:t>
       </w:r>
@@ -7792,7 +8061,7 @@
                     <pic:cNvPicPr/>
                   </pic:nvPicPr>
                   <pic:blipFill>
-                    <a:blip r:embed="rId21">
+                    <a:blip r:embed="rId19">
                       <a:extLst>
                         <a:ext uri="{28A0092B-C50C-407E-A947-70E740481C1C}">
                           <a14:useLocalDpi xmlns:a14="http://schemas.microsoft.com/office/drawing/2010/main" val="0"/>
@@ -7827,14 +8096,36 @@
       <w:r>
         <w:t xml:space="preserve">Obrázek </w:t>
       </w:r>
-      <w:fldSimple w:instr=" SEQ Obrázek \* ARABIC ">
-        <w:r>
-          <w:rPr>
-            <w:noProof/>
-          </w:rPr>
-          <w:t>9</w:t>
-        </w:r>
-      </w:fldSimple>
+      <w:r>
+        <w:rPr>
+          <w:noProof/>
+        </w:rPr>
+        <w:fldChar w:fldCharType="begin"/>
+      </w:r>
+      <w:r>
+        <w:rPr>
+          <w:noProof/>
+        </w:rPr>
+        <w:instrText xml:space="preserve"> SEQ Obrázek \* ARABIC </w:instrText>
+      </w:r>
+      <w:r>
+        <w:rPr>
+          <w:noProof/>
+        </w:rPr>
+        <w:fldChar w:fldCharType="separate"/>
+      </w:r>
+      <w:r>
+        <w:rPr>
+          <w:noProof/>
+        </w:rPr>
+        <w:t>9</w:t>
+      </w:r>
+      <w:r>
+        <w:rPr>
+          <w:noProof/>
+        </w:rPr>
+        <w:fldChar w:fldCharType="end"/>
+      </w:r>
       <w:r>
         <w:t xml:space="preserve"> Způsob zpracování </w:t>
       </w:r>
@@ -8046,7 +8337,7 @@
                     <pic:cNvPicPr/>
                   </pic:nvPicPr>
                   <pic:blipFill>
-                    <a:blip r:embed="rId22">
+                    <a:blip r:embed="rId20">
                       <a:extLst>
                         <a:ext uri="{28A0092B-C50C-407E-A947-70E740481C1C}">
                           <a14:useLocalDpi xmlns:a14="http://schemas.microsoft.com/office/drawing/2010/main" val="0"/>
@@ -8081,14 +8372,36 @@
       <w:r>
         <w:t xml:space="preserve">Obrázek </w:t>
       </w:r>
-      <w:fldSimple w:instr=" SEQ Obrázek \* ARABIC ">
-        <w:r>
-          <w:rPr>
-            <w:noProof/>
-          </w:rPr>
-          <w:t>10</w:t>
-        </w:r>
-      </w:fldSimple>
+      <w:r>
+        <w:rPr>
+          <w:noProof/>
+        </w:rPr>
+        <w:fldChar w:fldCharType="begin"/>
+      </w:r>
+      <w:r>
+        <w:rPr>
+          <w:noProof/>
+        </w:rPr>
+        <w:instrText xml:space="preserve"> SEQ Obrázek \* ARABIC </w:instrText>
+      </w:r>
+      <w:r>
+        <w:rPr>
+          <w:noProof/>
+        </w:rPr>
+        <w:fldChar w:fldCharType="separate"/>
+      </w:r>
+      <w:r>
+        <w:rPr>
+          <w:noProof/>
+        </w:rPr>
+        <w:t>10</w:t>
+      </w:r>
+      <w:r>
+        <w:rPr>
+          <w:noProof/>
+        </w:rPr>
+        <w:fldChar w:fldCharType="end"/>
+      </w:r>
       <w:r>
         <w:t xml:space="preserve"> Příklad </w:t>
       </w:r>
@@ -8303,7 +8616,7 @@
                     <pic:cNvPicPr/>
                   </pic:nvPicPr>
                   <pic:blipFill>
-                    <a:blip r:embed="rId23">
+                    <a:blip r:embed="rId21">
                       <a:extLst>
                         <a:ext uri="{28A0092B-C50C-407E-A947-70E740481C1C}">
                           <a14:useLocalDpi xmlns:a14="http://schemas.microsoft.com/office/drawing/2010/main" val="0"/>
@@ -8338,14 +8651,36 @@
       <w:r>
         <w:t xml:space="preserve">Obrázek </w:t>
       </w:r>
-      <w:fldSimple w:instr=" SEQ Obrázek \* ARABIC ">
-        <w:r>
-          <w:rPr>
-            <w:noProof/>
-          </w:rPr>
-          <w:t>11</w:t>
-        </w:r>
-      </w:fldSimple>
+      <w:r>
+        <w:rPr>
+          <w:noProof/>
+        </w:rPr>
+        <w:fldChar w:fldCharType="begin"/>
+      </w:r>
+      <w:r>
+        <w:rPr>
+          <w:noProof/>
+        </w:rPr>
+        <w:instrText xml:space="preserve"> SEQ Obrázek \* ARABIC </w:instrText>
+      </w:r>
+      <w:r>
+        <w:rPr>
+          <w:noProof/>
+        </w:rPr>
+        <w:fldChar w:fldCharType="separate"/>
+      </w:r>
+      <w:r>
+        <w:rPr>
+          <w:noProof/>
+        </w:rPr>
+        <w:t>11</w:t>
+      </w:r>
+      <w:r>
+        <w:rPr>
+          <w:noProof/>
+        </w:rPr>
+        <w:fldChar w:fldCharType="end"/>
+      </w:r>
       <w:r>
         <w:t xml:space="preserve"> Architektura Google </w:t>
       </w:r>
@@ -8446,7 +8781,7 @@
                     <pic:cNvPicPr/>
                   </pic:nvPicPr>
                   <pic:blipFill>
-                    <a:blip r:embed="rId24">
+                    <a:blip r:embed="rId22">
                       <a:extLst>
                         <a:ext uri="{28A0092B-C50C-407E-A947-70E740481C1C}">
                           <a14:useLocalDpi xmlns:a14="http://schemas.microsoft.com/office/drawing/2010/main" val="0"/>
@@ -8481,14 +8816,36 @@
       <w:r>
         <w:t xml:space="preserve">Obrázek </w:t>
       </w:r>
-      <w:fldSimple w:instr=" SEQ Obrázek \* ARABIC ">
-        <w:r>
-          <w:rPr>
-            <w:noProof/>
-          </w:rPr>
-          <w:t>12</w:t>
-        </w:r>
-      </w:fldSimple>
+      <w:r>
+        <w:rPr>
+          <w:noProof/>
+        </w:rPr>
+        <w:fldChar w:fldCharType="begin"/>
+      </w:r>
+      <w:r>
+        <w:rPr>
+          <w:noProof/>
+        </w:rPr>
+        <w:instrText xml:space="preserve"> SEQ Obrázek \* ARABIC </w:instrText>
+      </w:r>
+      <w:r>
+        <w:rPr>
+          <w:noProof/>
+        </w:rPr>
+        <w:fldChar w:fldCharType="separate"/>
+      </w:r>
+      <w:r>
+        <w:rPr>
+          <w:noProof/>
+        </w:rPr>
+        <w:t>12</w:t>
+      </w:r>
+      <w:r>
+        <w:rPr>
+          <w:noProof/>
+        </w:rPr>
+        <w:fldChar w:fldCharType="end"/>
+      </w:r>
       <w:r>
         <w:t xml:space="preserve"> Příjem </w:t>
       </w:r>
@@ -8748,7 +9105,7 @@
                     <pic:cNvPicPr/>
                   </pic:nvPicPr>
                   <pic:blipFill>
-                    <a:blip r:embed="rId25">
+                    <a:blip r:embed="rId23">
                       <a:extLst>
                         <a:ext uri="{28A0092B-C50C-407E-A947-70E740481C1C}">
                           <a14:useLocalDpi xmlns:a14="http://schemas.microsoft.com/office/drawing/2010/main" val="0"/>
@@ -8783,14 +9140,36 @@
       <w:r>
         <w:t xml:space="preserve">Obrázek </w:t>
       </w:r>
-      <w:fldSimple w:instr=" SEQ Obrázek \* ARABIC ">
-        <w:r>
-          <w:rPr>
-            <w:noProof/>
-          </w:rPr>
-          <w:t>13</w:t>
-        </w:r>
-      </w:fldSimple>
+      <w:r>
+        <w:rPr>
+          <w:noProof/>
+        </w:rPr>
+        <w:fldChar w:fldCharType="begin"/>
+      </w:r>
+      <w:r>
+        <w:rPr>
+          <w:noProof/>
+        </w:rPr>
+        <w:instrText xml:space="preserve"> SEQ Obrázek \* ARABIC </w:instrText>
+      </w:r>
+      <w:r>
+        <w:rPr>
+          <w:noProof/>
+        </w:rPr>
+        <w:fldChar w:fldCharType="separate"/>
+      </w:r>
+      <w:r>
+        <w:rPr>
+          <w:noProof/>
+        </w:rPr>
+        <w:t>13</w:t>
+      </w:r>
+      <w:r>
+        <w:rPr>
+          <w:noProof/>
+        </w:rPr>
+        <w:fldChar w:fldCharType="end"/>
+      </w:r>
       <w:r>
         <w:t xml:space="preserve"> Zaslání </w:t>
       </w:r>
@@ -8920,7 +9299,7 @@
                     <pic:cNvPicPr/>
                   </pic:nvPicPr>
                   <pic:blipFill>
-                    <a:blip r:embed="rId26">
+                    <a:blip r:embed="rId24">
                       <a:extLst>
                         <a:ext uri="{28A0092B-C50C-407E-A947-70E740481C1C}">
                           <a14:useLocalDpi xmlns:a14="http://schemas.microsoft.com/office/drawing/2010/main" val="0"/>
@@ -8956,14 +9335,36 @@
       <w:r>
         <w:t xml:space="preserve">Obrázek </w:t>
       </w:r>
-      <w:fldSimple w:instr=" SEQ Obrázek \* ARABIC ">
-        <w:r>
-          <w:rPr>
-            <w:noProof/>
-          </w:rPr>
-          <w:t>14</w:t>
-        </w:r>
-      </w:fldSimple>
+      <w:r>
+        <w:rPr>
+          <w:noProof/>
+        </w:rPr>
+        <w:fldChar w:fldCharType="begin"/>
+      </w:r>
+      <w:r>
+        <w:rPr>
+          <w:noProof/>
+        </w:rPr>
+        <w:instrText xml:space="preserve"> SEQ Obrázek \* ARABIC </w:instrText>
+      </w:r>
+      <w:r>
+        <w:rPr>
+          <w:noProof/>
+        </w:rPr>
+        <w:fldChar w:fldCharType="separate"/>
+      </w:r>
+      <w:r>
+        <w:rPr>
+          <w:noProof/>
+        </w:rPr>
+        <w:t>14</w:t>
+      </w:r>
+      <w:r>
+        <w:rPr>
+          <w:noProof/>
+        </w:rPr>
+        <w:fldChar w:fldCharType="end"/>
+      </w:r>
       <w:r>
         <w:t xml:space="preserve"> Návrh architektury projektu</w:t>
       </w:r>
@@ -9593,8 +9994,6 @@
       </w:r>
     </w:p>
     <w:p/>
-    <w:bookmarkStart w:id="78" w:name="_GoBack"/>
-    <w:bookmarkEnd w:id="78"/>
     <w:p>
       <w:r>
         <w:rPr>
@@ -9620,10 +10019,10 @@
             <v:path o:extrusionok="f" gradientshapeok="t" o:connecttype="rect"/>
             <o:lock v:ext="edit" aspectratio="t"/>
           </v:shapetype>
-          <v:shape id="_x0000_i1025" type="#_x0000_t75" alt="" style="width:453.2pt;height:657.1pt;mso-width-percent:0;mso-height-percent:0;mso-width-percent:0;mso-height-percent:0" o:ole="">
-            <v:imagedata r:id="rId27" o:title=""/>
+          <v:shape id="_x0000_i1025" type="#_x0000_t75" alt="" style="width:452.95pt;height:657.2pt;mso-width-percent:0;mso-height-percent:0;mso-width-percent:0;mso-height-percent:0" o:ole="">
+            <v:imagedata r:id="rId25" o:title=""/>
           </v:shape>
-          <o:OLEObject Type="Embed" ProgID="Word.Document.12" ShapeID="_x0000_i1025" DrawAspect="Content" ObjectID="_1587832522" r:id="rId28">
+          <o:OLEObject Type="Embed" ProgID="Word.Document.12" ShapeID="_x0000_i1025" DrawAspect="Content" ObjectID="_1609692418" r:id="rId26">
             <o:FieldCodes>\s</o:FieldCodes>
           </o:OLEObject>
         </w:object>
@@ -9633,32 +10032,32 @@
       <w:pPr>
         <w:pStyle w:val="Nadpis1"/>
       </w:pPr>
-      <w:bookmarkStart w:id="79" w:name="_Toc513403445"/>
+      <w:bookmarkStart w:id="78" w:name="_Toc513403445"/>
       <w:r>
         <w:lastRenderedPageBreak/>
         <w:t>Návrh serverové části projektu</w:t>
       </w:r>
+      <w:bookmarkEnd w:id="78"/>
+    </w:p>
+    <w:p>
+      <w:pPr>
+        <w:pStyle w:val="Nadpis2"/>
+      </w:pPr>
+      <w:bookmarkStart w:id="79" w:name="_Toc513403446"/>
+      <w:r>
+        <w:t>Podnadpis 1</w:t>
+      </w:r>
       <w:bookmarkEnd w:id="79"/>
     </w:p>
     <w:p>
       <w:pPr>
         <w:pStyle w:val="Nadpis2"/>
       </w:pPr>
-      <w:bookmarkStart w:id="80" w:name="_Toc513403446"/>
-      <w:r>
-        <w:t>Podnadpis 1</w:t>
+      <w:bookmarkStart w:id="80" w:name="_Toc513403447"/>
+      <w:r>
+        <w:t>Podnadpis 2</w:t>
       </w:r>
       <w:bookmarkEnd w:id="80"/>
-    </w:p>
-    <w:p>
-      <w:pPr>
-        <w:pStyle w:val="Nadpis2"/>
-      </w:pPr>
-      <w:bookmarkStart w:id="81" w:name="_Toc513403447"/>
-      <w:r>
-        <w:t>Podnadpis 2</w:t>
-      </w:r>
-      <w:bookmarkEnd w:id="81"/>
     </w:p>
     <w:p>
       <w:pPr>
@@ -9673,12 +10072,12 @@
       <w:pPr>
         <w:pStyle w:val="Nadpis1"/>
       </w:pPr>
-      <w:bookmarkStart w:id="82" w:name="_Toc513403448"/>
+      <w:bookmarkStart w:id="81" w:name="_Toc513403448"/>
       <w:r>
         <w:lastRenderedPageBreak/>
         <w:t>Návrh uživatelského prostředí</w:t>
       </w:r>
-      <w:bookmarkEnd w:id="82"/>
+      <w:bookmarkEnd w:id="81"/>
     </w:p>
     <w:p>
       <w:pPr>
@@ -9693,27 +10092,27 @@
       <w:pPr>
         <w:pStyle w:val="Nadpis1"/>
       </w:pPr>
-      <w:bookmarkStart w:id="83" w:name="_Toc513403449"/>
+      <w:bookmarkStart w:id="82" w:name="_Toc513403449"/>
       <w:r>
         <w:lastRenderedPageBreak/>
         <w:t>Notifikace</w:t>
       </w:r>
+      <w:bookmarkEnd w:id="82"/>
+    </w:p>
+    <w:p>
+      <w:pPr>
+        <w:pStyle w:val="Nadpis2"/>
+      </w:pPr>
+      <w:bookmarkStart w:id="83" w:name="_Toc513403450"/>
+      <w:proofErr w:type="spellStart"/>
+      <w:r>
+        <w:t>Notification</w:t>
+      </w:r>
+      <w:proofErr w:type="spellEnd"/>
+      <w:r>
+        <w:t xml:space="preserve"> Hub</w:t>
+      </w:r>
       <w:bookmarkEnd w:id="83"/>
-    </w:p>
-    <w:p>
-      <w:pPr>
-        <w:pStyle w:val="Nadpis2"/>
-      </w:pPr>
-      <w:bookmarkStart w:id="84" w:name="_Toc513403450"/>
-      <w:proofErr w:type="spellStart"/>
-      <w:r>
-        <w:t>Notification</w:t>
-      </w:r>
-      <w:proofErr w:type="spellEnd"/>
-      <w:r>
-        <w:t xml:space="preserve"> Hub</w:t>
-      </w:r>
-      <w:bookmarkEnd w:id="84"/>
     </w:p>
     <w:p>
       <w:r>
@@ -9760,7 +10159,7 @@
                     <pic:cNvPicPr/>
                   </pic:nvPicPr>
                   <pic:blipFill>
-                    <a:blip r:embed="rId29" cstate="print">
+                    <a:blip r:embed="rId27" cstate="print">
                       <a:extLst>
                         <a:ext uri="{28A0092B-C50C-407E-A947-70E740481C1C}">
                           <a14:useLocalDpi xmlns:a14="http://schemas.microsoft.com/office/drawing/2010/main" val="0"/>
@@ -9795,14 +10194,36 @@
       <w:r>
         <w:t xml:space="preserve">Obrázek </w:t>
       </w:r>
-      <w:fldSimple w:instr=" SEQ Obrázek \* ARABIC ">
-        <w:r>
-          <w:rPr>
-            <w:noProof/>
-          </w:rPr>
-          <w:t>15</w:t>
-        </w:r>
-      </w:fldSimple>
+      <w:r>
+        <w:rPr>
+          <w:noProof/>
+        </w:rPr>
+        <w:fldChar w:fldCharType="begin"/>
+      </w:r>
+      <w:r>
+        <w:rPr>
+          <w:noProof/>
+        </w:rPr>
+        <w:instrText xml:space="preserve"> SEQ Obrázek \* ARABIC </w:instrText>
+      </w:r>
+      <w:r>
+        <w:rPr>
+          <w:noProof/>
+        </w:rPr>
+        <w:fldChar w:fldCharType="separate"/>
+      </w:r>
+      <w:r>
+        <w:rPr>
+          <w:noProof/>
+        </w:rPr>
+        <w:t>15</w:t>
+      </w:r>
+      <w:r>
+        <w:rPr>
+          <w:noProof/>
+        </w:rPr>
+        <w:fldChar w:fldCharType="end"/>
+      </w:r>
       <w:r>
         <w:t xml:space="preserve"> Připojovací řetězec </w:t>
       </w:r>
@@ -9841,18 +10262,13 @@
       <w:pPr>
         <w:pStyle w:val="Nadpis2"/>
       </w:pPr>
-      <w:bookmarkStart w:id="85" w:name="_Toc513403451"/>
+      <w:bookmarkStart w:id="84" w:name="_Toc513403451"/>
       <w:proofErr w:type="spellStart"/>
       <w:r>
         <w:t>Xamarin</w:t>
       </w:r>
-      <w:bookmarkEnd w:id="85"/>
-      <w:proofErr w:type="spellEnd"/>
-    </w:p>
-    <w:p>
-      <w:r>
-        <w:t>Sad</w:t>
-      </w:r>
+      <w:bookmarkEnd w:id="84"/>
+      <w:proofErr w:type="spellEnd"/>
     </w:p>
     <w:p>
       <w:pPr>
@@ -9862,6 +10278,8 @@
           <w:szCs w:val="20"/>
         </w:rPr>
       </w:pPr>
+      <w:bookmarkStart w:id="85" w:name="_GoBack"/>
+      <w:bookmarkEnd w:id="85"/>
     </w:p>
     <w:p>
       <w:pPr>
@@ -10054,14 +10472,36 @@
       <w:r>
         <w:t>[</w:t>
       </w:r>
-      <w:fldSimple w:instr=" SEQ [ \* ARABIC ">
-        <w:r>
-          <w:rPr>
-            <w:noProof/>
-          </w:rPr>
-          <w:t>1</w:t>
-        </w:r>
-      </w:fldSimple>
+      <w:r>
+        <w:rPr>
+          <w:noProof/>
+        </w:rPr>
+        <w:fldChar w:fldCharType="begin"/>
+      </w:r>
+      <w:r>
+        <w:rPr>
+          <w:noProof/>
+        </w:rPr>
+        <w:instrText xml:space="preserve"> SEQ [ \* ARABIC </w:instrText>
+      </w:r>
+      <w:r>
+        <w:rPr>
+          <w:noProof/>
+        </w:rPr>
+        <w:fldChar w:fldCharType="separate"/>
+      </w:r>
+      <w:r>
+        <w:rPr>
+          <w:noProof/>
+        </w:rPr>
+        <w:t>1</w:t>
+      </w:r>
+      <w:r>
+        <w:rPr>
+          <w:noProof/>
+        </w:rPr>
+        <w:fldChar w:fldCharType="end"/>
+      </w:r>
       <w:bookmarkEnd w:id="146"/>
       <w:r>
         <w:t>]</w:t>
@@ -10156,7 +10596,7 @@
         </w:rPr>
         <w:t xml:space="preserve"> [online]. In: . [cit. 2018-03-11]. Dostupné z: </w:t>
       </w:r>
-      <w:hyperlink r:id="rId30" w:anchor="monthly-200901-201803" w:history="1">
+      <w:hyperlink r:id="rId28" w:anchor="monthly-200901-201803" w:history="1">
         <w:r>
           <w:rPr>
             <w:rStyle w:val="Hypertextovodkaz"/>
@@ -10273,7 +10713,7 @@
         </w:rPr>
         <w:t xml:space="preserve"> [online]. [cit. 2018-03-11]. Dostupné z: </w:t>
       </w:r>
-      <w:hyperlink r:id="rId31" w:anchor="//apple_ref/doc/uid/TP40008194-CH3-SW1" w:history="1">
+      <w:hyperlink r:id="rId29" w:anchor="//apple_ref/doc/uid/TP40008194-CH3-SW1" w:history="1">
         <w:r>
           <w:rPr>
             <w:rStyle w:val="Hypertextovodkaz"/>
@@ -10345,7 +10785,7 @@
         </w:rPr>
         <w:t xml:space="preserve"> [online]. [cit. 2018-03-11]. Dostupné z: </w:t>
       </w:r>
-      <w:hyperlink r:id="rId32" w:anchor="//apple_ref/doc/uid/TP40008194-CH8-SW1" w:history="1">
+      <w:hyperlink r:id="rId30" w:anchor="//apple_ref/doc/uid/TP40008194-CH8-SW1" w:history="1">
         <w:r>
           <w:rPr>
             <w:rStyle w:val="Hypertextovodkaz"/>
@@ -10450,7 +10890,7 @@
         </w:rPr>
         <w:t xml:space="preserve"> [online]. [cit. 2018-03-12]. Dostupné z: </w:t>
       </w:r>
-      <w:hyperlink r:id="rId33" w:history="1">
+      <w:hyperlink r:id="rId31" w:history="1">
         <w:r>
           <w:rPr>
             <w:rStyle w:val="Hypertextovodkaz"/>
@@ -10575,7 +11015,7 @@
         </w:rPr>
         <w:t xml:space="preserve"> [online]. [cit. 2018-03-12]. Dostupné z: </w:t>
       </w:r>
-      <w:hyperlink r:id="rId34" w:history="1">
+      <w:hyperlink r:id="rId32" w:history="1">
         <w:r>
           <w:rPr>
             <w:rStyle w:val="Hypertextovodkaz"/>
@@ -10660,7 +11100,7 @@
         </w:rPr>
         <w:t xml:space="preserve"> [online]. [cit. 2018-03-13]. Dostupné z: </w:t>
       </w:r>
-      <w:hyperlink r:id="rId35" w:history="1">
+      <w:hyperlink r:id="rId33" w:history="1">
         <w:r>
           <w:rPr>
             <w:rStyle w:val="Hypertextovodkaz"/>
@@ -10771,7 +11211,7 @@
         </w:rPr>
         <w:t xml:space="preserve"> [online]. [cit. 2018-03-13]. Dostupné z: </w:t>
       </w:r>
-      <w:hyperlink r:id="rId36" w:history="1">
+      <w:hyperlink r:id="rId34" w:history="1">
         <w:r>
           <w:rPr>
             <w:rStyle w:val="Hypertextovodkaz"/>
@@ -10907,7 +11347,7 @@
         </w:rPr>
         <w:t xml:space="preserve"> [online]. [cit. 2018-03-14]. Dostupné z: </w:t>
       </w:r>
-      <w:hyperlink r:id="rId37" w:history="1">
+      <w:hyperlink r:id="rId35" w:history="1">
         <w:r>
           <w:rPr>
             <w:rStyle w:val="Hypertextovodkaz"/>
@@ -11012,7 +11452,7 @@
         </w:rPr>
         <w:t xml:space="preserve"> [online]. [cit. 2018-03-14]. Dostupné z: </w:t>
       </w:r>
-      <w:hyperlink r:id="rId38" w:history="1">
+      <w:hyperlink r:id="rId36" w:history="1">
         <w:r>
           <w:rPr>
             <w:rStyle w:val="Hypertextovodkaz"/>
@@ -11128,7 +11568,7 @@
         </w:rPr>
         <w:t xml:space="preserve"> [online]. [cit. 2018-03-14]. Dostupné z: </w:t>
       </w:r>
-      <w:hyperlink r:id="rId39" w:history="1">
+      <w:hyperlink r:id="rId37" w:history="1">
         <w:r>
           <w:rPr>
             <w:rStyle w:val="Hypertextovodkaz"/>
@@ -11163,14 +11603,36 @@
         <w:tab/>
         <w:t>[</w:t>
       </w:r>
-      <w:fldSimple w:instr=" SEQ [ \* ARABIC ">
-        <w:r>
-          <w:rPr>
-            <w:noProof/>
-          </w:rPr>
-          <w:t>1</w:t>
-        </w:r>
-      </w:fldSimple>
+      <w:r>
+        <w:rPr>
+          <w:noProof/>
+        </w:rPr>
+        <w:fldChar w:fldCharType="begin"/>
+      </w:r>
+      <w:r>
+        <w:rPr>
+          <w:noProof/>
+        </w:rPr>
+        <w:instrText xml:space="preserve"> SEQ [ \* ARABIC </w:instrText>
+      </w:r>
+      <w:r>
+        <w:rPr>
+          <w:noProof/>
+        </w:rPr>
+        <w:fldChar w:fldCharType="separate"/>
+      </w:r>
+      <w:r>
+        <w:rPr>
+          <w:noProof/>
+        </w:rPr>
+        <w:t>1</w:t>
+      </w:r>
+      <w:r>
+        <w:rPr>
+          <w:noProof/>
+        </w:rPr>
+        <w:fldChar w:fldCharType="end"/>
+      </w:r>
       <w:r>
         <w:rPr>
           <w:noProof/>
@@ -11201,7 +11663,7 @@
         </w:rPr>
         <w:t xml:space="preserve"> [online]. [cit. 2018-03-14]. Dostupné z: </w:t>
       </w:r>
-      <w:hyperlink r:id="rId40" w:history="1">
+      <w:hyperlink r:id="rId38" w:history="1">
         <w:r>
           <w:rPr>
             <w:rStyle w:val="Hypertextovodkaz"/>
@@ -11236,14 +11698,36 @@
         <w:tab/>
         <w:t>[</w:t>
       </w:r>
-      <w:fldSimple w:instr=" SEQ [ \* ARABIC ">
-        <w:r>
-          <w:rPr>
-            <w:noProof/>
-          </w:rPr>
-          <w:t>1</w:t>
-        </w:r>
-      </w:fldSimple>
+      <w:r>
+        <w:rPr>
+          <w:noProof/>
+        </w:rPr>
+        <w:fldChar w:fldCharType="begin"/>
+      </w:r>
+      <w:r>
+        <w:rPr>
+          <w:noProof/>
+        </w:rPr>
+        <w:instrText xml:space="preserve"> SEQ [ \* ARABIC </w:instrText>
+      </w:r>
+      <w:r>
+        <w:rPr>
+          <w:noProof/>
+        </w:rPr>
+        <w:fldChar w:fldCharType="separate"/>
+      </w:r>
+      <w:r>
+        <w:rPr>
+          <w:noProof/>
+        </w:rPr>
+        <w:t>1</w:t>
+      </w:r>
+      <w:r>
+        <w:rPr>
+          <w:noProof/>
+        </w:rPr>
+        <w:fldChar w:fldCharType="end"/>
+      </w:r>
       <w:r>
         <w:rPr>
           <w:noProof/>
@@ -11418,7 +11902,7 @@
         </w:rPr>
         <w:t xml:space="preserve"> [online]. [cit. 2018-03-14]. Dostupné z: </w:t>
       </w:r>
-      <w:hyperlink r:id="rId41" w:history="1">
+      <w:hyperlink r:id="rId39" w:history="1">
         <w:r>
           <w:rPr>
             <w:rStyle w:val="Hypertextovodkaz"/>
@@ -11454,14 +11938,36 @@
         <w:tab/>
         <w:t>[</w:t>
       </w:r>
-      <w:fldSimple w:instr=" SEQ [ \* ARABIC ">
-        <w:r>
-          <w:rPr>
-            <w:noProof/>
-          </w:rPr>
-          <w:t>1</w:t>
-        </w:r>
-      </w:fldSimple>
+      <w:r>
+        <w:rPr>
+          <w:noProof/>
+        </w:rPr>
+        <w:fldChar w:fldCharType="begin"/>
+      </w:r>
+      <w:r>
+        <w:rPr>
+          <w:noProof/>
+        </w:rPr>
+        <w:instrText xml:space="preserve"> SEQ [ \* ARABIC </w:instrText>
+      </w:r>
+      <w:r>
+        <w:rPr>
+          <w:noProof/>
+        </w:rPr>
+        <w:fldChar w:fldCharType="separate"/>
+      </w:r>
+      <w:r>
+        <w:rPr>
+          <w:noProof/>
+        </w:rPr>
+        <w:t>1</w:t>
+      </w:r>
+      <w:r>
+        <w:rPr>
+          <w:noProof/>
+        </w:rPr>
+        <w:fldChar w:fldCharType="end"/>
+      </w:r>
       <w:r>
         <w:rPr>
           <w:noProof/>
@@ -11641,7 +12147,7 @@
         </w:rPr>
         <w:t xml:space="preserve"> [online]. [cit. 2018-03-15]. Dostupné z: </w:t>
       </w:r>
-      <w:hyperlink r:id="rId42" w:history="1">
+      <w:hyperlink r:id="rId40" w:history="1">
         <w:r>
           <w:rPr>
             <w:rStyle w:val="Hypertextovodkaz"/>
@@ -11676,14 +12182,36 @@
         <w:tab/>
         <w:t>[</w:t>
       </w:r>
-      <w:fldSimple w:instr=" SEQ [ \* ARABIC ">
-        <w:r>
-          <w:rPr>
-            <w:noProof/>
-          </w:rPr>
-          <w:t>1</w:t>
-        </w:r>
-      </w:fldSimple>
+      <w:r>
+        <w:rPr>
+          <w:noProof/>
+        </w:rPr>
+        <w:fldChar w:fldCharType="begin"/>
+      </w:r>
+      <w:r>
+        <w:rPr>
+          <w:noProof/>
+        </w:rPr>
+        <w:instrText xml:space="preserve"> SEQ [ \* ARABIC </w:instrText>
+      </w:r>
+      <w:r>
+        <w:rPr>
+          <w:noProof/>
+        </w:rPr>
+        <w:fldChar w:fldCharType="separate"/>
+      </w:r>
+      <w:r>
+        <w:rPr>
+          <w:noProof/>
+        </w:rPr>
+        <w:t>1</w:t>
+      </w:r>
+      <w:r>
+        <w:rPr>
+          <w:noProof/>
+        </w:rPr>
+        <w:fldChar w:fldCharType="end"/>
+      </w:r>
       <w:r>
         <w:rPr>
           <w:noProof/>
@@ -11712,7 +12240,7 @@
         </w:rPr>
         <w:t xml:space="preserve"> [online]. [cit. 2018-03-15]. Dostupné z: </w:t>
       </w:r>
-      <w:hyperlink r:id="rId43" w:history="1">
+      <w:hyperlink r:id="rId41" w:history="1">
         <w:r>
           <w:rPr>
             <w:rStyle w:val="Hypertextovodkaz"/>
@@ -11747,14 +12275,36 @@
         <w:tab/>
         <w:t>[</w:t>
       </w:r>
-      <w:fldSimple w:instr=" SEQ [ \* ARABIC ">
-        <w:r>
-          <w:rPr>
-            <w:noProof/>
-          </w:rPr>
-          <w:t>1</w:t>
-        </w:r>
-      </w:fldSimple>
+      <w:r>
+        <w:rPr>
+          <w:noProof/>
+        </w:rPr>
+        <w:fldChar w:fldCharType="begin"/>
+      </w:r>
+      <w:r>
+        <w:rPr>
+          <w:noProof/>
+        </w:rPr>
+        <w:instrText xml:space="preserve"> SEQ [ \* ARABIC </w:instrText>
+      </w:r>
+      <w:r>
+        <w:rPr>
+          <w:noProof/>
+        </w:rPr>
+        <w:fldChar w:fldCharType="separate"/>
+      </w:r>
+      <w:r>
+        <w:rPr>
+          <w:noProof/>
+        </w:rPr>
+        <w:t>1</w:t>
+      </w:r>
+      <w:r>
+        <w:rPr>
+          <w:noProof/>
+        </w:rPr>
+        <w:fldChar w:fldCharType="end"/>
+      </w:r>
       <w:r>
         <w:rPr>
           <w:noProof/>
@@ -11799,7 +12349,7 @@
         </w:rPr>
         <w:t xml:space="preserve"> [online]. [cit. 2018-03-15]. Dostupné z: </w:t>
       </w:r>
-      <w:hyperlink r:id="rId44" w:history="1">
+      <w:hyperlink r:id="rId42" w:history="1">
         <w:r>
           <w:rPr>
             <w:rStyle w:val="Hypertextovodkaz"/>
@@ -11834,14 +12384,36 @@
         <w:tab/>
         <w:t>[</w:t>
       </w:r>
-      <w:fldSimple w:instr=" SEQ [ \* ARABIC ">
-        <w:r>
-          <w:rPr>
-            <w:noProof/>
-          </w:rPr>
-          <w:t>1</w:t>
-        </w:r>
-      </w:fldSimple>
+      <w:r>
+        <w:rPr>
+          <w:noProof/>
+        </w:rPr>
+        <w:fldChar w:fldCharType="begin"/>
+      </w:r>
+      <w:r>
+        <w:rPr>
+          <w:noProof/>
+        </w:rPr>
+        <w:instrText xml:space="preserve"> SEQ [ \* ARABIC </w:instrText>
+      </w:r>
+      <w:r>
+        <w:rPr>
+          <w:noProof/>
+        </w:rPr>
+        <w:fldChar w:fldCharType="separate"/>
+      </w:r>
+      <w:r>
+        <w:rPr>
+          <w:noProof/>
+        </w:rPr>
+        <w:t>1</w:t>
+      </w:r>
+      <w:r>
+        <w:rPr>
+          <w:noProof/>
+        </w:rPr>
+        <w:fldChar w:fldCharType="end"/>
+      </w:r>
       <w:r>
         <w:rPr>
           <w:noProof/>
@@ -11888,7 +12460,7 @@
         </w:rPr>
         <w:t xml:space="preserve"> [online]. [cit. 2018-03-15]. Dostupné z: </w:t>
       </w:r>
-      <w:hyperlink r:id="rId45" w:history="1">
+      <w:hyperlink r:id="rId43" w:history="1">
         <w:r>
           <w:rPr>
             <w:rStyle w:val="Hypertextovodkaz"/>
@@ -11923,14 +12495,36 @@
         <w:tab/>
         <w:t>[</w:t>
       </w:r>
-      <w:fldSimple w:instr=" SEQ [ \* ARABIC ">
-        <w:r>
-          <w:rPr>
-            <w:noProof/>
-          </w:rPr>
-          <w:t>1</w:t>
-        </w:r>
-      </w:fldSimple>
+      <w:r>
+        <w:rPr>
+          <w:noProof/>
+        </w:rPr>
+        <w:fldChar w:fldCharType="begin"/>
+      </w:r>
+      <w:r>
+        <w:rPr>
+          <w:noProof/>
+        </w:rPr>
+        <w:instrText xml:space="preserve"> SEQ [ \* ARABIC </w:instrText>
+      </w:r>
+      <w:r>
+        <w:rPr>
+          <w:noProof/>
+        </w:rPr>
+        <w:fldChar w:fldCharType="separate"/>
+      </w:r>
+      <w:r>
+        <w:rPr>
+          <w:noProof/>
+        </w:rPr>
+        <w:t>1</w:t>
+      </w:r>
+      <w:r>
+        <w:rPr>
+          <w:noProof/>
+        </w:rPr>
+        <w:fldChar w:fldCharType="end"/>
+      </w:r>
       <w:r>
         <w:rPr>
           <w:noProof/>
@@ -12060,7 +12654,7 @@
         </w:rPr>
         <w:t xml:space="preserve">, 2016 [cit. 2018-03-15]. ISBN 978-1-5093-0297-0. Dostupné z: </w:t>
       </w:r>
-      <w:hyperlink r:id="rId46" w:history="1">
+      <w:hyperlink r:id="rId44" w:history="1">
         <w:r>
           <w:rPr>
             <w:rStyle w:val="Hypertextovodkaz"/>
@@ -12095,14 +12689,36 @@
         <w:tab/>
         <w:t>[</w:t>
       </w:r>
-      <w:fldSimple w:instr=" SEQ [ \* ARABIC ">
-        <w:r>
-          <w:rPr>
-            <w:noProof/>
-          </w:rPr>
-          <w:t>1</w:t>
-        </w:r>
-      </w:fldSimple>
+      <w:r>
+        <w:rPr>
+          <w:noProof/>
+        </w:rPr>
+        <w:fldChar w:fldCharType="begin"/>
+      </w:r>
+      <w:r>
+        <w:rPr>
+          <w:noProof/>
+        </w:rPr>
+        <w:instrText xml:space="preserve"> SEQ [ \* ARABIC </w:instrText>
+      </w:r>
+      <w:r>
+        <w:rPr>
+          <w:noProof/>
+        </w:rPr>
+        <w:fldChar w:fldCharType="separate"/>
+      </w:r>
+      <w:r>
+        <w:rPr>
+          <w:noProof/>
+        </w:rPr>
+        <w:t>1</w:t>
+      </w:r>
+      <w:r>
+        <w:rPr>
+          <w:noProof/>
+        </w:rPr>
+        <w:fldChar w:fldCharType="end"/>
+      </w:r>
       <w:r>
         <w:rPr>
           <w:noProof/>
@@ -12268,7 +12884,7 @@
         </w:rPr>
         <w:t xml:space="preserve"> [online]. 2017 [cit. 2018-03-15]. Dostupné z: </w:t>
       </w:r>
-      <w:hyperlink r:id="rId47" w:history="1">
+      <w:hyperlink r:id="rId45" w:history="1">
         <w:r>
           <w:rPr>
             <w:rStyle w:val="Hypertextovodkaz"/>
@@ -12303,14 +12919,36 @@
         <w:tab/>
         <w:t>[</w:t>
       </w:r>
-      <w:fldSimple w:instr=" SEQ [ \* ARABIC ">
-        <w:r>
-          <w:rPr>
-            <w:noProof/>
-          </w:rPr>
-          <w:t>1</w:t>
-        </w:r>
-      </w:fldSimple>
+      <w:r>
+        <w:rPr>
+          <w:noProof/>
+        </w:rPr>
+        <w:fldChar w:fldCharType="begin"/>
+      </w:r>
+      <w:r>
+        <w:rPr>
+          <w:noProof/>
+        </w:rPr>
+        <w:instrText xml:space="preserve"> SEQ [ \* ARABIC </w:instrText>
+      </w:r>
+      <w:r>
+        <w:rPr>
+          <w:noProof/>
+        </w:rPr>
+        <w:fldChar w:fldCharType="separate"/>
+      </w:r>
+      <w:r>
+        <w:rPr>
+          <w:noProof/>
+        </w:rPr>
+        <w:t>1</w:t>
+      </w:r>
+      <w:r>
+        <w:rPr>
+          <w:noProof/>
+        </w:rPr>
+        <w:fldChar w:fldCharType="end"/>
+      </w:r>
       <w:r>
         <w:rPr>
           <w:noProof/>
@@ -12421,7 +13059,7 @@
         </w:rPr>
         <w:t xml:space="preserve"> [online]. [cit. 2018-03-15]. Dostupné z: </w:t>
       </w:r>
-      <w:hyperlink r:id="rId48" w:history="1">
+      <w:hyperlink r:id="rId46" w:history="1">
         <w:r>
           <w:rPr>
             <w:rStyle w:val="Hypertextovodkaz"/>
@@ -12477,7 +13115,7 @@
         </w:rPr>
         <w:t xml:space="preserve"> [online]. [cit. 2018-03-15]. Dostupné z: </w:t>
       </w:r>
-      <w:hyperlink r:id="rId49" w:history="1">
+      <w:hyperlink r:id="rId47" w:history="1">
         <w:r>
           <w:rPr>
             <w:rStyle w:val="Hypertextovodkaz"/>
@@ -12533,7 +13171,7 @@
         </w:rPr>
         <w:t xml:space="preserve"> [online]. [cit. 2018-03-15]. Dostupné z: </w:t>
       </w:r>
-      <w:hyperlink r:id="rId50" w:history="1">
+      <w:hyperlink r:id="rId48" w:history="1">
         <w:r>
           <w:rPr>
             <w:rStyle w:val="Hypertextovodkaz"/>
@@ -12594,7 +13232,7 @@
         </w:rPr>
         <w:t xml:space="preserve"> [online]. [cit. 2018-03-16]. Dostupné z: </w:t>
       </w:r>
-      <w:hyperlink r:id="rId51" w:history="1">
+      <w:hyperlink r:id="rId49" w:history="1">
         <w:r>
           <w:rPr>
             <w:rStyle w:val="Hypertextovodkaz"/>
@@ -12680,7 +13318,7 @@
         </w:rPr>
         <w:t xml:space="preserve"> [online]. [cit. 2018-03-16]. Dostupné z: </w:t>
       </w:r>
-      <w:hyperlink r:id="rId52" w:history="1">
+      <w:hyperlink r:id="rId50" w:history="1">
         <w:r>
           <w:rPr>
             <w:rStyle w:val="Hypertextovodkaz"/>
@@ -12784,7 +13422,7 @@
         </w:rPr>
         <w:t xml:space="preserve"> [online]. [cit. 2018-03-16]. Dostupné z: </w:t>
       </w:r>
-      <w:hyperlink r:id="rId53" w:history="1">
+      <w:hyperlink r:id="rId51" w:history="1">
         <w:r>
           <w:rPr>
             <w:rStyle w:val="Hypertextovodkaz"/>
@@ -12880,7 +13518,7 @@
         </w:rPr>
         <w:t xml:space="preserve"> [online]. [cit. 2018-03-15]. Dostupné z: </w:t>
       </w:r>
-      <w:hyperlink r:id="rId54" w:history="1">
+      <w:hyperlink r:id="rId52" w:history="1">
         <w:r>
           <w:rPr>
             <w:rStyle w:val="Hypertextovodkaz"/>
@@ -13671,16 +14309,46 @@
       <w:bookmarkEnd w:id="204"/>
     </w:p>
     <w:p>
-      <w:fldSimple w:instr=" TOC \h \z \c &quot;Obr.&quot; ">
-        <w:r>
-          <w:rPr>
-            <w:b/>
-            <w:bCs/>
-            <w:noProof/>
-          </w:rPr>
-          <w:t>Nenašla se položka seznamu obrázků.</w:t>
-        </w:r>
-      </w:fldSimple>
+      <w:r>
+        <w:rPr>
+          <w:b/>
+          <w:bCs/>
+          <w:noProof/>
+        </w:rPr>
+        <w:fldChar w:fldCharType="begin"/>
+      </w:r>
+      <w:r>
+        <w:rPr>
+          <w:b/>
+          <w:bCs/>
+          <w:noProof/>
+        </w:rPr>
+        <w:instrText xml:space="preserve"> TOC \h \z \c "Obr." </w:instrText>
+      </w:r>
+      <w:r>
+        <w:rPr>
+          <w:b/>
+          <w:bCs/>
+          <w:noProof/>
+        </w:rPr>
+        <w:fldChar w:fldCharType="separate"/>
+      </w:r>
+      <w:r>
+        <w:rPr>
+          <w:b/>
+          <w:bCs/>
+          <w:noProof/>
+        </w:rPr>
+        <w:t>Nenašla se položka seznamu obrázků.</w:t>
+      </w:r>
+      <w:r>
+        <w:rPr>
+          <w:b/>
+          <w:bCs/>
+          <w:noProof/>
+        </w:rPr>
+        <w:fldChar w:fldCharType="end"/>
+      </w:r>
     </w:p>
     <w:p>
       <w:pPr>
@@ -13750,16 +14418,46 @@
       <w:bookmarkEnd w:id="233"/>
     </w:p>
     <w:p>
-      <w:fldSimple w:instr=" TOC \h \z \c &quot;Tab.&quot; ">
-        <w:r>
-          <w:rPr>
-            <w:b/>
-            <w:bCs/>
-            <w:noProof/>
-          </w:rPr>
-          <w:t>Nenašla se položka seznamu obrázků.</w:t>
-        </w:r>
-      </w:fldSimple>
+      <w:r>
+        <w:rPr>
+          <w:b/>
+          <w:bCs/>
+          <w:noProof/>
+        </w:rPr>
+        <w:fldChar w:fldCharType="begin"/>
+      </w:r>
+      <w:r>
+        <w:rPr>
+          <w:b/>
+          <w:bCs/>
+          <w:noProof/>
+        </w:rPr>
+        <w:instrText xml:space="preserve"> TOC \h \z \c "Tab." </w:instrText>
+      </w:r>
+      <w:r>
+        <w:rPr>
+          <w:b/>
+          <w:bCs/>
+          <w:noProof/>
+        </w:rPr>
+        <w:fldChar w:fldCharType="separate"/>
+      </w:r>
+      <w:r>
+        <w:rPr>
+          <w:b/>
+          <w:bCs/>
+          <w:noProof/>
+        </w:rPr>
+        <w:t>Nenašla se položka seznamu obrázků.</w:t>
+      </w:r>
+      <w:r>
+        <w:rPr>
+          <w:b/>
+          <w:bCs/>
+          <w:noProof/>
+        </w:rPr>
+        <w:fldChar w:fldCharType="end"/>
+      </w:r>
     </w:p>
     <w:p>
       <w:bookmarkStart w:id="234" w:name="_Toc420374803"/>
@@ -13837,8 +14535,8 @@
     <w:p>
       <w:pPr>
         <w:sectPr>
-          <w:headerReference w:type="default" r:id="rId55"/>
-          <w:footerReference w:type="default" r:id="rId56"/>
+          <w:headerReference w:type="default" r:id="rId53"/>
+          <w:footerReference w:type="default" r:id="rId54"/>
           <w:type w:val="continuous"/>
           <w:pgSz w:w="11907" w:h="16840" w:code="9"/>
           <w:pgMar w:top="1701" w:right="1134" w:bottom="1134" w:left="1134" w:header="851" w:footer="709" w:gutter="851"/>
@@ -13857,7 +14555,7 @@
       </w:r>
     </w:p>
     <w:sectPr>
-      <w:headerReference w:type="default" r:id="rId57"/>
+      <w:headerReference w:type="default" r:id="rId55"/>
       <w:type w:val="continuous"/>
       <w:pgSz w:w="11907" w:h="16840" w:code="9"/>
       <w:pgMar w:top="1701" w:right="1134" w:bottom="1134" w:left="1134" w:header="851" w:footer="709" w:gutter="851"/>
@@ -18896,7 +19594,7 @@
 </file>
 
 <file path=customXml/itemProps1.xml><?xml version="1.0" encoding="utf-8"?>
-<ds:datastoreItem xmlns:ds="http://schemas.openxmlformats.org/officeDocument/2006/customXml" ds:itemID="{EC675AEB-27CC-7F4B-BA4B-DD9E5E59ADFB}">
+<ds:datastoreItem xmlns:ds="http://schemas.openxmlformats.org/officeDocument/2006/customXml" ds:itemID="{BB8A9A3D-DFF3-D143-9689-7EF339E75F24}">
   <ds:schemaRefs>
     <ds:schemaRef ds:uri="http://schemas.openxmlformats.org/officeDocument/2006/bibliography"/>
   </ds:schemaRefs>

</xml_diff>

<commit_message>
Add text about API to practical part
</commit_message>
<xml_diff>
--- a/BP.docx
+++ b/BP.docx
@@ -5599,10 +5599,7 @@
         <w:t>.</w:t>
       </w:r>
       <w:r>
-        <w:t xml:space="preserve"> </w:t>
-      </w:r>
-      <w:r>
-        <w:t xml:space="preserve">Existuje několik aktivně vyvíjených alternativ jako například </w:t>
+        <w:t xml:space="preserve"> Existuje několik aktivně vyvíjených alternativ jako například </w:t>
       </w:r>
       <w:proofErr w:type="spellStart"/>
       <w:r>
@@ -9261,11 +9258,17 @@
     </w:p>
     <w:p>
       <w:r>
+        <w:rPr>
+          <w:highlight w:val="yellow"/>
+        </w:rPr>
         <w:t>Tady je nějaký odstavec o architektuře. Důraz na jednoduchou implementaci a stabilní zázemí.</w:t>
       </w:r>
     </w:p>
     <w:p>
       <w:r>
+        <w:rPr>
+          <w:highlight w:val="yellow"/>
+        </w:rPr>
         <w:t>Ještě jeden odstavec s nějakou citací.</w:t>
       </w:r>
     </w:p>
@@ -9747,21 +9750,297 @@
         <w:t xml:space="preserve"> [27]</w:t>
       </w:r>
       <w:r>
-        <w:t>. Data jsou reprezentována ve formátu JSON. Probíhá zde ověřování uživa</w:t>
-      </w:r>
-      <w:r>
-        <w:t xml:space="preserve">telů a stahování jejich rozvrhů. Pro stažení rozvrhů se používá API funkce </w:t>
-      </w:r>
-      <w:proofErr w:type="spellStart"/>
-      <w:r>
-        <w:t>getKalendarOsoby</w:t>
-      </w:r>
-      <w:proofErr w:type="spellEnd"/>
+        <w:t xml:space="preserve">. Data jsou </w:t>
+      </w:r>
+      <w:r>
+        <w:t>zpracována</w:t>
+      </w:r>
+      <w:r>
+        <w:t xml:space="preserve"> ve formátu JSON. Probíhá zde ověřování </w:t>
+      </w:r>
+      <w:r>
+        <w:t>studentů, učitelů,</w:t>
+      </w:r>
+      <w:r>
+        <w:t xml:space="preserve"> stahování jejich rozvrhů</w:t>
+      </w:r>
+      <w:r>
+        <w:t xml:space="preserve"> a stahování informací o rozvrhových akcích</w:t>
+      </w:r>
       <w:r>
         <w:t>.</w:t>
       </w:r>
     </w:p>
     <w:p>
+      <w:r>
+        <w:t>Seznam použitých služeb:</w:t>
+      </w:r>
+    </w:p>
+    <w:p>
+      <w:pPr>
+        <w:rPr>
+          <w:b/>
+        </w:rPr>
+      </w:pPr>
+      <w:proofErr w:type="spellStart"/>
+      <w:r>
+        <w:rPr>
+          <w:b/>
+        </w:rPr>
+        <w:t>getRozvrhByStudent</w:t>
+      </w:r>
+      <w:proofErr w:type="spellEnd"/>
+    </w:p>
+    <w:p>
+      <w:r>
+        <w:t xml:space="preserve">Adresa: </w:t>
+      </w:r>
+      <w:r>
+        <w:t>/</w:t>
+      </w:r>
+      <w:proofErr w:type="spellStart"/>
+      <w:r>
+        <w:t>ws</w:t>
+      </w:r>
+      <w:proofErr w:type="spellEnd"/>
+      <w:r>
+        <w:t>/</w:t>
+      </w:r>
+      <w:proofErr w:type="spellStart"/>
+      <w:r>
+        <w:t>services</w:t>
+      </w:r>
+      <w:proofErr w:type="spellEnd"/>
+      <w:r>
+        <w:t>/rest2/rozvrhy/</w:t>
+      </w:r>
+      <w:proofErr w:type="spellStart"/>
+      <w:r>
+        <w:t>getRozvrhByStudent</w:t>
+      </w:r>
+      <w:proofErr w:type="spellEnd"/>
+    </w:p>
+    <w:p>
+      <w:r>
+        <w:t>Vrátí rozvrh studenta</w:t>
+      </w:r>
+      <w:r>
+        <w:t xml:space="preserve"> jako rozvrhové akce podle jeho osobního čísla.</w:t>
+      </w:r>
+      <w:r>
+        <w:t xml:space="preserve"> </w:t>
+      </w:r>
+    </w:p>
+    <w:p>
+      <w:pPr>
+        <w:rPr>
+          <w:b/>
+        </w:rPr>
+      </w:pPr>
+      <w:proofErr w:type="spellStart"/>
+      <w:r>
+        <w:rPr>
+          <w:b/>
+        </w:rPr>
+        <w:t>getRozvrhByUcitel</w:t>
+      </w:r>
+      <w:proofErr w:type="spellEnd"/>
+    </w:p>
+    <w:p>
+      <w:r>
+        <w:t xml:space="preserve">Adresa: </w:t>
+      </w:r>
+      <w:r>
+        <w:t>/</w:t>
+      </w:r>
+      <w:proofErr w:type="spellStart"/>
+      <w:r>
+        <w:t>ws</w:t>
+      </w:r>
+      <w:proofErr w:type="spellEnd"/>
+      <w:r>
+        <w:t>/</w:t>
+      </w:r>
+      <w:proofErr w:type="spellStart"/>
+      <w:r>
+        <w:t>services</w:t>
+      </w:r>
+      <w:proofErr w:type="spellEnd"/>
+      <w:r>
+        <w:t>/rest2/rozvrhy/</w:t>
+      </w:r>
+      <w:proofErr w:type="spellStart"/>
+      <w:r>
+        <w:t>getRozvrhByUcitel</w:t>
+      </w:r>
+      <w:proofErr w:type="spellEnd"/>
+    </w:p>
+    <w:p>
+      <w:pPr>
+        <w:spacing w:after="0" w:line="240" w:lineRule="auto"/>
+        <w:jc w:val="left"/>
+      </w:pPr>
+      <w:r>
+        <w:t xml:space="preserve">Vrátí rozvrh </w:t>
+      </w:r>
+      <w:r>
+        <w:t>učitele</w:t>
+      </w:r>
+      <w:r>
+        <w:t xml:space="preserve"> jako rozvrhové akce podle jeho </w:t>
+      </w:r>
+      <w:r>
+        <w:t>ID učitele</w:t>
+      </w:r>
+      <w:r>
+        <w:t>.</w:t>
+      </w:r>
+    </w:p>
+    <w:p/>
+    <w:p/>
+    <w:p>
+      <w:pPr>
+        <w:rPr>
+          <w:b/>
+        </w:rPr>
+      </w:pPr>
+      <w:proofErr w:type="spellStart"/>
+      <w:r>
+        <w:rPr>
+          <w:b/>
+        </w:rPr>
+        <w:lastRenderedPageBreak/>
+        <w:t>getRozvrhovaAkceInfo</w:t>
+      </w:r>
+      <w:proofErr w:type="spellEnd"/>
+    </w:p>
+    <w:p>
+      <w:r>
+        <w:t xml:space="preserve">Adresa: </w:t>
+      </w:r>
+      <w:r>
+        <w:t>/</w:t>
+      </w:r>
+      <w:proofErr w:type="spellStart"/>
+      <w:r>
+        <w:t>ws</w:t>
+      </w:r>
+      <w:proofErr w:type="spellEnd"/>
+      <w:r>
+        <w:t>/</w:t>
+      </w:r>
+      <w:proofErr w:type="spellStart"/>
+      <w:r>
+        <w:t>services</w:t>
+      </w:r>
+      <w:proofErr w:type="spellEnd"/>
+      <w:r>
+        <w:t>/rest2/rozvrhy/</w:t>
+      </w:r>
+      <w:proofErr w:type="spellStart"/>
+      <w:r>
+        <w:t>getRozvrhovaAkceInfo</w:t>
+      </w:r>
+      <w:proofErr w:type="spellEnd"/>
+    </w:p>
+    <w:p>
+      <w:pPr>
+        <w:spacing w:after="0" w:line="240" w:lineRule="auto"/>
+        <w:jc w:val="left"/>
+      </w:pPr>
+      <w:r>
+        <w:t xml:space="preserve">Vrátí </w:t>
+      </w:r>
+      <w:proofErr w:type="spellStart"/>
+      <w:r>
+        <w:t>rožšířené</w:t>
+      </w:r>
+      <w:proofErr w:type="spellEnd"/>
+      <w:r>
+        <w:t xml:space="preserve"> </w:t>
+      </w:r>
+      <w:proofErr w:type="spellStart"/>
+      <w:r>
+        <w:t>info</w:t>
+      </w:r>
+      <w:proofErr w:type="spellEnd"/>
+      <w:r>
+        <w:t xml:space="preserve"> </w:t>
+      </w:r>
+      <w:r>
+        <w:t>o rozvrhové akci podle ID rozvrhové akce.</w:t>
+      </w:r>
+    </w:p>
+    <w:p/>
+    <w:p>
+      <w:pPr>
+        <w:rPr>
+          <w:b/>
+        </w:rPr>
+      </w:pPr>
+      <w:proofErr w:type="spellStart"/>
+      <w:r>
+        <w:rPr>
+          <w:b/>
+        </w:rPr>
+        <w:t>getUciteleRoakce</w:t>
+      </w:r>
+      <w:proofErr w:type="spellEnd"/>
+    </w:p>
+    <w:p>
+      <w:r>
+        <w:t xml:space="preserve">Adresa: </w:t>
+      </w:r>
+      <w:r>
+        <w:t>/</w:t>
+      </w:r>
+      <w:proofErr w:type="spellStart"/>
+      <w:r>
+        <w:t>ws</w:t>
+      </w:r>
+      <w:proofErr w:type="spellEnd"/>
+      <w:r>
+        <w:t>/</w:t>
+      </w:r>
+      <w:proofErr w:type="spellStart"/>
+      <w:r>
+        <w:t>services</w:t>
+      </w:r>
+      <w:proofErr w:type="spellEnd"/>
+      <w:r>
+        <w:t>/rest2/rozvrhy/</w:t>
+      </w:r>
+      <w:proofErr w:type="spellStart"/>
+      <w:r>
+        <w:t>getRozvrhByStudent</w:t>
+      </w:r>
+      <w:proofErr w:type="spellEnd"/>
+    </w:p>
+    <w:p>
+      <w:pPr>
+        <w:spacing w:after="0" w:line="240" w:lineRule="auto"/>
+        <w:jc w:val="left"/>
+      </w:pPr>
+      <w:r>
+        <w:t>Vrátí rozvrh studenta</w:t>
+      </w:r>
+      <w:r>
+        <w:t xml:space="preserve"> jako rozvrhové akce podle jeho osobního čísla.</w:t>
+      </w:r>
+    </w:p>
+    <w:p>
+      <w:pPr>
+        <w:spacing w:after="0" w:line="240" w:lineRule="auto"/>
+        <w:jc w:val="left"/>
+      </w:pPr>
+    </w:p>
+    <w:p>
+      <w:pPr>
+        <w:spacing w:after="0" w:line="240" w:lineRule="auto"/>
+        <w:jc w:val="left"/>
+      </w:pPr>
+    </w:p>
+    <w:p>
       <w:pPr>
         <w:pStyle w:val="Nadpis2"/>
       </w:pPr>
@@ -9778,7 +10057,10 @@
     </w:p>
     <w:p>
       <w:r>
-        <w:t xml:space="preserve">Zasílání </w:t>
+        <w:t>O z</w:t>
+      </w:r>
+      <w:r>
+        <w:t xml:space="preserve">asílání </w:t>
       </w:r>
       <w:proofErr w:type="spellStart"/>
       <w:r>
@@ -9786,7 +10068,13 @@
       </w:r>
       <w:proofErr w:type="spellEnd"/>
       <w:r>
-        <w:t xml:space="preserve"> notifikací obstarává služba </w:t>
+        <w:t xml:space="preserve"> notifikací </w:t>
+      </w:r>
+      <w:r>
+        <w:t>se stará</w:t>
+      </w:r>
+      <w:r>
+        <w:t xml:space="preserve"> služba </w:t>
       </w:r>
       <w:proofErr w:type="spellStart"/>
       <w:r>
@@ -9798,9 +10086,15 @@
       </w:r>
       <w:proofErr w:type="spellStart"/>
       <w:r>
-        <w:t>cloudu</w:t>
-      </w:r>
-      <w:proofErr w:type="spellEnd"/>
+        <w:t>cloud</w:t>
+      </w:r>
+      <w:r>
+        <w:t>ové</w:t>
+      </w:r>
+      <w:proofErr w:type="spellEnd"/>
+      <w:r>
+        <w:t xml:space="preserve"> službě</w:t>
+      </w:r>
       <w:r>
         <w:t xml:space="preserve"> Azure.</w:t>
       </w:r>
@@ -9821,7 +10115,13 @@
       </w:r>
       <w:proofErr w:type="spellEnd"/>
       <w:r>
-        <w:t xml:space="preserve"> notifikací nezávisle na platformě (</w:t>
+        <w:t xml:space="preserve"> notifikací nezávisle na</w:t>
+      </w:r>
+      <w:r>
+        <w:t xml:space="preserve"> cílové</w:t>
+      </w:r>
+      <w:r>
+        <w:t xml:space="preserve"> platformě (</w:t>
       </w:r>
       <w:proofErr w:type="spellStart"/>
       <w:r>
@@ -9868,7 +10168,13 @@
       </w:r>
       <w:proofErr w:type="spellEnd"/>
       <w:r>
-        <w:t xml:space="preserve"> notifikací na různé platformy pod jednu službu</w:t>
+        <w:t xml:space="preserve"> notifikací na různé</w:t>
+      </w:r>
+      <w:r>
+        <w:t xml:space="preserve"> cílové</w:t>
+      </w:r>
+      <w:r>
+        <w:t xml:space="preserve"> platformy pod jednu službu</w:t>
       </w:r>
     </w:p>
     <w:p>
@@ -9930,7 +10236,6 @@
     </w:p>
     <w:p>
       <w:r>
-        <w:lastRenderedPageBreak/>
         <w:t>Nevýhody:</w:t>
       </w:r>
     </w:p>
@@ -9943,7 +10248,21 @@
         </w:numPr>
       </w:pPr>
       <w:r>
-        <w:t>závislost na Azure a na jazyku C#</w:t>
+        <w:t>závislost na</w:t>
+      </w:r>
+      <w:r>
+        <w:t xml:space="preserve"> </w:t>
+      </w:r>
+      <w:proofErr w:type="spellStart"/>
+      <w:r>
+        <w:t>cloudové</w:t>
+      </w:r>
+      <w:proofErr w:type="spellEnd"/>
+      <w:r>
+        <w:t xml:space="preserve"> službě</w:t>
+      </w:r>
+      <w:r>
+        <w:t xml:space="preserve"> Azure a na jazyku C#</w:t>
       </w:r>
     </w:p>
     <w:p>
@@ -9963,7 +10282,13 @@
       </w:r>
       <w:proofErr w:type="spellEnd"/>
       <w:r>
-        <w:t xml:space="preserve"> notifikací na jednu platformu</w:t>
+        <w:t xml:space="preserve"> notifikací na jednu </w:t>
+      </w:r>
+      <w:r>
+        <w:t xml:space="preserve">cílovou </w:t>
+      </w:r>
+      <w:r>
+        <w:t>platformu</w:t>
       </w:r>
     </w:p>
     <w:p>
@@ -10022,7 +10347,7 @@
           <v:shape id="_x0000_i1025" type="#_x0000_t75" alt="" style="width:452.95pt;height:657.2pt;mso-width-percent:0;mso-height-percent:0;mso-width-percent:0;mso-height-percent:0" o:ole="">
             <v:imagedata r:id="rId25" o:title=""/>
           </v:shape>
-          <o:OLEObject Type="Embed" ProgID="Word.Document.12" ShapeID="_x0000_i1025" DrawAspect="Content" ObjectID="_1609692418" r:id="rId26">
+          <o:OLEObject Type="Embed" ProgID="Word.Document.12" ShapeID="_x0000_i1025" DrawAspect="Content" ObjectID="_1616059366" r:id="rId26">
             <o:FieldCodes>\s</o:FieldCodes>
           </o:OLEObject>
         </w:object>
@@ -10040,25 +10365,54 @@
       <w:bookmarkEnd w:id="78"/>
     </w:p>
     <w:p>
+      <w:r>
+        <w:t xml:space="preserve">Serverová část projektu se stará o ověřování uživatelů, stahování rozvrhů, rozesílání zpráv pomocí </w:t>
+      </w:r>
+      <w:proofErr w:type="spellStart"/>
+      <w:r>
+        <w:t>push</w:t>
+      </w:r>
+      <w:proofErr w:type="spellEnd"/>
+      <w:r>
+        <w:t xml:space="preserve"> notifikací a vyhodnocování hodnocení výuky. Mobilní aplikaci poskytuje</w:t>
+      </w:r>
+      <w:bookmarkStart w:id="79" w:name="_GoBack"/>
+      <w:bookmarkEnd w:id="79"/>
+      <w:r>
+        <w:t xml:space="preserve"> rozhraní pomocí REST API.</w:t>
+      </w:r>
+    </w:p>
+    <w:p>
       <w:pPr>
         <w:pStyle w:val="Nadpis2"/>
       </w:pPr>
-      <w:bookmarkStart w:id="79" w:name="_Toc513403446"/>
-      <w:r>
-        <w:t>Podnadpis 1</w:t>
-      </w:r>
-      <w:bookmarkEnd w:id="79"/>
-    </w:p>
+      <w:r>
+        <w:t xml:space="preserve">.NET </w:t>
+      </w:r>
+      <w:proofErr w:type="spellStart"/>
+      <w:r>
+        <w:t>Core</w:t>
+      </w:r>
+      <w:proofErr w:type="spellEnd"/>
+      <w:r>
+        <w:t xml:space="preserve"> služba</w:t>
+      </w:r>
+    </w:p>
+    <w:p/>
     <w:p>
       <w:pPr>
         <w:pStyle w:val="Nadpis2"/>
       </w:pPr>
-      <w:bookmarkStart w:id="80" w:name="_Toc513403447"/>
-      <w:r>
-        <w:t>Podnadpis 2</w:t>
-      </w:r>
-      <w:bookmarkEnd w:id="80"/>
-    </w:p>
+      <w:r>
+        <w:t>API</w:t>
+      </w:r>
+    </w:p>
+    <w:p>
+      <w:r>
+        <w:t>Seznam služeb:</w:t>
+      </w:r>
+    </w:p>
+    <w:p/>
     <w:p>
       <w:pPr>
         <w:spacing w:after="0" w:line="240" w:lineRule="auto"/>
@@ -10072,12 +10426,12 @@
       <w:pPr>
         <w:pStyle w:val="Nadpis1"/>
       </w:pPr>
-      <w:bookmarkStart w:id="81" w:name="_Toc513403448"/>
+      <w:bookmarkStart w:id="80" w:name="_Toc513403448"/>
       <w:r>
         <w:lastRenderedPageBreak/>
         <w:t>Návrh uživatelského prostředí</w:t>
       </w:r>
-      <w:bookmarkEnd w:id="81"/>
+      <w:bookmarkEnd w:id="80"/>
     </w:p>
     <w:p>
       <w:pPr>
@@ -10092,27 +10446,27 @@
       <w:pPr>
         <w:pStyle w:val="Nadpis1"/>
       </w:pPr>
-      <w:bookmarkStart w:id="82" w:name="_Toc513403449"/>
+      <w:bookmarkStart w:id="81" w:name="_Toc513403449"/>
       <w:r>
         <w:lastRenderedPageBreak/>
         <w:t>Notifikace</w:t>
       </w:r>
+      <w:bookmarkEnd w:id="81"/>
+    </w:p>
+    <w:p>
+      <w:pPr>
+        <w:pStyle w:val="Nadpis2"/>
+      </w:pPr>
+      <w:bookmarkStart w:id="82" w:name="_Toc513403450"/>
+      <w:proofErr w:type="spellStart"/>
+      <w:r>
+        <w:t>Notification</w:t>
+      </w:r>
+      <w:proofErr w:type="spellEnd"/>
+      <w:r>
+        <w:t xml:space="preserve"> Hub</w:t>
+      </w:r>
       <w:bookmarkEnd w:id="82"/>
-    </w:p>
-    <w:p>
-      <w:pPr>
-        <w:pStyle w:val="Nadpis2"/>
-      </w:pPr>
-      <w:bookmarkStart w:id="83" w:name="_Toc513403450"/>
-      <w:proofErr w:type="spellStart"/>
-      <w:r>
-        <w:t>Notification</w:t>
-      </w:r>
-      <w:proofErr w:type="spellEnd"/>
-      <w:r>
-        <w:t xml:space="preserve"> Hub</w:t>
-      </w:r>
-      <w:bookmarkEnd w:id="83"/>
     </w:p>
     <w:p>
       <w:r>
@@ -10262,12 +10616,12 @@
       <w:pPr>
         <w:pStyle w:val="Nadpis2"/>
       </w:pPr>
-      <w:bookmarkStart w:id="84" w:name="_Toc513403451"/>
+      <w:bookmarkStart w:id="83" w:name="_Toc513403451"/>
       <w:proofErr w:type="spellStart"/>
       <w:r>
         <w:t>Xamarin</w:t>
       </w:r>
-      <w:bookmarkEnd w:id="84"/>
+      <w:bookmarkEnd w:id="83"/>
       <w:proofErr w:type="spellEnd"/>
     </w:p>
     <w:p>
@@ -10278,19 +10632,17 @@
           <w:szCs w:val="20"/>
         </w:rPr>
       </w:pPr>
-      <w:bookmarkStart w:id="85" w:name="_GoBack"/>
-      <w:bookmarkEnd w:id="85"/>
     </w:p>
     <w:p>
       <w:pPr>
         <w:pStyle w:val="Nadpis1"/>
       </w:pPr>
-      <w:bookmarkStart w:id="86" w:name="_Toc513403452"/>
+      <w:bookmarkStart w:id="84" w:name="_Toc513403452"/>
       <w:r>
         <w:lastRenderedPageBreak/>
         <w:t>Nadpis</w:t>
       </w:r>
-      <w:bookmarkEnd w:id="86"/>
+      <w:bookmarkEnd w:id="84"/>
     </w:p>
     <w:p>
       <w:r>
@@ -10301,11 +10653,11 @@
       <w:pPr>
         <w:pStyle w:val="Nadpis2"/>
       </w:pPr>
-      <w:bookmarkStart w:id="87" w:name="_Toc513403453"/>
+      <w:bookmarkStart w:id="85" w:name="_Toc513403453"/>
       <w:r>
         <w:t>Podnadpis</w:t>
       </w:r>
-      <w:bookmarkEnd w:id="87"/>
+      <w:bookmarkEnd w:id="85"/>
     </w:p>
     <w:p>
       <w:r>
@@ -10316,39 +10668,41 @@
       <w:pPr>
         <w:pStyle w:val="Nadpis"/>
       </w:pPr>
-      <w:bookmarkStart w:id="88" w:name="_Toc37577734"/>
-      <w:bookmarkStart w:id="89" w:name="_Toc88120445"/>
-      <w:bookmarkStart w:id="90" w:name="_Toc88120682"/>
-      <w:bookmarkStart w:id="91" w:name="_Toc88120894"/>
-      <w:bookmarkStart w:id="92" w:name="_Toc88120998"/>
-      <w:bookmarkStart w:id="93" w:name="_Toc88121041"/>
-      <w:bookmarkStart w:id="94" w:name="_Toc88121178"/>
-      <w:bookmarkStart w:id="95" w:name="_Toc88121552"/>
-      <w:bookmarkStart w:id="96" w:name="_Toc88121609"/>
-      <w:bookmarkStart w:id="97" w:name="_Toc88121747"/>
-      <w:bookmarkStart w:id="98" w:name="_Toc88122013"/>
-      <w:bookmarkStart w:id="99" w:name="_Toc88124618"/>
-      <w:bookmarkStart w:id="100" w:name="_Toc88124655"/>
-      <w:bookmarkStart w:id="101" w:name="_Toc88124805"/>
-      <w:bookmarkStart w:id="102" w:name="_Toc88125788"/>
-      <w:bookmarkStart w:id="103" w:name="_Toc88126308"/>
-      <w:bookmarkStart w:id="104" w:name="_Toc88126459"/>
-      <w:bookmarkStart w:id="105" w:name="_Toc88126526"/>
-      <w:bookmarkStart w:id="106" w:name="_Toc88126555"/>
-      <w:bookmarkStart w:id="107" w:name="_Toc88126771"/>
-      <w:bookmarkStart w:id="108" w:name="_Toc88126861"/>
-      <w:bookmarkStart w:id="109" w:name="_Toc88127102"/>
-      <w:bookmarkStart w:id="110" w:name="_Toc88127145"/>
-      <w:bookmarkStart w:id="111" w:name="_Toc88128510"/>
-      <w:bookmarkStart w:id="112" w:name="_Toc107634152"/>
-      <w:bookmarkStart w:id="113" w:name="_Toc107635187"/>
-      <w:bookmarkStart w:id="114" w:name="_Toc107635227"/>
-      <w:bookmarkStart w:id="115" w:name="_Toc107635244"/>
-      <w:bookmarkStart w:id="116" w:name="_Toc513403454"/>
+      <w:bookmarkStart w:id="86" w:name="_Toc37577734"/>
+      <w:bookmarkStart w:id="87" w:name="_Toc88120445"/>
+      <w:bookmarkStart w:id="88" w:name="_Toc88120682"/>
+      <w:bookmarkStart w:id="89" w:name="_Toc88120894"/>
+      <w:bookmarkStart w:id="90" w:name="_Toc88120998"/>
+      <w:bookmarkStart w:id="91" w:name="_Toc88121041"/>
+      <w:bookmarkStart w:id="92" w:name="_Toc88121178"/>
+      <w:bookmarkStart w:id="93" w:name="_Toc88121552"/>
+      <w:bookmarkStart w:id="94" w:name="_Toc88121609"/>
+      <w:bookmarkStart w:id="95" w:name="_Toc88121747"/>
+      <w:bookmarkStart w:id="96" w:name="_Toc88122013"/>
+      <w:bookmarkStart w:id="97" w:name="_Toc88124618"/>
+      <w:bookmarkStart w:id="98" w:name="_Toc88124655"/>
+      <w:bookmarkStart w:id="99" w:name="_Toc88124805"/>
+      <w:bookmarkStart w:id="100" w:name="_Toc88125788"/>
+      <w:bookmarkStart w:id="101" w:name="_Toc88126308"/>
+      <w:bookmarkStart w:id="102" w:name="_Toc88126459"/>
+      <w:bookmarkStart w:id="103" w:name="_Toc88126526"/>
+      <w:bookmarkStart w:id="104" w:name="_Toc88126555"/>
+      <w:bookmarkStart w:id="105" w:name="_Toc88126771"/>
+      <w:bookmarkStart w:id="106" w:name="_Toc88126861"/>
+      <w:bookmarkStart w:id="107" w:name="_Toc88127102"/>
+      <w:bookmarkStart w:id="108" w:name="_Toc88127145"/>
+      <w:bookmarkStart w:id="109" w:name="_Toc88128510"/>
+      <w:bookmarkStart w:id="110" w:name="_Toc107634152"/>
+      <w:bookmarkStart w:id="111" w:name="_Toc107635187"/>
+      <w:bookmarkStart w:id="112" w:name="_Toc107635227"/>
+      <w:bookmarkStart w:id="113" w:name="_Toc107635244"/>
+      <w:bookmarkStart w:id="114" w:name="_Toc513403454"/>
       <w:r>
         <w:lastRenderedPageBreak/>
         <w:t>Závěr</w:t>
       </w:r>
+      <w:bookmarkEnd w:id="86"/>
+      <w:bookmarkEnd w:id="87"/>
       <w:bookmarkEnd w:id="88"/>
       <w:bookmarkEnd w:id="89"/>
       <w:bookmarkEnd w:id="90"/>
@@ -10376,55 +10730,55 @@
       <w:bookmarkEnd w:id="112"/>
       <w:bookmarkEnd w:id="113"/>
       <w:bookmarkEnd w:id="114"/>
+    </w:p>
+    <w:p>
+      <w:r>
+        <w:t>text</w:t>
+      </w:r>
+    </w:p>
+    <w:p/>
+    <w:p>
+      <w:pPr>
+        <w:pStyle w:val="Nadpis"/>
+        <w:rPr>
+          <w:rStyle w:val="Pokec"/>
+        </w:rPr>
+      </w:pPr>
+      <w:bookmarkStart w:id="115" w:name="_Toc37577735"/>
+      <w:bookmarkStart w:id="116" w:name="_Toc88120446"/>
+      <w:bookmarkStart w:id="117" w:name="_Toc88120683"/>
+      <w:bookmarkStart w:id="118" w:name="_Toc88120895"/>
+      <w:bookmarkStart w:id="119" w:name="_Toc88120999"/>
+      <w:bookmarkStart w:id="120" w:name="_Toc88121042"/>
+      <w:bookmarkStart w:id="121" w:name="_Toc88121179"/>
+      <w:bookmarkStart w:id="122" w:name="_Toc88121553"/>
+      <w:bookmarkStart w:id="123" w:name="_Toc88121610"/>
+      <w:bookmarkStart w:id="124" w:name="_Toc88121748"/>
+      <w:bookmarkStart w:id="125" w:name="_Toc88122014"/>
+      <w:bookmarkStart w:id="126" w:name="_Toc88124619"/>
+      <w:bookmarkStart w:id="127" w:name="_Toc88124656"/>
+      <w:bookmarkStart w:id="128" w:name="_Toc88124806"/>
+      <w:bookmarkStart w:id="129" w:name="_Toc88125789"/>
+      <w:bookmarkStart w:id="130" w:name="_Toc88126309"/>
+      <w:bookmarkStart w:id="131" w:name="_Toc88126460"/>
+      <w:bookmarkStart w:id="132" w:name="_Toc88126527"/>
+      <w:bookmarkStart w:id="133" w:name="_Toc88126556"/>
+      <w:bookmarkStart w:id="134" w:name="_Toc88126772"/>
+      <w:bookmarkStart w:id="135" w:name="_Toc88126862"/>
+      <w:bookmarkStart w:id="136" w:name="_Toc88127103"/>
+      <w:bookmarkStart w:id="137" w:name="_Toc88127146"/>
+      <w:bookmarkStart w:id="138" w:name="_Toc88128511"/>
+      <w:bookmarkStart w:id="139" w:name="_Toc107634153"/>
+      <w:bookmarkStart w:id="140" w:name="_Toc107635188"/>
+      <w:bookmarkStart w:id="141" w:name="_Toc107635228"/>
+      <w:bookmarkStart w:id="142" w:name="_Toc107635245"/>
+      <w:bookmarkStart w:id="143" w:name="_Toc513403455"/>
+      <w:r>
+        <w:lastRenderedPageBreak/>
+        <w:t>Seznam použité literatury</w:t>
+      </w:r>
       <w:bookmarkEnd w:id="115"/>
       <w:bookmarkEnd w:id="116"/>
-    </w:p>
-    <w:p>
-      <w:r>
-        <w:t>text</w:t>
-      </w:r>
-    </w:p>
-    <w:p/>
-    <w:p>
-      <w:pPr>
-        <w:pStyle w:val="Nadpis"/>
-        <w:rPr>
-          <w:rStyle w:val="Pokec"/>
-        </w:rPr>
-      </w:pPr>
-      <w:bookmarkStart w:id="117" w:name="_Toc37577735"/>
-      <w:bookmarkStart w:id="118" w:name="_Toc88120446"/>
-      <w:bookmarkStart w:id="119" w:name="_Toc88120683"/>
-      <w:bookmarkStart w:id="120" w:name="_Toc88120895"/>
-      <w:bookmarkStart w:id="121" w:name="_Toc88120999"/>
-      <w:bookmarkStart w:id="122" w:name="_Toc88121042"/>
-      <w:bookmarkStart w:id="123" w:name="_Toc88121179"/>
-      <w:bookmarkStart w:id="124" w:name="_Toc88121553"/>
-      <w:bookmarkStart w:id="125" w:name="_Toc88121610"/>
-      <w:bookmarkStart w:id="126" w:name="_Toc88121748"/>
-      <w:bookmarkStart w:id="127" w:name="_Toc88122014"/>
-      <w:bookmarkStart w:id="128" w:name="_Toc88124619"/>
-      <w:bookmarkStart w:id="129" w:name="_Toc88124656"/>
-      <w:bookmarkStart w:id="130" w:name="_Toc88124806"/>
-      <w:bookmarkStart w:id="131" w:name="_Toc88125789"/>
-      <w:bookmarkStart w:id="132" w:name="_Toc88126309"/>
-      <w:bookmarkStart w:id="133" w:name="_Toc88126460"/>
-      <w:bookmarkStart w:id="134" w:name="_Toc88126527"/>
-      <w:bookmarkStart w:id="135" w:name="_Toc88126556"/>
-      <w:bookmarkStart w:id="136" w:name="_Toc88126772"/>
-      <w:bookmarkStart w:id="137" w:name="_Toc88126862"/>
-      <w:bookmarkStart w:id="138" w:name="_Toc88127103"/>
-      <w:bookmarkStart w:id="139" w:name="_Toc88127146"/>
-      <w:bookmarkStart w:id="140" w:name="_Toc88128511"/>
-      <w:bookmarkStart w:id="141" w:name="_Toc107634153"/>
-      <w:bookmarkStart w:id="142" w:name="_Toc107635188"/>
-      <w:bookmarkStart w:id="143" w:name="_Toc107635228"/>
-      <w:bookmarkStart w:id="144" w:name="_Toc107635245"/>
-      <w:bookmarkStart w:id="145" w:name="_Toc513403455"/>
-      <w:r>
-        <w:lastRenderedPageBreak/>
-        <w:t>Seznam použité literatury</w:t>
-      </w:r>
       <w:bookmarkEnd w:id="117"/>
       <w:bookmarkEnd w:id="118"/>
       <w:bookmarkEnd w:id="119"/>
@@ -10452,8 +10806,6 @@
       <w:bookmarkEnd w:id="141"/>
       <w:bookmarkEnd w:id="142"/>
       <w:bookmarkEnd w:id="143"/>
-      <w:bookmarkEnd w:id="144"/>
-      <w:bookmarkEnd w:id="145"/>
     </w:p>
     <w:p>
       <w:pPr>
@@ -10468,7 +10820,7 @@
       <w:r>
         <w:tab/>
       </w:r>
-      <w:bookmarkStart w:id="146" w:name="_Ref94455389"/>
+      <w:bookmarkStart w:id="144" w:name="_Ref94455389"/>
       <w:r>
         <w:t>[</w:t>
       </w:r>
@@ -10502,7 +10854,7 @@
         </w:rPr>
         <w:fldChar w:fldCharType="end"/>
       </w:r>
-      <w:bookmarkEnd w:id="146"/>
+      <w:bookmarkEnd w:id="144"/>
       <w:r>
         <w:t>]</w:t>
       </w:r>
@@ -13724,39 +14076,41 @@
       <w:pPr>
         <w:pStyle w:val="Nadpis"/>
       </w:pPr>
-      <w:bookmarkStart w:id="147" w:name="_Toc37577736"/>
-      <w:bookmarkStart w:id="148" w:name="_Toc88120447"/>
-      <w:bookmarkStart w:id="149" w:name="_Toc88120684"/>
-      <w:bookmarkStart w:id="150" w:name="_Toc88120896"/>
-      <w:bookmarkStart w:id="151" w:name="_Toc88121000"/>
-      <w:bookmarkStart w:id="152" w:name="_Toc88121043"/>
-      <w:bookmarkStart w:id="153" w:name="_Toc88121180"/>
-      <w:bookmarkStart w:id="154" w:name="_Toc88121554"/>
-      <w:bookmarkStart w:id="155" w:name="_Toc88121611"/>
-      <w:bookmarkStart w:id="156" w:name="_Toc88121749"/>
-      <w:bookmarkStart w:id="157" w:name="_Toc88122015"/>
-      <w:bookmarkStart w:id="158" w:name="_Toc88124620"/>
-      <w:bookmarkStart w:id="159" w:name="_Toc88124657"/>
-      <w:bookmarkStart w:id="160" w:name="_Toc88124807"/>
-      <w:bookmarkStart w:id="161" w:name="_Toc88125790"/>
-      <w:bookmarkStart w:id="162" w:name="_Toc88126310"/>
-      <w:bookmarkStart w:id="163" w:name="_Toc88126461"/>
-      <w:bookmarkStart w:id="164" w:name="_Toc88126528"/>
-      <w:bookmarkStart w:id="165" w:name="_Toc88126557"/>
-      <w:bookmarkStart w:id="166" w:name="_Toc88126773"/>
-      <w:bookmarkStart w:id="167" w:name="_Toc88126863"/>
-      <w:bookmarkStart w:id="168" w:name="_Toc88127104"/>
-      <w:bookmarkStart w:id="169" w:name="_Toc88127147"/>
-      <w:bookmarkStart w:id="170" w:name="_Toc88128512"/>
-      <w:bookmarkStart w:id="171" w:name="_Toc107634154"/>
-      <w:bookmarkStart w:id="172" w:name="_Toc107635189"/>
-      <w:bookmarkStart w:id="173" w:name="_Toc107635229"/>
-      <w:bookmarkStart w:id="174" w:name="_Toc107635246"/>
-      <w:bookmarkStart w:id="175" w:name="_Toc513403456"/>
+      <w:bookmarkStart w:id="145" w:name="_Toc37577736"/>
+      <w:bookmarkStart w:id="146" w:name="_Toc88120447"/>
+      <w:bookmarkStart w:id="147" w:name="_Toc88120684"/>
+      <w:bookmarkStart w:id="148" w:name="_Toc88120896"/>
+      <w:bookmarkStart w:id="149" w:name="_Toc88121000"/>
+      <w:bookmarkStart w:id="150" w:name="_Toc88121043"/>
+      <w:bookmarkStart w:id="151" w:name="_Toc88121180"/>
+      <w:bookmarkStart w:id="152" w:name="_Toc88121554"/>
+      <w:bookmarkStart w:id="153" w:name="_Toc88121611"/>
+      <w:bookmarkStart w:id="154" w:name="_Toc88121749"/>
+      <w:bookmarkStart w:id="155" w:name="_Toc88122015"/>
+      <w:bookmarkStart w:id="156" w:name="_Toc88124620"/>
+      <w:bookmarkStart w:id="157" w:name="_Toc88124657"/>
+      <w:bookmarkStart w:id="158" w:name="_Toc88124807"/>
+      <w:bookmarkStart w:id="159" w:name="_Toc88125790"/>
+      <w:bookmarkStart w:id="160" w:name="_Toc88126310"/>
+      <w:bookmarkStart w:id="161" w:name="_Toc88126461"/>
+      <w:bookmarkStart w:id="162" w:name="_Toc88126528"/>
+      <w:bookmarkStart w:id="163" w:name="_Toc88126557"/>
+      <w:bookmarkStart w:id="164" w:name="_Toc88126773"/>
+      <w:bookmarkStart w:id="165" w:name="_Toc88126863"/>
+      <w:bookmarkStart w:id="166" w:name="_Toc88127104"/>
+      <w:bookmarkStart w:id="167" w:name="_Toc88127147"/>
+      <w:bookmarkStart w:id="168" w:name="_Toc88128512"/>
+      <w:bookmarkStart w:id="169" w:name="_Toc107634154"/>
+      <w:bookmarkStart w:id="170" w:name="_Toc107635189"/>
+      <w:bookmarkStart w:id="171" w:name="_Toc107635229"/>
+      <w:bookmarkStart w:id="172" w:name="_Toc107635246"/>
+      <w:bookmarkStart w:id="173" w:name="_Toc513403456"/>
       <w:r>
         <w:lastRenderedPageBreak/>
         <w:t>Seznam použitých symbolů a zkratek</w:t>
       </w:r>
+      <w:bookmarkEnd w:id="145"/>
+      <w:bookmarkEnd w:id="146"/>
       <w:bookmarkEnd w:id="147"/>
       <w:bookmarkEnd w:id="148"/>
       <w:bookmarkEnd w:id="149"/>
@@ -13784,8 +14138,6 @@
       <w:bookmarkEnd w:id="171"/>
       <w:bookmarkEnd w:id="172"/>
       <w:bookmarkEnd w:id="173"/>
-      <w:bookmarkEnd w:id="174"/>
-      <w:bookmarkEnd w:id="175"/>
     </w:p>
     <w:tbl>
       <w:tblPr>
@@ -14245,39 +14597,41 @@
       <w:pPr>
         <w:pStyle w:val="Nadpis"/>
       </w:pPr>
-      <w:bookmarkStart w:id="176" w:name="_Toc37577737"/>
-      <w:bookmarkStart w:id="177" w:name="_Toc88120448"/>
-      <w:bookmarkStart w:id="178" w:name="_Toc88120685"/>
-      <w:bookmarkStart w:id="179" w:name="_Toc88120897"/>
-      <w:bookmarkStart w:id="180" w:name="_Toc88121001"/>
-      <w:bookmarkStart w:id="181" w:name="_Toc88121044"/>
-      <w:bookmarkStart w:id="182" w:name="_Toc88121181"/>
-      <w:bookmarkStart w:id="183" w:name="_Toc88121555"/>
-      <w:bookmarkStart w:id="184" w:name="_Toc88121612"/>
-      <w:bookmarkStart w:id="185" w:name="_Toc88121750"/>
-      <w:bookmarkStart w:id="186" w:name="_Toc88122016"/>
-      <w:bookmarkStart w:id="187" w:name="_Toc88124621"/>
-      <w:bookmarkStart w:id="188" w:name="_Toc88124658"/>
-      <w:bookmarkStart w:id="189" w:name="_Toc88124808"/>
-      <w:bookmarkStart w:id="190" w:name="_Toc88125791"/>
-      <w:bookmarkStart w:id="191" w:name="_Toc88126311"/>
-      <w:bookmarkStart w:id="192" w:name="_Toc88126462"/>
-      <w:bookmarkStart w:id="193" w:name="_Toc88126529"/>
-      <w:bookmarkStart w:id="194" w:name="_Toc88126558"/>
-      <w:bookmarkStart w:id="195" w:name="_Toc88126774"/>
-      <w:bookmarkStart w:id="196" w:name="_Toc88126864"/>
-      <w:bookmarkStart w:id="197" w:name="_Toc88127105"/>
-      <w:bookmarkStart w:id="198" w:name="_Toc88127148"/>
-      <w:bookmarkStart w:id="199" w:name="_Toc88128513"/>
-      <w:bookmarkStart w:id="200" w:name="_Toc107634155"/>
-      <w:bookmarkStart w:id="201" w:name="_Toc107635190"/>
-      <w:bookmarkStart w:id="202" w:name="_Toc107635230"/>
-      <w:bookmarkStart w:id="203" w:name="_Toc107635247"/>
-      <w:bookmarkStart w:id="204" w:name="_Toc513403457"/>
+      <w:bookmarkStart w:id="174" w:name="_Toc37577737"/>
+      <w:bookmarkStart w:id="175" w:name="_Toc88120448"/>
+      <w:bookmarkStart w:id="176" w:name="_Toc88120685"/>
+      <w:bookmarkStart w:id="177" w:name="_Toc88120897"/>
+      <w:bookmarkStart w:id="178" w:name="_Toc88121001"/>
+      <w:bookmarkStart w:id="179" w:name="_Toc88121044"/>
+      <w:bookmarkStart w:id="180" w:name="_Toc88121181"/>
+      <w:bookmarkStart w:id="181" w:name="_Toc88121555"/>
+      <w:bookmarkStart w:id="182" w:name="_Toc88121612"/>
+      <w:bookmarkStart w:id="183" w:name="_Toc88121750"/>
+      <w:bookmarkStart w:id="184" w:name="_Toc88122016"/>
+      <w:bookmarkStart w:id="185" w:name="_Toc88124621"/>
+      <w:bookmarkStart w:id="186" w:name="_Toc88124658"/>
+      <w:bookmarkStart w:id="187" w:name="_Toc88124808"/>
+      <w:bookmarkStart w:id="188" w:name="_Toc88125791"/>
+      <w:bookmarkStart w:id="189" w:name="_Toc88126311"/>
+      <w:bookmarkStart w:id="190" w:name="_Toc88126462"/>
+      <w:bookmarkStart w:id="191" w:name="_Toc88126529"/>
+      <w:bookmarkStart w:id="192" w:name="_Toc88126558"/>
+      <w:bookmarkStart w:id="193" w:name="_Toc88126774"/>
+      <w:bookmarkStart w:id="194" w:name="_Toc88126864"/>
+      <w:bookmarkStart w:id="195" w:name="_Toc88127105"/>
+      <w:bookmarkStart w:id="196" w:name="_Toc88127148"/>
+      <w:bookmarkStart w:id="197" w:name="_Toc88128513"/>
+      <w:bookmarkStart w:id="198" w:name="_Toc107634155"/>
+      <w:bookmarkStart w:id="199" w:name="_Toc107635190"/>
+      <w:bookmarkStart w:id="200" w:name="_Toc107635230"/>
+      <w:bookmarkStart w:id="201" w:name="_Toc107635247"/>
+      <w:bookmarkStart w:id="202" w:name="_Toc513403457"/>
       <w:r>
         <w:lastRenderedPageBreak/>
         <w:t>Seznam obrázků</w:t>
       </w:r>
+      <w:bookmarkEnd w:id="174"/>
+      <w:bookmarkEnd w:id="175"/>
       <w:bookmarkEnd w:id="176"/>
       <w:bookmarkEnd w:id="177"/>
       <w:bookmarkEnd w:id="178"/>
@@ -14305,8 +14659,6 @@
       <w:bookmarkEnd w:id="200"/>
       <w:bookmarkEnd w:id="201"/>
       <w:bookmarkEnd w:id="202"/>
-      <w:bookmarkEnd w:id="203"/>
-      <w:bookmarkEnd w:id="204"/>
     </w:p>
     <w:p>
       <w:r>
@@ -14354,39 +14706,41 @@
       <w:pPr>
         <w:pStyle w:val="Nadpis"/>
       </w:pPr>
-      <w:bookmarkStart w:id="205" w:name="_Toc37577738"/>
-      <w:bookmarkStart w:id="206" w:name="_Toc88120449"/>
-      <w:bookmarkStart w:id="207" w:name="_Toc88120686"/>
-      <w:bookmarkStart w:id="208" w:name="_Toc88120898"/>
-      <w:bookmarkStart w:id="209" w:name="_Toc88121002"/>
-      <w:bookmarkStart w:id="210" w:name="_Toc88121045"/>
-      <w:bookmarkStart w:id="211" w:name="_Toc88121182"/>
-      <w:bookmarkStart w:id="212" w:name="_Toc88121556"/>
-      <w:bookmarkStart w:id="213" w:name="_Toc88121613"/>
-      <w:bookmarkStart w:id="214" w:name="_Toc88121751"/>
-      <w:bookmarkStart w:id="215" w:name="_Toc88122017"/>
-      <w:bookmarkStart w:id="216" w:name="_Toc88124622"/>
-      <w:bookmarkStart w:id="217" w:name="_Toc88124659"/>
-      <w:bookmarkStart w:id="218" w:name="_Toc88124809"/>
-      <w:bookmarkStart w:id="219" w:name="_Toc88125792"/>
-      <w:bookmarkStart w:id="220" w:name="_Toc88126312"/>
-      <w:bookmarkStart w:id="221" w:name="_Toc88126463"/>
-      <w:bookmarkStart w:id="222" w:name="_Toc88126530"/>
-      <w:bookmarkStart w:id="223" w:name="_Toc88126559"/>
-      <w:bookmarkStart w:id="224" w:name="_Toc88126775"/>
-      <w:bookmarkStart w:id="225" w:name="_Toc88126865"/>
-      <w:bookmarkStart w:id="226" w:name="_Toc88127106"/>
-      <w:bookmarkStart w:id="227" w:name="_Toc88127149"/>
-      <w:bookmarkStart w:id="228" w:name="_Toc88128514"/>
-      <w:bookmarkStart w:id="229" w:name="_Toc107634156"/>
-      <w:bookmarkStart w:id="230" w:name="_Toc107635191"/>
-      <w:bookmarkStart w:id="231" w:name="_Toc107635231"/>
-      <w:bookmarkStart w:id="232" w:name="_Toc107635248"/>
-      <w:bookmarkStart w:id="233" w:name="_Toc513403458"/>
+      <w:bookmarkStart w:id="203" w:name="_Toc37577738"/>
+      <w:bookmarkStart w:id="204" w:name="_Toc88120449"/>
+      <w:bookmarkStart w:id="205" w:name="_Toc88120686"/>
+      <w:bookmarkStart w:id="206" w:name="_Toc88120898"/>
+      <w:bookmarkStart w:id="207" w:name="_Toc88121002"/>
+      <w:bookmarkStart w:id="208" w:name="_Toc88121045"/>
+      <w:bookmarkStart w:id="209" w:name="_Toc88121182"/>
+      <w:bookmarkStart w:id="210" w:name="_Toc88121556"/>
+      <w:bookmarkStart w:id="211" w:name="_Toc88121613"/>
+      <w:bookmarkStart w:id="212" w:name="_Toc88121751"/>
+      <w:bookmarkStart w:id="213" w:name="_Toc88122017"/>
+      <w:bookmarkStart w:id="214" w:name="_Toc88124622"/>
+      <w:bookmarkStart w:id="215" w:name="_Toc88124659"/>
+      <w:bookmarkStart w:id="216" w:name="_Toc88124809"/>
+      <w:bookmarkStart w:id="217" w:name="_Toc88125792"/>
+      <w:bookmarkStart w:id="218" w:name="_Toc88126312"/>
+      <w:bookmarkStart w:id="219" w:name="_Toc88126463"/>
+      <w:bookmarkStart w:id="220" w:name="_Toc88126530"/>
+      <w:bookmarkStart w:id="221" w:name="_Toc88126559"/>
+      <w:bookmarkStart w:id="222" w:name="_Toc88126775"/>
+      <w:bookmarkStart w:id="223" w:name="_Toc88126865"/>
+      <w:bookmarkStart w:id="224" w:name="_Toc88127106"/>
+      <w:bookmarkStart w:id="225" w:name="_Toc88127149"/>
+      <w:bookmarkStart w:id="226" w:name="_Toc88128514"/>
+      <w:bookmarkStart w:id="227" w:name="_Toc107634156"/>
+      <w:bookmarkStart w:id="228" w:name="_Toc107635191"/>
+      <w:bookmarkStart w:id="229" w:name="_Toc107635231"/>
+      <w:bookmarkStart w:id="230" w:name="_Toc107635248"/>
+      <w:bookmarkStart w:id="231" w:name="_Toc513403458"/>
       <w:r>
         <w:lastRenderedPageBreak/>
         <w:t>Seznam tabulek</w:t>
       </w:r>
+      <w:bookmarkEnd w:id="203"/>
+      <w:bookmarkEnd w:id="204"/>
       <w:bookmarkEnd w:id="205"/>
       <w:bookmarkEnd w:id="206"/>
       <w:bookmarkEnd w:id="207"/>
@@ -14414,8 +14768,6 @@
       <w:bookmarkEnd w:id="229"/>
       <w:bookmarkEnd w:id="230"/>
       <w:bookmarkEnd w:id="231"/>
-      <w:bookmarkEnd w:id="232"/>
-      <w:bookmarkEnd w:id="233"/>
     </w:p>
     <w:p>
       <w:r>
@@ -14460,47 +14812,49 @@
       </w:r>
     </w:p>
     <w:p>
-      <w:bookmarkStart w:id="234" w:name="_Toc420374803"/>
+      <w:bookmarkStart w:id="232" w:name="_Toc420374803"/>
     </w:p>
     <w:p/>
     <w:p>
       <w:pPr>
         <w:pStyle w:val="Nadpis"/>
       </w:pPr>
-      <w:bookmarkStart w:id="235" w:name="_Toc37577739"/>
-      <w:bookmarkStart w:id="236" w:name="_Toc88120450"/>
-      <w:bookmarkStart w:id="237" w:name="_Toc88120687"/>
-      <w:bookmarkStart w:id="238" w:name="_Toc88120899"/>
-      <w:bookmarkStart w:id="239" w:name="_Toc88121003"/>
-      <w:bookmarkStart w:id="240" w:name="_Toc88121046"/>
-      <w:bookmarkStart w:id="241" w:name="_Toc88121183"/>
-      <w:bookmarkStart w:id="242" w:name="_Toc88121557"/>
-      <w:bookmarkStart w:id="243" w:name="_Toc88121614"/>
-      <w:bookmarkStart w:id="244" w:name="_Toc88121752"/>
-      <w:bookmarkStart w:id="245" w:name="_Toc88122018"/>
-      <w:bookmarkStart w:id="246" w:name="_Toc88124623"/>
-      <w:bookmarkStart w:id="247" w:name="_Toc88124660"/>
-      <w:bookmarkStart w:id="248" w:name="_Toc88124810"/>
-      <w:bookmarkStart w:id="249" w:name="_Toc88125793"/>
-      <w:bookmarkStart w:id="250" w:name="_Toc88126313"/>
-      <w:bookmarkStart w:id="251" w:name="_Toc88126464"/>
-      <w:bookmarkStart w:id="252" w:name="_Toc88126531"/>
-      <w:bookmarkStart w:id="253" w:name="_Toc88126560"/>
-      <w:bookmarkStart w:id="254" w:name="_Toc88126776"/>
-      <w:bookmarkStart w:id="255" w:name="_Toc88126866"/>
-      <w:bookmarkStart w:id="256" w:name="_Toc88127107"/>
-      <w:bookmarkStart w:id="257" w:name="_Toc88127150"/>
-      <w:bookmarkStart w:id="258" w:name="_Toc88128515"/>
-      <w:bookmarkStart w:id="259" w:name="_Toc107634157"/>
-      <w:bookmarkStart w:id="260" w:name="_Toc107635192"/>
-      <w:bookmarkStart w:id="261" w:name="_Toc107635232"/>
-      <w:bookmarkStart w:id="262" w:name="_Toc107635249"/>
-      <w:bookmarkStart w:id="263" w:name="_Toc513403459"/>
-      <w:bookmarkEnd w:id="234"/>
+      <w:bookmarkStart w:id="233" w:name="_Toc37577739"/>
+      <w:bookmarkStart w:id="234" w:name="_Toc88120450"/>
+      <w:bookmarkStart w:id="235" w:name="_Toc88120687"/>
+      <w:bookmarkStart w:id="236" w:name="_Toc88120899"/>
+      <w:bookmarkStart w:id="237" w:name="_Toc88121003"/>
+      <w:bookmarkStart w:id="238" w:name="_Toc88121046"/>
+      <w:bookmarkStart w:id="239" w:name="_Toc88121183"/>
+      <w:bookmarkStart w:id="240" w:name="_Toc88121557"/>
+      <w:bookmarkStart w:id="241" w:name="_Toc88121614"/>
+      <w:bookmarkStart w:id="242" w:name="_Toc88121752"/>
+      <w:bookmarkStart w:id="243" w:name="_Toc88122018"/>
+      <w:bookmarkStart w:id="244" w:name="_Toc88124623"/>
+      <w:bookmarkStart w:id="245" w:name="_Toc88124660"/>
+      <w:bookmarkStart w:id="246" w:name="_Toc88124810"/>
+      <w:bookmarkStart w:id="247" w:name="_Toc88125793"/>
+      <w:bookmarkStart w:id="248" w:name="_Toc88126313"/>
+      <w:bookmarkStart w:id="249" w:name="_Toc88126464"/>
+      <w:bookmarkStart w:id="250" w:name="_Toc88126531"/>
+      <w:bookmarkStart w:id="251" w:name="_Toc88126560"/>
+      <w:bookmarkStart w:id="252" w:name="_Toc88126776"/>
+      <w:bookmarkStart w:id="253" w:name="_Toc88126866"/>
+      <w:bookmarkStart w:id="254" w:name="_Toc88127107"/>
+      <w:bookmarkStart w:id="255" w:name="_Toc88127150"/>
+      <w:bookmarkStart w:id="256" w:name="_Toc88128515"/>
+      <w:bookmarkStart w:id="257" w:name="_Toc107634157"/>
+      <w:bookmarkStart w:id="258" w:name="_Toc107635192"/>
+      <w:bookmarkStart w:id="259" w:name="_Toc107635232"/>
+      <w:bookmarkStart w:id="260" w:name="_Toc107635249"/>
+      <w:bookmarkStart w:id="261" w:name="_Toc513403459"/>
+      <w:bookmarkEnd w:id="232"/>
       <w:r>
         <w:lastRenderedPageBreak/>
         <w:t>Seznam Příloh</w:t>
       </w:r>
+      <w:bookmarkEnd w:id="233"/>
+      <w:bookmarkEnd w:id="234"/>
       <w:bookmarkEnd w:id="235"/>
       <w:bookmarkEnd w:id="236"/>
       <w:bookmarkEnd w:id="237"/>
@@ -14528,8 +14882,6 @@
       <w:bookmarkEnd w:id="259"/>
       <w:bookmarkEnd w:id="260"/>
       <w:bookmarkEnd w:id="261"/>
-      <w:bookmarkEnd w:id="262"/>
-      <w:bookmarkEnd w:id="263"/>
     </w:p>
     <w:p/>
     <w:p>
@@ -15141,6 +15493,95 @@
     </w:lvl>
   </w:abstractNum>
   <w:abstractNum w:abstractNumId="14" w15:restartNumberingAfterBreak="0">
+    <w:nsid w:val="0B85132D"/>
+    <w:multiLevelType w:val="hybridMultilevel"/>
+    <w:tmpl w:val="600AC256"/>
+    <w:lvl w:ilvl="0" w:tplc="0405000F">
+      <w:start w:val="1"/>
+      <w:numFmt w:val="decimal"/>
+      <w:lvlText w:val="%1."/>
+      <w:lvlJc w:val="left"/>
+      <w:pPr>
+        <w:ind w:left="720" w:hanging="360"/>
+      </w:pPr>
+      <w:rPr>
+        <w:rFonts w:hint="default"/>
+      </w:rPr>
+    </w:lvl>
+    <w:lvl w:ilvl="1" w:tplc="04050019">
+      <w:start w:val="1"/>
+      <w:numFmt w:val="lowerLetter"/>
+      <w:lvlText w:val="%2."/>
+      <w:lvlJc w:val="left"/>
+      <w:pPr>
+        <w:ind w:left="1440" w:hanging="360"/>
+      </w:pPr>
+    </w:lvl>
+    <w:lvl w:ilvl="2" w:tplc="0405001B" w:tentative="1">
+      <w:start w:val="1"/>
+      <w:numFmt w:val="lowerRoman"/>
+      <w:lvlText w:val="%3."/>
+      <w:lvlJc w:val="right"/>
+      <w:pPr>
+        <w:ind w:left="2160" w:hanging="180"/>
+      </w:pPr>
+    </w:lvl>
+    <w:lvl w:ilvl="3" w:tplc="0405000F" w:tentative="1">
+      <w:start w:val="1"/>
+      <w:numFmt w:val="decimal"/>
+      <w:lvlText w:val="%4."/>
+      <w:lvlJc w:val="left"/>
+      <w:pPr>
+        <w:ind w:left="2880" w:hanging="360"/>
+      </w:pPr>
+    </w:lvl>
+    <w:lvl w:ilvl="4" w:tplc="04050019" w:tentative="1">
+      <w:start w:val="1"/>
+      <w:numFmt w:val="lowerLetter"/>
+      <w:lvlText w:val="%5."/>
+      <w:lvlJc w:val="left"/>
+      <w:pPr>
+        <w:ind w:left="3600" w:hanging="360"/>
+      </w:pPr>
+    </w:lvl>
+    <w:lvl w:ilvl="5" w:tplc="0405001B" w:tentative="1">
+      <w:start w:val="1"/>
+      <w:numFmt w:val="lowerRoman"/>
+      <w:lvlText w:val="%6."/>
+      <w:lvlJc w:val="right"/>
+      <w:pPr>
+        <w:ind w:left="4320" w:hanging="180"/>
+      </w:pPr>
+    </w:lvl>
+    <w:lvl w:ilvl="6" w:tplc="0405000F" w:tentative="1">
+      <w:start w:val="1"/>
+      <w:numFmt w:val="decimal"/>
+      <w:lvlText w:val="%7."/>
+      <w:lvlJc w:val="left"/>
+      <w:pPr>
+        <w:ind w:left="5040" w:hanging="360"/>
+      </w:pPr>
+    </w:lvl>
+    <w:lvl w:ilvl="7" w:tplc="04050019" w:tentative="1">
+      <w:start w:val="1"/>
+      <w:numFmt w:val="lowerLetter"/>
+      <w:lvlText w:val="%8."/>
+      <w:lvlJc w:val="left"/>
+      <w:pPr>
+        <w:ind w:left="5760" w:hanging="360"/>
+      </w:pPr>
+    </w:lvl>
+    <w:lvl w:ilvl="8" w:tplc="0405001B" w:tentative="1">
+      <w:start w:val="1"/>
+      <w:numFmt w:val="lowerRoman"/>
+      <w:lvlText w:val="%9."/>
+      <w:lvlJc w:val="right"/>
+      <w:pPr>
+        <w:ind w:left="6480" w:hanging="180"/>
+      </w:pPr>
+    </w:lvl>
+  </w:abstractNum>
+  <w:abstractNum w:abstractNumId="15" w15:restartNumberingAfterBreak="0">
     <w:nsid w:val="0D1E759C"/>
     <w:multiLevelType w:val="multilevel"/>
     <w:tmpl w:val="2542B3D2"/>
@@ -15289,7 +15730,7 @@
       </w:rPr>
     </w:lvl>
   </w:abstractNum>
-  <w:abstractNum w:abstractNumId="15" w15:restartNumberingAfterBreak="0">
+  <w:abstractNum w:abstractNumId="16" w15:restartNumberingAfterBreak="0">
     <w:nsid w:val="0FC24351"/>
     <w:multiLevelType w:val="hybridMultilevel"/>
     <w:tmpl w:val="CFFC6BC6"/>
@@ -15405,7 +15846,7 @@
       </w:pPr>
     </w:lvl>
   </w:abstractNum>
-  <w:abstractNum w:abstractNumId="16" w15:restartNumberingAfterBreak="0">
+  <w:abstractNum w:abstractNumId="17" w15:restartNumberingAfterBreak="0">
     <w:nsid w:val="11D555B8"/>
     <w:multiLevelType w:val="hybridMultilevel"/>
     <w:tmpl w:val="59569D3E"/>
@@ -15545,7 +15986,7 @@
       </w:rPr>
     </w:lvl>
   </w:abstractNum>
-  <w:abstractNum w:abstractNumId="17" w15:restartNumberingAfterBreak="0">
+  <w:abstractNum w:abstractNumId="18" w15:restartNumberingAfterBreak="0">
     <w:nsid w:val="13B406D8"/>
     <w:multiLevelType w:val="multilevel"/>
     <w:tmpl w:val="0405001D"/>
@@ -15658,7 +16099,7 @@
       </w:pPr>
     </w:lvl>
   </w:abstractNum>
-  <w:abstractNum w:abstractNumId="18" w15:restartNumberingAfterBreak="0">
+  <w:abstractNum w:abstractNumId="19" w15:restartNumberingAfterBreak="0">
     <w:nsid w:val="1D5874F3"/>
     <w:multiLevelType w:val="hybridMultilevel"/>
     <w:tmpl w:val="D58AC40A"/>
@@ -15778,7 +16219,7 @@
       </w:pPr>
     </w:lvl>
   </w:abstractNum>
-  <w:abstractNum w:abstractNumId="19" w15:restartNumberingAfterBreak="0">
+  <w:abstractNum w:abstractNumId="20" w15:restartNumberingAfterBreak="0">
     <w:nsid w:val="25B54F3B"/>
     <w:multiLevelType w:val="hybridMultilevel"/>
     <w:tmpl w:val="6C848680"/>
@@ -15890,7 +16331,7 @@
       </w:rPr>
     </w:lvl>
   </w:abstractNum>
-  <w:abstractNum w:abstractNumId="20" w15:restartNumberingAfterBreak="0">
+  <w:abstractNum w:abstractNumId="21" w15:restartNumberingAfterBreak="0">
     <w:nsid w:val="25C83337"/>
     <w:multiLevelType w:val="hybridMultilevel"/>
     <w:tmpl w:val="CA56C264"/>
@@ -16009,7 +16450,7 @@
       </w:pPr>
     </w:lvl>
   </w:abstractNum>
-  <w:abstractNum w:abstractNumId="21" w15:restartNumberingAfterBreak="0">
+  <w:abstractNum w:abstractNumId="22" w15:restartNumberingAfterBreak="0">
     <w:nsid w:val="2F6A41D9"/>
     <w:multiLevelType w:val="hybridMultilevel"/>
     <w:tmpl w:val="F326A96C"/>
@@ -16098,7 +16539,7 @@
       </w:pPr>
     </w:lvl>
   </w:abstractNum>
-  <w:abstractNum w:abstractNumId="22" w15:restartNumberingAfterBreak="0">
+  <w:abstractNum w:abstractNumId="23" w15:restartNumberingAfterBreak="0">
     <w:nsid w:val="32A220EE"/>
     <w:multiLevelType w:val="hybridMultilevel"/>
     <w:tmpl w:val="348AE534"/>
@@ -16211,7 +16652,7 @@
       </w:rPr>
     </w:lvl>
   </w:abstractNum>
-  <w:abstractNum w:abstractNumId="23" w15:restartNumberingAfterBreak="0">
+  <w:abstractNum w:abstractNumId="24" w15:restartNumberingAfterBreak="0">
     <w:nsid w:val="381D7351"/>
     <w:multiLevelType w:val="singleLevel"/>
     <w:tmpl w:val="8F924AEA"/>
@@ -16232,7 +16673,7 @@
       </w:rPr>
     </w:lvl>
   </w:abstractNum>
-  <w:abstractNum w:abstractNumId="24" w15:restartNumberingAfterBreak="0">
+  <w:abstractNum w:abstractNumId="25" w15:restartNumberingAfterBreak="0">
     <w:nsid w:val="39176EEC"/>
     <w:multiLevelType w:val="hybridMultilevel"/>
     <w:tmpl w:val="4AFACEE6"/>
@@ -16372,7 +16813,7 @@
       </w:rPr>
     </w:lvl>
   </w:abstractNum>
-  <w:abstractNum w:abstractNumId="25" w15:restartNumberingAfterBreak="0">
+  <w:abstractNum w:abstractNumId="26" w15:restartNumberingAfterBreak="0">
     <w:nsid w:val="3D4C4D5D"/>
     <w:multiLevelType w:val="hybridMultilevel"/>
     <w:tmpl w:val="40F45E62"/>
@@ -16512,7 +16953,7 @@
       </w:rPr>
     </w:lvl>
   </w:abstractNum>
-  <w:abstractNum w:abstractNumId="26" w15:restartNumberingAfterBreak="0">
+  <w:abstractNum w:abstractNumId="27" w15:restartNumberingAfterBreak="0">
     <w:nsid w:val="45424467"/>
     <w:multiLevelType w:val="hybridMultilevel"/>
     <w:tmpl w:val="80D83CDA"/>
@@ -16601,7 +17042,7 @@
       </w:pPr>
     </w:lvl>
   </w:abstractNum>
-  <w:abstractNum w:abstractNumId="27" w15:restartNumberingAfterBreak="0">
+  <w:abstractNum w:abstractNumId="28" w15:restartNumberingAfterBreak="0">
     <w:nsid w:val="4AB716BD"/>
     <w:multiLevelType w:val="hybridMultilevel"/>
     <w:tmpl w:val="FD485894"/>
@@ -16719,7 +17160,7 @@
       </w:pPr>
     </w:lvl>
   </w:abstractNum>
-  <w:abstractNum w:abstractNumId="28" w15:restartNumberingAfterBreak="0">
+  <w:abstractNum w:abstractNumId="29" w15:restartNumberingAfterBreak="0">
     <w:nsid w:val="4E5D7BD8"/>
     <w:multiLevelType w:val="multilevel"/>
     <w:tmpl w:val="D7743ABE"/>
@@ -16832,7 +17273,7 @@
       </w:pPr>
     </w:lvl>
   </w:abstractNum>
-  <w:abstractNum w:abstractNumId="29" w15:restartNumberingAfterBreak="0">
+  <w:abstractNum w:abstractNumId="30" w15:restartNumberingAfterBreak="0">
     <w:nsid w:val="4FB238A7"/>
     <w:multiLevelType w:val="hybridMultilevel"/>
     <w:tmpl w:val="E21C02D4"/>
@@ -16921,7 +17362,7 @@
       </w:pPr>
     </w:lvl>
   </w:abstractNum>
-  <w:abstractNum w:abstractNumId="30" w15:restartNumberingAfterBreak="0">
+  <w:abstractNum w:abstractNumId="31" w15:restartNumberingAfterBreak="0">
     <w:nsid w:val="50BE4D63"/>
     <w:multiLevelType w:val="hybridMultilevel"/>
     <w:tmpl w:val="18E20876"/>
@@ -17034,7 +17475,7 @@
       </w:rPr>
     </w:lvl>
   </w:abstractNum>
-  <w:abstractNum w:abstractNumId="31" w15:restartNumberingAfterBreak="0">
+  <w:abstractNum w:abstractNumId="32" w15:restartNumberingAfterBreak="0">
     <w:nsid w:val="52607D0A"/>
     <w:multiLevelType w:val="hybridMultilevel"/>
     <w:tmpl w:val="471C6328"/>
@@ -17154,7 +17595,7 @@
       </w:pPr>
     </w:lvl>
   </w:abstractNum>
-  <w:abstractNum w:abstractNumId="32" w15:restartNumberingAfterBreak="0">
+  <w:abstractNum w:abstractNumId="33" w15:restartNumberingAfterBreak="0">
     <w:nsid w:val="54231342"/>
     <w:multiLevelType w:val="hybridMultilevel"/>
     <w:tmpl w:val="9B742CDA"/>
@@ -17169,7 +17610,7 @@
         <w:rFonts w:ascii="Times New Roman" w:eastAsia="Times New Roman" w:hAnsi="Times New Roman" w:cs="Times New Roman" w:hint="default"/>
       </w:rPr>
     </w:lvl>
-    <w:lvl w:ilvl="1" w:tplc="04050003" w:tentative="1">
+    <w:lvl w:ilvl="1" w:tplc="04050003">
       <w:start w:val="1"/>
       <w:numFmt w:val="bullet"/>
       <w:lvlText w:val="o"/>
@@ -17266,7 +17707,7 @@
       </w:rPr>
     </w:lvl>
   </w:abstractNum>
-  <w:abstractNum w:abstractNumId="33" w15:restartNumberingAfterBreak="0">
+  <w:abstractNum w:abstractNumId="34" w15:restartNumberingAfterBreak="0">
     <w:nsid w:val="5F1157F6"/>
     <w:multiLevelType w:val="hybridMultilevel"/>
     <w:tmpl w:val="F40ABD98"/>
@@ -17406,7 +17847,96 @@
       </w:rPr>
     </w:lvl>
   </w:abstractNum>
-  <w:abstractNum w:abstractNumId="34" w15:restartNumberingAfterBreak="0">
+  <w:abstractNum w:abstractNumId="35" w15:restartNumberingAfterBreak="0">
+    <w:nsid w:val="6D923EAB"/>
+    <w:multiLevelType w:val="hybridMultilevel"/>
+    <w:tmpl w:val="4834479C"/>
+    <w:lvl w:ilvl="0" w:tplc="0405000F">
+      <w:start w:val="1"/>
+      <w:numFmt w:val="decimal"/>
+      <w:lvlText w:val="%1."/>
+      <w:lvlJc w:val="left"/>
+      <w:pPr>
+        <w:ind w:left="720" w:hanging="360"/>
+      </w:pPr>
+      <w:rPr>
+        <w:rFonts w:hint="default"/>
+      </w:rPr>
+    </w:lvl>
+    <w:lvl w:ilvl="1" w:tplc="04050019" w:tentative="1">
+      <w:start w:val="1"/>
+      <w:numFmt w:val="lowerLetter"/>
+      <w:lvlText w:val="%2."/>
+      <w:lvlJc w:val="left"/>
+      <w:pPr>
+        <w:ind w:left="1440" w:hanging="360"/>
+      </w:pPr>
+    </w:lvl>
+    <w:lvl w:ilvl="2" w:tplc="0405001B" w:tentative="1">
+      <w:start w:val="1"/>
+      <w:numFmt w:val="lowerRoman"/>
+      <w:lvlText w:val="%3."/>
+      <w:lvlJc w:val="right"/>
+      <w:pPr>
+        <w:ind w:left="2160" w:hanging="180"/>
+      </w:pPr>
+    </w:lvl>
+    <w:lvl w:ilvl="3" w:tplc="0405000F" w:tentative="1">
+      <w:start w:val="1"/>
+      <w:numFmt w:val="decimal"/>
+      <w:lvlText w:val="%4."/>
+      <w:lvlJc w:val="left"/>
+      <w:pPr>
+        <w:ind w:left="2880" w:hanging="360"/>
+      </w:pPr>
+    </w:lvl>
+    <w:lvl w:ilvl="4" w:tplc="04050019" w:tentative="1">
+      <w:start w:val="1"/>
+      <w:numFmt w:val="lowerLetter"/>
+      <w:lvlText w:val="%5."/>
+      <w:lvlJc w:val="left"/>
+      <w:pPr>
+        <w:ind w:left="3600" w:hanging="360"/>
+      </w:pPr>
+    </w:lvl>
+    <w:lvl w:ilvl="5" w:tplc="0405001B" w:tentative="1">
+      <w:start w:val="1"/>
+      <w:numFmt w:val="lowerRoman"/>
+      <w:lvlText w:val="%6."/>
+      <w:lvlJc w:val="right"/>
+      <w:pPr>
+        <w:ind w:left="4320" w:hanging="180"/>
+      </w:pPr>
+    </w:lvl>
+    <w:lvl w:ilvl="6" w:tplc="0405000F" w:tentative="1">
+      <w:start w:val="1"/>
+      <w:numFmt w:val="decimal"/>
+      <w:lvlText w:val="%7."/>
+      <w:lvlJc w:val="left"/>
+      <w:pPr>
+        <w:ind w:left="5040" w:hanging="360"/>
+      </w:pPr>
+    </w:lvl>
+    <w:lvl w:ilvl="7" w:tplc="04050019" w:tentative="1">
+      <w:start w:val="1"/>
+      <w:numFmt w:val="lowerLetter"/>
+      <w:lvlText w:val="%8."/>
+      <w:lvlJc w:val="left"/>
+      <w:pPr>
+        <w:ind w:left="5760" w:hanging="360"/>
+      </w:pPr>
+    </w:lvl>
+    <w:lvl w:ilvl="8" w:tplc="0405001B" w:tentative="1">
+      <w:start w:val="1"/>
+      <w:numFmt w:val="lowerRoman"/>
+      <w:lvlText w:val="%9."/>
+      <w:lvlJc w:val="right"/>
+      <w:pPr>
+        <w:ind w:left="6480" w:hanging="180"/>
+      </w:pPr>
+    </w:lvl>
+  </w:abstractNum>
+  <w:abstractNum w:abstractNumId="36" w15:restartNumberingAfterBreak="0">
     <w:nsid w:val="74DF61B9"/>
     <w:multiLevelType w:val="multilevel"/>
     <w:tmpl w:val="53C06FB6"/>
@@ -17531,7 +18061,7 @@
       </w:rPr>
     </w:lvl>
   </w:abstractNum>
-  <w:abstractNum w:abstractNumId="35" w15:restartNumberingAfterBreak="0">
+  <w:abstractNum w:abstractNumId="37" w15:restartNumberingAfterBreak="0">
     <w:nsid w:val="76FC7308"/>
     <w:multiLevelType w:val="hybridMultilevel"/>
     <w:tmpl w:val="7C125616"/>
@@ -17671,7 +18201,7 @@
       </w:rPr>
     </w:lvl>
   </w:abstractNum>
-  <w:abstractNum w:abstractNumId="36" w15:restartNumberingAfterBreak="0">
+  <w:abstractNum w:abstractNumId="38" w15:restartNumberingAfterBreak="0">
     <w:nsid w:val="7739198C"/>
     <w:multiLevelType w:val="hybridMultilevel"/>
     <w:tmpl w:val="840C4744"/>
@@ -17811,7 +18341,7 @@
       </w:rPr>
     </w:lvl>
   </w:abstractNum>
-  <w:abstractNum w:abstractNumId="37" w15:restartNumberingAfterBreak="0">
+  <w:abstractNum w:abstractNumId="39" w15:restartNumberingAfterBreak="0">
     <w:nsid w:val="7BCF01FF"/>
     <w:multiLevelType w:val="hybridMultilevel"/>
     <w:tmpl w:val="644C34D2"/>
@@ -17930,7 +18460,7 @@
       </w:pPr>
     </w:lvl>
   </w:abstractNum>
-  <w:abstractNum w:abstractNumId="38" w15:restartNumberingAfterBreak="0">
+  <w:abstractNum w:abstractNumId="40" w15:restartNumberingAfterBreak="0">
     <w:nsid w:val="7FB33A2D"/>
     <w:multiLevelType w:val="hybridMultilevel"/>
     <w:tmpl w:val="3A727488"/>
@@ -18069,16 +18599,16 @@
     </w:lvlOverride>
   </w:num>
   <w:num w:numId="2">
-    <w:abstractNumId w:val="28"/>
+    <w:abstractNumId w:val="29"/>
   </w:num>
   <w:num w:numId="3">
-    <w:abstractNumId w:val="23"/>
+    <w:abstractNumId w:val="24"/>
   </w:num>
   <w:num w:numId="4">
-    <w:abstractNumId w:val="38"/>
+    <w:abstractNumId w:val="40"/>
   </w:num>
   <w:num w:numId="5">
-    <w:abstractNumId w:val="15"/>
+    <w:abstractNumId w:val="16"/>
   </w:num>
   <w:num w:numId="6">
     <w:abstractNumId w:val="13"/>
@@ -18114,73 +18644,79 @@
     <w:abstractNumId w:val="4"/>
   </w:num>
   <w:num w:numId="17">
-    <w:abstractNumId w:val="16"/>
+    <w:abstractNumId w:val="17"/>
   </w:num>
   <w:num w:numId="18">
-    <w:abstractNumId w:val="35"/>
+    <w:abstractNumId w:val="37"/>
   </w:num>
   <w:num w:numId="19">
-    <w:abstractNumId w:val="36"/>
+    <w:abstractNumId w:val="38"/>
   </w:num>
   <w:num w:numId="20">
     <w:abstractNumId w:val="12"/>
   </w:num>
   <w:num w:numId="21">
-    <w:abstractNumId w:val="25"/>
+    <w:abstractNumId w:val="26"/>
   </w:num>
   <w:num w:numId="22">
-    <w:abstractNumId w:val="37"/>
+    <w:abstractNumId w:val="39"/>
   </w:num>
   <w:num w:numId="23">
-    <w:abstractNumId w:val="17"/>
+    <w:abstractNumId w:val="18"/>
   </w:num>
   <w:num w:numId="24">
-    <w:abstractNumId w:val="18"/>
+    <w:abstractNumId w:val="19"/>
   </w:num>
   <w:num w:numId="25">
-    <w:abstractNumId w:val="27"/>
+    <w:abstractNumId w:val="28"/>
   </w:num>
   <w:num w:numId="26">
     <w:abstractNumId w:val="11"/>
   </w:num>
   <w:num w:numId="27">
+    <w:abstractNumId w:val="32"/>
+  </w:num>
+  <w:num w:numId="28">
+    <w:abstractNumId w:val="15"/>
+  </w:num>
+  <w:num w:numId="29">
+    <w:abstractNumId w:val="25"/>
+  </w:num>
+  <w:num w:numId="30">
+    <w:abstractNumId w:val="21"/>
+  </w:num>
+  <w:num w:numId="31">
+    <w:abstractNumId w:val="36"/>
+  </w:num>
+  <w:num w:numId="32">
+    <w:abstractNumId w:val="34"/>
+  </w:num>
+  <w:num w:numId="33">
+    <w:abstractNumId w:val="27"/>
+  </w:num>
+  <w:num w:numId="34">
+    <w:abstractNumId w:val="22"/>
+  </w:num>
+  <w:num w:numId="35">
+    <w:abstractNumId w:val="30"/>
+  </w:num>
+  <w:num w:numId="36">
+    <w:abstractNumId w:val="23"/>
+  </w:num>
+  <w:num w:numId="37">
+    <w:abstractNumId w:val="20"/>
+  </w:num>
+  <w:num w:numId="38">
     <w:abstractNumId w:val="31"/>
   </w:num>
-  <w:num w:numId="28">
-    <w:abstractNumId w:val="14"/>
-  </w:num>
-  <w:num w:numId="29">
-    <w:abstractNumId w:val="24"/>
-  </w:num>
-  <w:num w:numId="30">
-    <w:abstractNumId w:val="20"/>
-  </w:num>
-  <w:num w:numId="31">
-    <w:abstractNumId w:val="34"/>
-  </w:num>
-  <w:num w:numId="32">
+  <w:num w:numId="39">
     <w:abstractNumId w:val="33"/>
   </w:num>
-  <w:num w:numId="33">
-    <w:abstractNumId w:val="26"/>
+  <w:num w:numId="40">
+    <w:abstractNumId w:val="35"/>
   </w:num>
-  <w:num w:numId="34">
-    <w:abstractNumId w:val="21"/>
-  </w:num>
-  <w:num w:numId="35">
-    <w:abstractNumId w:val="29"/>
-  </w:num>
-  <w:num w:numId="36">
-    <w:abstractNumId w:val="22"/>
-  </w:num>
-  <w:num w:numId="37">
-    <w:abstractNumId w:val="19"/>
-  </w:num>
-  <w:num w:numId="38">
-    <w:abstractNumId w:val="30"/>
-  </w:num>
-  <w:num w:numId="39">
-    <w:abstractNumId w:val="32"/>
+  <w:num w:numId="41">
+    <w:abstractNumId w:val="14"/>
   </w:num>
 </w:numbering>
 </file>
@@ -19594,7 +20130,7 @@
 </file>
 
 <file path=customXml/itemProps1.xml><?xml version="1.0" encoding="utf-8"?>
-<ds:datastoreItem xmlns:ds="http://schemas.openxmlformats.org/officeDocument/2006/customXml" ds:itemID="{BB8A9A3D-DFF3-D143-9689-7EF339E75F24}">
+<ds:datastoreItem xmlns:ds="http://schemas.openxmlformats.org/officeDocument/2006/customXml" ds:itemID="{590F77AD-6644-D04D-B46A-7E9B281BA2AC}">
   <ds:schemaRefs>
     <ds:schemaRef ds:uri="http://schemas.openxmlformats.org/officeDocument/2006/bibliography"/>
   </ds:schemaRefs>

</xml_diff>

<commit_message>
Add abstract in english
</commit_message>
<xml_diff>
--- a/BP.docx
+++ b/BP.docx
@@ -847,6 +847,10 @@
       </w:r>
     </w:p>
     <w:p>
+      <w:bookmarkStart w:id="2" w:name="_GoBack"/>
+      <w:bookmarkEnd w:id="2"/>
+    </w:p>
+    <w:p>
       <w:pPr>
         <w:rPr>
           <w:rStyle w:val="Pokec"/>
@@ -886,26 +890,506 @@
       </w:r>
     </w:p>
     <w:p>
-      <w:r>
-        <w:t xml:space="preserve">Abstrakt ve světovém jazyce </w:t>
-      </w:r>
-    </w:p>
-    <w:p>
-      <w:r>
-        <w:rPr>
-          <w:highlight w:val="yellow"/>
-        </w:rPr>
-        <w:t xml:space="preserve">// </w:t>
-      </w:r>
-      <w:r>
-        <w:rPr>
-          <w:highlight w:val="yellow"/>
-        </w:rPr>
-        <w:t>DOPLNIT ABSTRAKT V AJ</w:t>
+      <w:proofErr w:type="spellStart"/>
+      <w:r>
+        <w:t>The</w:t>
+      </w:r>
+      <w:proofErr w:type="spellEnd"/>
+      <w:r>
+        <w:t xml:space="preserve"> </w:t>
+      </w:r>
+      <w:proofErr w:type="spellStart"/>
+      <w:r>
+        <w:t>goal</w:t>
+      </w:r>
+      <w:proofErr w:type="spellEnd"/>
+      <w:r>
+        <w:t xml:space="preserve"> </w:t>
+      </w:r>
+      <w:proofErr w:type="spellStart"/>
+      <w:r>
+        <w:t>of</w:t>
+      </w:r>
+      <w:proofErr w:type="spellEnd"/>
+      <w:r>
+        <w:t xml:space="preserve"> </w:t>
+      </w:r>
+      <w:proofErr w:type="spellStart"/>
+      <w:r>
+        <w:t>this</w:t>
+      </w:r>
+      <w:proofErr w:type="spellEnd"/>
+      <w:r>
+        <w:t xml:space="preserve"> </w:t>
+      </w:r>
+      <w:proofErr w:type="spellStart"/>
+      <w:r>
+        <w:t>work</w:t>
+      </w:r>
+      <w:proofErr w:type="spellEnd"/>
+      <w:r>
+        <w:t xml:space="preserve"> </w:t>
+      </w:r>
+      <w:proofErr w:type="spellStart"/>
+      <w:r>
+        <w:t>is</w:t>
+      </w:r>
+      <w:proofErr w:type="spellEnd"/>
+      <w:r>
+        <w:t xml:space="preserve"> design </w:t>
+      </w:r>
+      <w:proofErr w:type="spellStart"/>
+      <w:r>
+        <w:t>appropriate</w:t>
+      </w:r>
+      <w:proofErr w:type="spellEnd"/>
+      <w:r>
+        <w:t xml:space="preserve"> </w:t>
+      </w:r>
+      <w:proofErr w:type="spellStart"/>
+      <w:r>
+        <w:t>technologies</w:t>
+      </w:r>
+      <w:proofErr w:type="spellEnd"/>
+      <w:r>
+        <w:t xml:space="preserve"> and </w:t>
+      </w:r>
+      <w:proofErr w:type="spellStart"/>
+      <w:r>
+        <w:t>process</w:t>
+      </w:r>
+      <w:proofErr w:type="spellEnd"/>
+      <w:r>
+        <w:t xml:space="preserve"> </w:t>
+      </w:r>
+      <w:proofErr w:type="spellStart"/>
+      <w:r>
+        <w:t>for</w:t>
+      </w:r>
+      <w:proofErr w:type="spellEnd"/>
+      <w:r>
+        <w:t xml:space="preserve"> </w:t>
+      </w:r>
+      <w:proofErr w:type="spellStart"/>
+      <w:r>
+        <w:t>application</w:t>
+      </w:r>
+      <w:proofErr w:type="spellEnd"/>
+      <w:r>
+        <w:t xml:space="preserve"> </w:t>
+      </w:r>
+      <w:proofErr w:type="spellStart"/>
+      <w:r>
+        <w:t>for</w:t>
+      </w:r>
+      <w:proofErr w:type="spellEnd"/>
+      <w:r>
+        <w:t xml:space="preserve"> </w:t>
+      </w:r>
+      <w:proofErr w:type="spellStart"/>
+      <w:r>
+        <w:t>quick</w:t>
+      </w:r>
+      <w:proofErr w:type="spellEnd"/>
+      <w:r>
+        <w:t xml:space="preserve"> and </w:t>
+      </w:r>
+      <w:proofErr w:type="spellStart"/>
+      <w:r>
+        <w:t>effective</w:t>
+      </w:r>
+      <w:proofErr w:type="spellEnd"/>
+      <w:r>
+        <w:t xml:space="preserve"> </w:t>
+      </w:r>
+      <w:proofErr w:type="spellStart"/>
+      <w:r>
+        <w:t>communication</w:t>
+      </w:r>
+      <w:proofErr w:type="spellEnd"/>
+      <w:r>
+        <w:t xml:space="preserve"> </w:t>
+      </w:r>
+      <w:proofErr w:type="spellStart"/>
+      <w:r>
+        <w:t>teachers</w:t>
+      </w:r>
+      <w:proofErr w:type="spellEnd"/>
+      <w:r>
+        <w:t xml:space="preserve"> </w:t>
+      </w:r>
+      <w:proofErr w:type="spellStart"/>
+      <w:r>
+        <w:t>with</w:t>
+      </w:r>
+      <w:proofErr w:type="spellEnd"/>
+      <w:r>
+        <w:t xml:space="preserve"> </w:t>
+      </w:r>
+      <w:proofErr w:type="spellStart"/>
+      <w:r>
+        <w:t>students</w:t>
+      </w:r>
+      <w:proofErr w:type="spellEnd"/>
+      <w:r>
+        <w:t xml:space="preserve">. </w:t>
+      </w:r>
+      <w:proofErr w:type="spellStart"/>
+      <w:r>
+        <w:t>Application</w:t>
+      </w:r>
+      <w:proofErr w:type="spellEnd"/>
+      <w:r>
+        <w:t xml:space="preserve"> </w:t>
+      </w:r>
+      <w:proofErr w:type="spellStart"/>
+      <w:r>
+        <w:t>will</w:t>
+      </w:r>
+      <w:proofErr w:type="spellEnd"/>
+      <w:r>
+        <w:t xml:space="preserve"> </w:t>
+      </w:r>
+      <w:proofErr w:type="spellStart"/>
+      <w:r>
+        <w:t>allow</w:t>
+      </w:r>
+      <w:proofErr w:type="spellEnd"/>
+      <w:r>
+        <w:t xml:space="preserve"> </w:t>
+      </w:r>
+      <w:proofErr w:type="spellStart"/>
+      <w:r>
+        <w:t>send</w:t>
+      </w:r>
+      <w:proofErr w:type="spellEnd"/>
+      <w:r>
+        <w:t xml:space="preserve"> </w:t>
+      </w:r>
+      <w:proofErr w:type="spellStart"/>
+      <w:r>
+        <w:t>quick</w:t>
+      </w:r>
+      <w:proofErr w:type="spellEnd"/>
+      <w:r>
+        <w:t xml:space="preserve"> and </w:t>
+      </w:r>
+      <w:proofErr w:type="spellStart"/>
+      <w:r>
+        <w:t>targeted</w:t>
+      </w:r>
+      <w:proofErr w:type="spellEnd"/>
+      <w:r>
+        <w:t xml:space="preserve"> </w:t>
+      </w:r>
+      <w:proofErr w:type="spellStart"/>
+      <w:r>
+        <w:t>messages</w:t>
+      </w:r>
+      <w:proofErr w:type="spellEnd"/>
+      <w:r>
+        <w:t xml:space="preserve"> to </w:t>
+      </w:r>
+      <w:proofErr w:type="spellStart"/>
+      <w:r>
+        <w:t>students</w:t>
+      </w:r>
+      <w:proofErr w:type="spellEnd"/>
+      <w:r>
+        <w:t xml:space="preserve"> </w:t>
+      </w:r>
+      <w:proofErr w:type="spellStart"/>
+      <w:r>
+        <w:t>about</w:t>
+      </w:r>
+      <w:proofErr w:type="spellEnd"/>
+      <w:r>
+        <w:t xml:space="preserve"> </w:t>
+      </w:r>
+      <w:proofErr w:type="spellStart"/>
+      <w:r>
+        <w:t>changes</w:t>
+      </w:r>
+      <w:proofErr w:type="spellEnd"/>
+      <w:r>
+        <w:t xml:space="preserve"> in </w:t>
+      </w:r>
+      <w:proofErr w:type="spellStart"/>
+      <w:r>
+        <w:t>the</w:t>
+      </w:r>
+      <w:proofErr w:type="spellEnd"/>
+      <w:r>
+        <w:t xml:space="preserve"> </w:t>
+      </w:r>
+      <w:proofErr w:type="spellStart"/>
+      <w:r>
+        <w:t>learning</w:t>
+      </w:r>
+      <w:proofErr w:type="spellEnd"/>
+      <w:r>
+        <w:t xml:space="preserve"> </w:t>
+      </w:r>
+      <w:proofErr w:type="spellStart"/>
+      <w:r>
+        <w:t>plan</w:t>
+      </w:r>
+      <w:proofErr w:type="spellEnd"/>
+      <w:r>
+        <w:t xml:space="preserve"> and </w:t>
+      </w:r>
+      <w:proofErr w:type="spellStart"/>
+      <w:r>
+        <w:t>application</w:t>
+      </w:r>
+      <w:proofErr w:type="spellEnd"/>
+      <w:r>
+        <w:t xml:space="preserve"> </w:t>
+      </w:r>
+      <w:proofErr w:type="spellStart"/>
+      <w:r>
+        <w:t>will</w:t>
+      </w:r>
+      <w:proofErr w:type="spellEnd"/>
+      <w:r>
+        <w:t xml:space="preserve"> </w:t>
+      </w:r>
+      <w:proofErr w:type="spellStart"/>
+      <w:r>
+        <w:t>also</w:t>
+      </w:r>
+      <w:proofErr w:type="spellEnd"/>
+      <w:r>
+        <w:t xml:space="preserve"> </w:t>
+      </w:r>
+      <w:proofErr w:type="spellStart"/>
+      <w:r>
+        <w:t>allow</w:t>
+      </w:r>
+      <w:proofErr w:type="spellEnd"/>
+      <w:r>
+        <w:t xml:space="preserve"> </w:t>
+      </w:r>
+      <w:proofErr w:type="spellStart"/>
+      <w:r>
+        <w:t>quick</w:t>
+      </w:r>
+      <w:proofErr w:type="spellEnd"/>
+      <w:r>
+        <w:t xml:space="preserve"> </w:t>
+      </w:r>
+      <w:proofErr w:type="spellStart"/>
+      <w:r>
+        <w:t>evaluation</w:t>
+      </w:r>
+      <w:proofErr w:type="spellEnd"/>
+      <w:r>
+        <w:t xml:space="preserve"> </w:t>
+      </w:r>
+      <w:proofErr w:type="spellStart"/>
+      <w:r>
+        <w:t>of</w:t>
+      </w:r>
+      <w:proofErr w:type="spellEnd"/>
+      <w:r>
+        <w:t xml:space="preserve"> </w:t>
+      </w:r>
+      <w:proofErr w:type="spellStart"/>
+      <w:r>
+        <w:t>lesson</w:t>
+      </w:r>
+      <w:proofErr w:type="spellEnd"/>
+      <w:r>
+        <w:t xml:space="preserve">. In </w:t>
+      </w:r>
+      <w:proofErr w:type="spellStart"/>
+      <w:r>
+        <w:t>the</w:t>
+      </w:r>
+      <w:proofErr w:type="spellEnd"/>
+      <w:r>
+        <w:t xml:space="preserve"> </w:t>
+      </w:r>
+      <w:proofErr w:type="spellStart"/>
+      <w:r>
+        <w:t>theoretical</w:t>
+      </w:r>
+      <w:proofErr w:type="spellEnd"/>
+      <w:r>
+        <w:t xml:space="preserve"> part </w:t>
+      </w:r>
+      <w:proofErr w:type="spellStart"/>
+      <w:r>
+        <w:t>will</w:t>
+      </w:r>
+      <w:proofErr w:type="spellEnd"/>
+      <w:r>
+        <w:t xml:space="preserve"> </w:t>
+      </w:r>
+      <w:proofErr w:type="spellStart"/>
+      <w:r>
+        <w:t>be</w:t>
+      </w:r>
+      <w:proofErr w:type="spellEnd"/>
+      <w:r>
+        <w:t xml:space="preserve"> </w:t>
+      </w:r>
+      <w:proofErr w:type="spellStart"/>
+      <w:r>
+        <w:t>described</w:t>
+      </w:r>
+      <w:proofErr w:type="spellEnd"/>
+      <w:r>
+        <w:t xml:space="preserve"> </w:t>
+      </w:r>
+      <w:proofErr w:type="spellStart"/>
+      <w:r>
+        <w:t>technologies</w:t>
+      </w:r>
+      <w:proofErr w:type="spellEnd"/>
+      <w:r>
+        <w:t xml:space="preserve"> and </w:t>
+      </w:r>
+      <w:proofErr w:type="spellStart"/>
+      <w:r>
+        <w:t>recommended</w:t>
+      </w:r>
+      <w:proofErr w:type="spellEnd"/>
+      <w:r>
+        <w:t xml:space="preserve"> </w:t>
+      </w:r>
+      <w:proofErr w:type="spellStart"/>
+      <w:r>
+        <w:t>procedures</w:t>
+      </w:r>
+      <w:proofErr w:type="spellEnd"/>
+      <w:r>
+        <w:t xml:space="preserve">, design </w:t>
+      </w:r>
+      <w:proofErr w:type="spellStart"/>
+      <w:r>
+        <w:t>patterns</w:t>
+      </w:r>
+      <w:proofErr w:type="spellEnd"/>
+      <w:r>
+        <w:t xml:space="preserve"> and </w:t>
+      </w:r>
+      <w:proofErr w:type="spellStart"/>
+      <w:r>
+        <w:t>techniques</w:t>
+      </w:r>
+      <w:proofErr w:type="spellEnd"/>
+      <w:r>
+        <w:t xml:space="preserve"> </w:t>
+      </w:r>
+      <w:proofErr w:type="spellStart"/>
+      <w:r>
+        <w:t>for</w:t>
+      </w:r>
+      <w:proofErr w:type="spellEnd"/>
+      <w:r>
+        <w:t xml:space="preserve"> </w:t>
+      </w:r>
+      <w:proofErr w:type="spellStart"/>
+      <w:r>
+        <w:t>creating</w:t>
+      </w:r>
+      <w:proofErr w:type="spellEnd"/>
+      <w:r>
+        <w:t xml:space="preserve"> mobile </w:t>
+      </w:r>
+      <w:proofErr w:type="spellStart"/>
+      <w:r>
+        <w:t>applications</w:t>
+      </w:r>
+      <w:proofErr w:type="spellEnd"/>
+      <w:r>
+        <w:t xml:space="preserve">. In </w:t>
+      </w:r>
+      <w:proofErr w:type="spellStart"/>
+      <w:r>
+        <w:t>practical</w:t>
+      </w:r>
+      <w:proofErr w:type="spellEnd"/>
+      <w:r>
+        <w:t xml:space="preserve"> part </w:t>
+      </w:r>
+      <w:proofErr w:type="spellStart"/>
+      <w:r>
+        <w:t>will</w:t>
+      </w:r>
+      <w:proofErr w:type="spellEnd"/>
+      <w:r>
+        <w:t xml:space="preserve"> </w:t>
+      </w:r>
+      <w:proofErr w:type="spellStart"/>
+      <w:r>
+        <w:t>be</w:t>
+      </w:r>
+      <w:proofErr w:type="spellEnd"/>
+      <w:r>
+        <w:t xml:space="preserve"> </w:t>
+      </w:r>
+      <w:proofErr w:type="spellStart"/>
+      <w:r>
+        <w:t>described</w:t>
+      </w:r>
+      <w:proofErr w:type="spellEnd"/>
+      <w:r>
+        <w:t xml:space="preserve"> </w:t>
+      </w:r>
+      <w:proofErr w:type="spellStart"/>
+      <w:r>
+        <w:t>key</w:t>
+      </w:r>
+      <w:proofErr w:type="spellEnd"/>
+      <w:r>
+        <w:t xml:space="preserve"> </w:t>
+      </w:r>
+      <w:proofErr w:type="spellStart"/>
+      <w:r>
+        <w:t>parts</w:t>
+      </w:r>
+      <w:proofErr w:type="spellEnd"/>
+      <w:r>
+        <w:t xml:space="preserve"> </w:t>
+      </w:r>
+      <w:proofErr w:type="spellStart"/>
+      <w:r>
+        <w:t>of</w:t>
+      </w:r>
+      <w:proofErr w:type="spellEnd"/>
+      <w:r>
+        <w:t xml:space="preserve"> </w:t>
+      </w:r>
+      <w:proofErr w:type="spellStart"/>
+      <w:r>
+        <w:t>proposed</w:t>
+      </w:r>
+      <w:proofErr w:type="spellEnd"/>
+      <w:r>
+        <w:t xml:space="preserve"> </w:t>
+      </w:r>
+      <w:proofErr w:type="spellStart"/>
+      <w:r>
+        <w:t>solution</w:t>
+      </w:r>
+      <w:proofErr w:type="spellEnd"/>
+      <w:r>
+        <w:t>.</w:t>
       </w:r>
     </w:p>
     <w:p/>
-    <w:p/>
+    <w:p>
+      <w:proofErr w:type="spellStart"/>
+      <w:r>
+        <w:t>Keywords</w:t>
+      </w:r>
+      <w:proofErr w:type="spellEnd"/>
+      <w:r>
+        <w:t>:</w:t>
+      </w:r>
+    </w:p>
     <w:p>
       <w:pPr>
         <w:rPr>
@@ -915,52 +1399,94 @@
       </w:pPr>
       <w:proofErr w:type="spellStart"/>
       <w:r>
-        <w:t>Keywords</w:t>
-      </w:r>
-      <w:proofErr w:type="spellEnd"/>
-      <w:r>
-        <w:t>:</w:t>
-      </w:r>
+        <w:t>Xamarin</w:t>
+      </w:r>
+      <w:proofErr w:type="spellEnd"/>
+      <w:r>
+        <w:t xml:space="preserve">, </w:t>
+      </w:r>
+      <w:proofErr w:type="spellStart"/>
+      <w:r>
+        <w:t>iOS</w:t>
+      </w:r>
+      <w:proofErr w:type="spellEnd"/>
+      <w:r>
+        <w:t xml:space="preserve">, Android, Azure, .NET Core, C#, Push </w:t>
+      </w:r>
+      <w:proofErr w:type="spellStart"/>
+      <w:r>
+        <w:t>notification</w:t>
+      </w:r>
+      <w:proofErr w:type="spellEnd"/>
       <w:r>
         <w:br w:type="page"/>
       </w:r>
-      <w:r>
+    </w:p>
+    <w:p>
+      <w:pPr>
         <w:rPr>
           <w:rStyle w:val="Pokec"/>
           <w:color w:val="auto"/>
         </w:rPr>
-        <w:lastRenderedPageBreak/>
-        <w:t>Poděkování, motto</w:t>
-      </w:r>
+      </w:pPr>
       <w:r>
         <w:rPr>
           <w:rStyle w:val="Pokec"/>
           <w:color w:val="auto"/>
         </w:rPr>
-        <w:t xml:space="preserve"> a čestné prohlášení, že odevzdaná verze bakalářské práce a verze elektronická, nahraná do IS/STAG jsou totožné ve znění:</w:t>
-      </w:r>
-    </w:p>
-    <w:p>
-      <w:pPr>
+        <w:lastRenderedPageBreak/>
+        <w:t>Zde bych chtěl poděkovat vedoucímu</w:t>
+      </w:r>
+      <w:r>
         <w:rPr>
           <w:rStyle w:val="Pokec"/>
           <w:color w:val="auto"/>
         </w:rPr>
-      </w:pPr>
+        <w:t xml:space="preserve"> </w:t>
+      </w:r>
       <w:r>
         <w:rPr>
           <w:rStyle w:val="Pokec"/>
           <w:color w:val="auto"/>
         </w:rPr>
-        <w:t>Prohlašuji, že odevzdaná verze bakalářské/diplomové práce a verze elektronická nahraná do IS/STAG jsou totožné.</w:t>
-      </w:r>
-    </w:p>
-    <w:p>
-      <w:pPr>
+        <w:t>práce</w:t>
+      </w:r>
+      <w:r>
         <w:rPr>
           <w:rStyle w:val="Pokec"/>
           <w:color w:val="auto"/>
         </w:rPr>
+        <w:t xml:space="preserve"> Ing. et Ing. Eriku Královi, Ph.D. za vedení, rady a konzultace při psaní této bakalářské práce.</w:t>
+      </w:r>
+      <w:r>
+        <w:rPr>
+          <w:rStyle w:val="Pokec"/>
+          <w:color w:val="auto"/>
+        </w:rPr>
+        <w:t xml:space="preserve"> Dále bych chtěl poděkovat své přítelkyni Veronice a celé rodině za podporu.</w:t>
+      </w:r>
+    </w:p>
+    <w:p>
+      <w:pPr>
+        <w:rPr>
+          <w:rStyle w:val="Pokec"/>
+          <w:color w:val="auto"/>
+        </w:rPr>
+      </w:pPr>
+      <w:r>
+        <w:rPr>
+          <w:rStyle w:val="Pokec"/>
+          <w:color w:val="auto"/>
+        </w:rPr>
+        <w:t>Prohlašuji, že odevzdaná verze bakalářské/diplomové práce a verze elektronická nahraná do IS/STAG jsou totožné.</w:t>
+      </w:r>
+    </w:p>
+    <w:p>
+      <w:pPr>
+        <w:rPr>
+          <w:rStyle w:val="Pokec"/>
+          <w:color w:val="auto"/>
+        </w:rPr>
       </w:pPr>
     </w:p>
     <w:p/>
@@ -969,37 +1495,36 @@
         <w:pStyle w:val="Nadpis-Obsah"/>
         <w:pageBreakBefore/>
       </w:pPr>
-      <w:bookmarkStart w:id="2" w:name="_Toc37577729"/>
-      <w:bookmarkStart w:id="3" w:name="_Toc88120440"/>
-      <w:bookmarkStart w:id="4" w:name="_Toc88120677"/>
-      <w:bookmarkStart w:id="5" w:name="_Toc88120889"/>
-      <w:bookmarkStart w:id="6" w:name="_Toc88120993"/>
-      <w:bookmarkStart w:id="7" w:name="_Toc88121036"/>
-      <w:bookmarkStart w:id="8" w:name="_Toc88121173"/>
-      <w:bookmarkStart w:id="9" w:name="_Toc88121547"/>
-      <w:bookmarkStart w:id="10" w:name="_Toc88121604"/>
-      <w:bookmarkStart w:id="11" w:name="_Toc88121742"/>
-      <w:bookmarkStart w:id="12" w:name="_Toc88122008"/>
-      <w:bookmarkStart w:id="13" w:name="_Toc88124611"/>
-      <w:bookmarkStart w:id="14" w:name="_Toc88124648"/>
-      <w:bookmarkStart w:id="15" w:name="_Toc88124798"/>
-      <w:bookmarkStart w:id="16" w:name="_Toc88125781"/>
-      <w:bookmarkStart w:id="17" w:name="_Toc88126301"/>
-      <w:bookmarkStart w:id="18" w:name="_Toc88126452"/>
-      <w:bookmarkStart w:id="19" w:name="_Toc88126519"/>
-      <w:bookmarkStart w:id="20" w:name="_Toc88126548"/>
-      <w:bookmarkStart w:id="21" w:name="_Toc88126764"/>
-      <w:bookmarkStart w:id="22" w:name="_Toc88126854"/>
-      <w:bookmarkStart w:id="23" w:name="_Toc88127095"/>
-      <w:bookmarkStart w:id="24" w:name="_Toc88127138"/>
-      <w:bookmarkStart w:id="25" w:name="_Toc88128503"/>
-      <w:bookmarkStart w:id="26" w:name="_Toc107634140"/>
-      <w:bookmarkStart w:id="27" w:name="_Toc107635157"/>
+      <w:bookmarkStart w:id="3" w:name="_Toc37577729"/>
+      <w:bookmarkStart w:id="4" w:name="_Toc88120440"/>
+      <w:bookmarkStart w:id="5" w:name="_Toc88120677"/>
+      <w:bookmarkStart w:id="6" w:name="_Toc88120889"/>
+      <w:bookmarkStart w:id="7" w:name="_Toc88120993"/>
+      <w:bookmarkStart w:id="8" w:name="_Toc88121036"/>
+      <w:bookmarkStart w:id="9" w:name="_Toc88121173"/>
+      <w:bookmarkStart w:id="10" w:name="_Toc88121547"/>
+      <w:bookmarkStart w:id="11" w:name="_Toc88121604"/>
+      <w:bookmarkStart w:id="12" w:name="_Toc88121742"/>
+      <w:bookmarkStart w:id="13" w:name="_Toc88122008"/>
+      <w:bookmarkStart w:id="14" w:name="_Toc88124611"/>
+      <w:bookmarkStart w:id="15" w:name="_Toc88124648"/>
+      <w:bookmarkStart w:id="16" w:name="_Toc88124798"/>
+      <w:bookmarkStart w:id="17" w:name="_Toc88125781"/>
+      <w:bookmarkStart w:id="18" w:name="_Toc88126301"/>
+      <w:bookmarkStart w:id="19" w:name="_Toc88126452"/>
+      <w:bookmarkStart w:id="20" w:name="_Toc88126519"/>
+      <w:bookmarkStart w:id="21" w:name="_Toc88126548"/>
+      <w:bookmarkStart w:id="22" w:name="_Toc88126764"/>
+      <w:bookmarkStart w:id="23" w:name="_Toc88126854"/>
+      <w:bookmarkStart w:id="24" w:name="_Toc88127095"/>
+      <w:bookmarkStart w:id="25" w:name="_Toc88127138"/>
+      <w:bookmarkStart w:id="26" w:name="_Toc88128503"/>
+      <w:bookmarkStart w:id="27" w:name="_Toc107634140"/>
+      <w:bookmarkStart w:id="28" w:name="_Toc107635157"/>
       <w:r>
         <w:lastRenderedPageBreak/>
         <w:t>OBSAH</w:t>
       </w:r>
-      <w:bookmarkEnd w:id="2"/>
       <w:bookmarkEnd w:id="3"/>
       <w:bookmarkEnd w:id="4"/>
       <w:bookmarkEnd w:id="5"/>
@@ -1025,6 +1550,7 @@
       <w:bookmarkEnd w:id="25"/>
       <w:bookmarkEnd w:id="26"/>
       <w:bookmarkEnd w:id="27"/>
+      <w:bookmarkEnd w:id="28"/>
     </w:p>
     <w:p>
       <w:pPr>
@@ -1056,7 +1582,7 @@
         </w:rPr>
         <w:fldChar w:fldCharType="separate"/>
       </w:r>
-      <w:hyperlink w:anchor="_Toc8584222" w:history="1">
+      <w:hyperlink w:anchor="_Toc8594030" w:history="1">
         <w:r>
           <w:rPr>
             <w:rStyle w:val="Hypertextovodkaz"/>
@@ -1079,7 +1605,7 @@
           <w:rPr>
             <w:webHidden/>
           </w:rPr>
-          <w:instrText xml:space="preserve"> PAGEREF _Toc8584222 \h </w:instrText>
+          <w:instrText xml:space="preserve"> PAGEREF _Toc8594030 \h </w:instrText>
         </w:r>
         <w:r>
           <w:rPr>
@@ -1117,7 +1643,7 @@
           <w:szCs w:val="24"/>
         </w:rPr>
       </w:pPr>
-      <w:hyperlink w:anchor="_Toc8584223" w:history="1">
+      <w:hyperlink w:anchor="_Toc8594031" w:history="1">
         <w:r>
           <w:rPr>
             <w:rStyle w:val="Hypertextovodkaz"/>
@@ -1140,7 +1666,7 @@
           <w:rPr>
             <w:webHidden/>
           </w:rPr>
-          <w:instrText xml:space="preserve"> PAGEREF _Toc8584223 \h </w:instrText>
+          <w:instrText xml:space="preserve"> PAGEREF _Toc8594031 \h </w:instrText>
         </w:r>
         <w:r>
           <w:rPr>
@@ -1176,7 +1702,7 @@
           <w:caps w:val="0"/>
         </w:rPr>
       </w:pPr>
-      <w:hyperlink w:anchor="_Toc8584224" w:history="1">
+      <w:hyperlink w:anchor="_Toc8594032" w:history="1">
         <w:r>
           <w:rPr>
             <w:rStyle w:val="Hypertextovodkaz"/>
@@ -1213,7 +1739,7 @@
           <w:rPr>
             <w:webHidden/>
           </w:rPr>
-          <w:instrText xml:space="preserve"> PAGEREF _Toc8584224 \h </w:instrText>
+          <w:instrText xml:space="preserve"> PAGEREF _Toc8594032 \h </w:instrText>
         </w:r>
         <w:r>
           <w:rPr>
@@ -1248,7 +1774,7 @@
           <w:smallCaps w:val="0"/>
         </w:rPr>
       </w:pPr>
-      <w:hyperlink w:anchor="_Toc8584225" w:history="1">
+      <w:hyperlink w:anchor="_Toc8594033" w:history="1">
         <w:r>
           <w:rPr>
             <w:rStyle w:val="Hypertextovodkaz"/>
@@ -1284,7 +1810,7 @@
           <w:rPr>
             <w:webHidden/>
           </w:rPr>
-          <w:instrText xml:space="preserve"> PAGEREF _Toc8584225 \h </w:instrText>
+          <w:instrText xml:space="preserve"> PAGEREF _Toc8594033 \h </w:instrText>
         </w:r>
         <w:r>
           <w:rPr>
@@ -1321,7 +1847,7 @@
           <w:rFonts w:asciiTheme="minorHAnsi" w:eastAsiaTheme="minorEastAsia" w:hAnsiTheme="minorHAnsi" w:cstheme="minorBidi"/>
         </w:rPr>
       </w:pPr>
-      <w:hyperlink w:anchor="_Toc8584226" w:history="1">
+      <w:hyperlink w:anchor="_Toc8594034" w:history="1">
         <w:r>
           <w:rPr>
             <w:rStyle w:val="Hypertextovodkaz"/>
@@ -1356,7 +1882,7 @@
           <w:rPr>
             <w:webHidden/>
           </w:rPr>
-          <w:instrText xml:space="preserve"> PAGEREF _Toc8584226 \h </w:instrText>
+          <w:instrText xml:space="preserve"> PAGEREF _Toc8594034 \h </w:instrText>
         </w:r>
         <w:r>
           <w:rPr>
@@ -1391,7 +1917,7 @@
           <w:smallCaps w:val="0"/>
         </w:rPr>
       </w:pPr>
-      <w:hyperlink w:anchor="_Toc8584227" w:history="1">
+      <w:hyperlink w:anchor="_Toc8594035" w:history="1">
         <w:r>
           <w:rPr>
             <w:rStyle w:val="Hypertextovodkaz"/>
@@ -1427,7 +1953,7 @@
           <w:rPr>
             <w:webHidden/>
           </w:rPr>
-          <w:instrText xml:space="preserve"> PAGEREF _Toc8584227 \h </w:instrText>
+          <w:instrText xml:space="preserve"> PAGEREF _Toc8594035 \h </w:instrText>
         </w:r>
         <w:r>
           <w:rPr>
@@ -1464,7 +1990,7 @@
           <w:rFonts w:asciiTheme="minorHAnsi" w:eastAsiaTheme="minorEastAsia" w:hAnsiTheme="minorHAnsi" w:cstheme="minorBidi"/>
         </w:rPr>
       </w:pPr>
-      <w:hyperlink w:anchor="_Toc8584228" w:history="1">
+      <w:hyperlink w:anchor="_Toc8594036" w:history="1">
         <w:r>
           <w:rPr>
             <w:rStyle w:val="Hypertextovodkaz"/>
@@ -1499,7 +2025,7 @@
           <w:rPr>
             <w:webHidden/>
           </w:rPr>
-          <w:instrText xml:space="preserve"> PAGEREF _Toc8584228 \h </w:instrText>
+          <w:instrText xml:space="preserve"> PAGEREF _Toc8594036 \h </w:instrText>
         </w:r>
         <w:r>
           <w:rPr>
@@ -1534,7 +2060,7 @@
           <w:smallCaps w:val="0"/>
         </w:rPr>
       </w:pPr>
-      <w:hyperlink w:anchor="_Toc8584229" w:history="1">
+      <w:hyperlink w:anchor="_Toc8594037" w:history="1">
         <w:r>
           <w:rPr>
             <w:rStyle w:val="Hypertextovodkaz"/>
@@ -1570,7 +2096,7 @@
           <w:rPr>
             <w:webHidden/>
           </w:rPr>
-          <w:instrText xml:space="preserve"> PAGEREF _Toc8584229 \h </w:instrText>
+          <w:instrText xml:space="preserve"> PAGEREF _Toc8594037 \h </w:instrText>
         </w:r>
         <w:r>
           <w:rPr>
@@ -1606,7 +2132,7 @@
           <w:caps w:val="0"/>
         </w:rPr>
       </w:pPr>
-      <w:hyperlink w:anchor="_Toc8584230" w:history="1">
+      <w:hyperlink w:anchor="_Toc8594038" w:history="1">
         <w:r>
           <w:rPr>
             <w:rStyle w:val="Hypertextovodkaz"/>
@@ -1643,7 +2169,7 @@
           <w:rPr>
             <w:webHidden/>
           </w:rPr>
-          <w:instrText xml:space="preserve"> PAGEREF _Toc8584230 \h </w:instrText>
+          <w:instrText xml:space="preserve"> PAGEREF _Toc8594038 \h </w:instrText>
         </w:r>
         <w:r>
           <w:rPr>
@@ -1678,7 +2204,7 @@
           <w:smallCaps w:val="0"/>
         </w:rPr>
       </w:pPr>
-      <w:hyperlink w:anchor="_Toc8584231" w:history="1">
+      <w:hyperlink w:anchor="_Toc8594039" w:history="1">
         <w:r>
           <w:rPr>
             <w:rStyle w:val="Hypertextovodkaz"/>
@@ -1714,7 +2240,7 @@
           <w:rPr>
             <w:webHidden/>
           </w:rPr>
-          <w:instrText xml:space="preserve"> PAGEREF _Toc8584231 \h </w:instrText>
+          <w:instrText xml:space="preserve"> PAGEREF _Toc8594039 \h </w:instrText>
         </w:r>
         <w:r>
           <w:rPr>
@@ -1749,7 +2275,7 @@
           <w:smallCaps w:val="0"/>
         </w:rPr>
       </w:pPr>
-      <w:hyperlink w:anchor="_Toc8584232" w:history="1">
+      <w:hyperlink w:anchor="_Toc8594040" w:history="1">
         <w:r>
           <w:rPr>
             <w:rStyle w:val="Hypertextovodkaz"/>
@@ -1785,7 +2311,7 @@
           <w:rPr>
             <w:webHidden/>
           </w:rPr>
-          <w:instrText xml:space="preserve"> PAGEREF _Toc8584232 \h </w:instrText>
+          <w:instrText xml:space="preserve"> PAGEREF _Toc8594040 \h </w:instrText>
         </w:r>
         <w:r>
           <w:rPr>
@@ -1820,7 +2346,7 @@
           <w:smallCaps w:val="0"/>
         </w:rPr>
       </w:pPr>
-      <w:hyperlink w:anchor="_Toc8584233" w:history="1">
+      <w:hyperlink w:anchor="_Toc8594041" w:history="1">
         <w:r>
           <w:rPr>
             <w:rStyle w:val="Hypertextovodkaz"/>
@@ -1856,7 +2382,7 @@
           <w:rPr>
             <w:webHidden/>
           </w:rPr>
-          <w:instrText xml:space="preserve"> PAGEREF _Toc8584233 \h </w:instrText>
+          <w:instrText xml:space="preserve"> PAGEREF _Toc8594041 \h </w:instrText>
         </w:r>
         <w:r>
           <w:rPr>
@@ -1891,7 +2417,7 @@
           <w:smallCaps w:val="0"/>
         </w:rPr>
       </w:pPr>
-      <w:hyperlink w:anchor="_Toc8584234" w:history="1">
+      <w:hyperlink w:anchor="_Toc8594042" w:history="1">
         <w:r>
           <w:rPr>
             <w:rStyle w:val="Hypertextovodkaz"/>
@@ -1927,7 +2453,7 @@
           <w:rPr>
             <w:webHidden/>
           </w:rPr>
-          <w:instrText xml:space="preserve"> PAGEREF _Toc8584234 \h </w:instrText>
+          <w:instrText xml:space="preserve"> PAGEREF _Toc8594042 \h </w:instrText>
         </w:r>
         <w:r>
           <w:rPr>
@@ -1963,7 +2489,7 @@
           <w:caps w:val="0"/>
         </w:rPr>
       </w:pPr>
-      <w:hyperlink w:anchor="_Toc8584235" w:history="1">
+      <w:hyperlink w:anchor="_Toc8594043" w:history="1">
         <w:r>
           <w:rPr>
             <w:rStyle w:val="Hypertextovodkaz"/>
@@ -2000,7 +2526,7 @@
           <w:rPr>
             <w:webHidden/>
           </w:rPr>
-          <w:instrText xml:space="preserve"> PAGEREF _Toc8584235 \h </w:instrText>
+          <w:instrText xml:space="preserve"> PAGEREF _Toc8594043 \h </w:instrText>
         </w:r>
         <w:r>
           <w:rPr>
@@ -2035,7 +2561,7 @@
           <w:smallCaps w:val="0"/>
         </w:rPr>
       </w:pPr>
-      <w:hyperlink w:anchor="_Toc8584236" w:history="1">
+      <w:hyperlink w:anchor="_Toc8594044" w:history="1">
         <w:r>
           <w:rPr>
             <w:rStyle w:val="Hypertextovodkaz"/>
@@ -2071,7 +2597,7 @@
           <w:rPr>
             <w:webHidden/>
           </w:rPr>
-          <w:instrText xml:space="preserve"> PAGEREF _Toc8584236 \h </w:instrText>
+          <w:instrText xml:space="preserve"> PAGEREF _Toc8594044 \h </w:instrText>
         </w:r>
         <w:r>
           <w:rPr>
@@ -2106,7 +2632,7 @@
           <w:smallCaps w:val="0"/>
         </w:rPr>
       </w:pPr>
-      <w:hyperlink w:anchor="_Toc8584237" w:history="1">
+      <w:hyperlink w:anchor="_Toc8594045" w:history="1">
         <w:r>
           <w:rPr>
             <w:rStyle w:val="Hypertextovodkaz"/>
@@ -2142,7 +2668,7 @@
           <w:rPr>
             <w:webHidden/>
           </w:rPr>
-          <w:instrText xml:space="preserve"> PAGEREF _Toc8584237 \h </w:instrText>
+          <w:instrText xml:space="preserve"> PAGEREF _Toc8594045 \h </w:instrText>
         </w:r>
         <w:r>
           <w:rPr>
@@ -2179,7 +2705,7 @@
           <w:rFonts w:asciiTheme="minorHAnsi" w:eastAsiaTheme="minorEastAsia" w:hAnsiTheme="minorHAnsi" w:cstheme="minorBidi"/>
         </w:rPr>
       </w:pPr>
-      <w:hyperlink w:anchor="_Toc8584238" w:history="1">
+      <w:hyperlink w:anchor="_Toc8594046" w:history="1">
         <w:r>
           <w:rPr>
             <w:rStyle w:val="Hypertextovodkaz"/>
@@ -2214,7 +2740,7 @@
           <w:rPr>
             <w:webHidden/>
           </w:rPr>
-          <w:instrText xml:space="preserve"> PAGEREF _Toc8584238 \h </w:instrText>
+          <w:instrText xml:space="preserve"> PAGEREF _Toc8594046 \h </w:instrText>
         </w:r>
         <w:r>
           <w:rPr>
@@ -2249,7 +2775,7 @@
           <w:smallCaps w:val="0"/>
         </w:rPr>
       </w:pPr>
-      <w:hyperlink w:anchor="_Toc8584239" w:history="1">
+      <w:hyperlink w:anchor="_Toc8594047" w:history="1">
         <w:r>
           <w:rPr>
             <w:rStyle w:val="Hypertextovodkaz"/>
@@ -2285,7 +2811,7 @@
           <w:rPr>
             <w:webHidden/>
           </w:rPr>
-          <w:instrText xml:space="preserve"> PAGEREF _Toc8584239 \h </w:instrText>
+          <w:instrText xml:space="preserve"> PAGEREF _Toc8594047 \h </w:instrText>
         </w:r>
         <w:r>
           <w:rPr>
@@ -2320,7 +2846,7 @@
           <w:smallCaps w:val="0"/>
         </w:rPr>
       </w:pPr>
-      <w:hyperlink w:anchor="_Toc8584240" w:history="1">
+      <w:hyperlink w:anchor="_Toc8594048" w:history="1">
         <w:r>
           <w:rPr>
             <w:rStyle w:val="Hypertextovodkaz"/>
@@ -2356,7 +2882,7 @@
           <w:rPr>
             <w:webHidden/>
           </w:rPr>
-          <w:instrText xml:space="preserve"> PAGEREF _Toc8584240 \h </w:instrText>
+          <w:instrText xml:space="preserve"> PAGEREF _Toc8594048 \h </w:instrText>
         </w:r>
         <w:r>
           <w:rPr>
@@ -2392,7 +2918,7 @@
           <w:caps w:val="0"/>
         </w:rPr>
       </w:pPr>
-      <w:hyperlink w:anchor="_Toc8584241" w:history="1">
+      <w:hyperlink w:anchor="_Toc8594049" w:history="1">
         <w:r>
           <w:rPr>
             <w:rStyle w:val="Hypertextovodkaz"/>
@@ -2429,7 +2955,7 @@
           <w:rPr>
             <w:webHidden/>
           </w:rPr>
-          <w:instrText xml:space="preserve"> PAGEREF _Toc8584241 \h </w:instrText>
+          <w:instrText xml:space="preserve"> PAGEREF _Toc8594049 \h </w:instrText>
         </w:r>
         <w:r>
           <w:rPr>
@@ -2464,7 +2990,7 @@
           <w:smallCaps w:val="0"/>
         </w:rPr>
       </w:pPr>
-      <w:hyperlink w:anchor="_Toc8584242" w:history="1">
+      <w:hyperlink w:anchor="_Toc8594050" w:history="1">
         <w:r>
           <w:rPr>
             <w:rStyle w:val="Hypertextovodkaz"/>
@@ -2500,7 +3026,7 @@
           <w:rPr>
             <w:webHidden/>
           </w:rPr>
-          <w:instrText xml:space="preserve"> PAGEREF _Toc8584242 \h </w:instrText>
+          <w:instrText xml:space="preserve"> PAGEREF _Toc8594050 \h </w:instrText>
         </w:r>
         <w:r>
           <w:rPr>
@@ -2535,7 +3061,7 @@
           <w:smallCaps w:val="0"/>
         </w:rPr>
       </w:pPr>
-      <w:hyperlink w:anchor="_Toc8584243" w:history="1">
+      <w:hyperlink w:anchor="_Toc8594051" w:history="1">
         <w:r>
           <w:rPr>
             <w:rStyle w:val="Hypertextovodkaz"/>
@@ -2571,7 +3097,7 @@
           <w:rPr>
             <w:webHidden/>
           </w:rPr>
-          <w:instrText xml:space="preserve"> PAGEREF _Toc8584243 \h </w:instrText>
+          <w:instrText xml:space="preserve"> PAGEREF _Toc8594051 \h </w:instrText>
         </w:r>
         <w:r>
           <w:rPr>
@@ -2606,7 +3132,7 @@
           <w:smallCaps w:val="0"/>
         </w:rPr>
       </w:pPr>
-      <w:hyperlink w:anchor="_Toc8584244" w:history="1">
+      <w:hyperlink w:anchor="_Toc8594052" w:history="1">
         <w:r>
           <w:rPr>
             <w:rStyle w:val="Hypertextovodkaz"/>
@@ -2642,7 +3168,7 @@
           <w:rPr>
             <w:webHidden/>
           </w:rPr>
-          <w:instrText xml:space="preserve"> PAGEREF _Toc8584244 \h </w:instrText>
+          <w:instrText xml:space="preserve"> PAGEREF _Toc8594052 \h </w:instrText>
         </w:r>
         <w:r>
           <w:rPr>
@@ -2678,7 +3204,7 @@
           <w:caps w:val="0"/>
         </w:rPr>
       </w:pPr>
-      <w:hyperlink w:anchor="_Toc8584245" w:history="1">
+      <w:hyperlink w:anchor="_Toc8594053" w:history="1">
         <w:r>
           <w:rPr>
             <w:rStyle w:val="Hypertextovodkaz"/>
@@ -2715,7 +3241,7 @@
           <w:rPr>
             <w:webHidden/>
           </w:rPr>
-          <w:instrText xml:space="preserve"> PAGEREF _Toc8584245 \h </w:instrText>
+          <w:instrText xml:space="preserve"> PAGEREF _Toc8594053 \h </w:instrText>
         </w:r>
         <w:r>
           <w:rPr>
@@ -2750,7 +3276,7 @@
           <w:smallCaps w:val="0"/>
         </w:rPr>
       </w:pPr>
-      <w:hyperlink w:anchor="_Toc8584246" w:history="1">
+      <w:hyperlink w:anchor="_Toc8594054" w:history="1">
         <w:r>
           <w:rPr>
             <w:rStyle w:val="Hypertextovodkaz"/>
@@ -2786,7 +3312,7 @@
           <w:rPr>
             <w:webHidden/>
           </w:rPr>
-          <w:instrText xml:space="preserve"> PAGEREF _Toc8584246 \h </w:instrText>
+          <w:instrText xml:space="preserve"> PAGEREF _Toc8594054 \h </w:instrText>
         </w:r>
         <w:r>
           <w:rPr>
@@ -2821,7 +3347,7 @@
           <w:smallCaps w:val="0"/>
         </w:rPr>
       </w:pPr>
-      <w:hyperlink w:anchor="_Toc8584247" w:history="1">
+      <w:hyperlink w:anchor="_Toc8594055" w:history="1">
         <w:r>
           <w:rPr>
             <w:rStyle w:val="Hypertextovodkaz"/>
@@ -2857,7 +3383,7 @@
           <w:rPr>
             <w:webHidden/>
           </w:rPr>
-          <w:instrText xml:space="preserve"> PAGEREF _Toc8584247 \h </w:instrText>
+          <w:instrText xml:space="preserve"> PAGEREF _Toc8594055 \h </w:instrText>
         </w:r>
         <w:r>
           <w:rPr>
@@ -2894,7 +3420,7 @@
           <w:rFonts w:asciiTheme="minorHAnsi" w:eastAsiaTheme="minorEastAsia" w:hAnsiTheme="minorHAnsi" w:cstheme="minorBidi"/>
         </w:rPr>
       </w:pPr>
-      <w:hyperlink w:anchor="_Toc8584248" w:history="1">
+      <w:hyperlink w:anchor="_Toc8594056" w:history="1">
         <w:r>
           <w:rPr>
             <w:rStyle w:val="Hypertextovodkaz"/>
@@ -2929,7 +3455,7 @@
           <w:rPr>
             <w:webHidden/>
           </w:rPr>
-          <w:instrText xml:space="preserve"> PAGEREF _Toc8584248 \h </w:instrText>
+          <w:instrText xml:space="preserve"> PAGEREF _Toc8594056 \h </w:instrText>
         </w:r>
         <w:r>
           <w:rPr>
@@ -2966,7 +3492,7 @@
           <w:rFonts w:asciiTheme="minorHAnsi" w:eastAsiaTheme="minorEastAsia" w:hAnsiTheme="minorHAnsi" w:cstheme="minorBidi"/>
         </w:rPr>
       </w:pPr>
-      <w:hyperlink w:anchor="_Toc8584249" w:history="1">
+      <w:hyperlink w:anchor="_Toc8594057" w:history="1">
         <w:r>
           <w:rPr>
             <w:rStyle w:val="Hypertextovodkaz"/>
@@ -3001,7 +3527,7 @@
           <w:rPr>
             <w:webHidden/>
           </w:rPr>
-          <w:instrText xml:space="preserve"> PAGEREF _Toc8584249 \h </w:instrText>
+          <w:instrText xml:space="preserve"> PAGEREF _Toc8594057 \h </w:instrText>
         </w:r>
         <w:r>
           <w:rPr>
@@ -3039,7 +3565,7 @@
           <w:szCs w:val="24"/>
         </w:rPr>
       </w:pPr>
-      <w:hyperlink w:anchor="_Toc8584250" w:history="1">
+      <w:hyperlink w:anchor="_Toc8594058" w:history="1">
         <w:r>
           <w:rPr>
             <w:rStyle w:val="Hypertextovodkaz"/>
@@ -3062,7 +3588,7 @@
           <w:rPr>
             <w:webHidden/>
           </w:rPr>
-          <w:instrText xml:space="preserve"> PAGEREF _Toc8584250 \h </w:instrText>
+          <w:instrText xml:space="preserve"> PAGEREF _Toc8594058 \h </w:instrText>
         </w:r>
         <w:r>
           <w:rPr>
@@ -3098,7 +3624,7 @@
           <w:caps w:val="0"/>
         </w:rPr>
       </w:pPr>
-      <w:hyperlink w:anchor="_Toc8584251" w:history="1">
+      <w:hyperlink w:anchor="_Toc8594059" w:history="1">
         <w:r>
           <w:rPr>
             <w:rStyle w:val="Hypertextovodkaz"/>
@@ -3135,7 +3661,7 @@
           <w:rPr>
             <w:webHidden/>
           </w:rPr>
-          <w:instrText xml:space="preserve"> PAGEREF _Toc8584251 \h </w:instrText>
+          <w:instrText xml:space="preserve"> PAGEREF _Toc8594059 \h </w:instrText>
         </w:r>
         <w:r>
           <w:rPr>
@@ -3170,7 +3696,7 @@
           <w:smallCaps w:val="0"/>
         </w:rPr>
       </w:pPr>
-      <w:hyperlink w:anchor="_Toc8584252" w:history="1">
+      <w:hyperlink w:anchor="_Toc8594060" w:history="1">
         <w:r>
           <w:rPr>
             <w:rStyle w:val="Hypertextovodkaz"/>
@@ -3206,7 +3732,7 @@
           <w:rPr>
             <w:webHidden/>
           </w:rPr>
-          <w:instrText xml:space="preserve"> PAGEREF _Toc8584252 \h </w:instrText>
+          <w:instrText xml:space="preserve"> PAGEREF _Toc8594060 \h </w:instrText>
         </w:r>
         <w:r>
           <w:rPr>
@@ -3243,7 +3769,7 @@
           <w:rFonts w:asciiTheme="minorHAnsi" w:eastAsiaTheme="minorEastAsia" w:hAnsiTheme="minorHAnsi" w:cstheme="minorBidi"/>
         </w:rPr>
       </w:pPr>
-      <w:hyperlink w:anchor="_Toc8584253" w:history="1">
+      <w:hyperlink w:anchor="_Toc8594061" w:history="1">
         <w:r>
           <w:rPr>
             <w:rStyle w:val="Hypertextovodkaz"/>
@@ -3278,7 +3804,7 @@
           <w:rPr>
             <w:webHidden/>
           </w:rPr>
-          <w:instrText xml:space="preserve"> PAGEREF _Toc8584253 \h </w:instrText>
+          <w:instrText xml:space="preserve"> PAGEREF _Toc8594061 \h </w:instrText>
         </w:r>
         <w:r>
           <w:rPr>
@@ -3315,7 +3841,7 @@
           <w:rFonts w:asciiTheme="minorHAnsi" w:eastAsiaTheme="minorEastAsia" w:hAnsiTheme="minorHAnsi" w:cstheme="minorBidi"/>
         </w:rPr>
       </w:pPr>
-      <w:hyperlink w:anchor="_Toc8584254" w:history="1">
+      <w:hyperlink w:anchor="_Toc8594062" w:history="1">
         <w:r>
           <w:rPr>
             <w:rStyle w:val="Hypertextovodkaz"/>
@@ -3350,7 +3876,7 @@
           <w:rPr>
             <w:webHidden/>
           </w:rPr>
-          <w:instrText xml:space="preserve"> PAGEREF _Toc8584254 \h </w:instrText>
+          <w:instrText xml:space="preserve"> PAGEREF _Toc8594062 \h </w:instrText>
         </w:r>
         <w:r>
           <w:rPr>
@@ -3385,7 +3911,7 @@
           <w:smallCaps w:val="0"/>
         </w:rPr>
       </w:pPr>
-      <w:hyperlink w:anchor="_Toc8584255" w:history="1">
+      <w:hyperlink w:anchor="_Toc8594063" w:history="1">
         <w:r>
           <w:rPr>
             <w:rStyle w:val="Hypertextovodkaz"/>
@@ -3421,7 +3947,7 @@
           <w:rPr>
             <w:webHidden/>
           </w:rPr>
-          <w:instrText xml:space="preserve"> PAGEREF _Toc8584255 \h </w:instrText>
+          <w:instrText xml:space="preserve"> PAGEREF _Toc8594063 \h </w:instrText>
         </w:r>
         <w:r>
           <w:rPr>
@@ -3456,7 +3982,7 @@
           <w:smallCaps w:val="0"/>
         </w:rPr>
       </w:pPr>
-      <w:hyperlink w:anchor="_Toc8584257" w:history="1">
+      <w:hyperlink w:anchor="_Toc8594065" w:history="1">
         <w:r>
           <w:rPr>
             <w:rStyle w:val="Hypertextovodkaz"/>
@@ -3492,7 +4018,7 @@
           <w:rPr>
             <w:webHidden/>
           </w:rPr>
-          <w:instrText xml:space="preserve"> PAGEREF _Toc8584257 \h </w:instrText>
+          <w:instrText xml:space="preserve"> PAGEREF _Toc8594065 \h </w:instrText>
         </w:r>
         <w:r>
           <w:rPr>
@@ -3529,7 +4055,7 @@
           <w:rFonts w:asciiTheme="minorHAnsi" w:eastAsiaTheme="minorEastAsia" w:hAnsiTheme="minorHAnsi" w:cstheme="minorBidi"/>
         </w:rPr>
       </w:pPr>
-      <w:hyperlink w:anchor="_Toc8584258" w:history="1">
+      <w:hyperlink w:anchor="_Toc8594066" w:history="1">
         <w:r>
           <w:rPr>
             <w:rStyle w:val="Hypertextovodkaz"/>
@@ -3564,7 +4090,7 @@
           <w:rPr>
             <w:webHidden/>
           </w:rPr>
-          <w:instrText xml:space="preserve"> PAGEREF _Toc8584258 \h </w:instrText>
+          <w:instrText xml:space="preserve"> PAGEREF _Toc8594066 \h </w:instrText>
         </w:r>
         <w:r>
           <w:rPr>
@@ -3601,7 +4127,7 @@
           <w:rFonts w:asciiTheme="minorHAnsi" w:eastAsiaTheme="minorEastAsia" w:hAnsiTheme="minorHAnsi" w:cstheme="minorBidi"/>
         </w:rPr>
       </w:pPr>
-      <w:hyperlink w:anchor="_Toc8584259" w:history="1">
+      <w:hyperlink w:anchor="_Toc8594067" w:history="1">
         <w:r>
           <w:rPr>
             <w:rStyle w:val="Hypertextovodkaz"/>
@@ -3636,7 +4162,7 @@
           <w:rPr>
             <w:webHidden/>
           </w:rPr>
-          <w:instrText xml:space="preserve"> PAGEREF _Toc8584259 \h </w:instrText>
+          <w:instrText xml:space="preserve"> PAGEREF _Toc8594067 \h </w:instrText>
         </w:r>
         <w:r>
           <w:rPr>
@@ -3673,7 +4199,7 @@
           <w:rFonts w:asciiTheme="minorHAnsi" w:eastAsiaTheme="minorEastAsia" w:hAnsiTheme="minorHAnsi" w:cstheme="minorBidi"/>
         </w:rPr>
       </w:pPr>
-      <w:hyperlink w:anchor="_Toc8584260" w:history="1">
+      <w:hyperlink w:anchor="_Toc8594068" w:history="1">
         <w:r>
           <w:rPr>
             <w:rStyle w:val="Hypertextovodkaz"/>
@@ -3708,7 +4234,7 @@
           <w:rPr>
             <w:webHidden/>
           </w:rPr>
-          <w:instrText xml:space="preserve"> PAGEREF _Toc8584260 \h </w:instrText>
+          <w:instrText xml:space="preserve"> PAGEREF _Toc8594068 \h </w:instrText>
         </w:r>
         <w:r>
           <w:rPr>
@@ -3745,7 +4271,7 @@
           <w:rFonts w:asciiTheme="minorHAnsi" w:eastAsiaTheme="minorEastAsia" w:hAnsiTheme="minorHAnsi" w:cstheme="minorBidi"/>
         </w:rPr>
       </w:pPr>
-      <w:hyperlink w:anchor="_Toc8584261" w:history="1">
+      <w:hyperlink w:anchor="_Toc8594069" w:history="1">
         <w:r>
           <w:rPr>
             <w:rStyle w:val="Hypertextovodkaz"/>
@@ -3780,7 +4306,7 @@
           <w:rPr>
             <w:webHidden/>
           </w:rPr>
-          <w:instrText xml:space="preserve"> PAGEREF _Toc8584261 \h </w:instrText>
+          <w:instrText xml:space="preserve"> PAGEREF _Toc8594069 \h </w:instrText>
         </w:r>
         <w:r>
           <w:rPr>
@@ -3816,7 +4342,7 @@
           <w:caps w:val="0"/>
         </w:rPr>
       </w:pPr>
-      <w:hyperlink w:anchor="_Toc8584262" w:history="1">
+      <w:hyperlink w:anchor="_Toc8594070" w:history="1">
         <w:r>
           <w:rPr>
             <w:rStyle w:val="Hypertextovodkaz"/>
@@ -3853,7 +4379,7 @@
           <w:rPr>
             <w:webHidden/>
           </w:rPr>
-          <w:instrText xml:space="preserve"> PAGEREF _Toc8584262 \h </w:instrText>
+          <w:instrText xml:space="preserve"> PAGEREF _Toc8594070 \h </w:instrText>
         </w:r>
         <w:r>
           <w:rPr>
@@ -3888,7 +4414,7 @@
           <w:smallCaps w:val="0"/>
         </w:rPr>
       </w:pPr>
-      <w:hyperlink w:anchor="_Toc8584263" w:history="1">
+      <w:hyperlink w:anchor="_Toc8594071" w:history="1">
         <w:r>
           <w:rPr>
             <w:rStyle w:val="Hypertextovodkaz"/>
@@ -3924,7 +4450,7 @@
           <w:rPr>
             <w:webHidden/>
           </w:rPr>
-          <w:instrText xml:space="preserve"> PAGEREF _Toc8584263 \h </w:instrText>
+          <w:instrText xml:space="preserve"> PAGEREF _Toc8594071 \h </w:instrText>
         </w:r>
         <w:r>
           <w:rPr>
@@ -3959,7 +4485,7 @@
           <w:smallCaps w:val="0"/>
         </w:rPr>
       </w:pPr>
-      <w:hyperlink w:anchor="_Toc8584264" w:history="1">
+      <w:hyperlink w:anchor="_Toc8594072" w:history="1">
         <w:r>
           <w:rPr>
             <w:rStyle w:val="Hypertextovodkaz"/>
@@ -3995,7 +4521,7 @@
           <w:rPr>
             <w:webHidden/>
           </w:rPr>
-          <w:instrText xml:space="preserve"> PAGEREF _Toc8584264 \h </w:instrText>
+          <w:instrText xml:space="preserve"> PAGEREF _Toc8594072 \h </w:instrText>
         </w:r>
         <w:r>
           <w:rPr>
@@ -4031,7 +4557,7 @@
           <w:caps w:val="0"/>
         </w:rPr>
       </w:pPr>
-      <w:hyperlink w:anchor="_Toc8584265" w:history="1">
+      <w:hyperlink w:anchor="_Toc8594073" w:history="1">
         <w:r>
           <w:rPr>
             <w:rStyle w:val="Hypertextovodkaz"/>
@@ -4068,7 +4594,7 @@
           <w:rPr>
             <w:webHidden/>
           </w:rPr>
-          <w:instrText xml:space="preserve"> PAGEREF _Toc8584265 \h </w:instrText>
+          <w:instrText xml:space="preserve"> PAGEREF _Toc8594073 \h </w:instrText>
         </w:r>
         <w:r>
           <w:rPr>
@@ -4103,7 +4629,7 @@
           <w:smallCaps w:val="0"/>
         </w:rPr>
       </w:pPr>
-      <w:hyperlink w:anchor="_Toc8584266" w:history="1">
+      <w:hyperlink w:anchor="_Toc8594074" w:history="1">
         <w:r>
           <w:rPr>
             <w:rStyle w:val="Hypertextovodkaz"/>
@@ -4139,7 +4665,7 @@
           <w:rPr>
             <w:webHidden/>
           </w:rPr>
-          <w:instrText xml:space="preserve"> PAGEREF _Toc8584266 \h </w:instrText>
+          <w:instrText xml:space="preserve"> PAGEREF _Toc8594074 \h </w:instrText>
         </w:r>
         <w:r>
           <w:rPr>
@@ -4176,7 +4702,7 @@
           <w:rFonts w:asciiTheme="minorHAnsi" w:eastAsiaTheme="minorEastAsia" w:hAnsiTheme="minorHAnsi" w:cstheme="minorBidi"/>
         </w:rPr>
       </w:pPr>
-      <w:hyperlink w:anchor="_Toc8584267" w:history="1">
+      <w:hyperlink w:anchor="_Toc8594075" w:history="1">
         <w:r>
           <w:rPr>
             <w:rStyle w:val="Hypertextovodkaz"/>
@@ -4211,7 +4737,7 @@
           <w:rPr>
             <w:webHidden/>
           </w:rPr>
-          <w:instrText xml:space="preserve"> PAGEREF _Toc8584267 \h </w:instrText>
+          <w:instrText xml:space="preserve"> PAGEREF _Toc8594075 \h </w:instrText>
         </w:r>
         <w:r>
           <w:rPr>
@@ -4248,7 +4774,7 @@
           <w:rFonts w:asciiTheme="minorHAnsi" w:eastAsiaTheme="minorEastAsia" w:hAnsiTheme="minorHAnsi" w:cstheme="minorBidi"/>
         </w:rPr>
       </w:pPr>
-      <w:hyperlink w:anchor="_Toc8584268" w:history="1">
+      <w:hyperlink w:anchor="_Toc8594076" w:history="1">
         <w:r>
           <w:rPr>
             <w:rStyle w:val="Hypertextovodkaz"/>
@@ -4283,7 +4809,7 @@
           <w:rPr>
             <w:webHidden/>
           </w:rPr>
-          <w:instrText xml:space="preserve"> PAGEREF _Toc8584268 \h </w:instrText>
+          <w:instrText xml:space="preserve"> PAGEREF _Toc8594076 \h </w:instrText>
         </w:r>
         <w:r>
           <w:rPr>
@@ -4320,7 +4846,7 @@
           <w:rFonts w:asciiTheme="minorHAnsi" w:eastAsiaTheme="minorEastAsia" w:hAnsiTheme="minorHAnsi" w:cstheme="minorBidi"/>
         </w:rPr>
       </w:pPr>
-      <w:hyperlink w:anchor="_Toc8584269" w:history="1">
+      <w:hyperlink w:anchor="_Toc8594077" w:history="1">
         <w:r>
           <w:rPr>
             <w:rStyle w:val="Hypertextovodkaz"/>
@@ -4355,7 +4881,7 @@
           <w:rPr>
             <w:webHidden/>
           </w:rPr>
-          <w:instrText xml:space="preserve"> PAGEREF _Toc8584269 \h </w:instrText>
+          <w:instrText xml:space="preserve"> PAGEREF _Toc8594077 \h </w:instrText>
         </w:r>
         <w:r>
           <w:rPr>
@@ -4392,7 +4918,7 @@
           <w:rFonts w:asciiTheme="minorHAnsi" w:eastAsiaTheme="minorEastAsia" w:hAnsiTheme="minorHAnsi" w:cstheme="minorBidi"/>
         </w:rPr>
       </w:pPr>
-      <w:hyperlink w:anchor="_Toc8584270" w:history="1">
+      <w:hyperlink w:anchor="_Toc8594078" w:history="1">
         <w:r>
           <w:rPr>
             <w:rStyle w:val="Hypertextovodkaz"/>
@@ -4427,7 +4953,7 @@
           <w:rPr>
             <w:webHidden/>
           </w:rPr>
-          <w:instrText xml:space="preserve"> PAGEREF _Toc8584270 \h </w:instrText>
+          <w:instrText xml:space="preserve"> PAGEREF _Toc8594078 \h </w:instrText>
         </w:r>
         <w:r>
           <w:rPr>
@@ -4463,7 +4989,7 @@
           <w:caps w:val="0"/>
         </w:rPr>
       </w:pPr>
-      <w:hyperlink w:anchor="_Toc8584271" w:history="1">
+      <w:hyperlink w:anchor="_Toc8594079" w:history="1">
         <w:r>
           <w:rPr>
             <w:rStyle w:val="Hypertextovodkaz"/>
@@ -4500,7 +5026,7 @@
           <w:rPr>
             <w:webHidden/>
           </w:rPr>
-          <w:instrText xml:space="preserve"> PAGEREF _Toc8584271 \h </w:instrText>
+          <w:instrText xml:space="preserve"> PAGEREF _Toc8594079 \h </w:instrText>
         </w:r>
         <w:r>
           <w:rPr>
@@ -4535,7 +5061,7 @@
           <w:smallCaps w:val="0"/>
         </w:rPr>
       </w:pPr>
-      <w:hyperlink w:anchor="_Toc8584272" w:history="1">
+      <w:hyperlink w:anchor="_Toc8594080" w:history="1">
         <w:r>
           <w:rPr>
             <w:rStyle w:val="Hypertextovodkaz"/>
@@ -4571,7 +5097,7 @@
           <w:rPr>
             <w:webHidden/>
           </w:rPr>
-          <w:instrText xml:space="preserve"> PAGEREF _Toc8584272 \h </w:instrText>
+          <w:instrText xml:space="preserve"> PAGEREF _Toc8594080 \h </w:instrText>
         </w:r>
         <w:r>
           <w:rPr>
@@ -4606,7 +5132,7 @@
           <w:smallCaps w:val="0"/>
         </w:rPr>
       </w:pPr>
-      <w:hyperlink w:anchor="_Toc8584273" w:history="1">
+      <w:hyperlink w:anchor="_Toc8594081" w:history="1">
         <w:r>
           <w:rPr>
             <w:rStyle w:val="Hypertextovodkaz"/>
@@ -4642,7 +5168,7 @@
           <w:rPr>
             <w:webHidden/>
           </w:rPr>
-          <w:instrText xml:space="preserve"> PAGEREF _Toc8584273 \h </w:instrText>
+          <w:instrText xml:space="preserve"> PAGEREF _Toc8594081 \h </w:instrText>
         </w:r>
         <w:r>
           <w:rPr>
@@ -4679,7 +5205,7 @@
           <w:rFonts w:asciiTheme="minorHAnsi" w:eastAsiaTheme="minorEastAsia" w:hAnsiTheme="minorHAnsi" w:cstheme="minorBidi"/>
         </w:rPr>
       </w:pPr>
-      <w:hyperlink w:anchor="_Toc8584274" w:history="1">
+      <w:hyperlink w:anchor="_Toc8594082" w:history="1">
         <w:r>
           <w:rPr>
             <w:rStyle w:val="Hypertextovodkaz"/>
@@ -4714,7 +5240,7 @@
           <w:rPr>
             <w:webHidden/>
           </w:rPr>
-          <w:instrText xml:space="preserve"> PAGEREF _Toc8584274 \h </w:instrText>
+          <w:instrText xml:space="preserve"> PAGEREF _Toc8594082 \h </w:instrText>
         </w:r>
         <w:r>
           <w:rPr>
@@ -4751,7 +5277,7 @@
           <w:rFonts w:asciiTheme="minorHAnsi" w:eastAsiaTheme="minorEastAsia" w:hAnsiTheme="minorHAnsi" w:cstheme="minorBidi"/>
         </w:rPr>
       </w:pPr>
-      <w:hyperlink w:anchor="_Toc8584275" w:history="1">
+      <w:hyperlink w:anchor="_Toc8594083" w:history="1">
         <w:r>
           <w:rPr>
             <w:rStyle w:val="Hypertextovodkaz"/>
@@ -4786,7 +5312,7 @@
           <w:rPr>
             <w:webHidden/>
           </w:rPr>
-          <w:instrText xml:space="preserve"> PAGEREF _Toc8584275 \h </w:instrText>
+          <w:instrText xml:space="preserve"> PAGEREF _Toc8594083 \h </w:instrText>
         </w:r>
         <w:r>
           <w:rPr>
@@ -4822,7 +5348,7 @@
           <w:caps w:val="0"/>
         </w:rPr>
       </w:pPr>
-      <w:hyperlink w:anchor="_Toc8584276" w:history="1">
+      <w:hyperlink w:anchor="_Toc8594084" w:history="1">
         <w:r>
           <w:rPr>
             <w:rStyle w:val="Hypertextovodkaz"/>
@@ -4859,7 +5385,7 @@
           <w:rPr>
             <w:webHidden/>
           </w:rPr>
-          <w:instrText xml:space="preserve"> PAGEREF _Toc8584276 \h </w:instrText>
+          <w:instrText xml:space="preserve"> PAGEREF _Toc8594084 \h </w:instrText>
         </w:r>
         <w:r>
           <w:rPr>
@@ -4895,7 +5421,7 @@
           <w:caps w:val="0"/>
         </w:rPr>
       </w:pPr>
-      <w:hyperlink w:anchor="_Toc8584277" w:history="1">
+      <w:hyperlink w:anchor="_Toc8594085" w:history="1">
         <w:r>
           <w:rPr>
             <w:rStyle w:val="Hypertextovodkaz"/>
@@ -4918,7 +5444,7 @@
           <w:rPr>
             <w:webHidden/>
           </w:rPr>
-          <w:instrText xml:space="preserve"> PAGEREF _Toc8584277 \h </w:instrText>
+          <w:instrText xml:space="preserve"> PAGEREF _Toc8594085 \h </w:instrText>
         </w:r>
         <w:r>
           <w:rPr>
@@ -4935,7 +5461,7 @@
           <w:rPr>
             <w:webHidden/>
           </w:rPr>
-          <w:t>47</w:t>
+          <w:t>48</w:t>
         </w:r>
         <w:r>
           <w:rPr>
@@ -4954,7 +5480,7 @@
           <w:caps w:val="0"/>
         </w:rPr>
       </w:pPr>
-      <w:hyperlink w:anchor="_Toc8584278" w:history="1">
+      <w:hyperlink w:anchor="_Toc8594086" w:history="1">
         <w:r>
           <w:rPr>
             <w:rStyle w:val="Hypertextovodkaz"/>
@@ -4977,7 +5503,7 @@
           <w:rPr>
             <w:webHidden/>
           </w:rPr>
-          <w:instrText xml:space="preserve"> PAGEREF _Toc8584278 \h </w:instrText>
+          <w:instrText xml:space="preserve"> PAGEREF _Toc8594086 \h </w:instrText>
         </w:r>
         <w:r>
           <w:rPr>
@@ -4994,7 +5520,7 @@
           <w:rPr>
             <w:webHidden/>
           </w:rPr>
-          <w:t>48</w:t>
+          <w:t>49</w:t>
         </w:r>
         <w:r>
           <w:rPr>
@@ -5013,7 +5539,7 @@
           <w:caps w:val="0"/>
         </w:rPr>
       </w:pPr>
-      <w:hyperlink w:anchor="_Toc8584279" w:history="1">
+      <w:hyperlink w:anchor="_Toc8594087" w:history="1">
         <w:r>
           <w:rPr>
             <w:rStyle w:val="Hypertextovodkaz"/>
@@ -5036,7 +5562,7 @@
           <w:rPr>
             <w:webHidden/>
           </w:rPr>
-          <w:instrText xml:space="preserve"> PAGEREF _Toc8584279 \h </w:instrText>
+          <w:instrText xml:space="preserve"> PAGEREF _Toc8594087 \h </w:instrText>
         </w:r>
         <w:r>
           <w:rPr>
@@ -5053,7 +5579,7 @@
           <w:rPr>
             <w:webHidden/>
           </w:rPr>
-          <w:t>52</w:t>
+          <w:t>53</w:t>
         </w:r>
         <w:r>
           <w:rPr>
@@ -5072,7 +5598,7 @@
           <w:caps w:val="0"/>
         </w:rPr>
       </w:pPr>
-      <w:hyperlink w:anchor="_Toc8584280" w:history="1">
+      <w:hyperlink w:anchor="_Toc8594088" w:history="1">
         <w:r>
           <w:rPr>
             <w:rStyle w:val="Hypertextovodkaz"/>
@@ -5095,7 +5621,7 @@
           <w:rPr>
             <w:webHidden/>
           </w:rPr>
-          <w:instrText xml:space="preserve"> PAGEREF _Toc8584280 \h </w:instrText>
+          <w:instrText xml:space="preserve"> PAGEREF _Toc8594088 \h </w:instrText>
         </w:r>
         <w:r>
           <w:rPr>
@@ -5112,7 +5638,7 @@
           <w:rPr>
             <w:webHidden/>
           </w:rPr>
-          <w:t>53</w:t>
+          <w:t>54</w:t>
         </w:r>
         <w:r>
           <w:rPr>
@@ -5131,7 +5657,7 @@
           <w:caps w:val="0"/>
         </w:rPr>
       </w:pPr>
-      <w:hyperlink w:anchor="_Toc8584281" w:history="1">
+      <w:hyperlink w:anchor="_Toc8594089" w:history="1">
         <w:r>
           <w:rPr>
             <w:rStyle w:val="Hypertextovodkaz"/>
@@ -5154,7 +5680,7 @@
           <w:rPr>
             <w:webHidden/>
           </w:rPr>
-          <w:instrText xml:space="preserve"> PAGEREF _Toc8584281 \h </w:instrText>
+          <w:instrText xml:space="preserve"> PAGEREF _Toc8594089 \h </w:instrText>
         </w:r>
         <w:r>
           <w:rPr>
@@ -5171,7 +5697,7 @@
           <w:rPr>
             <w:webHidden/>
           </w:rPr>
-          <w:t>54</w:t>
+          <w:t>55</w:t>
         </w:r>
         <w:r>
           <w:rPr>
@@ -5190,7 +5716,7 @@
           <w:caps w:val="0"/>
         </w:rPr>
       </w:pPr>
-      <w:hyperlink w:anchor="_Toc8584282" w:history="1">
+      <w:hyperlink w:anchor="_Toc8594090" w:history="1">
         <w:r>
           <w:rPr>
             <w:rStyle w:val="Hypertextovodkaz"/>
@@ -5213,7 +5739,7 @@
           <w:rPr>
             <w:webHidden/>
           </w:rPr>
-          <w:instrText xml:space="preserve"> PAGEREF _Toc8584282 \h </w:instrText>
+          <w:instrText xml:space="preserve"> PAGEREF _Toc8594090 \h </w:instrText>
         </w:r>
         <w:r>
           <w:rPr>
@@ -5230,7 +5756,7 @@
           <w:rPr>
             <w:webHidden/>
           </w:rPr>
-          <w:t>55</w:t>
+          <w:t>56</w:t>
         </w:r>
         <w:r>
           <w:rPr>
@@ -5264,12 +5790,12 @@
       <w:pPr>
         <w:pStyle w:val="Nadpis"/>
       </w:pPr>
-      <w:bookmarkStart w:id="28" w:name="_Toc8584222"/>
+      <w:bookmarkStart w:id="29" w:name="_Toc8594030"/>
       <w:r>
         <w:lastRenderedPageBreak/>
         <w:t>Úvod</w:t>
       </w:r>
-      <w:bookmarkEnd w:id="28"/>
+      <w:bookmarkEnd w:id="29"/>
     </w:p>
     <w:p>
       <w:r>
@@ -5401,11 +5927,11 @@
               <w:pStyle w:val="st"/>
               <w:jc w:val="left"/>
             </w:pPr>
-            <w:bookmarkStart w:id="29" w:name="_Toc8584223"/>
+            <w:bookmarkStart w:id="30" w:name="_Toc8594031"/>
             <w:r>
               <w:t>TEORETICKÁ ČÁST</w:t>
             </w:r>
-            <w:bookmarkEnd w:id="29"/>
+            <w:bookmarkEnd w:id="30"/>
           </w:p>
         </w:tc>
       </w:tr>
@@ -5415,16 +5941,16 @@
       <w:pPr>
         <w:pStyle w:val="Nadpis1"/>
       </w:pPr>
-      <w:bookmarkStart w:id="30" w:name="_Toc107634143"/>
-      <w:bookmarkStart w:id="31" w:name="_Toc107635178"/>
-      <w:bookmarkStart w:id="32" w:name="_Toc107635218"/>
-      <w:bookmarkStart w:id="33" w:name="_Toc107635235"/>
-      <w:bookmarkStart w:id="34" w:name="_Toc8584224"/>
+      <w:bookmarkStart w:id="31" w:name="_Toc107634143"/>
+      <w:bookmarkStart w:id="32" w:name="_Toc107635178"/>
+      <w:bookmarkStart w:id="33" w:name="_Toc107635218"/>
+      <w:bookmarkStart w:id="34" w:name="_Toc107635235"/>
+      <w:bookmarkStart w:id="35" w:name="_Toc8594032"/>
       <w:r>
         <w:lastRenderedPageBreak/>
         <w:t>Mobilní Platformy</w:t>
       </w:r>
-      <w:bookmarkEnd w:id="34"/>
+      <w:bookmarkEnd w:id="35"/>
     </w:p>
     <w:p>
       <w:r>
@@ -5598,11 +6124,11 @@
       <w:pPr>
         <w:pStyle w:val="Nadpis2"/>
       </w:pPr>
-      <w:bookmarkStart w:id="35" w:name="_Toc8584225"/>
+      <w:bookmarkStart w:id="36" w:name="_Toc8594033"/>
       <w:r>
         <w:t>Android</w:t>
       </w:r>
-      <w:bookmarkEnd w:id="35"/>
+      <w:bookmarkEnd w:id="36"/>
       <w:r>
         <w:tab/>
       </w:r>
@@ -5655,11 +6181,11 @@
       <w:pPr>
         <w:pStyle w:val="Nadpis3"/>
       </w:pPr>
-      <w:bookmarkStart w:id="36" w:name="_Toc8584226"/>
+      <w:bookmarkStart w:id="37" w:name="_Toc8594034"/>
       <w:r>
         <w:t>Architektura systému Android</w:t>
       </w:r>
-      <w:bookmarkEnd w:id="36"/>
+      <w:bookmarkEnd w:id="37"/>
     </w:p>
     <w:p>
       <w:r>
@@ -5852,7 +6378,7 @@
           <w:highlight w:val="green"/>
         </w:rPr>
       </w:pPr>
-      <w:bookmarkStart w:id="37" w:name="_Toc8592574"/>
+      <w:bookmarkStart w:id="38" w:name="_Toc8592574"/>
       <w:r>
         <w:t xml:space="preserve">Obrázek </w:t>
       </w:r>
@@ -5895,13 +6421,13 @@
       <w:r>
         <w:t xml:space="preserve"> [6]</w:t>
       </w:r>
-      <w:bookmarkEnd w:id="37"/>
+      <w:bookmarkEnd w:id="38"/>
     </w:p>
     <w:p>
       <w:pPr>
         <w:pStyle w:val="Nadpis2"/>
       </w:pPr>
-      <w:bookmarkStart w:id="38" w:name="_Toc8584227"/>
+      <w:bookmarkStart w:id="39" w:name="_Toc8594035"/>
       <w:r>
         <w:t xml:space="preserve">Operační systém </w:t>
       </w:r>
@@ -5909,7 +6435,7 @@
       <w:r>
         <w:t>iOS</w:t>
       </w:r>
-      <w:bookmarkEnd w:id="38"/>
+      <w:bookmarkEnd w:id="39"/>
       <w:proofErr w:type="spellEnd"/>
     </w:p>
     <w:p>
@@ -5980,7 +6506,7 @@
       <w:pPr>
         <w:pStyle w:val="Nadpis3"/>
       </w:pPr>
-      <w:bookmarkStart w:id="39" w:name="_Toc8584228"/>
+      <w:bookmarkStart w:id="40" w:name="_Toc8594036"/>
       <w:r>
         <w:lastRenderedPageBreak/>
         <w:t xml:space="preserve">Architektura systému </w:t>
@@ -5989,7 +6515,7 @@
       <w:r>
         <w:t>iOS</w:t>
       </w:r>
-      <w:bookmarkEnd w:id="39"/>
+      <w:bookmarkEnd w:id="40"/>
       <w:proofErr w:type="spellEnd"/>
     </w:p>
     <w:p>
@@ -6205,7 +6731,7 @@
         <w:pStyle w:val="Titulek"/>
         <w:jc w:val="both"/>
       </w:pPr>
-      <w:bookmarkStart w:id="40" w:name="_Toc8592575"/>
+      <w:bookmarkStart w:id="41" w:name="_Toc8592575"/>
       <w:r>
         <w:t xml:space="preserve">Obrázek </w:t>
       </w:r>
@@ -6256,20 +6782,20 @@
       <w:r>
         <w:t xml:space="preserve"> [7]</w:t>
       </w:r>
-      <w:bookmarkEnd w:id="40"/>
+      <w:bookmarkEnd w:id="41"/>
     </w:p>
     <w:p>
       <w:pPr>
         <w:pStyle w:val="Nadpis2"/>
       </w:pPr>
-      <w:bookmarkStart w:id="41" w:name="_Toc8584229"/>
+      <w:bookmarkStart w:id="42" w:name="_Toc8594037"/>
       <w:r>
         <w:t>Další</w:t>
       </w:r>
       <w:r>
         <w:t xml:space="preserve"> mobilní operační systémy</w:t>
       </w:r>
-      <w:bookmarkEnd w:id="41"/>
+      <w:bookmarkEnd w:id="42"/>
     </w:p>
     <w:p>
       <w:r>
@@ -6370,16 +6896,16 @@
       <w:pPr>
         <w:pStyle w:val="Nadpis1"/>
       </w:pPr>
-      <w:bookmarkStart w:id="42" w:name="_Toc8584230"/>
-      <w:bookmarkEnd w:id="30"/>
+      <w:bookmarkStart w:id="43" w:name="_Toc8594038"/>
       <w:bookmarkEnd w:id="31"/>
       <w:bookmarkEnd w:id="32"/>
       <w:bookmarkEnd w:id="33"/>
+      <w:bookmarkEnd w:id="34"/>
       <w:r>
         <w:lastRenderedPageBreak/>
         <w:t>Multiplatformní vývoj</w:t>
       </w:r>
-      <w:bookmarkEnd w:id="42"/>
+      <w:bookmarkEnd w:id="43"/>
     </w:p>
     <w:p>
       <w:r>
@@ -6393,14 +6919,14 @@
       <w:pPr>
         <w:pStyle w:val="Nadpis2"/>
       </w:pPr>
-      <w:bookmarkStart w:id="43" w:name="_Toc8584231"/>
+      <w:bookmarkStart w:id="44" w:name="_Toc8594039"/>
       <w:r>
         <w:t xml:space="preserve">Nativní </w:t>
       </w:r>
       <w:r>
         <w:t>aplikace</w:t>
       </w:r>
-      <w:bookmarkEnd w:id="43"/>
+      <w:bookmarkEnd w:id="44"/>
     </w:p>
     <w:p>
       <w:r>
@@ -6414,11 +6940,11 @@
       <w:pPr>
         <w:pStyle w:val="Nadpis2"/>
       </w:pPr>
-      <w:bookmarkStart w:id="44" w:name="_Toc8584232"/>
+      <w:bookmarkStart w:id="45" w:name="_Toc8594040"/>
       <w:r>
         <w:t>Progresivní webové aplikace</w:t>
       </w:r>
-      <w:bookmarkEnd w:id="44"/>
+      <w:bookmarkEnd w:id="45"/>
     </w:p>
     <w:p>
       <w:pPr>
@@ -6516,9 +7042,9 @@
       </w:r>
     </w:p>
     <w:p>
-      <w:bookmarkStart w:id="45" w:name="OLE_LINK5"/>
-      <w:bookmarkStart w:id="46" w:name="OLE_LINK6"/>
-      <w:bookmarkStart w:id="47" w:name="OLE_LINK53"/>
+      <w:bookmarkStart w:id="46" w:name="OLE_LINK5"/>
+      <w:bookmarkStart w:id="47" w:name="OLE_LINK6"/>
+      <w:bookmarkStart w:id="48" w:name="OLE_LINK53"/>
       <w:r>
         <w:rPr>
           <w:highlight w:val="yellow"/>
@@ -6526,9 +7052,9 @@
         <w:t>// DOPLNIT DATA A GRAF</w:t>
       </w:r>
     </w:p>
-    <w:bookmarkEnd w:id="45"/>
     <w:bookmarkEnd w:id="46"/>
     <w:bookmarkEnd w:id="47"/>
+    <w:bookmarkEnd w:id="48"/>
     <w:p>
       <w:r>
         <w:t xml:space="preserve">Webové stránky přizpůsobené pro mobilní zařízení mohou sloužit jako mobilní aplikace. Při vývoji webů je potřeba dbát na vzestupný trend prohlížení webů na mobilních zařízeních. Pro tento účel vznikl pojem responzivní design, který klade důraz na to, aby se stránka přizpůsobila velikosti </w:t>
@@ -6615,7 +7141,7 @@
       <w:pPr>
         <w:pStyle w:val="Nadpis2"/>
       </w:pPr>
-      <w:bookmarkStart w:id="48" w:name="_Toc8584233"/>
+      <w:bookmarkStart w:id="49" w:name="_Toc8594041"/>
       <w:r>
         <w:t>Herní</w:t>
       </w:r>
@@ -6625,7 +7151,7 @@
       <w:r>
         <w:t>vývoj</w:t>
       </w:r>
-      <w:bookmarkEnd w:id="48"/>
+      <w:bookmarkEnd w:id="49"/>
     </w:p>
     <w:p>
       <w:r>
@@ -6744,7 +7270,7 @@
         <w:pStyle w:val="Titulek"/>
         <w:jc w:val="both"/>
       </w:pPr>
-      <w:bookmarkStart w:id="49" w:name="_Toc8592576"/>
+      <w:bookmarkStart w:id="50" w:name="_Toc8592576"/>
       <w:r>
         <w:t xml:space="preserve">Obrázek </w:t>
       </w:r>
@@ -6781,7 +7307,7 @@
       <w:r>
         <w:t xml:space="preserve"> Výčet podporovaných platforem Unity3D [20]</w:t>
       </w:r>
-      <w:bookmarkEnd w:id="49"/>
+      <w:bookmarkEnd w:id="50"/>
       <w:r>
         <w:t xml:space="preserve"> </w:t>
       </w:r>
@@ -6790,11 +7316,11 @@
       <w:pPr>
         <w:pStyle w:val="Nadpis2"/>
       </w:pPr>
-      <w:bookmarkStart w:id="50" w:name="_Toc8584234"/>
+      <w:bookmarkStart w:id="51" w:name="_Toc8594042"/>
       <w:r>
         <w:t>Multiplatformní vývoj</w:t>
       </w:r>
-      <w:bookmarkEnd w:id="50"/>
+      <w:bookmarkEnd w:id="51"/>
     </w:p>
     <w:p>
       <w:r>
@@ -6896,12 +7422,12 @@
       <w:pPr>
         <w:pStyle w:val="Nadpis1"/>
       </w:pPr>
-      <w:bookmarkStart w:id="51" w:name="_Toc8584235"/>
+      <w:bookmarkStart w:id="52" w:name="_Toc8594043"/>
       <w:r>
         <w:lastRenderedPageBreak/>
         <w:t>Xamarin</w:t>
       </w:r>
-      <w:bookmarkEnd w:id="51"/>
+      <w:bookmarkEnd w:id="52"/>
     </w:p>
     <w:p>
       <w:proofErr w:type="spellStart"/>
@@ -7094,7 +7620,7 @@
         <w:pStyle w:val="Titulek"/>
         <w:jc w:val="both"/>
       </w:pPr>
-      <w:bookmarkStart w:id="52" w:name="_Toc8592577"/>
+      <w:bookmarkStart w:id="53" w:name="_Toc8592577"/>
       <w:r>
         <w:t xml:space="preserve">Obrázek </w:t>
       </w:r>
@@ -7139,7 +7665,7 @@
       <w:r>
         <w:t xml:space="preserve"> platformě [12]</w:t>
       </w:r>
-      <w:bookmarkEnd w:id="52"/>
+      <w:bookmarkEnd w:id="53"/>
     </w:p>
     <w:p>
       <w:r>
@@ -7185,20 +7711,20 @@
       <w:pPr>
         <w:pStyle w:val="Nadpis2"/>
       </w:pPr>
-      <w:bookmarkStart w:id="53" w:name="_Toc8584236"/>
+      <w:bookmarkStart w:id="54" w:name="_Toc8594044"/>
       <w:r>
         <w:t>Mono</w:t>
       </w:r>
-      <w:bookmarkStart w:id="54" w:name="_Toc107634150"/>
-      <w:bookmarkStart w:id="55" w:name="_Toc107635185"/>
-      <w:bookmarkStart w:id="56" w:name="_Toc107635225"/>
-      <w:bookmarkStart w:id="57" w:name="_Toc107635242"/>
-      <w:bookmarkStart w:id="58" w:name="_Toc107986423"/>
-      <w:bookmarkStart w:id="59" w:name="_Toc107634149"/>
-      <w:bookmarkStart w:id="60" w:name="_Toc107635184"/>
-      <w:bookmarkStart w:id="61" w:name="_Toc107635224"/>
-      <w:bookmarkStart w:id="62" w:name="_Toc107635241"/>
-      <w:bookmarkEnd w:id="53"/>
+      <w:bookmarkStart w:id="55" w:name="_Toc107634150"/>
+      <w:bookmarkStart w:id="56" w:name="_Toc107635185"/>
+      <w:bookmarkStart w:id="57" w:name="_Toc107635225"/>
+      <w:bookmarkStart w:id="58" w:name="_Toc107635242"/>
+      <w:bookmarkStart w:id="59" w:name="_Toc107986423"/>
+      <w:bookmarkStart w:id="60" w:name="_Toc107634149"/>
+      <w:bookmarkStart w:id="61" w:name="_Toc107635184"/>
+      <w:bookmarkStart w:id="62" w:name="_Toc107635224"/>
+      <w:bookmarkStart w:id="63" w:name="_Toc107635241"/>
+      <w:bookmarkEnd w:id="54"/>
     </w:p>
     <w:p>
       <w:r>
@@ -7434,13 +7960,13 @@
       <w:pPr>
         <w:pStyle w:val="Nadpis2"/>
       </w:pPr>
-      <w:bookmarkStart w:id="63" w:name="_Toc8584237"/>
+      <w:bookmarkStart w:id="64" w:name="_Toc8594045"/>
       <w:proofErr w:type="spellStart"/>
       <w:r>
         <w:lastRenderedPageBreak/>
         <w:t>Xamarin.Forms</w:t>
       </w:r>
-      <w:bookmarkEnd w:id="63"/>
+      <w:bookmarkEnd w:id="64"/>
       <w:proofErr w:type="spellEnd"/>
     </w:p>
     <w:p>
@@ -7555,7 +8081,7 @@
         <w:pStyle w:val="Titulek"/>
         <w:jc w:val="both"/>
       </w:pPr>
-      <w:bookmarkStart w:id="64" w:name="_Toc8592578"/>
+      <w:bookmarkStart w:id="65" w:name="_Toc8592578"/>
       <w:r>
         <w:t xml:space="preserve">Obrázek </w:t>
       </w:r>
@@ -7600,13 +8126,13 @@
       <w:r>
         <w:t xml:space="preserve"> aplikace [17]</w:t>
       </w:r>
-      <w:bookmarkEnd w:id="64"/>
+      <w:bookmarkEnd w:id="65"/>
     </w:p>
     <w:p>
       <w:pPr>
         <w:pStyle w:val="Nadpis3"/>
       </w:pPr>
-      <w:bookmarkStart w:id="65" w:name="_Toc8584238"/>
+      <w:bookmarkStart w:id="66" w:name="_Toc8594046"/>
       <w:r>
         <w:t>Výkon aplikací v </w:t>
       </w:r>
@@ -7614,7 +8140,7 @@
       <w:r>
         <w:t>Xamarin.Forms</w:t>
       </w:r>
-      <w:bookmarkEnd w:id="65"/>
+      <w:bookmarkEnd w:id="66"/>
       <w:proofErr w:type="spellEnd"/>
     </w:p>
     <w:p>
@@ -7701,13 +8227,13 @@
       <w:pPr>
         <w:pStyle w:val="Nadpis2"/>
       </w:pPr>
-      <w:bookmarkStart w:id="66" w:name="_Toc8584239"/>
+      <w:bookmarkStart w:id="67" w:name="_Toc8594047"/>
       <w:proofErr w:type="spellStart"/>
       <w:r>
         <w:lastRenderedPageBreak/>
         <w:t>Xamarin.Android</w:t>
       </w:r>
-      <w:bookmarkEnd w:id="66"/>
+      <w:bookmarkEnd w:id="67"/>
       <w:proofErr w:type="spellEnd"/>
     </w:p>
     <w:p>
@@ -7987,7 +8513,7 @@
         <w:pStyle w:val="Titulek"/>
         <w:jc w:val="both"/>
       </w:pPr>
-      <w:bookmarkStart w:id="67" w:name="_Toc8592579"/>
+      <w:bookmarkStart w:id="68" w:name="_Toc8592579"/>
       <w:r>
         <w:t xml:space="preserve">Obrázek </w:t>
       </w:r>
@@ -8040,7 +8566,7 @@
       <w:r>
         <w:t xml:space="preserve"> OS [15]</w:t>
       </w:r>
-      <w:bookmarkEnd w:id="67"/>
+      <w:bookmarkEnd w:id="68"/>
     </w:p>
     <w:p>
       <w:pPr>
@@ -8055,13 +8581,13 @@
       <w:pPr>
         <w:pStyle w:val="Nadpis2"/>
       </w:pPr>
-      <w:bookmarkStart w:id="68" w:name="_Toc8584240"/>
+      <w:bookmarkStart w:id="69" w:name="_Toc8594048"/>
       <w:proofErr w:type="spellStart"/>
       <w:r>
         <w:lastRenderedPageBreak/>
         <w:t>Xamarin.iOS</w:t>
       </w:r>
-      <w:bookmarkEnd w:id="68"/>
+      <w:bookmarkEnd w:id="69"/>
       <w:proofErr w:type="spellEnd"/>
     </w:p>
     <w:p>
@@ -8303,7 +8829,7 @@
         <w:pStyle w:val="Titulek"/>
         <w:jc w:val="both"/>
       </w:pPr>
-      <w:bookmarkStart w:id="69" w:name="_Toc8592580"/>
+      <w:bookmarkStart w:id="70" w:name="_Toc8592580"/>
       <w:r>
         <w:t xml:space="preserve">Obrázek </w:t>
       </w:r>
@@ -8356,7 +8882,7 @@
       <w:r>
         <w:t xml:space="preserve"> [12]</w:t>
       </w:r>
-      <w:bookmarkEnd w:id="69"/>
+      <w:bookmarkEnd w:id="70"/>
     </w:p>
     <w:p>
       <w:pPr>
@@ -8370,12 +8896,12 @@
       <w:pPr>
         <w:pStyle w:val="Nadpis1"/>
       </w:pPr>
-      <w:bookmarkStart w:id="70" w:name="_Toc8584241"/>
+      <w:bookmarkStart w:id="71" w:name="_Toc8594049"/>
       <w:r>
         <w:lastRenderedPageBreak/>
         <w:t>Azure a .NET core</w:t>
       </w:r>
-      <w:bookmarkEnd w:id="70"/>
+      <w:bookmarkEnd w:id="71"/>
     </w:p>
     <w:p>
       <w:r>
@@ -8573,7 +9099,7 @@
       <w:pPr>
         <w:pStyle w:val="Titulek"/>
       </w:pPr>
-      <w:bookmarkStart w:id="71" w:name="_Toc8592581"/>
+      <w:bookmarkStart w:id="72" w:name="_Toc8592581"/>
       <w:r>
         <w:t xml:space="preserve">Obrázek </w:t>
       </w:r>
@@ -8610,13 +9136,13 @@
       <w:r>
         <w:t xml:space="preserve"> Popis Azure</w:t>
       </w:r>
-      <w:bookmarkEnd w:id="71"/>
+      <w:bookmarkEnd w:id="72"/>
     </w:p>
     <w:p>
       <w:pPr>
         <w:pStyle w:val="Nadpis2"/>
       </w:pPr>
-      <w:bookmarkStart w:id="72" w:name="_Toc8584242"/>
+      <w:bookmarkStart w:id="73" w:name="_Toc8594050"/>
       <w:r>
         <w:t xml:space="preserve">Azure </w:t>
       </w:r>
@@ -8624,7 +9150,7 @@
       <w:r>
         <w:t>functions</w:t>
       </w:r>
-      <w:bookmarkEnd w:id="72"/>
+      <w:bookmarkEnd w:id="73"/>
       <w:proofErr w:type="spellEnd"/>
     </w:p>
     <w:p>
@@ -8676,7 +9202,7 @@
       <w:pPr>
         <w:pStyle w:val="Nadpis2"/>
       </w:pPr>
-      <w:bookmarkStart w:id="73" w:name="_Toc8584243"/>
+      <w:bookmarkStart w:id="74" w:name="_Toc8594051"/>
       <w:r>
         <w:t xml:space="preserve">Azure </w:t>
       </w:r>
@@ -8692,7 +9218,7 @@
       <w:r>
         <w:t>Hubs</w:t>
       </w:r>
-      <w:bookmarkEnd w:id="73"/>
+      <w:bookmarkEnd w:id="74"/>
       <w:proofErr w:type="spellEnd"/>
     </w:p>
     <w:p>
@@ -8842,7 +9368,7 @@
         <w:pStyle w:val="Titulek"/>
         <w:jc w:val="both"/>
       </w:pPr>
-      <w:bookmarkStart w:id="74" w:name="_Toc8592582"/>
+      <w:bookmarkStart w:id="75" w:name="_Toc8592582"/>
       <w:r>
         <w:t xml:space="preserve">Obrázek </w:t>
       </w:r>
@@ -8887,7 +9413,7 @@
       <w:r>
         <w:t xml:space="preserve"> Hub [24]</w:t>
       </w:r>
-      <w:bookmarkEnd w:id="74"/>
+      <w:bookmarkEnd w:id="75"/>
     </w:p>
     <w:p>
       <w:r>
@@ -8924,11 +9450,11 @@
       <w:pPr>
         <w:pStyle w:val="Nadpis2"/>
       </w:pPr>
-      <w:bookmarkStart w:id="75" w:name="_Toc8584244"/>
+      <w:bookmarkStart w:id="76" w:name="_Toc8594052"/>
       <w:r>
         <w:t>.NET Core</w:t>
       </w:r>
-      <w:bookmarkEnd w:id="75"/>
+      <w:bookmarkEnd w:id="76"/>
     </w:p>
     <w:p>
       <w:r>
@@ -8996,12 +9522,12 @@
       <w:pPr>
         <w:pStyle w:val="Nadpis1"/>
       </w:pPr>
-      <w:bookmarkStart w:id="76" w:name="_Toc8584245"/>
+      <w:bookmarkStart w:id="77" w:name="_Toc8594053"/>
       <w:r>
         <w:lastRenderedPageBreak/>
         <w:t>Notifikace</w:t>
       </w:r>
-      <w:bookmarkEnd w:id="76"/>
+      <w:bookmarkEnd w:id="77"/>
     </w:p>
     <w:p>
       <w:r>
@@ -9092,7 +9618,7 @@
         <w:pStyle w:val="Titulek"/>
         <w:jc w:val="both"/>
       </w:pPr>
-      <w:bookmarkStart w:id="77" w:name="_Toc8592583"/>
+      <w:bookmarkStart w:id="78" w:name="_Toc8592583"/>
       <w:r>
         <w:t xml:space="preserve">Obrázek </w:t>
       </w:r>
@@ -9138,7 +9664,7 @@
       <w:r>
         <w:t xml:space="preserve"> v horní části obrazovky telefonu</w:t>
       </w:r>
-      <w:bookmarkEnd w:id="77"/>
+      <w:bookmarkEnd w:id="78"/>
     </w:p>
     <w:p>
       <w:r>
@@ -9175,11 +9701,11 @@
       <w:pPr>
         <w:pStyle w:val="Nadpis2"/>
       </w:pPr>
-      <w:bookmarkStart w:id="78" w:name="_Toc8584246"/>
+      <w:bookmarkStart w:id="79" w:name="_Toc8594054"/>
       <w:r>
         <w:t>Lokální notifikace</w:t>
       </w:r>
-      <w:bookmarkEnd w:id="78"/>
+      <w:bookmarkEnd w:id="79"/>
     </w:p>
     <w:p>
       <w:r>
@@ -9211,11 +9737,11 @@
       <w:pPr>
         <w:pStyle w:val="Nadpis2"/>
       </w:pPr>
-      <w:bookmarkStart w:id="79" w:name="_Toc8584247"/>
+      <w:bookmarkStart w:id="80" w:name="_Toc8594055"/>
       <w:r>
         <w:t>Push notifikace</w:t>
       </w:r>
-      <w:bookmarkEnd w:id="79"/>
+      <w:bookmarkEnd w:id="80"/>
     </w:p>
     <w:p>
       <w:r>
@@ -9229,11 +9755,11 @@
       <w:pPr>
         <w:pStyle w:val="Nadpis3"/>
       </w:pPr>
-      <w:bookmarkStart w:id="80" w:name="_Toc8584248"/>
+      <w:bookmarkStart w:id="81" w:name="_Toc8594056"/>
       <w:r>
         <w:t>Push notifikace v operačním systému Android</w:t>
       </w:r>
-      <w:bookmarkEnd w:id="80"/>
+      <w:bookmarkEnd w:id="81"/>
     </w:p>
     <w:p>
       <w:r>
@@ -9331,7 +9857,7 @@
         <w:pStyle w:val="Titulek"/>
         <w:jc w:val="both"/>
       </w:pPr>
-      <w:bookmarkStart w:id="81" w:name="_Toc8592584"/>
+      <w:bookmarkStart w:id="82" w:name="_Toc8592584"/>
       <w:r>
         <w:t xml:space="preserve">Obrázek </w:t>
       </w:r>
@@ -9384,7 +9910,7 @@
       <w:r>
         <w:t xml:space="preserve"> [4]</w:t>
       </w:r>
-      <w:bookmarkEnd w:id="81"/>
+      <w:bookmarkEnd w:id="82"/>
     </w:p>
     <w:p>
       <w:r>
@@ -9426,7 +9952,7 @@
       <w:pPr>
         <w:pStyle w:val="Nadpis3"/>
       </w:pPr>
-      <w:bookmarkStart w:id="82" w:name="_Toc8584249"/>
+      <w:bookmarkStart w:id="83" w:name="_Toc8594057"/>
       <w:r>
         <w:t xml:space="preserve">Push notifikace v operačním systému </w:t>
       </w:r>
@@ -9434,7 +9960,7 @@
       <w:r>
         <w:t>iOS</w:t>
       </w:r>
-      <w:bookmarkEnd w:id="82"/>
+      <w:bookmarkEnd w:id="83"/>
       <w:proofErr w:type="spellEnd"/>
     </w:p>
     <w:p>
@@ -9493,7 +10019,7 @@
         <w:pStyle w:val="Titulek"/>
         <w:jc w:val="both"/>
       </w:pPr>
-      <w:bookmarkStart w:id="83" w:name="_Toc8592585"/>
+      <w:bookmarkStart w:id="84" w:name="_Toc8592585"/>
       <w:r>
         <w:t xml:space="preserve">Obrázek </w:t>
       </w:r>
@@ -9530,7 +10056,7 @@
       <w:r>
         <w:t xml:space="preserve"> Příjem push notifikací od odesílatele do aplikace [3]</w:t>
       </w:r>
-      <w:bookmarkEnd w:id="83"/>
+      <w:bookmarkEnd w:id="84"/>
     </w:p>
     <w:p>
       <w:r>
@@ -9755,7 +10281,7 @@
         <w:pStyle w:val="Titulek"/>
         <w:jc w:val="both"/>
       </w:pPr>
-      <w:bookmarkStart w:id="84" w:name="_Toc8592586"/>
+      <w:bookmarkStart w:id="85" w:name="_Toc8592586"/>
       <w:r>
         <w:t xml:space="preserve">Obrázek </w:t>
       </w:r>
@@ -9795,7 +10321,7 @@
       <w:r>
         <w:t xml:space="preserve"> [3]</w:t>
       </w:r>
-      <w:bookmarkEnd w:id="84"/>
+      <w:bookmarkEnd w:id="85"/>
     </w:p>
     <w:p>
       <w:pPr>
@@ -9807,11 +10333,11 @@
       </w:pPr>
     </w:p>
     <w:p/>
-    <w:bookmarkEnd w:id="54"/>
     <w:bookmarkEnd w:id="55"/>
     <w:bookmarkEnd w:id="56"/>
     <w:bookmarkEnd w:id="57"/>
     <w:bookmarkEnd w:id="58"/>
+    <w:bookmarkEnd w:id="59"/>
     <w:tbl>
       <w:tblPr>
         <w:tblW w:w="8787" w:type="dxa"/>
@@ -9845,13 +10371,13 @@
               <w:pStyle w:val="st"/>
               <w:jc w:val="left"/>
             </w:pPr>
-            <w:bookmarkStart w:id="85" w:name="_Toc107979920"/>
-            <w:bookmarkStart w:id="86" w:name="_Toc8584250"/>
+            <w:bookmarkStart w:id="86" w:name="_Toc107979920"/>
+            <w:bookmarkStart w:id="87" w:name="_Toc8594058"/>
             <w:r>
               <w:t>Praktická část</w:t>
             </w:r>
-            <w:bookmarkEnd w:id="85"/>
             <w:bookmarkEnd w:id="86"/>
+            <w:bookmarkEnd w:id="87"/>
           </w:p>
         </w:tc>
       </w:tr>
@@ -9860,16 +10386,16 @@
       <w:pPr>
         <w:pStyle w:val="Nadpis1"/>
       </w:pPr>
-      <w:bookmarkStart w:id="87" w:name="_Toc8584251"/>
-      <w:bookmarkEnd w:id="59"/>
+      <w:bookmarkStart w:id="88" w:name="_Toc8594059"/>
       <w:bookmarkEnd w:id="60"/>
       <w:bookmarkEnd w:id="61"/>
       <w:bookmarkEnd w:id="62"/>
+      <w:bookmarkEnd w:id="63"/>
       <w:r>
         <w:lastRenderedPageBreak/>
         <w:t>Rozbor architektury projektu</w:t>
       </w:r>
-      <w:bookmarkEnd w:id="87"/>
+      <w:bookmarkEnd w:id="88"/>
     </w:p>
     <w:p>
       <w:r>
@@ -9892,15 +10418,15 @@
       <w:pPr>
         <w:pStyle w:val="Nadpis2"/>
       </w:pPr>
-      <w:bookmarkStart w:id="88" w:name="_Toc8584252"/>
+      <w:bookmarkStart w:id="89" w:name="_Toc8594060"/>
       <w:r>
         <w:t xml:space="preserve">Požadavky </w:t>
       </w:r>
-      <w:bookmarkStart w:id="89" w:name="_Toc513403439"/>
+      <w:bookmarkStart w:id="90" w:name="_Toc513403439"/>
       <w:r>
         <w:t>projektu</w:t>
       </w:r>
-      <w:bookmarkEnd w:id="88"/>
+      <w:bookmarkEnd w:id="89"/>
     </w:p>
     <w:p>
       <w:r>
@@ -10058,11 +10584,11 @@
       <w:pPr>
         <w:pStyle w:val="Nadpis3"/>
       </w:pPr>
-      <w:bookmarkStart w:id="90" w:name="_Toc8584253"/>
+      <w:bookmarkStart w:id="91" w:name="_Toc8594061"/>
       <w:r>
         <w:t>Multiplatformní mobilní aplikace</w:t>
       </w:r>
-      <w:bookmarkEnd w:id="90"/>
+      <w:bookmarkEnd w:id="91"/>
     </w:p>
     <w:p>
       <w:r>
@@ -10121,7 +10647,7 @@
       <w:pPr>
         <w:pStyle w:val="Nadpis3"/>
       </w:pPr>
-      <w:bookmarkStart w:id="91" w:name="_Toc8584254"/>
+      <w:bookmarkStart w:id="92" w:name="_Toc8594062"/>
       <w:proofErr w:type="spellStart"/>
       <w:r>
         <w:t>Cloudový</w:t>
@@ -10138,7 +10664,7 @@
       <w:r>
         <w:t>-end</w:t>
       </w:r>
-      <w:bookmarkEnd w:id="91"/>
+      <w:bookmarkEnd w:id="92"/>
     </w:p>
     <w:p>
       <w:r>
@@ -10207,11 +10733,11 @@
       <w:pPr>
         <w:pStyle w:val="Nadpis2"/>
       </w:pPr>
-      <w:bookmarkStart w:id="92" w:name="_Toc8584255"/>
+      <w:bookmarkStart w:id="93" w:name="_Toc8594063"/>
       <w:r>
         <w:t>Návrh architektury</w:t>
       </w:r>
-      <w:bookmarkEnd w:id="92"/>
+      <w:bookmarkEnd w:id="93"/>
     </w:p>
     <w:p>
       <w:r>
@@ -10264,8 +10790,9 @@
         </w:numPr>
         <w:ind w:left="576" w:hanging="576"/>
       </w:pPr>
-      <w:bookmarkStart w:id="93" w:name="_Toc6759682"/>
-      <w:bookmarkStart w:id="94" w:name="_Toc8584256"/>
+      <w:bookmarkStart w:id="94" w:name="_Toc6759682"/>
+      <w:bookmarkStart w:id="95" w:name="_Toc8584256"/>
+      <w:bookmarkStart w:id="96" w:name="_Toc8594064"/>
       <w:r>
         <w:rPr>
           <w:noProof/>
@@ -10313,16 +10840,17 @@
           </wp:inline>
         </w:drawing>
       </w:r>
-      <w:bookmarkEnd w:id="89"/>
-      <w:bookmarkEnd w:id="93"/>
+      <w:bookmarkEnd w:id="90"/>
       <w:bookmarkEnd w:id="94"/>
+      <w:bookmarkEnd w:id="95"/>
+      <w:bookmarkEnd w:id="96"/>
     </w:p>
     <w:p>
       <w:pPr>
         <w:pStyle w:val="Titulek"/>
         <w:jc w:val="left"/>
       </w:pPr>
-      <w:bookmarkStart w:id="95" w:name="_Toc8592587"/>
+      <w:bookmarkStart w:id="97" w:name="_Toc8592587"/>
       <w:r>
         <w:t xml:space="preserve">Obrázek </w:t>
       </w:r>
@@ -10359,7 +10887,7 @@
       <w:r>
         <w:t xml:space="preserve"> Návrh architektury projektu</w:t>
       </w:r>
-      <w:bookmarkEnd w:id="95"/>
+      <w:bookmarkEnd w:id="97"/>
     </w:p>
     <w:p>
       <w:r>
@@ -10379,7 +10907,7 @@
       <w:pPr>
         <w:pStyle w:val="Nadpis2"/>
       </w:pPr>
-      <w:bookmarkStart w:id="96" w:name="_Toc8584257"/>
+      <w:bookmarkStart w:id="98" w:name="_Toc8594065"/>
       <w:r>
         <w:t xml:space="preserve">Popis </w:t>
       </w:r>
@@ -10389,17 +10917,17 @@
       <w:r>
         <w:t>serverové služby</w:t>
       </w:r>
-      <w:bookmarkEnd w:id="96"/>
+      <w:bookmarkEnd w:id="98"/>
     </w:p>
     <w:p>
       <w:pPr>
         <w:pStyle w:val="Nadpis3"/>
       </w:pPr>
-      <w:bookmarkStart w:id="97" w:name="_Toc8584258"/>
+      <w:bookmarkStart w:id="99" w:name="_Toc8594066"/>
       <w:r>
         <w:t>Serverová služba</w:t>
       </w:r>
-      <w:bookmarkEnd w:id="97"/>
+      <w:bookmarkEnd w:id="99"/>
     </w:p>
     <w:p>
       <w:r>
@@ -10516,7 +11044,7 @@
       <w:pPr>
         <w:pStyle w:val="Nadpis3"/>
       </w:pPr>
-      <w:bookmarkStart w:id="98" w:name="_Toc8584259"/>
+      <w:bookmarkStart w:id="100" w:name="_Toc8594067"/>
       <w:proofErr w:type="spellStart"/>
       <w:r>
         <w:lastRenderedPageBreak/>
@@ -10526,7 +11054,7 @@
       <w:r>
         <w:t xml:space="preserve"> serveru</w:t>
       </w:r>
-      <w:bookmarkEnd w:id="98"/>
+      <w:bookmarkEnd w:id="100"/>
     </w:p>
     <w:p>
       <w:r>
@@ -10727,11 +11255,11 @@
       <w:pPr>
         <w:pStyle w:val="Nadpis3"/>
       </w:pPr>
-      <w:bookmarkStart w:id="99" w:name="_Toc8584260"/>
+      <w:bookmarkStart w:id="101" w:name="_Toc8594068"/>
       <w:r>
         <w:t>Komunikace se STAG API</w:t>
       </w:r>
-      <w:bookmarkEnd w:id="99"/>
+      <w:bookmarkEnd w:id="101"/>
     </w:p>
     <w:p>
       <w:r>
@@ -11019,7 +11547,7 @@
       <w:pPr>
         <w:pStyle w:val="Nadpis3"/>
       </w:pPr>
-      <w:bookmarkStart w:id="100" w:name="_Toc8584261"/>
+      <w:bookmarkStart w:id="102" w:name="_Toc8594069"/>
       <w:proofErr w:type="spellStart"/>
       <w:r>
         <w:t>Notification</w:t>
@@ -11028,7 +11556,7 @@
       <w:r>
         <w:t xml:space="preserve"> Hub</w:t>
       </w:r>
-      <w:bookmarkEnd w:id="100"/>
+      <w:bookmarkEnd w:id="102"/>
     </w:p>
     <w:p>
       <w:r>
@@ -11247,12 +11775,12 @@
       <w:pPr>
         <w:pStyle w:val="Nadpis1"/>
       </w:pPr>
-      <w:bookmarkStart w:id="101" w:name="_Toc8584262"/>
+      <w:bookmarkStart w:id="103" w:name="_Toc8594070"/>
       <w:r>
         <w:lastRenderedPageBreak/>
         <w:t>Návrh serverové části projektu</w:t>
       </w:r>
-      <w:bookmarkEnd w:id="101"/>
+      <w:bookmarkEnd w:id="103"/>
     </w:p>
     <w:p>
       <w:r>
@@ -11269,11 +11797,11 @@
       <w:pPr>
         <w:pStyle w:val="Nadpis2"/>
       </w:pPr>
-      <w:bookmarkStart w:id="102" w:name="_Toc8584263"/>
+      <w:bookmarkStart w:id="104" w:name="_Toc8594071"/>
       <w:r>
         <w:t>.NET Core služba</w:t>
       </w:r>
-      <w:bookmarkEnd w:id="102"/>
+      <w:bookmarkEnd w:id="104"/>
     </w:p>
     <w:p>
       <w:pPr>
@@ -11284,8 +11812,8 @@
       <w:r>
         <w:t>.NET Core služba slouží jako API rozhraní pro mobilní aplikaci a zprostředkovává rozesílání push notifikací uživatelům.</w:t>
       </w:r>
-      <w:bookmarkStart w:id="103" w:name="OLE_LINK1"/>
-      <w:bookmarkStart w:id="104" w:name="OLE_LINK2"/>
+      <w:bookmarkStart w:id="105" w:name="OLE_LINK1"/>
+      <w:bookmarkStart w:id="106" w:name="OLE_LINK2"/>
       <w:r>
         <w:t xml:space="preserve"> Je napsána pomocí MVC architektury, tedy Model-</w:t>
       </w:r>
@@ -11388,8 +11916,8 @@
         <w:t xml:space="preserve"> [36].</w:t>
       </w:r>
     </w:p>
-    <w:bookmarkEnd w:id="103"/>
-    <w:bookmarkEnd w:id="104"/>
+    <w:bookmarkEnd w:id="105"/>
+    <w:bookmarkEnd w:id="106"/>
     <w:p>
       <w:pPr>
         <w:keepNext/>
@@ -11446,7 +11974,7 @@
         <w:pStyle w:val="Titulek"/>
         <w:jc w:val="both"/>
       </w:pPr>
-      <w:bookmarkStart w:id="105" w:name="_Toc8592588"/>
+      <w:bookmarkStart w:id="107" w:name="_Toc8592588"/>
       <w:r>
         <w:t xml:space="preserve">Obrázek </w:t>
       </w:r>
@@ -11479,18 +12007,18 @@
       <w:r>
         <w:t xml:space="preserve"> pro vizualizaci REST API</w:t>
       </w:r>
-      <w:bookmarkEnd w:id="105"/>
+      <w:bookmarkEnd w:id="107"/>
     </w:p>
     <w:p>
       <w:pPr>
         <w:pStyle w:val="Nadpis2"/>
       </w:pPr>
-      <w:bookmarkStart w:id="106" w:name="_Toc8584264"/>
+      <w:bookmarkStart w:id="108" w:name="_Toc8594072"/>
       <w:r>
         <w:lastRenderedPageBreak/>
         <w:t>REST API StudentsNotifier AppService</w:t>
       </w:r>
-      <w:bookmarkEnd w:id="106"/>
+      <w:bookmarkEnd w:id="108"/>
     </w:p>
     <w:p>
       <w:r>
@@ -11601,8 +12129,8 @@
       <w:r>
         <w:t xml:space="preserve"> ID.</w:t>
       </w:r>
-      <w:bookmarkStart w:id="107" w:name="OLE_LINK11"/>
-      <w:bookmarkStart w:id="108" w:name="OLE_LINK12"/>
+      <w:bookmarkStart w:id="109" w:name="OLE_LINK11"/>
+      <w:bookmarkStart w:id="110" w:name="OLE_LINK12"/>
     </w:p>
     <w:p>
       <w:pPr>
@@ -11624,8 +12152,8 @@
         <w:t>Vrátí seznam všech zpráv. Použito pouze pro správu a ladění.</w:t>
       </w:r>
     </w:p>
-    <w:bookmarkEnd w:id="107"/>
-    <w:bookmarkEnd w:id="108"/>
+    <w:bookmarkEnd w:id="109"/>
+    <w:bookmarkEnd w:id="110"/>
     <w:p>
       <w:pPr>
         <w:ind w:firstLine="709"/>
@@ -12208,8 +12736,8 @@
                               </w:rPr>
                               <w:t>"</w:t>
                             </w:r>
-                            <w:bookmarkStart w:id="109" w:name="OLE_LINK43"/>
-                            <w:bookmarkStart w:id="110" w:name="OLE_LINK44"/>
+                            <w:bookmarkStart w:id="111" w:name="OLE_LINK43"/>
+                            <w:bookmarkStart w:id="112" w:name="OLE_LINK44"/>
                             <w:proofErr w:type="spellStart"/>
                             <w:r>
                               <w:rPr>
@@ -12240,8 +12768,8 @@
                               </w:rPr>
                               <w:t>Nakamoto</w:t>
                             </w:r>
-                            <w:bookmarkEnd w:id="109"/>
-                            <w:bookmarkEnd w:id="110"/>
+                            <w:bookmarkEnd w:id="111"/>
+                            <w:bookmarkEnd w:id="112"/>
                             <w:proofErr w:type="spellEnd"/>
                             <w:r>
                               <w:rPr>
@@ -12851,8 +13379,8 @@
                         </w:rPr>
                         <w:t>"</w:t>
                       </w:r>
-                      <w:bookmarkStart w:id="111" w:name="OLE_LINK43"/>
-                      <w:bookmarkStart w:id="112" w:name="OLE_LINK44"/>
+                      <w:bookmarkStart w:id="113" w:name="OLE_LINK43"/>
+                      <w:bookmarkStart w:id="114" w:name="OLE_LINK44"/>
                       <w:proofErr w:type="spellStart"/>
                       <w:r>
                         <w:rPr>
@@ -12883,8 +13411,8 @@
                         </w:rPr>
                         <w:t>Nakamoto</w:t>
                       </w:r>
-                      <w:bookmarkEnd w:id="111"/>
-                      <w:bookmarkEnd w:id="112"/>
+                      <w:bookmarkEnd w:id="113"/>
+                      <w:bookmarkEnd w:id="114"/>
                       <w:proofErr w:type="spellEnd"/>
                       <w:r>
                         <w:rPr>
@@ -13005,7 +13533,7 @@
         <w:pStyle w:val="Titulek"/>
         <w:jc w:val="both"/>
       </w:pPr>
-      <w:bookmarkStart w:id="113" w:name="_Toc8592594"/>
+      <w:bookmarkStart w:id="115" w:name="_Toc8592594"/>
       <w:r>
         <w:t xml:space="preserve">Kód </w:t>
       </w:r>
@@ -13030,7 +13558,7 @@
       <w:r>
         <w:t xml:space="preserve"> Příklad JSON těla pro odesílání zpráv uživatelům</w:t>
       </w:r>
-      <w:bookmarkEnd w:id="113"/>
+      <w:bookmarkEnd w:id="115"/>
     </w:p>
     <w:p/>
     <w:p>
@@ -13172,13 +13700,13 @@
       <w:r>
         <w:t xml:space="preserve">Tělo JSON </w:t>
       </w:r>
-      <w:bookmarkStart w:id="114" w:name="OLE_LINK54"/>
-      <w:bookmarkStart w:id="115" w:name="OLE_LINK55"/>
+      <w:bookmarkStart w:id="116" w:name="OLE_LINK54"/>
+      <w:bookmarkStart w:id="117" w:name="OLE_LINK55"/>
       <w:r>
         <w:t xml:space="preserve">zprávy pro vložení nového uživatele obsahuje </w:t>
       </w:r>
-      <w:bookmarkEnd w:id="114"/>
-      <w:bookmarkEnd w:id="115"/>
+      <w:bookmarkEnd w:id="116"/>
+      <w:bookmarkEnd w:id="117"/>
       <w:r>
         <w:t>jeho jedinečné ID, řetězec s jeho celým jménem, roli (</w:t>
       </w:r>
@@ -14071,7 +14599,7 @@
         <w:pStyle w:val="Titulek"/>
         <w:jc w:val="both"/>
       </w:pPr>
-      <w:bookmarkStart w:id="116" w:name="_Toc8592595"/>
+      <w:bookmarkStart w:id="118" w:name="_Toc8592595"/>
       <w:r>
         <w:t xml:space="preserve">Kód </w:t>
       </w:r>
@@ -14096,7 +14624,7 @@
       <w:r>
         <w:t xml:space="preserve"> Příklad JSON těla zprávy pro vložení nového uživatele</w:t>
       </w:r>
-      <w:bookmarkEnd w:id="116"/>
+      <w:bookmarkEnd w:id="118"/>
     </w:p>
     <w:p>
       <w:pPr>
@@ -15380,7 +15908,7 @@
         <w:pStyle w:val="Titulek"/>
         <w:jc w:val="both"/>
       </w:pPr>
-      <w:bookmarkStart w:id="117" w:name="_Toc8592596"/>
+      <w:bookmarkStart w:id="119" w:name="_Toc8592596"/>
       <w:r>
         <w:t xml:space="preserve">Kód </w:t>
       </w:r>
@@ -15405,7 +15933,7 @@
       <w:r>
         <w:t xml:space="preserve"> Příklad JSON těla zprávy pro požadavek na hodnocení výuky</w:t>
       </w:r>
-      <w:bookmarkEnd w:id="117"/>
+      <w:bookmarkEnd w:id="119"/>
     </w:p>
     <w:p>
       <w:r>
@@ -15993,7 +16521,7 @@
         <w:pStyle w:val="Titulek"/>
         <w:jc w:val="both"/>
       </w:pPr>
-      <w:bookmarkStart w:id="118" w:name="_Toc8592597"/>
+      <w:bookmarkStart w:id="120" w:name="_Toc8592597"/>
       <w:r>
         <w:t xml:space="preserve">Kód </w:t>
       </w:r>
@@ -16018,7 +16546,7 @@
       <w:r>
         <w:t xml:space="preserve"> Příklad JSON těla zprávy pro hodnocení výuky</w:t>
       </w:r>
-      <w:bookmarkEnd w:id="118"/>
+      <w:bookmarkEnd w:id="120"/>
     </w:p>
     <w:p>
       <w:pPr>
@@ -16062,8 +16590,8 @@
       <w:r>
         <w:t>[GET] /api/</w:t>
       </w:r>
-      <w:bookmarkStart w:id="119" w:name="OLE_LINK7"/>
-      <w:bookmarkStart w:id="120" w:name="OLE_LINK8"/>
+      <w:bookmarkStart w:id="121" w:name="OLE_LINK7"/>
+      <w:bookmarkStart w:id="122" w:name="OLE_LINK8"/>
       <w:proofErr w:type="spellStart"/>
       <w:r>
         <w:t>Notifications</w:t>
@@ -16076,8 +16604,8 @@
       <w:r>
         <w:t>Register</w:t>
       </w:r>
-      <w:bookmarkEnd w:id="119"/>
-      <w:bookmarkEnd w:id="120"/>
+      <w:bookmarkEnd w:id="121"/>
+      <w:bookmarkEnd w:id="122"/>
       <w:proofErr w:type="spellEnd"/>
     </w:p>
     <w:p>
@@ -16147,14 +16675,14 @@
       <w:r>
         <w:t>/</w:t>
       </w:r>
-      <w:bookmarkStart w:id="121" w:name="OLE_LINK9"/>
-      <w:bookmarkStart w:id="122" w:name="OLE_LINK10"/>
+      <w:bookmarkStart w:id="123" w:name="OLE_LINK9"/>
+      <w:bookmarkStart w:id="124" w:name="OLE_LINK10"/>
       <w:proofErr w:type="spellStart"/>
       <w:r>
         <w:t>Notifications</w:t>
       </w:r>
-      <w:bookmarkEnd w:id="121"/>
-      <w:bookmarkEnd w:id="122"/>
+      <w:bookmarkEnd w:id="123"/>
+      <w:bookmarkEnd w:id="124"/>
       <w:proofErr w:type="spellEnd"/>
       <w:r>
         <w:t>/</w:t>
@@ -16565,7 +17093,7 @@
                               </w:rPr>
                               <w:t xml:space="preserve">   </w:t>
                             </w:r>
-                            <w:bookmarkStart w:id="123" w:name="OLE_LINK38"/>
+                            <w:bookmarkStart w:id="125" w:name="OLE_LINK38"/>
                             <w:r>
                               <w:rPr>
                                 <w:rStyle w:val="str"/>
@@ -16575,7 +17103,7 @@
                               </w:rPr>
                               <w:t>"</w:t>
                             </w:r>
-                            <w:bookmarkEnd w:id="123"/>
+                            <w:bookmarkEnd w:id="125"/>
                             <w:r>
                               <w:rPr>
                                 <w:rStyle w:val="str"/>
@@ -16603,8 +17131,8 @@
                               </w:rPr>
                               <w:t>"</w:t>
                             </w:r>
-                            <w:bookmarkStart w:id="124" w:name="OLE_LINK39"/>
-                            <w:bookmarkStart w:id="125" w:name="OLE_LINK40"/>
+                            <w:bookmarkStart w:id="126" w:name="OLE_LINK39"/>
+                            <w:bookmarkStart w:id="127" w:name="OLE_LINK40"/>
                             <w:r>
                               <w:rPr>
                                 <w:rStyle w:val="str"/>
@@ -16614,8 +17142,8 @@
                               </w:rPr>
                               <w:t>APA91bHun4MxP5egoKMwt2KZFBaFUH-1RYqx...</w:t>
                             </w:r>
-                            <w:bookmarkEnd w:id="124"/>
-                            <w:bookmarkEnd w:id="125"/>
+                            <w:bookmarkEnd w:id="126"/>
+                            <w:bookmarkEnd w:id="127"/>
                             <w:r>
                               <w:rPr>
                                 <w:rStyle w:val="str"/>
@@ -17114,7 +17642,7 @@
                         </w:rPr>
                         <w:t xml:space="preserve">   </w:t>
                       </w:r>
-                      <w:bookmarkStart w:id="126" w:name="OLE_LINK38"/>
+                      <w:bookmarkStart w:id="128" w:name="OLE_LINK38"/>
                       <w:r>
                         <w:rPr>
                           <w:rStyle w:val="str"/>
@@ -17124,7 +17652,7 @@
                         </w:rPr>
                         <w:t>"</w:t>
                       </w:r>
-                      <w:bookmarkEnd w:id="126"/>
+                      <w:bookmarkEnd w:id="128"/>
                       <w:r>
                         <w:rPr>
                           <w:rStyle w:val="str"/>
@@ -17152,8 +17680,8 @@
                         </w:rPr>
                         <w:t>"</w:t>
                       </w:r>
-                      <w:bookmarkStart w:id="127" w:name="OLE_LINK39"/>
-                      <w:bookmarkStart w:id="128" w:name="OLE_LINK40"/>
+                      <w:bookmarkStart w:id="129" w:name="OLE_LINK39"/>
+                      <w:bookmarkStart w:id="130" w:name="OLE_LINK40"/>
                       <w:r>
                         <w:rPr>
                           <w:rStyle w:val="str"/>
@@ -17163,8 +17691,8 @@
                         </w:rPr>
                         <w:t>APA91bHun4MxP5egoKMwt2KZFBaFUH-1RYqx...</w:t>
                       </w:r>
-                      <w:bookmarkEnd w:id="127"/>
-                      <w:bookmarkEnd w:id="128"/>
+                      <w:bookmarkEnd w:id="129"/>
+                      <w:bookmarkEnd w:id="130"/>
                       <w:r>
                         <w:rPr>
                           <w:rStyle w:val="str"/>
@@ -17374,7 +17902,7 @@
         <w:pStyle w:val="Titulek"/>
         <w:jc w:val="both"/>
       </w:pPr>
-      <w:bookmarkStart w:id="129" w:name="_Toc8592598"/>
+      <w:bookmarkStart w:id="131" w:name="_Toc8592598"/>
       <w:r>
         <w:t xml:space="preserve">Kód </w:t>
       </w:r>
@@ -17399,7 +17927,7 @@
       <w:r>
         <w:t xml:space="preserve"> Příklad JSON těla zprávy pro odeslání push notifikace</w:t>
       </w:r>
-      <w:bookmarkEnd w:id="129"/>
+      <w:bookmarkEnd w:id="131"/>
     </w:p>
     <w:p>
       <w:pPr>
@@ -17427,7 +17955,7 @@
       <w:pPr>
         <w:pStyle w:val="Nadpis1"/>
       </w:pPr>
-      <w:bookmarkStart w:id="130" w:name="_Toc8584265"/>
+      <w:bookmarkStart w:id="132" w:name="_Toc8594073"/>
       <w:r>
         <w:lastRenderedPageBreak/>
         <w:t xml:space="preserve">Návrh </w:t>
@@ -17438,7 +17966,7 @@
       <w:r>
         <w:t>uživatelského prostředí</w:t>
       </w:r>
-      <w:bookmarkEnd w:id="130"/>
+      <w:bookmarkEnd w:id="132"/>
     </w:p>
     <w:p>
       <w:r>
@@ -17566,11 +18094,11 @@
       <w:pPr>
         <w:pStyle w:val="Nadpis2"/>
       </w:pPr>
-      <w:bookmarkStart w:id="131" w:name="_Toc8584266"/>
+      <w:bookmarkStart w:id="133" w:name="_Toc8594074"/>
       <w:r>
         <w:t>Návrh uživatelského prostředí</w:t>
       </w:r>
-      <w:bookmarkEnd w:id="131"/>
+      <w:bookmarkEnd w:id="133"/>
     </w:p>
     <w:p>
       <w:r>
@@ -17687,11 +18215,11 @@
       <w:pPr>
         <w:pStyle w:val="Nadpis3"/>
       </w:pPr>
-      <w:bookmarkStart w:id="132" w:name="_Toc8584267"/>
+      <w:bookmarkStart w:id="134" w:name="_Toc8594075"/>
       <w:r>
         <w:t>Stránka pro přihlášení uživatele</w:t>
       </w:r>
-      <w:bookmarkEnd w:id="132"/>
+      <w:bookmarkEnd w:id="134"/>
     </w:p>
     <w:p>
       <w:r>
@@ -17702,11 +18230,11 @@
       <w:pPr>
         <w:pStyle w:val="Nadpis3"/>
       </w:pPr>
-      <w:bookmarkStart w:id="133" w:name="_Toc8584268"/>
+      <w:bookmarkStart w:id="135" w:name="_Toc8594076"/>
       <w:r>
         <w:t>Seznam rozvrhových akcí</w:t>
       </w:r>
-      <w:bookmarkEnd w:id="133"/>
+      <w:bookmarkEnd w:id="135"/>
     </w:p>
     <w:p>
       <w:r>
@@ -17727,11 +18255,11 @@
       <w:pPr>
         <w:pStyle w:val="Nadpis3"/>
       </w:pPr>
-      <w:bookmarkStart w:id="134" w:name="_Toc8584269"/>
+      <w:bookmarkStart w:id="136" w:name="_Toc8594077"/>
       <w:r>
         <w:t>Seznam zpráv</w:t>
       </w:r>
-      <w:bookmarkEnd w:id="134"/>
+      <w:bookmarkEnd w:id="136"/>
     </w:p>
     <w:p>
       <w:r>
@@ -17766,11 +18294,11 @@
       <w:pPr>
         <w:pStyle w:val="Nadpis3"/>
       </w:pPr>
-      <w:bookmarkStart w:id="135" w:name="_Toc8584270"/>
+      <w:bookmarkStart w:id="137" w:name="_Toc8594078"/>
       <w:r>
         <w:t>Seznam hodnocení výuky</w:t>
       </w:r>
-      <w:bookmarkEnd w:id="135"/>
+      <w:bookmarkEnd w:id="137"/>
     </w:p>
     <w:p>
       <w:r>
@@ -17794,12 +18322,12 @@
       <w:pPr>
         <w:pStyle w:val="Nadpis1"/>
       </w:pPr>
-      <w:bookmarkStart w:id="136" w:name="_Toc8584271"/>
+      <w:bookmarkStart w:id="138" w:name="_Toc8594079"/>
       <w:r>
         <w:lastRenderedPageBreak/>
         <w:t>Notifikace</w:t>
       </w:r>
-      <w:bookmarkEnd w:id="136"/>
+      <w:bookmarkEnd w:id="138"/>
     </w:p>
     <w:p>
       <w:r>
@@ -17839,7 +18367,7 @@
       <w:pPr>
         <w:pStyle w:val="Nadpis2"/>
       </w:pPr>
-      <w:bookmarkStart w:id="137" w:name="_Toc8584272"/>
+      <w:bookmarkStart w:id="139" w:name="_Toc8594080"/>
       <w:proofErr w:type="spellStart"/>
       <w:r>
         <w:t>Notification</w:t>
@@ -17848,7 +18376,7 @@
       <w:r>
         <w:t xml:space="preserve"> Hub</w:t>
       </w:r>
-      <w:bookmarkEnd w:id="137"/>
+      <w:bookmarkEnd w:id="139"/>
     </w:p>
     <w:p>
       <w:r>
@@ -18006,7 +18534,7 @@
         <w:pStyle w:val="Titulek"/>
         <w:jc w:val="both"/>
       </w:pPr>
-      <w:bookmarkStart w:id="138" w:name="_Toc8592589"/>
+      <w:bookmarkStart w:id="140" w:name="_Toc8592589"/>
       <w:r>
         <w:t xml:space="preserve">Obrázek </w:t>
       </w:r>
@@ -18058,14 +18586,14 @@
       <w:r>
         <w:t>iOS</w:t>
       </w:r>
-      <w:bookmarkEnd w:id="138"/>
+      <w:bookmarkEnd w:id="140"/>
       <w:proofErr w:type="spellEnd"/>
     </w:p>
     <w:p>
       <w:pPr>
         <w:pStyle w:val="Nadpis2"/>
       </w:pPr>
-      <w:bookmarkStart w:id="139" w:name="_Toc8584273"/>
+      <w:bookmarkStart w:id="141" w:name="_Toc8594081"/>
       <w:proofErr w:type="spellStart"/>
       <w:r>
         <w:t>Xamarin</w:t>
@@ -18074,7 +18602,7 @@
       <w:r>
         <w:t xml:space="preserve"> aplikace</w:t>
       </w:r>
-      <w:bookmarkEnd w:id="139"/>
+      <w:bookmarkEnd w:id="141"/>
     </w:p>
     <w:p>
       <w:r>
@@ -18235,7 +18763,7 @@
       <w:pPr>
         <w:pStyle w:val="Nadpis3"/>
       </w:pPr>
-      <w:bookmarkStart w:id="140" w:name="_Toc8584274"/>
+      <w:bookmarkStart w:id="142" w:name="_Toc8594082"/>
       <w:r>
         <w:lastRenderedPageBreak/>
         <w:t xml:space="preserve">Formát obsahu notifikace pro </w:t>
@@ -18244,7 +18772,7 @@
       <w:r>
         <w:t>iOS</w:t>
       </w:r>
-      <w:bookmarkEnd w:id="140"/>
+      <w:bookmarkEnd w:id="142"/>
       <w:proofErr w:type="spellEnd"/>
     </w:p>
     <w:p>
@@ -18387,10 +18915,10 @@
                               </w:rPr>
                               <w:t xml:space="preserve">   </w:t>
                             </w:r>
-                            <w:bookmarkStart w:id="141" w:name="OLE_LINK28"/>
-                            <w:bookmarkStart w:id="142" w:name="OLE_LINK29"/>
-                            <w:bookmarkStart w:id="143" w:name="OLE_LINK34"/>
-                            <w:bookmarkStart w:id="144" w:name="OLE_LINK35"/>
+                            <w:bookmarkStart w:id="143" w:name="OLE_LINK28"/>
+                            <w:bookmarkStart w:id="144" w:name="OLE_LINK29"/>
+                            <w:bookmarkStart w:id="145" w:name="OLE_LINK34"/>
+                            <w:bookmarkStart w:id="146" w:name="OLE_LINK35"/>
                             <w:r>
                               <w:rPr>
                                 <w:rStyle w:val="str"/>
@@ -18420,8 +18948,8 @@
                               </w:rPr>
                               <w:t xml:space="preserve">" : </w:t>
                             </w:r>
-                            <w:bookmarkStart w:id="145" w:name="OLE_LINK45"/>
-                            <w:bookmarkStart w:id="146" w:name="OLE_LINK46"/>
+                            <w:bookmarkStart w:id="147" w:name="OLE_LINK45"/>
+                            <w:bookmarkStart w:id="148" w:name="OLE_LINK46"/>
                             <w:r>
                               <w:rPr>
                                 <w:rStyle w:val="str"/>
@@ -18431,10 +18959,10 @@
                               </w:rPr>
                               <w:t>{</w:t>
                             </w:r>
-                            <w:bookmarkEnd w:id="141"/>
-                            <w:bookmarkEnd w:id="142"/>
-                            <w:bookmarkEnd w:id="145"/>
-                            <w:bookmarkEnd w:id="146"/>
+                            <w:bookmarkEnd w:id="143"/>
+                            <w:bookmarkEnd w:id="144"/>
+                            <w:bookmarkEnd w:id="147"/>
+                            <w:bookmarkEnd w:id="148"/>
                           </w:p>
                           <w:p>
                             <w:pPr>
@@ -18463,8 +18991,8 @@
                               </w:rPr>
                               <w:t xml:space="preserve">      </w:t>
                             </w:r>
-                            <w:bookmarkStart w:id="147" w:name="OLE_LINK30"/>
-                            <w:bookmarkStart w:id="148" w:name="OLE_LINK31"/>
+                            <w:bookmarkStart w:id="149" w:name="OLE_LINK30"/>
+                            <w:bookmarkStart w:id="150" w:name="OLE_LINK31"/>
                             <w:r>
                               <w:rPr>
                                 <w:rStyle w:val="str"/>
@@ -18494,8 +19022,8 @@
                               </w:rPr>
                               <w:t xml:space="preserve">" : </w:t>
                             </w:r>
-                            <w:bookmarkEnd w:id="147"/>
-                            <w:bookmarkEnd w:id="148"/>
+                            <w:bookmarkEnd w:id="149"/>
+                            <w:bookmarkEnd w:id="150"/>
                             <w:r>
                               <w:rPr>
                                 <w:rStyle w:val="str"/>
@@ -18737,8 +19265,8 @@
                               </w:rPr>
                               <w:t xml:space="preserve">      </w:t>
                             </w:r>
-                            <w:bookmarkStart w:id="149" w:name="OLE_LINK47"/>
-                            <w:bookmarkStart w:id="150" w:name="OLE_LINK48"/>
+                            <w:bookmarkStart w:id="151" w:name="OLE_LINK47"/>
+                            <w:bookmarkStart w:id="152" w:name="OLE_LINK48"/>
                             <w:r>
                               <w:rPr>
                                 <w:rStyle w:val="str"/>
@@ -18748,8 +19276,8 @@
                               </w:rPr>
                               <w:t>}</w:t>
                             </w:r>
-                            <w:bookmarkEnd w:id="149"/>
-                            <w:bookmarkEnd w:id="150"/>
+                            <w:bookmarkEnd w:id="151"/>
+                            <w:bookmarkEnd w:id="152"/>
                             <w:r>
                               <w:rPr>
                                 <w:rStyle w:val="str"/>
@@ -18760,8 +19288,8 @@
                               <w:t>,</w:t>
                             </w:r>
                           </w:p>
-                          <w:bookmarkEnd w:id="143"/>
-                          <w:bookmarkEnd w:id="144"/>
+                          <w:bookmarkEnd w:id="145"/>
+                          <w:bookmarkEnd w:id="146"/>
                           <w:p>
                             <w:pPr>
                               <w:pStyle w:val="FormtovanvHTML"/>
@@ -18866,8 +19394,8 @@
                               </w:rPr>
                               <w:t xml:space="preserve">   </w:t>
                             </w:r>
-                            <w:bookmarkStart w:id="151" w:name="OLE_LINK32"/>
-                            <w:bookmarkStart w:id="152" w:name="OLE_LINK33"/>
+                            <w:bookmarkStart w:id="153" w:name="OLE_LINK32"/>
+                            <w:bookmarkStart w:id="154" w:name="OLE_LINK33"/>
                             <w:r>
                               <w:rPr>
                                 <w:rStyle w:val="str"/>
@@ -18877,8 +19405,8 @@
                               </w:rPr>
                               <w:t>}</w:t>
                             </w:r>
-                            <w:bookmarkEnd w:id="151"/>
-                            <w:bookmarkEnd w:id="152"/>
+                            <w:bookmarkEnd w:id="153"/>
+                            <w:bookmarkEnd w:id="154"/>
                             <w:r>
                               <w:rPr>
                                 <w:rStyle w:val="str"/>
@@ -19074,10 +19602,10 @@
                         </w:rPr>
                         <w:t xml:space="preserve">   </w:t>
                       </w:r>
-                      <w:bookmarkStart w:id="153" w:name="OLE_LINK28"/>
-                      <w:bookmarkStart w:id="154" w:name="OLE_LINK29"/>
-                      <w:bookmarkStart w:id="155" w:name="OLE_LINK34"/>
-                      <w:bookmarkStart w:id="156" w:name="OLE_LINK35"/>
+                      <w:bookmarkStart w:id="155" w:name="OLE_LINK28"/>
+                      <w:bookmarkStart w:id="156" w:name="OLE_LINK29"/>
+                      <w:bookmarkStart w:id="157" w:name="OLE_LINK34"/>
+                      <w:bookmarkStart w:id="158" w:name="OLE_LINK35"/>
                       <w:r>
                         <w:rPr>
                           <w:rStyle w:val="str"/>
@@ -19107,8 +19635,8 @@
                         </w:rPr>
                         <w:t xml:space="preserve">" : </w:t>
                       </w:r>
-                      <w:bookmarkStart w:id="157" w:name="OLE_LINK45"/>
-                      <w:bookmarkStart w:id="158" w:name="OLE_LINK46"/>
+                      <w:bookmarkStart w:id="159" w:name="OLE_LINK45"/>
+                      <w:bookmarkStart w:id="160" w:name="OLE_LINK46"/>
                       <w:r>
                         <w:rPr>
                           <w:rStyle w:val="str"/>
@@ -19118,10 +19646,10 @@
                         </w:rPr>
                         <w:t>{</w:t>
                       </w:r>
-                      <w:bookmarkEnd w:id="153"/>
-                      <w:bookmarkEnd w:id="154"/>
-                      <w:bookmarkEnd w:id="157"/>
-                      <w:bookmarkEnd w:id="158"/>
+                      <w:bookmarkEnd w:id="155"/>
+                      <w:bookmarkEnd w:id="156"/>
+                      <w:bookmarkEnd w:id="159"/>
+                      <w:bookmarkEnd w:id="160"/>
                     </w:p>
                     <w:p>
                       <w:pPr>
@@ -19150,8 +19678,8 @@
                         </w:rPr>
                         <w:t xml:space="preserve">      </w:t>
                       </w:r>
-                      <w:bookmarkStart w:id="159" w:name="OLE_LINK30"/>
-                      <w:bookmarkStart w:id="160" w:name="OLE_LINK31"/>
+                      <w:bookmarkStart w:id="161" w:name="OLE_LINK30"/>
+                      <w:bookmarkStart w:id="162" w:name="OLE_LINK31"/>
                       <w:r>
                         <w:rPr>
                           <w:rStyle w:val="str"/>
@@ -19181,8 +19709,8 @@
                         </w:rPr>
                         <w:t xml:space="preserve">" : </w:t>
                       </w:r>
-                      <w:bookmarkEnd w:id="159"/>
-                      <w:bookmarkEnd w:id="160"/>
+                      <w:bookmarkEnd w:id="161"/>
+                      <w:bookmarkEnd w:id="162"/>
                       <w:r>
                         <w:rPr>
                           <w:rStyle w:val="str"/>
@@ -19424,8 +19952,8 @@
                         </w:rPr>
                         <w:t xml:space="preserve">      </w:t>
                       </w:r>
-                      <w:bookmarkStart w:id="161" w:name="OLE_LINK47"/>
-                      <w:bookmarkStart w:id="162" w:name="OLE_LINK48"/>
+                      <w:bookmarkStart w:id="163" w:name="OLE_LINK47"/>
+                      <w:bookmarkStart w:id="164" w:name="OLE_LINK48"/>
                       <w:r>
                         <w:rPr>
                           <w:rStyle w:val="str"/>
@@ -19435,8 +19963,8 @@
                         </w:rPr>
                         <w:t>}</w:t>
                       </w:r>
-                      <w:bookmarkEnd w:id="161"/>
-                      <w:bookmarkEnd w:id="162"/>
+                      <w:bookmarkEnd w:id="163"/>
+                      <w:bookmarkEnd w:id="164"/>
                       <w:r>
                         <w:rPr>
                           <w:rStyle w:val="str"/>
@@ -19447,8 +19975,8 @@
                         <w:t>,</w:t>
                       </w:r>
                     </w:p>
-                    <w:bookmarkEnd w:id="155"/>
-                    <w:bookmarkEnd w:id="156"/>
+                    <w:bookmarkEnd w:id="157"/>
+                    <w:bookmarkEnd w:id="158"/>
                     <w:p>
                       <w:pPr>
                         <w:pStyle w:val="FormtovanvHTML"/>
@@ -19553,8 +20081,8 @@
                         </w:rPr>
                         <w:t xml:space="preserve">   </w:t>
                       </w:r>
-                      <w:bookmarkStart w:id="163" w:name="OLE_LINK32"/>
-                      <w:bookmarkStart w:id="164" w:name="OLE_LINK33"/>
+                      <w:bookmarkStart w:id="165" w:name="OLE_LINK32"/>
+                      <w:bookmarkStart w:id="166" w:name="OLE_LINK33"/>
                       <w:r>
                         <w:rPr>
                           <w:rStyle w:val="str"/>
@@ -19564,8 +20092,8 @@
                         </w:rPr>
                         <w:t>}</w:t>
                       </w:r>
-                      <w:bookmarkEnd w:id="163"/>
-                      <w:bookmarkEnd w:id="164"/>
+                      <w:bookmarkEnd w:id="165"/>
+                      <w:bookmarkEnd w:id="166"/>
                       <w:r>
                         <w:rPr>
                           <w:rStyle w:val="str"/>
@@ -19702,7 +20230,7 @@
         <w:pStyle w:val="Titulek"/>
         <w:jc w:val="both"/>
       </w:pPr>
-      <w:bookmarkStart w:id="165" w:name="_Toc8592599"/>
+      <w:bookmarkStart w:id="167" w:name="_Toc8592599"/>
       <w:r>
         <w:t xml:space="preserve">Kód </w:t>
       </w:r>
@@ -19731,18 +20259,18 @@
       <w:r>
         <w:t>iOS</w:t>
       </w:r>
-      <w:bookmarkEnd w:id="165"/>
+      <w:bookmarkEnd w:id="167"/>
       <w:proofErr w:type="spellEnd"/>
     </w:p>
     <w:p>
       <w:pPr>
         <w:pStyle w:val="Nadpis3"/>
       </w:pPr>
-      <w:bookmarkStart w:id="166" w:name="_Toc8584275"/>
+      <w:bookmarkStart w:id="168" w:name="_Toc8594083"/>
       <w:r>
         <w:t>Formát obsahu notifikace pro Android</w:t>
       </w:r>
-      <w:bookmarkEnd w:id="166"/>
+      <w:bookmarkEnd w:id="168"/>
     </w:p>
     <w:p>
       <w:r>
@@ -21626,7 +22154,7 @@
         <w:pStyle w:val="Titulek"/>
         <w:jc w:val="both"/>
       </w:pPr>
-      <w:bookmarkStart w:id="167" w:name="_Toc8592600"/>
+      <w:bookmarkStart w:id="169" w:name="_Toc8592600"/>
       <w:r>
         <w:t xml:space="preserve">Kód </w:t>
       </w:r>
@@ -21654,7 +22182,7 @@
       <w:r>
         <w:t>Příklad JSON těla notifikace pro Android</w:t>
       </w:r>
-      <w:bookmarkEnd w:id="167"/>
+      <w:bookmarkEnd w:id="169"/>
     </w:p>
     <w:p>
       <w:pPr>
@@ -21667,12 +22195,12 @@
       <w:pPr>
         <w:pStyle w:val="Nadpis1"/>
       </w:pPr>
-      <w:bookmarkStart w:id="168" w:name="_Toc8584276"/>
+      <w:bookmarkStart w:id="170" w:name="_Toc8594084"/>
       <w:r>
         <w:lastRenderedPageBreak/>
         <w:t>Příklad využití aplikace</w:t>
       </w:r>
-      <w:bookmarkEnd w:id="168"/>
+      <w:bookmarkEnd w:id="170"/>
     </w:p>
     <w:p>
       <w:r>
@@ -21741,7 +22269,7 @@
       <w:pPr>
         <w:pStyle w:val="Titulek"/>
       </w:pPr>
-      <w:bookmarkStart w:id="169" w:name="_Toc8592590"/>
+      <w:bookmarkStart w:id="171" w:name="_Toc8592590"/>
       <w:r>
         <w:t xml:space="preserve">Obrázek </w:t>
       </w:r>
@@ -21766,7 +22294,7 @@
       <w:r>
         <w:t xml:space="preserve"> Stránka nastavení</w:t>
       </w:r>
-      <w:bookmarkEnd w:id="169"/>
+      <w:bookmarkEnd w:id="171"/>
     </w:p>
     <w:p>
       <w:r>
@@ -21919,7 +22447,7 @@
         <w:pStyle w:val="Titulek"/>
         <w:jc w:val="left"/>
       </w:pPr>
-      <w:bookmarkStart w:id="170" w:name="_Toc8592591"/>
+      <w:bookmarkStart w:id="172" w:name="_Toc8592591"/>
       <w:r>
         <w:t xml:space="preserve">Obrázek </w:t>
       </w:r>
@@ -21944,7 +22472,7 @@
       <w:r>
         <w:t xml:space="preserve"> Seznam rozvrhových akcí s detailem akce</w:t>
       </w:r>
-      <w:bookmarkEnd w:id="170"/>
+      <w:bookmarkEnd w:id="172"/>
     </w:p>
     <w:p>
       <w:pPr>
@@ -22191,7 +22719,7 @@
         <w:pStyle w:val="Titulek"/>
         <w:jc w:val="both"/>
       </w:pPr>
-      <w:bookmarkStart w:id="171" w:name="_Toc8592592"/>
+      <w:bookmarkStart w:id="173" w:name="_Toc8592592"/>
       <w:r>
         <w:t xml:space="preserve">Obrázek </w:t>
       </w:r>
@@ -22216,7 +22744,7 @@
       <w:r>
         <w:t xml:space="preserve"> Seznam zpráv s detailem zprávy</w:t>
       </w:r>
-      <w:bookmarkEnd w:id="171"/>
+      <w:bookmarkEnd w:id="173"/>
     </w:p>
     <w:p/>
     <w:p>
@@ -22337,7 +22865,7 @@
         <w:pStyle w:val="Titulek"/>
         <w:jc w:val="both"/>
       </w:pPr>
-      <w:bookmarkStart w:id="172" w:name="_Toc8592593"/>
+      <w:bookmarkStart w:id="174" w:name="_Toc8592593"/>
       <w:r>
         <w:t xml:space="preserve">Obrázek </w:t>
       </w:r>
@@ -22368,7 +22896,7 @@
       <w:r>
         <w:t>vyhodnocení</w:t>
       </w:r>
-      <w:bookmarkEnd w:id="172"/>
+      <w:bookmarkEnd w:id="174"/>
     </w:p>
     <w:p>
       <w:r>
@@ -22388,41 +22916,39 @@
       <w:pPr>
         <w:pStyle w:val="Nadpis"/>
       </w:pPr>
-      <w:bookmarkStart w:id="173" w:name="_Toc37577734"/>
-      <w:bookmarkStart w:id="174" w:name="_Toc88120445"/>
-      <w:bookmarkStart w:id="175" w:name="_Toc88120682"/>
-      <w:bookmarkStart w:id="176" w:name="_Toc88120894"/>
-      <w:bookmarkStart w:id="177" w:name="_Toc88120998"/>
-      <w:bookmarkStart w:id="178" w:name="_Toc88121041"/>
-      <w:bookmarkStart w:id="179" w:name="_Toc88121178"/>
-      <w:bookmarkStart w:id="180" w:name="_Toc88121552"/>
-      <w:bookmarkStart w:id="181" w:name="_Toc88121609"/>
-      <w:bookmarkStart w:id="182" w:name="_Toc88121747"/>
-      <w:bookmarkStart w:id="183" w:name="_Toc88122013"/>
-      <w:bookmarkStart w:id="184" w:name="_Toc88124618"/>
-      <w:bookmarkStart w:id="185" w:name="_Toc88124655"/>
-      <w:bookmarkStart w:id="186" w:name="_Toc88124805"/>
-      <w:bookmarkStart w:id="187" w:name="_Toc88125788"/>
-      <w:bookmarkStart w:id="188" w:name="_Toc88126308"/>
-      <w:bookmarkStart w:id="189" w:name="_Toc88126459"/>
-      <w:bookmarkStart w:id="190" w:name="_Toc88126526"/>
-      <w:bookmarkStart w:id="191" w:name="_Toc88126555"/>
-      <w:bookmarkStart w:id="192" w:name="_Toc88126771"/>
-      <w:bookmarkStart w:id="193" w:name="_Toc88126861"/>
-      <w:bookmarkStart w:id="194" w:name="_Toc88127102"/>
-      <w:bookmarkStart w:id="195" w:name="_Toc88127145"/>
-      <w:bookmarkStart w:id="196" w:name="_Toc88128510"/>
-      <w:bookmarkStart w:id="197" w:name="_Toc107634152"/>
-      <w:bookmarkStart w:id="198" w:name="_Toc107635187"/>
-      <w:bookmarkStart w:id="199" w:name="_Toc107635227"/>
-      <w:bookmarkStart w:id="200" w:name="_Toc107635244"/>
-      <w:bookmarkStart w:id="201" w:name="_Toc8584277"/>
+      <w:bookmarkStart w:id="175" w:name="_Toc37577734"/>
+      <w:bookmarkStart w:id="176" w:name="_Toc88120445"/>
+      <w:bookmarkStart w:id="177" w:name="_Toc88120682"/>
+      <w:bookmarkStart w:id="178" w:name="_Toc88120894"/>
+      <w:bookmarkStart w:id="179" w:name="_Toc88120998"/>
+      <w:bookmarkStart w:id="180" w:name="_Toc88121041"/>
+      <w:bookmarkStart w:id="181" w:name="_Toc88121178"/>
+      <w:bookmarkStart w:id="182" w:name="_Toc88121552"/>
+      <w:bookmarkStart w:id="183" w:name="_Toc88121609"/>
+      <w:bookmarkStart w:id="184" w:name="_Toc88121747"/>
+      <w:bookmarkStart w:id="185" w:name="_Toc88122013"/>
+      <w:bookmarkStart w:id="186" w:name="_Toc88124618"/>
+      <w:bookmarkStart w:id="187" w:name="_Toc88124655"/>
+      <w:bookmarkStart w:id="188" w:name="_Toc88124805"/>
+      <w:bookmarkStart w:id="189" w:name="_Toc88125788"/>
+      <w:bookmarkStart w:id="190" w:name="_Toc88126308"/>
+      <w:bookmarkStart w:id="191" w:name="_Toc88126459"/>
+      <w:bookmarkStart w:id="192" w:name="_Toc88126526"/>
+      <w:bookmarkStart w:id="193" w:name="_Toc88126555"/>
+      <w:bookmarkStart w:id="194" w:name="_Toc88126771"/>
+      <w:bookmarkStart w:id="195" w:name="_Toc88126861"/>
+      <w:bookmarkStart w:id="196" w:name="_Toc88127102"/>
+      <w:bookmarkStart w:id="197" w:name="_Toc88127145"/>
+      <w:bookmarkStart w:id="198" w:name="_Toc88128510"/>
+      <w:bookmarkStart w:id="199" w:name="_Toc107634152"/>
+      <w:bookmarkStart w:id="200" w:name="_Toc107635187"/>
+      <w:bookmarkStart w:id="201" w:name="_Toc107635227"/>
+      <w:bookmarkStart w:id="202" w:name="_Toc107635244"/>
+      <w:bookmarkStart w:id="203" w:name="_Toc8594085"/>
       <w:r>
         <w:lastRenderedPageBreak/>
         <w:t>Závěr</w:t>
       </w:r>
-      <w:bookmarkEnd w:id="173"/>
-      <w:bookmarkEnd w:id="174"/>
       <w:bookmarkEnd w:id="175"/>
       <w:bookmarkEnd w:id="176"/>
       <w:bookmarkEnd w:id="177"/>
@@ -22450,6 +22976,8 @@
       <w:bookmarkEnd w:id="199"/>
       <w:bookmarkEnd w:id="200"/>
       <w:bookmarkEnd w:id="201"/>
+      <w:bookmarkEnd w:id="202"/>
+      <w:bookmarkEnd w:id="203"/>
     </w:p>
     <w:p>
       <w:r>
@@ -22565,41 +23093,39 @@
           <w:rStyle w:val="Pokec"/>
         </w:rPr>
       </w:pPr>
-      <w:bookmarkStart w:id="202" w:name="_Toc37577735"/>
-      <w:bookmarkStart w:id="203" w:name="_Toc88120446"/>
-      <w:bookmarkStart w:id="204" w:name="_Toc88120683"/>
-      <w:bookmarkStart w:id="205" w:name="_Toc88120895"/>
-      <w:bookmarkStart w:id="206" w:name="_Toc88120999"/>
-      <w:bookmarkStart w:id="207" w:name="_Toc88121042"/>
-      <w:bookmarkStart w:id="208" w:name="_Toc88121179"/>
-      <w:bookmarkStart w:id="209" w:name="_Toc88121553"/>
-      <w:bookmarkStart w:id="210" w:name="_Toc88121610"/>
-      <w:bookmarkStart w:id="211" w:name="_Toc88121748"/>
-      <w:bookmarkStart w:id="212" w:name="_Toc88122014"/>
-      <w:bookmarkStart w:id="213" w:name="_Toc88124619"/>
-      <w:bookmarkStart w:id="214" w:name="_Toc88124656"/>
-      <w:bookmarkStart w:id="215" w:name="_Toc88124806"/>
-      <w:bookmarkStart w:id="216" w:name="_Toc88125789"/>
-      <w:bookmarkStart w:id="217" w:name="_Toc88126309"/>
-      <w:bookmarkStart w:id="218" w:name="_Toc88126460"/>
-      <w:bookmarkStart w:id="219" w:name="_Toc88126527"/>
-      <w:bookmarkStart w:id="220" w:name="_Toc88126556"/>
-      <w:bookmarkStart w:id="221" w:name="_Toc88126772"/>
-      <w:bookmarkStart w:id="222" w:name="_Toc88126862"/>
-      <w:bookmarkStart w:id="223" w:name="_Toc88127103"/>
-      <w:bookmarkStart w:id="224" w:name="_Toc88127146"/>
-      <w:bookmarkStart w:id="225" w:name="_Toc88128511"/>
-      <w:bookmarkStart w:id="226" w:name="_Toc107634153"/>
-      <w:bookmarkStart w:id="227" w:name="_Toc107635188"/>
-      <w:bookmarkStart w:id="228" w:name="_Toc107635228"/>
-      <w:bookmarkStart w:id="229" w:name="_Toc107635245"/>
-      <w:bookmarkStart w:id="230" w:name="_Toc8584278"/>
+      <w:bookmarkStart w:id="204" w:name="_Toc37577735"/>
+      <w:bookmarkStart w:id="205" w:name="_Toc88120446"/>
+      <w:bookmarkStart w:id="206" w:name="_Toc88120683"/>
+      <w:bookmarkStart w:id="207" w:name="_Toc88120895"/>
+      <w:bookmarkStart w:id="208" w:name="_Toc88120999"/>
+      <w:bookmarkStart w:id="209" w:name="_Toc88121042"/>
+      <w:bookmarkStart w:id="210" w:name="_Toc88121179"/>
+      <w:bookmarkStart w:id="211" w:name="_Toc88121553"/>
+      <w:bookmarkStart w:id="212" w:name="_Toc88121610"/>
+      <w:bookmarkStart w:id="213" w:name="_Toc88121748"/>
+      <w:bookmarkStart w:id="214" w:name="_Toc88122014"/>
+      <w:bookmarkStart w:id="215" w:name="_Toc88124619"/>
+      <w:bookmarkStart w:id="216" w:name="_Toc88124656"/>
+      <w:bookmarkStart w:id="217" w:name="_Toc88124806"/>
+      <w:bookmarkStart w:id="218" w:name="_Toc88125789"/>
+      <w:bookmarkStart w:id="219" w:name="_Toc88126309"/>
+      <w:bookmarkStart w:id="220" w:name="_Toc88126460"/>
+      <w:bookmarkStart w:id="221" w:name="_Toc88126527"/>
+      <w:bookmarkStart w:id="222" w:name="_Toc88126556"/>
+      <w:bookmarkStart w:id="223" w:name="_Toc88126772"/>
+      <w:bookmarkStart w:id="224" w:name="_Toc88126862"/>
+      <w:bookmarkStart w:id="225" w:name="_Toc88127103"/>
+      <w:bookmarkStart w:id="226" w:name="_Toc88127146"/>
+      <w:bookmarkStart w:id="227" w:name="_Toc88128511"/>
+      <w:bookmarkStart w:id="228" w:name="_Toc107634153"/>
+      <w:bookmarkStart w:id="229" w:name="_Toc107635188"/>
+      <w:bookmarkStart w:id="230" w:name="_Toc107635228"/>
+      <w:bookmarkStart w:id="231" w:name="_Toc107635245"/>
+      <w:bookmarkStart w:id="232" w:name="_Toc8594086"/>
       <w:r>
         <w:lastRenderedPageBreak/>
         <w:t>Seznam použité literatury</w:t>
       </w:r>
-      <w:bookmarkEnd w:id="202"/>
-      <w:bookmarkEnd w:id="203"/>
       <w:bookmarkEnd w:id="204"/>
       <w:bookmarkEnd w:id="205"/>
       <w:bookmarkEnd w:id="206"/>
@@ -22627,6 +23153,8 @@
       <w:bookmarkEnd w:id="228"/>
       <w:bookmarkEnd w:id="229"/>
       <w:bookmarkEnd w:id="230"/>
+      <w:bookmarkEnd w:id="231"/>
+      <w:bookmarkEnd w:id="232"/>
     </w:p>
     <w:p>
       <w:pPr>
@@ -26011,8 +26539,6 @@
       <w:r>
         <w:tab/>
       </w:r>
-      <w:bookmarkStart w:id="231" w:name="_GoBack"/>
-      <w:bookmarkEnd w:id="231"/>
     </w:p>
     <w:p>
       <w:pPr>
@@ -26087,40 +26613,39 @@
       <w:pPr>
         <w:pStyle w:val="Nadpis"/>
       </w:pPr>
-      <w:bookmarkStart w:id="232" w:name="_Toc37577736"/>
-      <w:bookmarkStart w:id="233" w:name="_Toc88120447"/>
-      <w:bookmarkStart w:id="234" w:name="_Toc88120684"/>
-      <w:bookmarkStart w:id="235" w:name="_Toc88120896"/>
-      <w:bookmarkStart w:id="236" w:name="_Toc88121000"/>
-      <w:bookmarkStart w:id="237" w:name="_Toc88121043"/>
-      <w:bookmarkStart w:id="238" w:name="_Toc88121180"/>
-      <w:bookmarkStart w:id="239" w:name="_Toc88121554"/>
-      <w:bookmarkStart w:id="240" w:name="_Toc88121611"/>
-      <w:bookmarkStart w:id="241" w:name="_Toc88121749"/>
-      <w:bookmarkStart w:id="242" w:name="_Toc88122015"/>
-      <w:bookmarkStart w:id="243" w:name="_Toc88124620"/>
-      <w:bookmarkStart w:id="244" w:name="_Toc88124657"/>
-      <w:bookmarkStart w:id="245" w:name="_Toc88124807"/>
-      <w:bookmarkStart w:id="246" w:name="_Toc88125790"/>
-      <w:bookmarkStart w:id="247" w:name="_Toc88126310"/>
-      <w:bookmarkStart w:id="248" w:name="_Toc88126461"/>
-      <w:bookmarkStart w:id="249" w:name="_Toc88126528"/>
-      <w:bookmarkStart w:id="250" w:name="_Toc88126557"/>
-      <w:bookmarkStart w:id="251" w:name="_Toc88126773"/>
-      <w:bookmarkStart w:id="252" w:name="_Toc88126863"/>
-      <w:bookmarkStart w:id="253" w:name="_Toc88127104"/>
-      <w:bookmarkStart w:id="254" w:name="_Toc88127147"/>
-      <w:bookmarkStart w:id="255" w:name="_Toc88128512"/>
-      <w:bookmarkStart w:id="256" w:name="_Toc107634154"/>
-      <w:bookmarkStart w:id="257" w:name="_Toc107635189"/>
-      <w:bookmarkStart w:id="258" w:name="_Toc107635229"/>
-      <w:bookmarkStart w:id="259" w:name="_Toc107635246"/>
-      <w:bookmarkStart w:id="260" w:name="_Toc8584279"/>
+      <w:bookmarkStart w:id="233" w:name="_Toc37577736"/>
+      <w:bookmarkStart w:id="234" w:name="_Toc88120447"/>
+      <w:bookmarkStart w:id="235" w:name="_Toc88120684"/>
+      <w:bookmarkStart w:id="236" w:name="_Toc88120896"/>
+      <w:bookmarkStart w:id="237" w:name="_Toc88121000"/>
+      <w:bookmarkStart w:id="238" w:name="_Toc88121043"/>
+      <w:bookmarkStart w:id="239" w:name="_Toc88121180"/>
+      <w:bookmarkStart w:id="240" w:name="_Toc88121554"/>
+      <w:bookmarkStart w:id="241" w:name="_Toc88121611"/>
+      <w:bookmarkStart w:id="242" w:name="_Toc88121749"/>
+      <w:bookmarkStart w:id="243" w:name="_Toc88122015"/>
+      <w:bookmarkStart w:id="244" w:name="_Toc88124620"/>
+      <w:bookmarkStart w:id="245" w:name="_Toc88124657"/>
+      <w:bookmarkStart w:id="246" w:name="_Toc88124807"/>
+      <w:bookmarkStart w:id="247" w:name="_Toc88125790"/>
+      <w:bookmarkStart w:id="248" w:name="_Toc88126310"/>
+      <w:bookmarkStart w:id="249" w:name="_Toc88126461"/>
+      <w:bookmarkStart w:id="250" w:name="_Toc88126528"/>
+      <w:bookmarkStart w:id="251" w:name="_Toc88126557"/>
+      <w:bookmarkStart w:id="252" w:name="_Toc88126773"/>
+      <w:bookmarkStart w:id="253" w:name="_Toc88126863"/>
+      <w:bookmarkStart w:id="254" w:name="_Toc88127104"/>
+      <w:bookmarkStart w:id="255" w:name="_Toc88127147"/>
+      <w:bookmarkStart w:id="256" w:name="_Toc88128512"/>
+      <w:bookmarkStart w:id="257" w:name="_Toc107634154"/>
+      <w:bookmarkStart w:id="258" w:name="_Toc107635189"/>
+      <w:bookmarkStart w:id="259" w:name="_Toc107635229"/>
+      <w:bookmarkStart w:id="260" w:name="_Toc107635246"/>
+      <w:bookmarkStart w:id="261" w:name="_Toc8594087"/>
       <w:r>
         <w:lastRenderedPageBreak/>
         <w:t>Seznam použitých symbolů a zkratek</w:t>
       </w:r>
-      <w:bookmarkEnd w:id="232"/>
       <w:bookmarkEnd w:id="233"/>
       <w:bookmarkEnd w:id="234"/>
       <w:bookmarkEnd w:id="235"/>
@@ -26149,6 +26674,7 @@
       <w:bookmarkEnd w:id="258"/>
       <w:bookmarkEnd w:id="259"/>
       <w:bookmarkEnd w:id="260"/>
+      <w:bookmarkEnd w:id="261"/>
     </w:p>
     <w:tbl>
       <w:tblPr>
@@ -26894,41 +27420,40 @@
       <w:pPr>
         <w:pStyle w:val="Nadpis"/>
       </w:pPr>
-      <w:bookmarkStart w:id="261" w:name="_Toc37577737"/>
-      <w:bookmarkStart w:id="262" w:name="_Toc88120448"/>
-      <w:bookmarkStart w:id="263" w:name="_Toc88120685"/>
-      <w:bookmarkStart w:id="264" w:name="_Toc88120897"/>
-      <w:bookmarkStart w:id="265" w:name="_Toc88121001"/>
-      <w:bookmarkStart w:id="266" w:name="_Toc88121044"/>
-      <w:bookmarkStart w:id="267" w:name="_Toc88121181"/>
-      <w:bookmarkStart w:id="268" w:name="_Toc88121555"/>
-      <w:bookmarkStart w:id="269" w:name="_Toc88121612"/>
-      <w:bookmarkStart w:id="270" w:name="_Toc88121750"/>
-      <w:bookmarkStart w:id="271" w:name="_Toc88122016"/>
-      <w:bookmarkStart w:id="272" w:name="_Toc88124621"/>
-      <w:bookmarkStart w:id="273" w:name="_Toc88124658"/>
-      <w:bookmarkStart w:id="274" w:name="_Toc88124808"/>
-      <w:bookmarkStart w:id="275" w:name="_Toc88125791"/>
-      <w:bookmarkStart w:id="276" w:name="_Toc88126311"/>
-      <w:bookmarkStart w:id="277" w:name="_Toc88126462"/>
-      <w:bookmarkStart w:id="278" w:name="_Toc88126529"/>
-      <w:bookmarkStart w:id="279" w:name="_Toc88126558"/>
-      <w:bookmarkStart w:id="280" w:name="_Toc88126774"/>
-      <w:bookmarkStart w:id="281" w:name="_Toc88126864"/>
-      <w:bookmarkStart w:id="282" w:name="_Toc88127105"/>
-      <w:bookmarkStart w:id="283" w:name="_Toc88127148"/>
-      <w:bookmarkStart w:id="284" w:name="_Toc88128513"/>
-      <w:bookmarkStart w:id="285" w:name="_Toc107634155"/>
-      <w:bookmarkStart w:id="286" w:name="_Toc107635190"/>
-      <w:bookmarkStart w:id="287" w:name="_Toc107635230"/>
-      <w:bookmarkStart w:id="288" w:name="_Toc107635247"/>
-      <w:bookmarkStart w:id="289" w:name="OLE_LINK49"/>
-      <w:bookmarkStart w:id="290" w:name="_Toc8584280"/>
+      <w:bookmarkStart w:id="262" w:name="_Toc37577737"/>
+      <w:bookmarkStart w:id="263" w:name="_Toc88120448"/>
+      <w:bookmarkStart w:id="264" w:name="_Toc88120685"/>
+      <w:bookmarkStart w:id="265" w:name="_Toc88120897"/>
+      <w:bookmarkStart w:id="266" w:name="_Toc88121001"/>
+      <w:bookmarkStart w:id="267" w:name="_Toc88121044"/>
+      <w:bookmarkStart w:id="268" w:name="_Toc88121181"/>
+      <w:bookmarkStart w:id="269" w:name="_Toc88121555"/>
+      <w:bookmarkStart w:id="270" w:name="_Toc88121612"/>
+      <w:bookmarkStart w:id="271" w:name="_Toc88121750"/>
+      <w:bookmarkStart w:id="272" w:name="_Toc88122016"/>
+      <w:bookmarkStart w:id="273" w:name="_Toc88124621"/>
+      <w:bookmarkStart w:id="274" w:name="_Toc88124658"/>
+      <w:bookmarkStart w:id="275" w:name="_Toc88124808"/>
+      <w:bookmarkStart w:id="276" w:name="_Toc88125791"/>
+      <w:bookmarkStart w:id="277" w:name="_Toc88126311"/>
+      <w:bookmarkStart w:id="278" w:name="_Toc88126462"/>
+      <w:bookmarkStart w:id="279" w:name="_Toc88126529"/>
+      <w:bookmarkStart w:id="280" w:name="_Toc88126558"/>
+      <w:bookmarkStart w:id="281" w:name="_Toc88126774"/>
+      <w:bookmarkStart w:id="282" w:name="_Toc88126864"/>
+      <w:bookmarkStart w:id="283" w:name="_Toc88127105"/>
+      <w:bookmarkStart w:id="284" w:name="_Toc88127148"/>
+      <w:bookmarkStart w:id="285" w:name="_Toc88128513"/>
+      <w:bookmarkStart w:id="286" w:name="_Toc107634155"/>
+      <w:bookmarkStart w:id="287" w:name="_Toc107635190"/>
+      <w:bookmarkStart w:id="288" w:name="_Toc107635230"/>
+      <w:bookmarkStart w:id="289" w:name="_Toc107635247"/>
+      <w:bookmarkStart w:id="290" w:name="OLE_LINK49"/>
+      <w:bookmarkStart w:id="291" w:name="_Toc8594088"/>
       <w:r>
         <w:lastRenderedPageBreak/>
         <w:t>Seznam obrázků</w:t>
       </w:r>
-      <w:bookmarkEnd w:id="261"/>
       <w:bookmarkEnd w:id="262"/>
       <w:bookmarkEnd w:id="263"/>
       <w:bookmarkEnd w:id="264"/>
@@ -26956,9 +27481,10 @@
       <w:bookmarkEnd w:id="286"/>
       <w:bookmarkEnd w:id="287"/>
       <w:bookmarkEnd w:id="288"/>
-      <w:bookmarkEnd w:id="290"/>
-    </w:p>
-    <w:bookmarkEnd w:id="289"/>
+      <w:bookmarkEnd w:id="289"/>
+      <w:bookmarkEnd w:id="291"/>
+    </w:p>
+    <w:bookmarkEnd w:id="290"/>
     <w:p>
       <w:pPr>
         <w:pStyle w:val="Seznamobrzk"/>
@@ -28426,7 +28952,7 @@
       </w:r>
     </w:p>
     <w:p>
-      <w:bookmarkStart w:id="291" w:name="_Toc420374803"/>
+      <w:bookmarkStart w:id="292" w:name="_Toc420374803"/>
     </w:p>
     <w:p>
       <w:pPr>
@@ -28441,12 +28967,12 @@
       <w:pPr>
         <w:pStyle w:val="Nadpis"/>
       </w:pPr>
-      <w:bookmarkStart w:id="292" w:name="_Toc8584281"/>
+      <w:bookmarkStart w:id="293" w:name="_Toc8594089"/>
       <w:r>
         <w:lastRenderedPageBreak/>
         <w:t>Seznam Kódů</w:t>
       </w:r>
-      <w:bookmarkEnd w:id="292"/>
+      <w:bookmarkEnd w:id="293"/>
     </w:p>
     <w:p>
       <w:pPr>
@@ -28970,41 +29496,40 @@
       <w:pPr>
         <w:pStyle w:val="Nadpis"/>
       </w:pPr>
-      <w:bookmarkStart w:id="293" w:name="_Toc37577739"/>
-      <w:bookmarkStart w:id="294" w:name="_Toc88120450"/>
-      <w:bookmarkStart w:id="295" w:name="_Toc88120687"/>
-      <w:bookmarkStart w:id="296" w:name="_Toc88120899"/>
-      <w:bookmarkStart w:id="297" w:name="_Toc88121003"/>
-      <w:bookmarkStart w:id="298" w:name="_Toc88121046"/>
-      <w:bookmarkStart w:id="299" w:name="_Toc88121183"/>
-      <w:bookmarkStart w:id="300" w:name="_Toc88121557"/>
-      <w:bookmarkStart w:id="301" w:name="_Toc88121614"/>
-      <w:bookmarkStart w:id="302" w:name="_Toc88121752"/>
-      <w:bookmarkStart w:id="303" w:name="_Toc88122018"/>
-      <w:bookmarkStart w:id="304" w:name="_Toc88124623"/>
-      <w:bookmarkStart w:id="305" w:name="_Toc88124660"/>
-      <w:bookmarkStart w:id="306" w:name="_Toc88124810"/>
-      <w:bookmarkStart w:id="307" w:name="_Toc88125793"/>
-      <w:bookmarkStart w:id="308" w:name="_Toc88126313"/>
-      <w:bookmarkStart w:id="309" w:name="_Toc88126464"/>
-      <w:bookmarkStart w:id="310" w:name="_Toc88126531"/>
-      <w:bookmarkStart w:id="311" w:name="_Toc88126560"/>
-      <w:bookmarkStart w:id="312" w:name="_Toc88126776"/>
-      <w:bookmarkStart w:id="313" w:name="_Toc88126866"/>
-      <w:bookmarkStart w:id="314" w:name="_Toc88127107"/>
-      <w:bookmarkStart w:id="315" w:name="_Toc88127150"/>
-      <w:bookmarkStart w:id="316" w:name="_Toc88128515"/>
-      <w:bookmarkStart w:id="317" w:name="_Toc107634157"/>
-      <w:bookmarkStart w:id="318" w:name="_Toc107635192"/>
-      <w:bookmarkStart w:id="319" w:name="_Toc107635232"/>
-      <w:bookmarkStart w:id="320" w:name="_Toc107635249"/>
-      <w:bookmarkStart w:id="321" w:name="_Toc8584282"/>
-      <w:bookmarkEnd w:id="291"/>
+      <w:bookmarkStart w:id="294" w:name="_Toc37577739"/>
+      <w:bookmarkStart w:id="295" w:name="_Toc88120450"/>
+      <w:bookmarkStart w:id="296" w:name="_Toc88120687"/>
+      <w:bookmarkStart w:id="297" w:name="_Toc88120899"/>
+      <w:bookmarkStart w:id="298" w:name="_Toc88121003"/>
+      <w:bookmarkStart w:id="299" w:name="_Toc88121046"/>
+      <w:bookmarkStart w:id="300" w:name="_Toc88121183"/>
+      <w:bookmarkStart w:id="301" w:name="_Toc88121557"/>
+      <w:bookmarkStart w:id="302" w:name="_Toc88121614"/>
+      <w:bookmarkStart w:id="303" w:name="_Toc88121752"/>
+      <w:bookmarkStart w:id="304" w:name="_Toc88122018"/>
+      <w:bookmarkStart w:id="305" w:name="_Toc88124623"/>
+      <w:bookmarkStart w:id="306" w:name="_Toc88124660"/>
+      <w:bookmarkStart w:id="307" w:name="_Toc88124810"/>
+      <w:bookmarkStart w:id="308" w:name="_Toc88125793"/>
+      <w:bookmarkStart w:id="309" w:name="_Toc88126313"/>
+      <w:bookmarkStart w:id="310" w:name="_Toc88126464"/>
+      <w:bookmarkStart w:id="311" w:name="_Toc88126531"/>
+      <w:bookmarkStart w:id="312" w:name="_Toc88126560"/>
+      <w:bookmarkStart w:id="313" w:name="_Toc88126776"/>
+      <w:bookmarkStart w:id="314" w:name="_Toc88126866"/>
+      <w:bookmarkStart w:id="315" w:name="_Toc88127107"/>
+      <w:bookmarkStart w:id="316" w:name="_Toc88127150"/>
+      <w:bookmarkStart w:id="317" w:name="_Toc88128515"/>
+      <w:bookmarkStart w:id="318" w:name="_Toc107634157"/>
+      <w:bookmarkStart w:id="319" w:name="_Toc107635192"/>
+      <w:bookmarkStart w:id="320" w:name="_Toc107635232"/>
+      <w:bookmarkStart w:id="321" w:name="_Toc107635249"/>
+      <w:bookmarkStart w:id="322" w:name="_Toc8594090"/>
+      <w:bookmarkEnd w:id="292"/>
       <w:r>
         <w:lastRenderedPageBreak/>
         <w:t>Seznam Příloh</w:t>
       </w:r>
-      <w:bookmarkEnd w:id="293"/>
       <w:bookmarkEnd w:id="294"/>
       <w:bookmarkEnd w:id="295"/>
       <w:bookmarkEnd w:id="296"/>
@@ -29033,6 +29558,7 @@
       <w:bookmarkEnd w:id="319"/>
       <w:bookmarkEnd w:id="320"/>
       <w:bookmarkEnd w:id="321"/>
+      <w:bookmarkEnd w:id="322"/>
     </w:p>
     <w:p>
       <w:pPr>
@@ -34544,7 +35070,7 @@
 </file>
 
 <file path=customXml/itemProps1.xml><?xml version="1.0" encoding="utf-8"?>
-<ds:datastoreItem xmlns:ds="http://schemas.openxmlformats.org/officeDocument/2006/customXml" ds:itemID="{4A7F4E37-E548-8E4B-B7B3-6D0A04A84594}">
+<ds:datastoreItem xmlns:ds="http://schemas.openxmlformats.org/officeDocument/2006/customXml" ds:itemID="{E9E8602D-0575-E34A-AEE9-A8AB12F00C27}">
   <ds:schemaRefs>
     <ds:schemaRef ds:uri="http://schemas.openxmlformats.org/officeDocument/2006/bibliography"/>
   </ds:schemaRefs>

</xml_diff>

<commit_message>
Add thesis in PDF format
</commit_message>
<xml_diff>
--- a/BP.docx
+++ b/BP.docx
@@ -6456,7 +6456,7 @@
         <w:pStyle w:val="Titulek"/>
         <w:jc w:val="both"/>
       </w:pPr>
-      <w:bookmarkStart w:id="35" w:name="_Toc8733706"/>
+      <w:bookmarkStart w:id="35" w:name="_Toc8742600"/>
       <w:r>
         <w:t>Ob</w:t>
       </w:r>
@@ -6814,7 +6814,7 @@
           <w:highlight w:val="green"/>
         </w:rPr>
       </w:pPr>
-      <w:bookmarkStart w:id="38" w:name="_Toc8733707"/>
+      <w:bookmarkStart w:id="38" w:name="_Toc8742601"/>
       <w:r>
         <w:t>Obr</w:t>
       </w:r>
@@ -7209,7 +7209,7 @@
         <w:pStyle w:val="Titulek"/>
         <w:jc w:val="both"/>
       </w:pPr>
-      <w:bookmarkStart w:id="41" w:name="_Toc8733708"/>
+      <w:bookmarkStart w:id="41" w:name="_Toc8742602"/>
       <w:r>
         <w:t>Obr</w:t>
       </w:r>
@@ -7504,7 +7504,7 @@
         <w:pStyle w:val="Titulek"/>
         <w:jc w:val="both"/>
       </w:pPr>
-      <w:bookmarkStart w:id="46" w:name="_Toc8733709"/>
+      <w:bookmarkStart w:id="46" w:name="_Toc8742603"/>
       <w:r>
         <w:t>Obr</w:t>
       </w:r>
@@ -7793,7 +7793,7 @@
         <w:pStyle w:val="Titulek"/>
         <w:jc w:val="both"/>
       </w:pPr>
-      <w:bookmarkStart w:id="48" w:name="_Toc8733710"/>
+      <w:bookmarkStart w:id="48" w:name="_Toc8742604"/>
       <w:r>
         <w:t>Obr</w:t>
       </w:r>
@@ -8179,7 +8179,7 @@
         <w:pStyle w:val="Titulek"/>
         <w:jc w:val="both"/>
       </w:pPr>
-      <w:bookmarkStart w:id="51" w:name="_Toc8733711"/>
+      <w:bookmarkStart w:id="51" w:name="_Toc8742605"/>
       <w:r>
         <w:t>Obr</w:t>
       </w:r>
@@ -8672,7 +8672,7 @@
         <w:pStyle w:val="Titulek"/>
         <w:jc w:val="both"/>
       </w:pPr>
-      <w:bookmarkStart w:id="63" w:name="_Toc8733712"/>
+      <w:bookmarkStart w:id="63" w:name="_Toc8742606"/>
       <w:r>
         <w:t>Obr</w:t>
       </w:r>
@@ -9140,7 +9140,7 @@
         <w:pStyle w:val="Titulek"/>
         <w:jc w:val="both"/>
       </w:pPr>
-      <w:bookmarkStart w:id="66" w:name="_Toc8733713"/>
+      <w:bookmarkStart w:id="66" w:name="_Toc8742607"/>
       <w:r>
         <w:t>Obr</w:t>
       </w:r>
@@ -9480,7 +9480,7 @@
         <w:pStyle w:val="Titulek"/>
         <w:jc w:val="both"/>
       </w:pPr>
-      <w:bookmarkStart w:id="68" w:name="_Toc8733714"/>
+      <w:bookmarkStart w:id="68" w:name="_Toc8742608"/>
       <w:r>
         <w:t>Obr</w:t>
       </w:r>
@@ -9781,7 +9781,7 @@
       <w:r>
         <w:tab/>
       </w:r>
-      <w:bookmarkStart w:id="70" w:name="_Toc8733715"/>
+      <w:bookmarkStart w:id="70" w:name="_Toc8742609"/>
       <w:r>
         <w:t>Obr</w:t>
       </w:r>
@@ -10100,7 +10100,7 @@
         <w:pStyle w:val="Titulek"/>
         <w:jc w:val="both"/>
       </w:pPr>
-      <w:bookmarkStart w:id="73" w:name="_Toc8733716"/>
+      <w:bookmarkStart w:id="73" w:name="_Toc8742610"/>
       <w:r>
         <w:t>Obr</w:t>
       </w:r>
@@ -10409,7 +10409,7 @@
         <w:pStyle w:val="Titulek"/>
         <w:jc w:val="both"/>
       </w:pPr>
-      <w:bookmarkStart w:id="76" w:name="_Toc8733717"/>
+      <w:bookmarkStart w:id="76" w:name="_Toc8742611"/>
       <w:r>
         <w:t>Obr</w:t>
       </w:r>
@@ -10720,7 +10720,7 @@
         <w:pStyle w:val="Titulek"/>
         <w:jc w:val="both"/>
       </w:pPr>
-      <w:bookmarkStart w:id="80" w:name="_Toc8733718"/>
+      <w:bookmarkStart w:id="80" w:name="_Toc8742612"/>
       <w:r>
         <w:t>Obr</w:t>
       </w:r>
@@ -10917,7 +10917,7 @@
         <w:pStyle w:val="Titulek"/>
         <w:jc w:val="both"/>
       </w:pPr>
-      <w:bookmarkStart w:id="82" w:name="_Toc8733719"/>
+      <w:bookmarkStart w:id="82" w:name="_Toc8742613"/>
       <w:r>
         <w:t>Obr</w:t>
       </w:r>
@@ -11279,7 +11279,7 @@
         <w:pStyle w:val="Titulek"/>
         <w:jc w:val="both"/>
       </w:pPr>
-      <w:bookmarkStart w:id="83" w:name="_Toc8733720"/>
+      <w:bookmarkStart w:id="83" w:name="_Toc8742614"/>
       <w:r>
         <w:t>Obr</w:t>
       </w:r>
@@ -11980,7 +11980,7 @@
         <w:pStyle w:val="Titulek"/>
         <w:jc w:val="left"/>
       </w:pPr>
-      <w:bookmarkStart w:id="95" w:name="_Toc8733721"/>
+      <w:bookmarkStart w:id="95" w:name="_Toc8742615"/>
       <w:r>
         <w:t>Obr</w:t>
       </w:r>
@@ -13282,7 +13282,7 @@
         <w:pStyle w:val="Titulek"/>
         <w:jc w:val="both"/>
       </w:pPr>
-      <w:bookmarkStart w:id="105" w:name="_Toc8733722"/>
+      <w:bookmarkStart w:id="105" w:name="_Toc8742616"/>
       <w:r>
         <w:t>Obr</w:t>
       </w:r>
@@ -15122,7 +15122,7 @@
         <w:pStyle w:val="Titulek"/>
         <w:jc w:val="both"/>
       </w:pPr>
-      <w:bookmarkStart w:id="113" w:name="_Toc8677210"/>
+      <w:bookmarkStart w:id="113" w:name="_Toc8742623"/>
       <w:r>
         <w:t xml:space="preserve">Kód </w:t>
       </w:r>
@@ -16382,7 +16382,7 @@
         <w:pStyle w:val="Titulek"/>
         <w:jc w:val="both"/>
       </w:pPr>
-      <w:bookmarkStart w:id="116" w:name="_Toc8677211"/>
+      <w:bookmarkStart w:id="116" w:name="_Toc8742624"/>
       <w:r>
         <w:t xml:space="preserve">Kód </w:t>
       </w:r>
@@ -17877,7 +17877,7 @@
         <w:pStyle w:val="Titulek"/>
         <w:jc w:val="both"/>
       </w:pPr>
-      <w:bookmarkStart w:id="117" w:name="_Toc8677212"/>
+      <w:bookmarkStart w:id="117" w:name="_Toc8742625"/>
       <w:r>
         <w:t xml:space="preserve">Kód </w:t>
       </w:r>
@@ -18558,7 +18558,7 @@
         <w:pStyle w:val="Titulek"/>
         <w:jc w:val="both"/>
       </w:pPr>
-      <w:bookmarkStart w:id="118" w:name="_Toc8677213"/>
+      <w:bookmarkStart w:id="118" w:name="_Toc8742626"/>
       <w:r>
         <w:t xml:space="preserve">Kód </w:t>
       </w:r>
@@ -20110,7 +20110,7 @@
         <w:pStyle w:val="Titulek"/>
         <w:jc w:val="both"/>
       </w:pPr>
-      <w:bookmarkStart w:id="129" w:name="_Toc8677214"/>
+      <w:bookmarkStart w:id="129" w:name="_Toc8742627"/>
       <w:r>
         <w:t xml:space="preserve">Kód </w:t>
       </w:r>
@@ -20821,7 +20821,7 @@
         <w:pStyle w:val="Titulek"/>
         <w:jc w:val="both"/>
       </w:pPr>
-      <w:bookmarkStart w:id="138" w:name="_Toc8733723"/>
+      <w:bookmarkStart w:id="138" w:name="_Toc8742617"/>
       <w:r>
         <w:t>Obr</w:t>
       </w:r>
@@ -22705,7 +22705,7 @@
         <w:pStyle w:val="Titulek"/>
         <w:jc w:val="both"/>
       </w:pPr>
-      <w:bookmarkStart w:id="165" w:name="_Toc8677215"/>
+      <w:bookmarkStart w:id="165" w:name="_Toc8742628"/>
       <w:r>
         <w:t xml:space="preserve">Kód </w:t>
       </w:r>
@@ -24701,7 +24701,7 @@
         <w:pStyle w:val="Titulek"/>
         <w:jc w:val="both"/>
       </w:pPr>
-      <w:bookmarkStart w:id="167" w:name="_Toc8677216"/>
+      <w:bookmarkStart w:id="167" w:name="_Toc8742629"/>
       <w:r>
         <w:t xml:space="preserve">Kód </w:t>
       </w:r>
@@ -24802,12 +24802,25 @@
         <w:t xml:space="preserve"> Server uživateli vygeneruje jedinečné ID a stáhne potřebná data.</w:t>
       </w:r>
       <w:r>
-        <w:t xml:space="preserve"> Následující obrázky jsou pohled učitele. Student i učitel mají </w:t>
-      </w:r>
-      <w:bookmarkStart w:id="169" w:name="_GoBack"/>
-      <w:bookmarkEnd w:id="169"/>
-      <w:r>
-        <w:t xml:space="preserve">v aplikaci stejné možnosti zobrazení, student pouze nemůže odesílat zprávy ostatním studentům a nemůže odesílat požadavek na hodnocení výuky. </w:t>
+        <w:t xml:space="preserve"> Následující obrázky </w:t>
+      </w:r>
+      <w:r>
+        <w:t>zobrazují</w:t>
+      </w:r>
+      <w:r>
+        <w:t xml:space="preserve"> pohled</w:t>
+      </w:r>
+      <w:r>
+        <w:t xml:space="preserve"> přihlášeného</w:t>
+      </w:r>
+      <w:r>
+        <w:t xml:space="preserve"> učitele. Student i učitel mají v aplikaci stejné možnosti zobrazení, student pouze nemůže odesílat zprávy ostatním studentům a nemůže odesílat požadavek na hodnocení výuky</w:t>
+      </w:r>
+      <w:r>
+        <w:t xml:space="preserve"> – to může pouze učitel</w:t>
+      </w:r>
+      <w:r>
+        <w:t xml:space="preserve">. </w:t>
       </w:r>
     </w:p>
     <w:p>
@@ -24876,7 +24889,7 @@
       <w:r>
         <w:tab/>
       </w:r>
-      <w:bookmarkStart w:id="170" w:name="_Toc8733724"/>
+      <w:bookmarkStart w:id="169" w:name="_Toc8742618"/>
       <w:r>
         <w:t>Obr</w:t>
       </w:r>
@@ -24925,7 +24938,7 @@
       <w:r>
         <w:t xml:space="preserve"> Stránka nastavení</w:t>
       </w:r>
-      <w:bookmarkEnd w:id="170"/>
+      <w:bookmarkEnd w:id="169"/>
     </w:p>
     <w:p>
       <w:r>
@@ -25094,7 +25107,7 @@
         <w:pStyle w:val="Titulek"/>
         <w:jc w:val="left"/>
       </w:pPr>
-      <w:bookmarkStart w:id="171" w:name="_Toc8733725"/>
+      <w:bookmarkStart w:id="170" w:name="_Toc8742619"/>
       <w:r>
         <w:t>Obr</w:t>
       </w:r>
@@ -25143,7 +25156,7 @@
       <w:r>
         <w:t xml:space="preserve"> Seznam rozvrhových akcí s detailem akce</w:t>
       </w:r>
-      <w:bookmarkEnd w:id="171"/>
+      <w:bookmarkEnd w:id="170"/>
     </w:p>
     <w:p>
       <w:pPr>
@@ -25242,7 +25255,7 @@
       <w:r>
         <w:tab/>
       </w:r>
-      <w:bookmarkStart w:id="172" w:name="_Toc8733726"/>
+      <w:bookmarkStart w:id="171" w:name="_Toc8742620"/>
       <w:r>
         <w:t>Obr</w:t>
       </w:r>
@@ -25305,7 +25318,7 @@
       <w:r>
         <w:t>s detailem zprávy</w:t>
       </w:r>
-      <w:bookmarkEnd w:id="172"/>
+      <w:bookmarkEnd w:id="171"/>
     </w:p>
     <w:p>
       <w:pPr>
@@ -25430,7 +25443,7 @@
         <w:pStyle w:val="Titulek"/>
         <w:jc w:val="both"/>
       </w:pPr>
-      <w:bookmarkStart w:id="173" w:name="_Toc8733727"/>
+      <w:bookmarkStart w:id="172" w:name="_Toc8742621"/>
       <w:r>
         <w:t>Obr</w:t>
       </w:r>
@@ -25479,7 +25492,7 @@
       <w:r>
         <w:t xml:space="preserve"> Seznam zpráv s detailem zprávy</w:t>
       </w:r>
-      <w:bookmarkEnd w:id="173"/>
+      <w:bookmarkEnd w:id="172"/>
     </w:p>
     <w:p/>
     <w:p>
@@ -25600,7 +25613,7 @@
         <w:pStyle w:val="Titulek"/>
         <w:jc w:val="both"/>
       </w:pPr>
-      <w:bookmarkStart w:id="174" w:name="_Toc8733728"/>
+      <w:bookmarkStart w:id="173" w:name="_Toc8742622"/>
       <w:r>
         <w:t>Obr</w:t>
       </w:r>
@@ -25655,7 +25668,7 @@
       <w:r>
         <w:t>vyhodnocení</w:t>
       </w:r>
-      <w:bookmarkEnd w:id="174"/>
+      <w:bookmarkEnd w:id="173"/>
     </w:p>
     <w:p>
       <w:r>
@@ -25687,39 +25700,40 @@
       <w:pPr>
         <w:pStyle w:val="Nadpis"/>
       </w:pPr>
-      <w:bookmarkStart w:id="175" w:name="_Toc37577734"/>
-      <w:bookmarkStart w:id="176" w:name="_Toc88120445"/>
-      <w:bookmarkStart w:id="177" w:name="_Toc88120682"/>
-      <w:bookmarkStart w:id="178" w:name="_Toc88120894"/>
-      <w:bookmarkStart w:id="179" w:name="_Toc88120998"/>
-      <w:bookmarkStart w:id="180" w:name="_Toc88121041"/>
-      <w:bookmarkStart w:id="181" w:name="_Toc88121178"/>
-      <w:bookmarkStart w:id="182" w:name="_Toc88121552"/>
-      <w:bookmarkStart w:id="183" w:name="_Toc88121609"/>
-      <w:bookmarkStart w:id="184" w:name="_Toc88121747"/>
-      <w:bookmarkStart w:id="185" w:name="_Toc88122013"/>
-      <w:bookmarkStart w:id="186" w:name="_Toc88124618"/>
-      <w:bookmarkStart w:id="187" w:name="_Toc88124655"/>
-      <w:bookmarkStart w:id="188" w:name="_Toc88124805"/>
-      <w:bookmarkStart w:id="189" w:name="_Toc88125788"/>
-      <w:bookmarkStart w:id="190" w:name="_Toc88126308"/>
-      <w:bookmarkStart w:id="191" w:name="_Toc88126459"/>
-      <w:bookmarkStart w:id="192" w:name="_Toc88126526"/>
-      <w:bookmarkStart w:id="193" w:name="_Toc88126555"/>
-      <w:bookmarkStart w:id="194" w:name="_Toc88126771"/>
-      <w:bookmarkStart w:id="195" w:name="_Toc88126861"/>
-      <w:bookmarkStart w:id="196" w:name="_Toc88127102"/>
-      <w:bookmarkStart w:id="197" w:name="_Toc88127145"/>
-      <w:bookmarkStart w:id="198" w:name="_Toc88128510"/>
-      <w:bookmarkStart w:id="199" w:name="_Toc107634152"/>
-      <w:bookmarkStart w:id="200" w:name="_Toc107635187"/>
-      <w:bookmarkStart w:id="201" w:name="_Toc107635227"/>
-      <w:bookmarkStart w:id="202" w:name="_Toc107635244"/>
-      <w:bookmarkStart w:id="203" w:name="_Toc8734104"/>
+      <w:bookmarkStart w:id="174" w:name="_Toc37577734"/>
+      <w:bookmarkStart w:id="175" w:name="_Toc88120445"/>
+      <w:bookmarkStart w:id="176" w:name="_Toc88120682"/>
+      <w:bookmarkStart w:id="177" w:name="_Toc88120894"/>
+      <w:bookmarkStart w:id="178" w:name="_Toc88120998"/>
+      <w:bookmarkStart w:id="179" w:name="_Toc88121041"/>
+      <w:bookmarkStart w:id="180" w:name="_Toc88121178"/>
+      <w:bookmarkStart w:id="181" w:name="_Toc88121552"/>
+      <w:bookmarkStart w:id="182" w:name="_Toc88121609"/>
+      <w:bookmarkStart w:id="183" w:name="_Toc88121747"/>
+      <w:bookmarkStart w:id="184" w:name="_Toc88122013"/>
+      <w:bookmarkStart w:id="185" w:name="_Toc88124618"/>
+      <w:bookmarkStart w:id="186" w:name="_Toc88124655"/>
+      <w:bookmarkStart w:id="187" w:name="_Toc88124805"/>
+      <w:bookmarkStart w:id="188" w:name="_Toc88125788"/>
+      <w:bookmarkStart w:id="189" w:name="_Toc88126308"/>
+      <w:bookmarkStart w:id="190" w:name="_Toc88126459"/>
+      <w:bookmarkStart w:id="191" w:name="_Toc88126526"/>
+      <w:bookmarkStart w:id="192" w:name="_Toc88126555"/>
+      <w:bookmarkStart w:id="193" w:name="_Toc88126771"/>
+      <w:bookmarkStart w:id="194" w:name="_Toc88126861"/>
+      <w:bookmarkStart w:id="195" w:name="_Toc88127102"/>
+      <w:bookmarkStart w:id="196" w:name="_Toc88127145"/>
+      <w:bookmarkStart w:id="197" w:name="_Toc88128510"/>
+      <w:bookmarkStart w:id="198" w:name="_Toc107634152"/>
+      <w:bookmarkStart w:id="199" w:name="_Toc107635187"/>
+      <w:bookmarkStart w:id="200" w:name="_Toc107635227"/>
+      <w:bookmarkStart w:id="201" w:name="_Toc107635244"/>
+      <w:bookmarkStart w:id="202" w:name="_Toc8734104"/>
       <w:r>
         <w:lastRenderedPageBreak/>
         <w:t>Závěr</w:t>
       </w:r>
+      <w:bookmarkEnd w:id="174"/>
       <w:bookmarkEnd w:id="175"/>
       <w:bookmarkEnd w:id="176"/>
       <w:bookmarkEnd w:id="177"/>
@@ -25748,7 +25762,6 @@
       <w:bookmarkEnd w:id="200"/>
       <w:bookmarkEnd w:id="201"/>
       <w:bookmarkEnd w:id="202"/>
-      <w:bookmarkEnd w:id="203"/>
     </w:p>
     <w:p>
       <w:r>
@@ -25926,39 +25939,40 @@
           <w:rStyle w:val="Pokec"/>
         </w:rPr>
       </w:pPr>
-      <w:bookmarkStart w:id="204" w:name="_Toc37577735"/>
-      <w:bookmarkStart w:id="205" w:name="_Toc88120446"/>
-      <w:bookmarkStart w:id="206" w:name="_Toc88120683"/>
-      <w:bookmarkStart w:id="207" w:name="_Toc88120895"/>
-      <w:bookmarkStart w:id="208" w:name="_Toc88120999"/>
-      <w:bookmarkStart w:id="209" w:name="_Toc88121042"/>
-      <w:bookmarkStart w:id="210" w:name="_Toc88121179"/>
-      <w:bookmarkStart w:id="211" w:name="_Toc88121553"/>
-      <w:bookmarkStart w:id="212" w:name="_Toc88121610"/>
-      <w:bookmarkStart w:id="213" w:name="_Toc88121748"/>
-      <w:bookmarkStart w:id="214" w:name="_Toc88122014"/>
-      <w:bookmarkStart w:id="215" w:name="_Toc88124619"/>
-      <w:bookmarkStart w:id="216" w:name="_Toc88124656"/>
-      <w:bookmarkStart w:id="217" w:name="_Toc88124806"/>
-      <w:bookmarkStart w:id="218" w:name="_Toc88125789"/>
-      <w:bookmarkStart w:id="219" w:name="_Toc88126309"/>
-      <w:bookmarkStart w:id="220" w:name="_Toc88126460"/>
-      <w:bookmarkStart w:id="221" w:name="_Toc88126527"/>
-      <w:bookmarkStart w:id="222" w:name="_Toc88126556"/>
-      <w:bookmarkStart w:id="223" w:name="_Toc88126772"/>
-      <w:bookmarkStart w:id="224" w:name="_Toc88126862"/>
-      <w:bookmarkStart w:id="225" w:name="_Toc88127103"/>
-      <w:bookmarkStart w:id="226" w:name="_Toc88127146"/>
-      <w:bookmarkStart w:id="227" w:name="_Toc88128511"/>
-      <w:bookmarkStart w:id="228" w:name="_Toc107634153"/>
-      <w:bookmarkStart w:id="229" w:name="_Toc107635188"/>
-      <w:bookmarkStart w:id="230" w:name="_Toc107635228"/>
-      <w:bookmarkStart w:id="231" w:name="_Toc107635245"/>
-      <w:bookmarkStart w:id="232" w:name="_Toc8734105"/>
+      <w:bookmarkStart w:id="203" w:name="_Toc37577735"/>
+      <w:bookmarkStart w:id="204" w:name="_Toc88120446"/>
+      <w:bookmarkStart w:id="205" w:name="_Toc88120683"/>
+      <w:bookmarkStart w:id="206" w:name="_Toc88120895"/>
+      <w:bookmarkStart w:id="207" w:name="_Toc88120999"/>
+      <w:bookmarkStart w:id="208" w:name="_Toc88121042"/>
+      <w:bookmarkStart w:id="209" w:name="_Toc88121179"/>
+      <w:bookmarkStart w:id="210" w:name="_Toc88121553"/>
+      <w:bookmarkStart w:id="211" w:name="_Toc88121610"/>
+      <w:bookmarkStart w:id="212" w:name="_Toc88121748"/>
+      <w:bookmarkStart w:id="213" w:name="_Toc88122014"/>
+      <w:bookmarkStart w:id="214" w:name="_Toc88124619"/>
+      <w:bookmarkStart w:id="215" w:name="_Toc88124656"/>
+      <w:bookmarkStart w:id="216" w:name="_Toc88124806"/>
+      <w:bookmarkStart w:id="217" w:name="_Toc88125789"/>
+      <w:bookmarkStart w:id="218" w:name="_Toc88126309"/>
+      <w:bookmarkStart w:id="219" w:name="_Toc88126460"/>
+      <w:bookmarkStart w:id="220" w:name="_Toc88126527"/>
+      <w:bookmarkStart w:id="221" w:name="_Toc88126556"/>
+      <w:bookmarkStart w:id="222" w:name="_Toc88126772"/>
+      <w:bookmarkStart w:id="223" w:name="_Toc88126862"/>
+      <w:bookmarkStart w:id="224" w:name="_Toc88127103"/>
+      <w:bookmarkStart w:id="225" w:name="_Toc88127146"/>
+      <w:bookmarkStart w:id="226" w:name="_Toc88128511"/>
+      <w:bookmarkStart w:id="227" w:name="_Toc107634153"/>
+      <w:bookmarkStart w:id="228" w:name="_Toc107635188"/>
+      <w:bookmarkStart w:id="229" w:name="_Toc107635228"/>
+      <w:bookmarkStart w:id="230" w:name="_Toc107635245"/>
+      <w:bookmarkStart w:id="231" w:name="_Toc8734105"/>
       <w:r>
         <w:lastRenderedPageBreak/>
         <w:t>Seznam použité literatury</w:t>
       </w:r>
+      <w:bookmarkEnd w:id="203"/>
       <w:bookmarkEnd w:id="204"/>
       <w:bookmarkEnd w:id="205"/>
       <w:bookmarkEnd w:id="206"/>
@@ -25987,7 +26001,6 @@
       <w:bookmarkEnd w:id="229"/>
       <w:bookmarkEnd w:id="230"/>
       <w:bookmarkEnd w:id="231"/>
-      <w:bookmarkEnd w:id="232"/>
     </w:p>
     <w:p>
       <w:pPr>
@@ -26797,8 +26810,8 @@
         </w:rPr>
         <w:t xml:space="preserve"> [online]. [cit. 2018-03-15]. Dostupné z: </w:t>
       </w:r>
-      <w:bookmarkStart w:id="233" w:name="OLE_LINK60"/>
-      <w:bookmarkStart w:id="234" w:name="OLE_LINK61"/>
+      <w:bookmarkStart w:id="232" w:name="OLE_LINK60"/>
+      <w:bookmarkStart w:id="233" w:name="OLE_LINK61"/>
       <w:r>
         <w:rPr>
           <w:rStyle w:val="Hypertextovodkaz"/>
@@ -26834,8 +26847,8 @@
         </w:rPr>
         <w:fldChar w:fldCharType="end"/>
       </w:r>
+      <w:bookmarkEnd w:id="232"/>
       <w:bookmarkEnd w:id="233"/>
-      <w:bookmarkEnd w:id="234"/>
     </w:p>
     <w:p>
       <w:pPr>
@@ -30347,39 +30360,40 @@
       <w:pPr>
         <w:pStyle w:val="Nadpis"/>
       </w:pPr>
-      <w:bookmarkStart w:id="235" w:name="_Toc37577736"/>
-      <w:bookmarkStart w:id="236" w:name="_Toc88120447"/>
-      <w:bookmarkStart w:id="237" w:name="_Toc88120684"/>
-      <w:bookmarkStart w:id="238" w:name="_Toc88120896"/>
-      <w:bookmarkStart w:id="239" w:name="_Toc88121000"/>
-      <w:bookmarkStart w:id="240" w:name="_Toc88121043"/>
-      <w:bookmarkStart w:id="241" w:name="_Toc88121180"/>
-      <w:bookmarkStart w:id="242" w:name="_Toc88121554"/>
-      <w:bookmarkStart w:id="243" w:name="_Toc88121611"/>
-      <w:bookmarkStart w:id="244" w:name="_Toc88121749"/>
-      <w:bookmarkStart w:id="245" w:name="_Toc88122015"/>
-      <w:bookmarkStart w:id="246" w:name="_Toc88124620"/>
-      <w:bookmarkStart w:id="247" w:name="_Toc88124657"/>
-      <w:bookmarkStart w:id="248" w:name="_Toc88124807"/>
-      <w:bookmarkStart w:id="249" w:name="_Toc88125790"/>
-      <w:bookmarkStart w:id="250" w:name="_Toc88126310"/>
-      <w:bookmarkStart w:id="251" w:name="_Toc88126461"/>
-      <w:bookmarkStart w:id="252" w:name="_Toc88126528"/>
-      <w:bookmarkStart w:id="253" w:name="_Toc88126557"/>
-      <w:bookmarkStart w:id="254" w:name="_Toc88126773"/>
-      <w:bookmarkStart w:id="255" w:name="_Toc88126863"/>
-      <w:bookmarkStart w:id="256" w:name="_Toc88127104"/>
-      <w:bookmarkStart w:id="257" w:name="_Toc88127147"/>
-      <w:bookmarkStart w:id="258" w:name="_Toc88128512"/>
-      <w:bookmarkStart w:id="259" w:name="_Toc107634154"/>
-      <w:bookmarkStart w:id="260" w:name="_Toc107635189"/>
-      <w:bookmarkStart w:id="261" w:name="_Toc107635229"/>
-      <w:bookmarkStart w:id="262" w:name="_Toc107635246"/>
-      <w:bookmarkStart w:id="263" w:name="_Toc8734106"/>
+      <w:bookmarkStart w:id="234" w:name="_Toc37577736"/>
+      <w:bookmarkStart w:id="235" w:name="_Toc88120447"/>
+      <w:bookmarkStart w:id="236" w:name="_Toc88120684"/>
+      <w:bookmarkStart w:id="237" w:name="_Toc88120896"/>
+      <w:bookmarkStart w:id="238" w:name="_Toc88121000"/>
+      <w:bookmarkStart w:id="239" w:name="_Toc88121043"/>
+      <w:bookmarkStart w:id="240" w:name="_Toc88121180"/>
+      <w:bookmarkStart w:id="241" w:name="_Toc88121554"/>
+      <w:bookmarkStart w:id="242" w:name="_Toc88121611"/>
+      <w:bookmarkStart w:id="243" w:name="_Toc88121749"/>
+      <w:bookmarkStart w:id="244" w:name="_Toc88122015"/>
+      <w:bookmarkStart w:id="245" w:name="_Toc88124620"/>
+      <w:bookmarkStart w:id="246" w:name="_Toc88124657"/>
+      <w:bookmarkStart w:id="247" w:name="_Toc88124807"/>
+      <w:bookmarkStart w:id="248" w:name="_Toc88125790"/>
+      <w:bookmarkStart w:id="249" w:name="_Toc88126310"/>
+      <w:bookmarkStart w:id="250" w:name="_Toc88126461"/>
+      <w:bookmarkStart w:id="251" w:name="_Toc88126528"/>
+      <w:bookmarkStart w:id="252" w:name="_Toc88126557"/>
+      <w:bookmarkStart w:id="253" w:name="_Toc88126773"/>
+      <w:bookmarkStart w:id="254" w:name="_Toc88126863"/>
+      <w:bookmarkStart w:id="255" w:name="_Toc88127104"/>
+      <w:bookmarkStart w:id="256" w:name="_Toc88127147"/>
+      <w:bookmarkStart w:id="257" w:name="_Toc88128512"/>
+      <w:bookmarkStart w:id="258" w:name="_Toc107634154"/>
+      <w:bookmarkStart w:id="259" w:name="_Toc107635189"/>
+      <w:bookmarkStart w:id="260" w:name="_Toc107635229"/>
+      <w:bookmarkStart w:id="261" w:name="_Toc107635246"/>
+      <w:bookmarkStart w:id="262" w:name="_Toc8734106"/>
       <w:r>
         <w:lastRenderedPageBreak/>
         <w:t>Seznam použitých symbolů a zkratek</w:t>
       </w:r>
+      <w:bookmarkEnd w:id="234"/>
       <w:bookmarkEnd w:id="235"/>
       <w:bookmarkEnd w:id="236"/>
       <w:bookmarkEnd w:id="237"/>
@@ -30408,7 +30422,6 @@
       <w:bookmarkEnd w:id="260"/>
       <w:bookmarkEnd w:id="261"/>
       <w:bookmarkEnd w:id="262"/>
-      <w:bookmarkEnd w:id="263"/>
     </w:p>
     <w:tbl>
       <w:tblPr>
@@ -31154,40 +31167,41 @@
       <w:pPr>
         <w:pStyle w:val="Nadpis"/>
       </w:pPr>
-      <w:bookmarkStart w:id="264" w:name="_Toc37577737"/>
-      <w:bookmarkStart w:id="265" w:name="_Toc88120448"/>
-      <w:bookmarkStart w:id="266" w:name="_Toc88120685"/>
-      <w:bookmarkStart w:id="267" w:name="_Toc88120897"/>
-      <w:bookmarkStart w:id="268" w:name="_Toc88121001"/>
-      <w:bookmarkStart w:id="269" w:name="_Toc88121044"/>
-      <w:bookmarkStart w:id="270" w:name="_Toc88121181"/>
-      <w:bookmarkStart w:id="271" w:name="_Toc88121555"/>
-      <w:bookmarkStart w:id="272" w:name="_Toc88121612"/>
-      <w:bookmarkStart w:id="273" w:name="_Toc88121750"/>
-      <w:bookmarkStart w:id="274" w:name="_Toc88122016"/>
-      <w:bookmarkStart w:id="275" w:name="_Toc88124621"/>
-      <w:bookmarkStart w:id="276" w:name="_Toc88124658"/>
-      <w:bookmarkStart w:id="277" w:name="_Toc88124808"/>
-      <w:bookmarkStart w:id="278" w:name="_Toc88125791"/>
-      <w:bookmarkStart w:id="279" w:name="_Toc88126311"/>
-      <w:bookmarkStart w:id="280" w:name="_Toc88126462"/>
-      <w:bookmarkStart w:id="281" w:name="_Toc88126529"/>
-      <w:bookmarkStart w:id="282" w:name="_Toc88126558"/>
-      <w:bookmarkStart w:id="283" w:name="_Toc88126774"/>
-      <w:bookmarkStart w:id="284" w:name="_Toc88126864"/>
-      <w:bookmarkStart w:id="285" w:name="_Toc88127105"/>
-      <w:bookmarkStart w:id="286" w:name="_Toc88127148"/>
-      <w:bookmarkStart w:id="287" w:name="_Toc88128513"/>
-      <w:bookmarkStart w:id="288" w:name="_Toc107634155"/>
-      <w:bookmarkStart w:id="289" w:name="_Toc107635190"/>
-      <w:bookmarkStart w:id="290" w:name="_Toc107635230"/>
-      <w:bookmarkStart w:id="291" w:name="_Toc107635247"/>
-      <w:bookmarkStart w:id="292" w:name="_Toc8734107"/>
-      <w:bookmarkStart w:id="293" w:name="OLE_LINK49"/>
+      <w:bookmarkStart w:id="263" w:name="_Toc37577737"/>
+      <w:bookmarkStart w:id="264" w:name="_Toc88120448"/>
+      <w:bookmarkStart w:id="265" w:name="_Toc88120685"/>
+      <w:bookmarkStart w:id="266" w:name="_Toc88120897"/>
+      <w:bookmarkStart w:id="267" w:name="_Toc88121001"/>
+      <w:bookmarkStart w:id="268" w:name="_Toc88121044"/>
+      <w:bookmarkStart w:id="269" w:name="_Toc88121181"/>
+      <w:bookmarkStart w:id="270" w:name="_Toc88121555"/>
+      <w:bookmarkStart w:id="271" w:name="_Toc88121612"/>
+      <w:bookmarkStart w:id="272" w:name="_Toc88121750"/>
+      <w:bookmarkStart w:id="273" w:name="_Toc88122016"/>
+      <w:bookmarkStart w:id="274" w:name="_Toc88124621"/>
+      <w:bookmarkStart w:id="275" w:name="_Toc88124658"/>
+      <w:bookmarkStart w:id="276" w:name="_Toc88124808"/>
+      <w:bookmarkStart w:id="277" w:name="_Toc88125791"/>
+      <w:bookmarkStart w:id="278" w:name="_Toc88126311"/>
+      <w:bookmarkStart w:id="279" w:name="_Toc88126462"/>
+      <w:bookmarkStart w:id="280" w:name="_Toc88126529"/>
+      <w:bookmarkStart w:id="281" w:name="_Toc88126558"/>
+      <w:bookmarkStart w:id="282" w:name="_Toc88126774"/>
+      <w:bookmarkStart w:id="283" w:name="_Toc88126864"/>
+      <w:bookmarkStart w:id="284" w:name="_Toc88127105"/>
+      <w:bookmarkStart w:id="285" w:name="_Toc88127148"/>
+      <w:bookmarkStart w:id="286" w:name="_Toc88128513"/>
+      <w:bookmarkStart w:id="287" w:name="_Toc107634155"/>
+      <w:bookmarkStart w:id="288" w:name="_Toc107635190"/>
+      <w:bookmarkStart w:id="289" w:name="_Toc107635230"/>
+      <w:bookmarkStart w:id="290" w:name="_Toc107635247"/>
+      <w:bookmarkStart w:id="291" w:name="_Toc8734107"/>
+      <w:bookmarkStart w:id="292" w:name="OLE_LINK49"/>
       <w:r>
         <w:lastRenderedPageBreak/>
         <w:t>Seznam obrázků</w:t>
       </w:r>
+      <w:bookmarkEnd w:id="263"/>
       <w:bookmarkEnd w:id="264"/>
       <w:bookmarkEnd w:id="265"/>
       <w:bookmarkEnd w:id="266"/>
@@ -31216,9 +31230,8 @@
       <w:bookmarkEnd w:id="289"/>
       <w:bookmarkEnd w:id="290"/>
       <w:bookmarkEnd w:id="291"/>
-      <w:bookmarkEnd w:id="292"/>
-    </w:p>
-    <w:bookmarkEnd w:id="293"/>
+    </w:p>
+    <w:bookmarkEnd w:id="292"/>
     <w:p>
       <w:pPr>
         <w:pStyle w:val="Seznamobrzk"/>
@@ -31251,7 +31264,7 @@
         </w:rPr>
         <w:fldChar w:fldCharType="separate"/>
       </w:r>
-      <w:hyperlink w:anchor="_Toc8733706" w:history="1">
+      <w:hyperlink w:anchor="_Toc8742600" w:history="1">
         <w:r>
           <w:rPr>
             <w:rStyle w:val="Hypertextovodkaz"/>
@@ -31278,7 +31291,7 @@
             <w:noProof/>
             <w:webHidden/>
           </w:rPr>
-          <w:instrText xml:space="preserve"> PAGEREF _Toc8733706 \h </w:instrText>
+          <w:instrText xml:space="preserve"> PAGEREF _Toc8742600 \h </w:instrText>
         </w:r>
         <w:r>
           <w:rPr>
@@ -31323,7 +31336,7 @@
           <w:szCs w:val="22"/>
         </w:rPr>
       </w:pPr>
-      <w:hyperlink w:anchor="_Toc8733707" w:history="1">
+      <w:hyperlink w:anchor="_Toc8742601" w:history="1">
         <w:r>
           <w:rPr>
             <w:rStyle w:val="Hypertextovodkaz"/>
@@ -31350,7 +31363,7 @@
             <w:noProof/>
             <w:webHidden/>
           </w:rPr>
-          <w:instrText xml:space="preserve"> PAGEREF _Toc8733707 \h </w:instrText>
+          <w:instrText xml:space="preserve"> PAGEREF _Toc8742601 \h </w:instrText>
         </w:r>
         <w:r>
           <w:rPr>
@@ -31395,7 +31408,7 @@
           <w:szCs w:val="22"/>
         </w:rPr>
       </w:pPr>
-      <w:hyperlink w:anchor="_Toc8733708" w:history="1">
+      <w:hyperlink w:anchor="_Toc8742602" w:history="1">
         <w:r>
           <w:rPr>
             <w:rStyle w:val="Hypertextovodkaz"/>
@@ -31422,7 +31435,7 @@
             <w:noProof/>
             <w:webHidden/>
           </w:rPr>
-          <w:instrText xml:space="preserve"> PAGEREF _Toc8733708 \h </w:instrText>
+          <w:instrText xml:space="preserve"> PAGEREF _Toc8742602 \h </w:instrText>
         </w:r>
         <w:r>
           <w:rPr>
@@ -31467,7 +31480,7 @@
           <w:szCs w:val="22"/>
         </w:rPr>
       </w:pPr>
-      <w:hyperlink w:anchor="_Toc8733709" w:history="1">
+      <w:hyperlink w:anchor="_Toc8742603" w:history="1">
         <w:r>
           <w:rPr>
             <w:rStyle w:val="Hypertextovodkaz"/>
@@ -31494,7 +31507,7 @@
             <w:noProof/>
             <w:webHidden/>
           </w:rPr>
-          <w:instrText xml:space="preserve"> PAGEREF _Toc8733709 \h </w:instrText>
+          <w:instrText xml:space="preserve"> PAGEREF _Toc8742603 \h </w:instrText>
         </w:r>
         <w:r>
           <w:rPr>
@@ -31539,7 +31552,7 @@
           <w:szCs w:val="22"/>
         </w:rPr>
       </w:pPr>
-      <w:hyperlink w:anchor="_Toc8733710" w:history="1">
+      <w:hyperlink w:anchor="_Toc8742604" w:history="1">
         <w:r>
           <w:rPr>
             <w:rStyle w:val="Hypertextovodkaz"/>
@@ -31566,7 +31579,7 @@
             <w:noProof/>
             <w:webHidden/>
           </w:rPr>
-          <w:instrText xml:space="preserve"> PAGEREF _Toc8733710 \h </w:instrText>
+          <w:instrText xml:space="preserve"> PAGEREF _Toc8742604 \h </w:instrText>
         </w:r>
         <w:r>
           <w:rPr>
@@ -31611,7 +31624,7 @@
           <w:szCs w:val="22"/>
         </w:rPr>
       </w:pPr>
-      <w:hyperlink w:anchor="_Toc8733711" w:history="1">
+      <w:hyperlink w:anchor="_Toc8742605" w:history="1">
         <w:r>
           <w:rPr>
             <w:rStyle w:val="Hypertextovodkaz"/>
@@ -31638,7 +31651,7 @@
             <w:noProof/>
             <w:webHidden/>
           </w:rPr>
-          <w:instrText xml:space="preserve"> PAGEREF _Toc8733711 \h </w:instrText>
+          <w:instrText xml:space="preserve"> PAGEREF _Toc8742605 \h </w:instrText>
         </w:r>
         <w:r>
           <w:rPr>
@@ -31683,7 +31696,7 @@
           <w:szCs w:val="22"/>
         </w:rPr>
       </w:pPr>
-      <w:hyperlink w:anchor="_Toc8733712" w:history="1">
+      <w:hyperlink w:anchor="_Toc8742606" w:history="1">
         <w:r>
           <w:rPr>
             <w:rStyle w:val="Hypertextovodkaz"/>
@@ -31710,7 +31723,7 @@
             <w:noProof/>
             <w:webHidden/>
           </w:rPr>
-          <w:instrText xml:space="preserve"> PAGEREF _Toc8733712 \h </w:instrText>
+          <w:instrText xml:space="preserve"> PAGEREF _Toc8742606 \h </w:instrText>
         </w:r>
         <w:r>
           <w:rPr>
@@ -31755,7 +31768,7 @@
           <w:szCs w:val="22"/>
         </w:rPr>
       </w:pPr>
-      <w:hyperlink w:anchor="_Toc8733713" w:history="1">
+      <w:hyperlink w:anchor="_Toc8742607" w:history="1">
         <w:r>
           <w:rPr>
             <w:rStyle w:val="Hypertextovodkaz"/>
@@ -31782,7 +31795,7 @@
             <w:noProof/>
             <w:webHidden/>
           </w:rPr>
-          <w:instrText xml:space="preserve"> PAGEREF _Toc8733713 \h </w:instrText>
+          <w:instrText xml:space="preserve"> PAGEREF _Toc8742607 \h </w:instrText>
         </w:r>
         <w:r>
           <w:rPr>
@@ -31827,7 +31840,7 @@
           <w:szCs w:val="22"/>
         </w:rPr>
       </w:pPr>
-      <w:hyperlink w:anchor="_Toc8733714" w:history="1">
+      <w:hyperlink w:anchor="_Toc8742608" w:history="1">
         <w:r>
           <w:rPr>
             <w:rStyle w:val="Hypertextovodkaz"/>
@@ -31854,7 +31867,7 @@
             <w:noProof/>
             <w:webHidden/>
           </w:rPr>
-          <w:instrText xml:space="preserve"> PAGEREF _Toc8733714 \h </w:instrText>
+          <w:instrText xml:space="preserve"> PAGEREF _Toc8742608 \h </w:instrText>
         </w:r>
         <w:r>
           <w:rPr>
@@ -31899,7 +31912,7 @@
           <w:szCs w:val="22"/>
         </w:rPr>
       </w:pPr>
-      <w:hyperlink w:anchor="_Toc8733715" w:history="1">
+      <w:hyperlink w:anchor="_Toc8742609" w:history="1">
         <w:r>
           <w:rPr>
             <w:rStyle w:val="Hypertextovodkaz"/>
@@ -31926,7 +31939,7 @@
             <w:noProof/>
             <w:webHidden/>
           </w:rPr>
-          <w:instrText xml:space="preserve"> PAGEREF _Toc8733715 \h </w:instrText>
+          <w:instrText xml:space="preserve"> PAGEREF _Toc8742609 \h </w:instrText>
         </w:r>
         <w:r>
           <w:rPr>
@@ -31971,7 +31984,7 @@
           <w:szCs w:val="22"/>
         </w:rPr>
       </w:pPr>
-      <w:hyperlink w:anchor="_Toc8733716" w:history="1">
+      <w:hyperlink w:anchor="_Toc8742610" w:history="1">
         <w:r>
           <w:rPr>
             <w:rStyle w:val="Hypertextovodkaz"/>
@@ -31998,7 +32011,7 @@
             <w:noProof/>
             <w:webHidden/>
           </w:rPr>
-          <w:instrText xml:space="preserve"> PAGEREF _Toc8733716 \h </w:instrText>
+          <w:instrText xml:space="preserve"> PAGEREF _Toc8742610 \h </w:instrText>
         </w:r>
         <w:r>
           <w:rPr>
@@ -32043,7 +32056,7 @@
           <w:szCs w:val="22"/>
         </w:rPr>
       </w:pPr>
-      <w:hyperlink w:anchor="_Toc8733717" w:history="1">
+      <w:hyperlink w:anchor="_Toc8742611" w:history="1">
         <w:r>
           <w:rPr>
             <w:rStyle w:val="Hypertextovodkaz"/>
@@ -32070,7 +32083,7 @@
             <w:noProof/>
             <w:webHidden/>
           </w:rPr>
-          <w:instrText xml:space="preserve"> PAGEREF _Toc8733717 \h </w:instrText>
+          <w:instrText xml:space="preserve"> PAGEREF _Toc8742611 \h </w:instrText>
         </w:r>
         <w:r>
           <w:rPr>
@@ -32115,7 +32128,7 @@
           <w:szCs w:val="22"/>
         </w:rPr>
       </w:pPr>
-      <w:hyperlink w:anchor="_Toc8733718" w:history="1">
+      <w:hyperlink w:anchor="_Toc8742612" w:history="1">
         <w:r>
           <w:rPr>
             <w:rStyle w:val="Hypertextovodkaz"/>
@@ -32142,7 +32155,7 @@
             <w:noProof/>
             <w:webHidden/>
           </w:rPr>
-          <w:instrText xml:space="preserve"> PAGEREF _Toc8733718 \h </w:instrText>
+          <w:instrText xml:space="preserve"> PAGEREF _Toc8742612 \h </w:instrText>
         </w:r>
         <w:r>
           <w:rPr>
@@ -32187,7 +32200,7 @@
           <w:szCs w:val="22"/>
         </w:rPr>
       </w:pPr>
-      <w:hyperlink w:anchor="_Toc8733719" w:history="1">
+      <w:hyperlink w:anchor="_Toc8742613" w:history="1">
         <w:r>
           <w:rPr>
             <w:rStyle w:val="Hypertextovodkaz"/>
@@ -32214,7 +32227,7 @@
             <w:noProof/>
             <w:webHidden/>
           </w:rPr>
-          <w:instrText xml:space="preserve"> PAGEREF _Toc8733719 \h </w:instrText>
+          <w:instrText xml:space="preserve"> PAGEREF _Toc8742613 \h </w:instrText>
         </w:r>
         <w:r>
           <w:rPr>
@@ -32259,7 +32272,7 @@
           <w:szCs w:val="22"/>
         </w:rPr>
       </w:pPr>
-      <w:hyperlink w:anchor="_Toc8733720" w:history="1">
+      <w:hyperlink w:anchor="_Toc8742614" w:history="1">
         <w:r>
           <w:rPr>
             <w:rStyle w:val="Hypertextovodkaz"/>
@@ -32286,7 +32299,7 @@
             <w:noProof/>
             <w:webHidden/>
           </w:rPr>
-          <w:instrText xml:space="preserve"> PAGEREF _Toc8733720 \h </w:instrText>
+          <w:instrText xml:space="preserve"> PAGEREF _Toc8742614 \h </w:instrText>
         </w:r>
         <w:r>
           <w:rPr>
@@ -32331,7 +32344,7 @@
           <w:szCs w:val="22"/>
         </w:rPr>
       </w:pPr>
-      <w:hyperlink w:anchor="_Toc8733721" w:history="1">
+      <w:hyperlink w:anchor="_Toc8742615" w:history="1">
         <w:r>
           <w:rPr>
             <w:rStyle w:val="Hypertextovodkaz"/>
@@ -32358,7 +32371,7 @@
             <w:noProof/>
             <w:webHidden/>
           </w:rPr>
-          <w:instrText xml:space="preserve"> PAGEREF _Toc8733721 \h </w:instrText>
+          <w:instrText xml:space="preserve"> PAGEREF _Toc8742615 \h </w:instrText>
         </w:r>
         <w:r>
           <w:rPr>
@@ -32403,7 +32416,7 @@
           <w:szCs w:val="22"/>
         </w:rPr>
       </w:pPr>
-      <w:hyperlink w:anchor="_Toc8733722" w:history="1">
+      <w:hyperlink w:anchor="_Toc8742616" w:history="1">
         <w:r>
           <w:rPr>
             <w:rStyle w:val="Hypertextovodkaz"/>
@@ -32430,7 +32443,7 @@
             <w:noProof/>
             <w:webHidden/>
           </w:rPr>
-          <w:instrText xml:space="preserve"> PAGEREF _Toc8733722 \h </w:instrText>
+          <w:instrText xml:space="preserve"> PAGEREF _Toc8742616 \h </w:instrText>
         </w:r>
         <w:r>
           <w:rPr>
@@ -32475,7 +32488,7 @@
           <w:szCs w:val="22"/>
         </w:rPr>
       </w:pPr>
-      <w:hyperlink w:anchor="_Toc8733723" w:history="1">
+      <w:hyperlink w:anchor="_Toc8742617" w:history="1">
         <w:r>
           <w:rPr>
             <w:rStyle w:val="Hypertextovodkaz"/>
@@ -32502,7 +32515,7 @@
             <w:noProof/>
             <w:webHidden/>
           </w:rPr>
-          <w:instrText xml:space="preserve"> PAGEREF _Toc8733723 \h </w:instrText>
+          <w:instrText xml:space="preserve"> PAGEREF _Toc8742617 \h </w:instrText>
         </w:r>
         <w:r>
           <w:rPr>
@@ -32547,7 +32560,7 @@
           <w:szCs w:val="22"/>
         </w:rPr>
       </w:pPr>
-      <w:hyperlink w:anchor="_Toc8733724" w:history="1">
+      <w:hyperlink w:anchor="_Toc8742618" w:history="1">
         <w:r>
           <w:rPr>
             <w:rStyle w:val="Hypertextovodkaz"/>
@@ -32574,7 +32587,7 @@
             <w:noProof/>
             <w:webHidden/>
           </w:rPr>
-          <w:instrText xml:space="preserve"> PAGEREF _Toc8733724 \h </w:instrText>
+          <w:instrText xml:space="preserve"> PAGEREF _Toc8742618 \h </w:instrText>
         </w:r>
         <w:r>
           <w:rPr>
@@ -32619,7 +32632,7 @@
           <w:szCs w:val="22"/>
         </w:rPr>
       </w:pPr>
-      <w:hyperlink w:anchor="_Toc8733725" w:history="1">
+      <w:hyperlink w:anchor="_Toc8742619" w:history="1">
         <w:r>
           <w:rPr>
             <w:rStyle w:val="Hypertextovodkaz"/>
@@ -32646,7 +32659,7 @@
             <w:noProof/>
             <w:webHidden/>
           </w:rPr>
-          <w:instrText xml:space="preserve"> PAGEREF _Toc8733725 \h </w:instrText>
+          <w:instrText xml:space="preserve"> PAGEREF _Toc8742619 \h </w:instrText>
         </w:r>
         <w:r>
           <w:rPr>
@@ -32691,7 +32704,7 @@
           <w:szCs w:val="22"/>
         </w:rPr>
       </w:pPr>
-      <w:hyperlink w:anchor="_Toc8733726" w:history="1">
+      <w:hyperlink w:anchor="_Toc8742620" w:history="1">
         <w:r>
           <w:rPr>
             <w:rStyle w:val="Hypertextovodkaz"/>
@@ -32718,7 +32731,7 @@
             <w:noProof/>
             <w:webHidden/>
           </w:rPr>
-          <w:instrText xml:space="preserve"> PAGEREF _Toc8733726 \h </w:instrText>
+          <w:instrText xml:space="preserve"> PAGEREF _Toc8742620 \h </w:instrText>
         </w:r>
         <w:r>
           <w:rPr>
@@ -32763,7 +32776,7 @@
           <w:szCs w:val="22"/>
         </w:rPr>
       </w:pPr>
-      <w:hyperlink w:anchor="_Toc8733727" w:history="1">
+      <w:hyperlink w:anchor="_Toc8742621" w:history="1">
         <w:r>
           <w:rPr>
             <w:rStyle w:val="Hypertextovodkaz"/>
@@ -32790,7 +32803,7 @@
             <w:noProof/>
             <w:webHidden/>
           </w:rPr>
-          <w:instrText xml:space="preserve"> PAGEREF _Toc8733727 \h </w:instrText>
+          <w:instrText xml:space="preserve"> PAGEREF _Toc8742621 \h </w:instrText>
         </w:r>
         <w:r>
           <w:rPr>
@@ -32835,7 +32848,7 @@
           <w:szCs w:val="22"/>
         </w:rPr>
       </w:pPr>
-      <w:hyperlink w:anchor="_Toc8733728" w:history="1">
+      <w:hyperlink w:anchor="_Toc8742622" w:history="1">
         <w:r>
           <w:rPr>
             <w:rStyle w:val="Hypertextovodkaz"/>
@@ -32862,7 +32875,7 @@
             <w:noProof/>
             <w:webHidden/>
           </w:rPr>
-          <w:instrText xml:space="preserve"> PAGEREF _Toc8733728 \h </w:instrText>
+          <w:instrText xml:space="preserve"> PAGEREF _Toc8742622 \h </w:instrText>
         </w:r>
         <w:r>
           <w:rPr>
@@ -32902,7 +32915,7 @@
       </w:r>
     </w:p>
     <w:p>
-      <w:bookmarkStart w:id="294" w:name="_Toc420374803"/>
+      <w:bookmarkStart w:id="293" w:name="_Toc420374803"/>
     </w:p>
     <w:p>
       <w:pPr>
@@ -32917,12 +32930,12 @@
       <w:pPr>
         <w:pStyle w:val="Nadpis"/>
       </w:pPr>
-      <w:bookmarkStart w:id="295" w:name="_Toc8734108"/>
+      <w:bookmarkStart w:id="294" w:name="_Toc8734108"/>
       <w:r>
         <w:lastRenderedPageBreak/>
         <w:t>Seznam Kódů</w:t>
       </w:r>
-      <w:bookmarkEnd w:id="295"/>
+      <w:bookmarkEnd w:id="294"/>
     </w:p>
     <w:p>
       <w:pPr>
@@ -32934,8 +32947,8 @@
           <w:rFonts w:eastAsiaTheme="minorEastAsia" w:cstheme="minorBidi"/>
           <w:smallCaps w:val="0"/>
           <w:noProof/>
-          <w:sz w:val="24"/>
-          <w:szCs w:val="24"/>
+          <w:sz w:val="22"/>
+          <w:szCs w:val="22"/>
         </w:rPr>
       </w:pPr>
       <w:r>
@@ -32947,13 +32960,13 @@
       <w:r>
         <w:fldChar w:fldCharType="separate"/>
       </w:r>
-      <w:hyperlink w:anchor="_Toc8677210" w:history="1">
+      <w:hyperlink w:anchor="_Toc8742623" w:history="1">
         <w:r>
           <w:rPr>
             <w:rStyle w:val="Hypertextovodkaz"/>
             <w:noProof/>
           </w:rPr>
-          <w:t>Kód 1 Příklad JSON těla pro odesílání zpráv uživatelům</w:t>
+          <w:t>Kód 1. Příklad JSON těla pro odesílání zpráv uživatelům</w:t>
         </w:r>
         <w:r>
           <w:rPr>
@@ -32974,7 +32987,7 @@
             <w:noProof/>
             <w:webHidden/>
           </w:rPr>
-          <w:instrText xml:space="preserve"> PAGEREF _Toc8677210 \h </w:instrText>
+          <w:instrText xml:space="preserve"> PAGEREF _Toc8742623 \h </w:instrText>
         </w:r>
         <w:r>
           <w:rPr>
@@ -33015,17 +33028,17 @@
           <w:rFonts w:eastAsiaTheme="minorEastAsia" w:cstheme="minorBidi"/>
           <w:smallCaps w:val="0"/>
           <w:noProof/>
-          <w:sz w:val="24"/>
-          <w:szCs w:val="24"/>
-        </w:rPr>
-      </w:pPr>
-      <w:hyperlink w:anchor="_Toc8677211" w:history="1">
+          <w:sz w:val="22"/>
+          <w:szCs w:val="22"/>
+        </w:rPr>
+      </w:pPr>
+      <w:hyperlink w:anchor="_Toc8742624" w:history="1">
         <w:r>
           <w:rPr>
             <w:rStyle w:val="Hypertextovodkaz"/>
             <w:noProof/>
           </w:rPr>
-          <w:t>Kód 2 Příklad JSON těla zprávy pro vložení nového uživatele</w:t>
+          <w:t>Kód 2. Příklad JSON těla zprávy pro vložení nového uživatele</w:t>
         </w:r>
         <w:r>
           <w:rPr>
@@ -33046,7 +33059,7 @@
             <w:noProof/>
             <w:webHidden/>
           </w:rPr>
-          <w:instrText xml:space="preserve"> PAGEREF _Toc8677211 \h </w:instrText>
+          <w:instrText xml:space="preserve"> PAGEREF _Toc8742624 \h </w:instrText>
         </w:r>
         <w:r>
           <w:rPr>
@@ -33087,17 +33100,17 @@
           <w:rFonts w:eastAsiaTheme="minorEastAsia" w:cstheme="minorBidi"/>
           <w:smallCaps w:val="0"/>
           <w:noProof/>
-          <w:sz w:val="24"/>
-          <w:szCs w:val="24"/>
-        </w:rPr>
-      </w:pPr>
-      <w:hyperlink w:anchor="_Toc8677212" w:history="1">
+          <w:sz w:val="22"/>
+          <w:szCs w:val="22"/>
+        </w:rPr>
+      </w:pPr>
+      <w:hyperlink w:anchor="_Toc8742625" w:history="1">
         <w:r>
           <w:rPr>
             <w:rStyle w:val="Hypertextovodkaz"/>
             <w:noProof/>
           </w:rPr>
-          <w:t>Kód 3 Příklad JSON těla zprávy pro požadavek na hodnocení výuky</w:t>
+          <w:t>Kód 3. Příklad JSON těla zprávy pro požadavek na hodnocení výuky</w:t>
         </w:r>
         <w:r>
           <w:rPr>
@@ -33118,7 +33131,7 @@
             <w:noProof/>
             <w:webHidden/>
           </w:rPr>
-          <w:instrText xml:space="preserve"> PAGEREF _Toc8677212 \h </w:instrText>
+          <w:instrText xml:space="preserve"> PAGEREF _Toc8742625 \h </w:instrText>
         </w:r>
         <w:r>
           <w:rPr>
@@ -33159,17 +33172,17 @@
           <w:rFonts w:eastAsiaTheme="minorEastAsia" w:cstheme="minorBidi"/>
           <w:smallCaps w:val="0"/>
           <w:noProof/>
-          <w:sz w:val="24"/>
-          <w:szCs w:val="24"/>
-        </w:rPr>
-      </w:pPr>
-      <w:hyperlink w:anchor="_Toc8677213" w:history="1">
+          <w:sz w:val="22"/>
+          <w:szCs w:val="22"/>
+        </w:rPr>
+      </w:pPr>
+      <w:hyperlink w:anchor="_Toc8742626" w:history="1">
         <w:r>
           <w:rPr>
             <w:rStyle w:val="Hypertextovodkaz"/>
             <w:noProof/>
           </w:rPr>
-          <w:t>Kód 4 Příklad JSON těla zprávy pro hodnocení výuky</w:t>
+          <w:t>Kód 4. Příklad JSON těla zprávy pro hodnocení výuky</w:t>
         </w:r>
         <w:r>
           <w:rPr>
@@ -33190,7 +33203,7 @@
             <w:noProof/>
             <w:webHidden/>
           </w:rPr>
-          <w:instrText xml:space="preserve"> PAGEREF _Toc8677213 \h </w:instrText>
+          <w:instrText xml:space="preserve"> PAGEREF _Toc8742626 \h </w:instrText>
         </w:r>
         <w:r>
           <w:rPr>
@@ -33231,17 +33244,17 @@
           <w:rFonts w:eastAsiaTheme="minorEastAsia" w:cstheme="minorBidi"/>
           <w:smallCaps w:val="0"/>
           <w:noProof/>
-          <w:sz w:val="24"/>
-          <w:szCs w:val="24"/>
-        </w:rPr>
-      </w:pPr>
-      <w:hyperlink w:anchor="_Toc8677214" w:history="1">
+          <w:sz w:val="22"/>
+          <w:szCs w:val="22"/>
+        </w:rPr>
+      </w:pPr>
+      <w:hyperlink w:anchor="_Toc8742627" w:history="1">
         <w:r>
           <w:rPr>
             <w:rStyle w:val="Hypertextovodkaz"/>
             <w:noProof/>
           </w:rPr>
-          <w:t>Kód 5 Příklad JSON těla zprávy pro odeslání push notifikace</w:t>
+          <w:t>Kód 5. Příklad JSON těla zprávy pro odeslání push notifikace</w:t>
         </w:r>
         <w:r>
           <w:rPr>
@@ -33262,7 +33275,7 @@
             <w:noProof/>
             <w:webHidden/>
           </w:rPr>
-          <w:instrText xml:space="preserve"> PAGEREF _Toc8677214 \h </w:instrText>
+          <w:instrText xml:space="preserve"> PAGEREF _Toc8742627 \h </w:instrText>
         </w:r>
         <w:r>
           <w:rPr>
@@ -33303,17 +33316,17 @@
           <w:rFonts w:eastAsiaTheme="minorEastAsia" w:cstheme="minorBidi"/>
           <w:smallCaps w:val="0"/>
           <w:noProof/>
-          <w:sz w:val="24"/>
-          <w:szCs w:val="24"/>
-        </w:rPr>
-      </w:pPr>
-      <w:hyperlink w:anchor="_Toc8677215" w:history="1">
+          <w:sz w:val="22"/>
+          <w:szCs w:val="22"/>
+        </w:rPr>
+      </w:pPr>
+      <w:hyperlink w:anchor="_Toc8742628" w:history="1">
         <w:r>
           <w:rPr>
             <w:rStyle w:val="Hypertextovodkaz"/>
             <w:noProof/>
           </w:rPr>
-          <w:t>Kód 6 Příklad JSON těla notifikace pro iOS</w:t>
+          <w:t>Kód 6. Příklad JSON těla notifikace pro iOS</w:t>
         </w:r>
         <w:r>
           <w:rPr>
@@ -33334,7 +33347,7 @@
             <w:noProof/>
             <w:webHidden/>
           </w:rPr>
-          <w:instrText xml:space="preserve"> PAGEREF _Toc8677215 \h </w:instrText>
+          <w:instrText xml:space="preserve"> PAGEREF _Toc8742628 \h </w:instrText>
         </w:r>
         <w:r>
           <w:rPr>
@@ -33375,17 +33388,17 @@
           <w:rFonts w:eastAsiaTheme="minorEastAsia" w:cstheme="minorBidi"/>
           <w:smallCaps w:val="0"/>
           <w:noProof/>
-          <w:sz w:val="24"/>
-          <w:szCs w:val="24"/>
-        </w:rPr>
-      </w:pPr>
-      <w:hyperlink w:anchor="_Toc8677216" w:history="1">
+          <w:sz w:val="22"/>
+          <w:szCs w:val="22"/>
+        </w:rPr>
+      </w:pPr>
+      <w:hyperlink w:anchor="_Toc8742629" w:history="1">
         <w:r>
           <w:rPr>
             <w:rStyle w:val="Hypertextovodkaz"/>
             <w:noProof/>
           </w:rPr>
-          <w:t>Kód 7 Příklad JSON těla notifikace pro Android</w:t>
+          <w:t>Kód 7. Příklad JSON těla notifikace pro Android</w:t>
         </w:r>
         <w:r>
           <w:rPr>
@@ -33406,7 +33419,7 @@
             <w:noProof/>
             <w:webHidden/>
           </w:rPr>
-          <w:instrText xml:space="preserve"> PAGEREF _Toc8677216 \h </w:instrText>
+          <w:instrText xml:space="preserve"> PAGEREF _Toc8742629 \h </w:instrText>
         </w:r>
         <w:r>
           <w:rPr>
@@ -33441,6 +33454,8 @@
       <w:r>
         <w:fldChar w:fldCharType="end"/>
       </w:r>
+      <w:bookmarkStart w:id="295" w:name="_GoBack"/>
+      <w:bookmarkEnd w:id="295"/>
     </w:p>
     <w:p>
       <w:pPr>
@@ -33475,7 +33490,7 @@
       <w:bookmarkStart w:id="322" w:name="_Toc107635232"/>
       <w:bookmarkStart w:id="323" w:name="_Toc107635249"/>
       <w:bookmarkStart w:id="324" w:name="_Toc8734109"/>
-      <w:bookmarkEnd w:id="294"/>
+      <w:bookmarkEnd w:id="293"/>
       <w:r>
         <w:lastRenderedPageBreak/>
         <w:t>Seznam Příloh</w:t>
@@ -39020,7 +39035,7 @@
 </file>
 
 <file path=customXml/itemProps1.xml><?xml version="1.0" encoding="utf-8"?>
-<ds:datastoreItem xmlns:ds="http://schemas.openxmlformats.org/officeDocument/2006/customXml" ds:itemID="{C5BACFB1-8CAA-4344-A8AD-4741A7532B93}">
+<ds:datastoreItem xmlns:ds="http://schemas.openxmlformats.org/officeDocument/2006/customXml" ds:itemID="{36616B63-F7A8-494E-ABBA-BB4666ED1751}">
   <ds:schemaRefs>
     <ds:schemaRef ds:uri="http://schemas.openxmlformats.org/officeDocument/2006/bibliography"/>
   </ds:schemaRefs>

</xml_diff>